<commit_message>
added Ben's safe files, probably won't use, also more work on the doc.
</commit_message>
<xml_diff>
--- a/deleteme2.docx
+++ b/deleteme2.docx
@@ -12,30 +12,46 @@
     </w:p>
     <w:p>
       <w:pPr>
-        <w:pStyle w:val="Author"/>
-      </w:pPr>
-      <w:r>
-        <w:t xml:space="preserve">Matt</w:t>
-      </w:r>
-      <w:r>
-        <w:t xml:space="preserve"> </w:t>
-      </w:r>
-      <w:r>
-        <w:t xml:space="preserve">Callahan</w:t>
-      </w:r>
+        <w:pStyle w:val="FirstParagraph"/>
+      </w:pPr>
+      <m:oMathPara>
+        <m:oMathParaPr>
+          <m:jc m:val="center"/>
+        </m:oMathParaPr>
+        <m:oMath>
+          <m:r>
+            <m:rPr>
+              <m:nor/>
+              <m:sty m:val="b"/>
+            </m:rPr>
+            <m:t>Cara Rodgveller, Cindy Tribuzio, Matt Callahan</m:t>
+          </m:r>
+        </m:oMath>
+      </m:oMathPara>
     </w:p>
     <w:p>
       <w:pPr>
-        <w:pStyle w:val="Date"/>
-      </w:pPr>
-      <w:r>
-        <w:t xml:space="preserve">2023-07-10</w:t>
-      </w:r>
+        <w:pStyle w:val="FirstParagraph"/>
+      </w:pPr>
+      <m:oMathPara>
+        <m:oMathParaPr>
+          <m:jc m:val="center"/>
+        </m:oMathParaPr>
+        <m:oMath>
+          <m:r>
+            <m:rPr>
+              <m:nor/>
+              <m:sty m:val="b"/>
+            </m:rPr>
+            <m:t>2023-08-02</m:t>
+          </m:r>
+        </m:oMath>
+      </m:oMathPara>
     </w:p>
     <w:bookmarkStart w:id="35" w:name="introduction"/>
     <w:p>
       <w:pPr>
-        <w:pStyle w:val="Heading2"/>
+        <w:pStyle w:val="Heading1"/>
       </w:pPr>
       <w:r>
         <w:t xml:space="preserve">Introduction</w:t>
@@ -74,7 +90,7 @@
       <w:r>
         <w:drawing>
           <wp:inline>
-            <wp:extent cx="5334000" cy="3556000"/>
+            <wp:extent cx="5544151" cy="3696101"/>
             <wp:effectExtent b="0" l="0" r="0" t="0"/>
             <wp:docPr descr="Testcaption" title="" id="21" name="Picture"/>
             <a:graphic>
@@ -95,7 +111,7 @@
                   <pic:spPr bwMode="auto">
                     <a:xfrm>
                       <a:off x="0" y="0"/>
-                      <a:ext cx="5334000" cy="3556000"/>
+                      <a:ext cx="5544151" cy="3696101"/>
                     </a:xfrm>
                     <a:prstGeom prst="rect">
                       <a:avLst/>
@@ -120,6 +136,11 @@
       </w:pPr>
       <w:r>
         <w:t xml:space="preserve">Testcaption</w:t>
+      </w:r>
+    </w:p>
+    <w:p>
+      <w:r>
+        <w:br w:type="page"/>
       </w:r>
     </w:p>
     <w:p>
@@ -184,7 +205,7 @@
       <w:r>
         <w:drawing>
           <wp:inline>
-            <wp:extent cx="5334000" cy="3556000"/>
+            <wp:extent cx="5544151" cy="3696101"/>
             <wp:effectExtent b="0" l="0" r="0" t="0"/>
             <wp:docPr descr="Testcaption3" title="" id="27" name="Picture"/>
             <a:graphic>
@@ -205,7 +226,7 @@
                   <pic:spPr bwMode="auto">
                     <a:xfrm>
                       <a:off x="0" y="0"/>
-                      <a:ext cx="5334000" cy="3556000"/>
+                      <a:ext cx="5544151" cy="3696101"/>
                     </a:xfrm>
                     <a:prstGeom prst="rect">
                       <a:avLst/>
@@ -233,13 +254,18 @@
       </w:r>
     </w:p>
     <w:p>
+      <w:r>
+        <w:br w:type="page"/>
+      </w:r>
+    </w:p>
+    <w:p>
       <w:pPr>
         <w:pStyle w:val="CaptionedFigure"/>
       </w:pPr>
       <w:r>
         <w:drawing>
           <wp:inline>
-            <wp:extent cx="5334000" cy="3282461"/>
+            <wp:extent cx="5943600" cy="3657600"/>
             <wp:effectExtent b="0" l="0" r="0" t="0"/>
             <wp:docPr descr="Testcaption4" title="" id="30" name="Picture"/>
             <a:graphic>
@@ -260,7 +286,7 @@
                   <pic:spPr bwMode="auto">
                     <a:xfrm>
                       <a:off x="0" y="0"/>
-                      <a:ext cx="5334000" cy="3282461"/>
+                      <a:ext cx="5943600" cy="3657600"/>
                     </a:xfrm>
                     <a:prstGeom prst="rect">
                       <a:avLst/>
@@ -288,13 +314,18 @@
       </w:r>
     </w:p>
     <w:p>
+      <w:r>
+        <w:br w:type="page"/>
+      </w:r>
+    </w:p>
+    <w:p>
       <w:pPr>
         <w:pStyle w:val="CaptionedFigure"/>
       </w:pPr>
       <w:r>
         <w:drawing>
           <wp:inline>
-            <wp:extent cx="5334000" cy="3048000"/>
+            <wp:extent cx="5943600" cy="3396342"/>
             <wp:effectExtent b="0" l="0" r="0" t="0"/>
             <wp:docPr descr="Testcaption5" title="" id="33" name="Picture"/>
             <a:graphic>
@@ -315,7 +346,7 @@
                   <pic:spPr bwMode="auto">
                     <a:xfrm>
                       <a:off x="0" y="0"/>
-                      <a:ext cx="5334000" cy="3048000"/>
+                      <a:ext cx="5943600" cy="3396342"/>
                     </a:xfrm>
                     <a:prstGeom prst="rect">
                       <a:avLst/>
@@ -343,13 +374,104 @@
       </w:r>
     </w:p>
     <w:bookmarkEnd w:id="35"/>
-    <w:sectPr/>
+    <w:sectPr>
+      <w:footerReference r:id="rId9" w:type="default"/>
+      <w:pgSz w:h="15840" w:w="12240"/>
+      <w:pgMar w:bottom="1440" w:footer="720" w:gutter="0" w:header="0" w:left="1440" w:right="1440" w:top="1440"/>
+      <w:pgNumType w:start="1"/>
+      <w:cols w:space="720"/>
+      <w:titlePg/>
+    </w:sectPr>
   </w:body>
 </w:document>
 </file>
 
 <file path=word/comments.xml><?xml version="1.0" encoding="utf-8"?>
 <w:comments xmlns:w="http://schemas.openxmlformats.org/wordprocessingml/2006/main" xmlns:m="http://schemas.openxmlformats.org/officeDocument/2006/math" xmlns:r="http://schemas.openxmlformats.org/officeDocument/2006/relationships" xmlns:o="urn:schemas-microsoft-com:office:office" xmlns:v="urn:schemas-microsoft-com:vml" xmlns:w10="urn:schemas-microsoft-com:office:word" xmlns:a="http://schemas.openxmlformats.org/drawingml/2006/main" xmlns:pic="http://schemas.openxmlformats.org/drawingml/2006/picture" xmlns:wp="http://schemas.openxmlformats.org/drawingml/2006/wordprocessingDrawing"/>
+</file>
+
+<file path=word/footer1.xml><?xml version="1.0" encoding="utf-8"?>
+<w:ftr xmlns:wpc="http://schemas.microsoft.com/office/word/2010/wordprocessingCanvas" xmlns:cx="http://schemas.microsoft.com/office/drawing/2014/chartex" xmlns:cx1="http://schemas.microsoft.com/office/drawing/2015/9/8/chartex" xmlns:cx2="http://schemas.microsoft.com/office/drawing/2015/10/21/chartex" xmlns:cx3="http://schemas.microsoft.com/office/drawing/2016/5/9/chartex" xmlns:cx4="http://schemas.microsoft.com/office/drawing/2016/5/10/chartex" xmlns:cx5="http://schemas.microsoft.com/office/drawing/2016/5/11/chartex" xmlns:cx6="http://schemas.microsoft.com/office/drawing/2016/5/12/chartex" xmlns:cx7="http://schemas.microsoft.com/office/drawing/2016/5/13/chartex" xmlns:cx8="http://schemas.microsoft.com/office/drawing/2016/5/14/chartex" xmlns:mc="http://schemas.openxmlformats.org/markup-compatibility/2006" xmlns:aink="http://schemas.microsoft.com/office/drawing/2016/ink" xmlns:am3d="http://schemas.microsoft.com/office/drawing/2017/model3d" xmlns:o="urn:schemas-microsoft-com:office:office" xmlns:r="http://schemas.openxmlformats.org/officeDocument/2006/relationships" xmlns:m="http://schemas.openxmlformats.org/officeDocument/2006/math" xmlns:v="urn:schemas-microsoft-com:vml" xmlns:wp14="http://schemas.microsoft.com/office/word/2010/wordprocessingDrawing" xmlns:wp="http://schemas.openxmlformats.org/drawingml/2006/wordprocessingDrawing" xmlns:w10="urn:schemas-microsoft-com:office:word" xmlns:w="http://schemas.openxmlformats.org/wordprocessingml/2006/main" xmlns:w14="http://schemas.microsoft.com/office/word/2010/wordml" xmlns:w15="http://schemas.microsoft.com/office/word/2012/wordml" xmlns:w16cid="http://schemas.microsoft.com/office/word/2016/wordml/cid" xmlns:w16se="http://schemas.microsoft.com/office/word/2015/wordml/symex" xmlns:wpg="http://schemas.microsoft.com/office/word/2010/wordprocessingGroup" xmlns:wpi="http://schemas.microsoft.com/office/word/2010/wordprocessingInk" xmlns:wne="http://schemas.microsoft.com/office/word/2006/wordml" xmlns:wps="http://schemas.microsoft.com/office/word/2010/wordprocessingShape" mc:Ignorable="w14 w15 w16se w16cid wp14">
+  <w:p>
+    <w:pPr>
+      <w:pBdr>
+        <w:top w:val="nil"/>
+        <w:left w:val="nil"/>
+        <w:bottom w:val="nil"/>
+        <w:right w:val="nil"/>
+        <w:between w:val="nil"/>
+      </w:pBdr>
+      <w:tabs>
+        <w:tab w:val="center" w:pos="4320"/>
+        <w:tab w:val="left" w:pos="5957"/>
+      </w:tabs>
+      <w:jc w:val="right"/>
+      <w:rPr>
+        <w:i/>
+        <w:sz w:val="24"/>
+        <w:szCs w:val="24"/>
+      </w:rPr>
+    </w:pPr>
+    <w:r>
+      <w:rPr>
+        <w:i/>
+        <w:sz w:val="24"/>
+        <w:szCs w:val="24"/>
+      </w:rPr>
+      <w:fldChar w:fldCharType="begin"/>
+    </w:r>
+    <w:r>
+      <w:rPr>
+        <w:i/>
+        <w:sz w:val="24"/>
+        <w:szCs w:val="24"/>
+      </w:rPr>
+      <w:instrText>PAGE</w:instrText>
+    </w:r>
+    <w:r>
+      <w:rPr>
+        <w:i/>
+        <w:sz w:val="24"/>
+        <w:szCs w:val="24"/>
+      </w:rPr>
+      <w:fldChar w:fldCharType="separate"/>
+    </w:r>
+    <w:r>
+      <w:rPr>
+        <w:i/>
+        <w:noProof/>
+        <w:sz w:val="24"/>
+        <w:szCs w:val="24"/>
+      </w:rPr>
+      <w:t>2</w:t>
+    </w:r>
+    <w:r>
+      <w:rPr>
+        <w:i/>
+        <w:sz w:val="24"/>
+        <w:szCs w:val="24"/>
+      </w:rPr>
+      <w:fldChar w:fldCharType="end"/>
+    </w:r>
+  </w:p>
+  <w:p>
+    <w:pPr>
+      <w:pBdr>
+        <w:top w:val="nil"/>
+        <w:left w:val="nil"/>
+        <w:bottom w:val="nil"/>
+        <w:right w:val="nil"/>
+        <w:between w:val="nil"/>
+      </w:pBdr>
+      <w:tabs>
+        <w:tab w:val="center" w:pos="4320"/>
+        <w:tab w:val="left" w:pos="5957"/>
+      </w:tabs>
+      <w:spacing w:after="720"/>
+      <w:ind w:right="360"/>
+    </w:pPr>
+  </w:p>
+</w:ftr>
 </file>
 
 <file path=word/footnotes.xml><?xml version="1.0" encoding="utf-8"?>
@@ -372,7 +494,749 @@
 </file>
 
 <file path=word/numbering.xml><?xml version="1.0" encoding="utf-8"?>
-<w:numbering xmlns:w="http://schemas.openxmlformats.org/wordprocessingml/2006/main">
+<w:numbering xmlns:aink="http://schemas.microsoft.com/office/drawing/2016/ink" xmlns:am3d="http://schemas.microsoft.com/office/drawing/2017/model3d" xmlns:cx="http://schemas.microsoft.com/office/drawing/2014/chartex" xmlns:cx1="http://schemas.microsoft.com/office/drawing/2015/9/8/chartex" xmlns:cx2="http://schemas.microsoft.com/office/drawing/2015/10/21/chartex" xmlns:cx3="http://schemas.microsoft.com/office/drawing/2016/5/9/chartex" xmlns:cx4="http://schemas.microsoft.com/office/drawing/2016/5/10/chartex" xmlns:cx5="http://schemas.microsoft.com/office/drawing/2016/5/11/chartex" xmlns:cx6="http://schemas.microsoft.com/office/drawing/2016/5/12/chartex" xmlns:cx7="http://schemas.microsoft.com/office/drawing/2016/5/13/chartex" xmlns:cx8="http://schemas.microsoft.com/office/drawing/2016/5/14/chartex" xmlns:m="http://schemas.openxmlformats.org/officeDocument/2006/math" xmlns:mc="http://schemas.openxmlformats.org/markup-compatibility/2006" xmlns:o="urn:schemas-microsoft-com:office:office" xmlns:r="http://schemas.openxmlformats.org/officeDocument/2006/relationships" xmlns:v="urn:schemas-microsoft-com:vml" xmlns:w="http://schemas.openxmlformats.org/wordprocessingml/2006/main" xmlns:w10="urn:schemas-microsoft-com:office:word" xmlns:w14="http://schemas.microsoft.com/office/word/2010/wordml" xmlns:w15="http://schemas.microsoft.com/office/word/2012/wordml" xmlns:w16cid="http://schemas.microsoft.com/office/word/2016/wordml/cid" xmlns:w16se="http://schemas.microsoft.com/office/word/2015/wordml/symex" xmlns:wne="http://schemas.microsoft.com/office/word/2006/wordml" xmlns:wp="http://schemas.openxmlformats.org/drawingml/2006/wordprocessingDrawing" xmlns:wp14="http://schemas.microsoft.com/office/word/2010/wordprocessingDrawing" xmlns:wpc="http://schemas.microsoft.com/office/word/2010/wordprocessingCanvas" xmlns:wpg="http://schemas.microsoft.com/office/word/2010/wordprocessingGroup" xmlns:wpi="http://schemas.microsoft.com/office/word/2010/wordprocessingInk" xmlns:wps="http://schemas.microsoft.com/office/word/2010/wordprocessingShape" mc:Ignorable="w14 w15 w16se w16cid wp14">
+  <w:abstractNum w15:restartNumberingAfterBreak="0" w:abstractNumId="0">
+    <w:nsid w:val="0A0A4D6E"/>
+    <w:multiLevelType w:val="multilevel"/>
+    <w:tmpl w:val="7D9E9008"/>
+    <w:lvl w:ilvl="0">
+      <w:start w:val="1"/>
+      <w:numFmt w:val="decimal"/>
+      <w:lvlText w:val="%1."/>
+      <w:lvlJc w:val="left"/>
+      <w:pPr>
+        <w:ind w:hanging="360" w:left="720"/>
+      </w:pPr>
+    </w:lvl>
+    <w:lvl w:ilvl="1">
+      <w:start w:val="1"/>
+      <w:numFmt w:val="lowerLetter"/>
+      <w:lvlText w:val="%2."/>
+      <w:lvlJc w:val="left"/>
+      <w:pPr>
+        <w:ind w:hanging="360" w:left="1440"/>
+      </w:pPr>
+    </w:lvl>
+    <w:lvl w:ilvl="2">
+      <w:start w:val="1"/>
+      <w:numFmt w:val="lowerRoman"/>
+      <w:lvlText w:val="%3."/>
+      <w:lvlJc w:val="right"/>
+      <w:pPr>
+        <w:ind w:hanging="180" w:left="2160"/>
+      </w:pPr>
+    </w:lvl>
+    <w:lvl w:ilvl="3">
+      <w:start w:val="1"/>
+      <w:numFmt w:val="decimal"/>
+      <w:lvlText w:val="%4."/>
+      <w:lvlJc w:val="left"/>
+      <w:pPr>
+        <w:ind w:hanging="360" w:left="2880"/>
+      </w:pPr>
+    </w:lvl>
+    <w:lvl w:ilvl="4">
+      <w:start w:val="1"/>
+      <w:numFmt w:val="lowerLetter"/>
+      <w:lvlText w:val="%5."/>
+      <w:lvlJc w:val="left"/>
+      <w:pPr>
+        <w:ind w:hanging="360" w:left="3600"/>
+      </w:pPr>
+    </w:lvl>
+    <w:lvl w:ilvl="5">
+      <w:start w:val="1"/>
+      <w:numFmt w:val="lowerRoman"/>
+      <w:lvlText w:val="%6."/>
+      <w:lvlJc w:val="right"/>
+      <w:pPr>
+        <w:ind w:hanging="180" w:left="4320"/>
+      </w:pPr>
+    </w:lvl>
+    <w:lvl w:ilvl="6">
+      <w:start w:val="1"/>
+      <w:numFmt w:val="decimal"/>
+      <w:lvlText w:val="%7."/>
+      <w:lvlJc w:val="left"/>
+      <w:pPr>
+        <w:ind w:hanging="360" w:left="5040"/>
+      </w:pPr>
+    </w:lvl>
+    <w:lvl w:ilvl="7">
+      <w:start w:val="1"/>
+      <w:numFmt w:val="lowerLetter"/>
+      <w:lvlText w:val="%8."/>
+      <w:lvlJc w:val="left"/>
+      <w:pPr>
+        <w:ind w:hanging="360" w:left="5760"/>
+      </w:pPr>
+    </w:lvl>
+    <w:lvl w:ilvl="8">
+      <w:start w:val="1"/>
+      <w:numFmt w:val="lowerRoman"/>
+      <w:lvlText w:val="%9."/>
+      <w:lvlJc w:val="right"/>
+      <w:pPr>
+        <w:ind w:hanging="180" w:left="6480"/>
+      </w:pPr>
+    </w:lvl>
+  </w:abstractNum>
+  <w:abstractNum w15:restartNumberingAfterBreak="0" w:abstractNumId="1">
+    <w:nsid w:val="107936F4"/>
+    <w:multiLevelType w:val="multilevel"/>
+    <w:tmpl w:val="EA56A9C4"/>
+    <w:lvl w:ilvl="0">
+      <w:start w:val="1"/>
+      <w:numFmt w:val="bullet"/>
+      <w:lvlText w:val="●"/>
+      <w:lvlJc w:val="left"/>
+      <w:pPr>
+        <w:ind w:hanging="360" w:left="360"/>
+      </w:pPr>
+      <w:rPr>
+        <w:rFonts w:ascii="Arial" w:cs="Arial" w:eastAsia="Arial" w:hAnsi="Arial"/>
+      </w:rPr>
+    </w:lvl>
+    <w:lvl w:ilvl="1">
+      <w:start w:val="1"/>
+      <w:numFmt w:val="bullet"/>
+      <w:lvlText w:val=""/>
+      <w:lvlJc w:val="left"/>
+      <w:pPr>
+        <w:ind w:hanging="1440" w:left="2160"/>
+      </w:pPr>
+      <w:rPr>
+        <w:rFonts w:ascii="Arial" w:cs="Arial" w:eastAsia="Arial" w:hAnsi="Arial"/>
+      </w:rPr>
+    </w:lvl>
+    <w:lvl w:ilvl="2">
+      <w:start w:val="1"/>
+      <w:numFmt w:val="bullet"/>
+      <w:lvlText w:val="▪"/>
+      <w:lvlJc w:val="left"/>
+      <w:pPr>
+        <w:ind w:hanging="360" w:left="1800"/>
+      </w:pPr>
+      <w:rPr>
+        <w:rFonts w:ascii="Arial" w:cs="Arial" w:eastAsia="Arial" w:hAnsi="Arial"/>
+      </w:rPr>
+    </w:lvl>
+    <w:lvl w:ilvl="3">
+      <w:start w:val="1"/>
+      <w:numFmt w:val="bullet"/>
+      <w:lvlText w:val="●"/>
+      <w:lvlJc w:val="left"/>
+      <w:pPr>
+        <w:ind w:hanging="360" w:left="2520"/>
+      </w:pPr>
+      <w:rPr>
+        <w:rFonts w:ascii="Arial" w:cs="Arial" w:eastAsia="Arial" w:hAnsi="Arial"/>
+      </w:rPr>
+    </w:lvl>
+    <w:lvl w:ilvl="4">
+      <w:start w:val="1"/>
+      <w:numFmt w:val="bullet"/>
+      <w:lvlText w:val="o"/>
+      <w:lvlJc w:val="left"/>
+      <w:pPr>
+        <w:ind w:hanging="360" w:left="3240"/>
+      </w:pPr>
+      <w:rPr>
+        <w:rFonts w:ascii="Arial" w:cs="Arial" w:eastAsia="Arial" w:hAnsi="Arial"/>
+      </w:rPr>
+    </w:lvl>
+    <w:lvl w:ilvl="5">
+      <w:start w:val="1"/>
+      <w:numFmt w:val="bullet"/>
+      <w:lvlText w:val="▪"/>
+      <w:lvlJc w:val="left"/>
+      <w:pPr>
+        <w:ind w:hanging="360" w:left="3960"/>
+      </w:pPr>
+      <w:rPr>
+        <w:rFonts w:ascii="Arial" w:cs="Arial" w:eastAsia="Arial" w:hAnsi="Arial"/>
+      </w:rPr>
+    </w:lvl>
+    <w:lvl w:ilvl="6">
+      <w:start w:val="1"/>
+      <w:numFmt w:val="bullet"/>
+      <w:lvlText w:val="●"/>
+      <w:lvlJc w:val="left"/>
+      <w:pPr>
+        <w:ind w:hanging="360" w:left="4680"/>
+      </w:pPr>
+      <w:rPr>
+        <w:rFonts w:ascii="Arial" w:cs="Arial" w:eastAsia="Arial" w:hAnsi="Arial"/>
+      </w:rPr>
+    </w:lvl>
+    <w:lvl w:ilvl="7">
+      <w:start w:val="1"/>
+      <w:numFmt w:val="bullet"/>
+      <w:lvlText w:val="o"/>
+      <w:lvlJc w:val="left"/>
+      <w:pPr>
+        <w:ind w:hanging="360" w:left="5400"/>
+      </w:pPr>
+      <w:rPr>
+        <w:rFonts w:ascii="Arial" w:cs="Arial" w:eastAsia="Arial" w:hAnsi="Arial"/>
+      </w:rPr>
+    </w:lvl>
+    <w:lvl w:ilvl="8">
+      <w:start w:val="1"/>
+      <w:numFmt w:val="bullet"/>
+      <w:lvlText w:val="▪"/>
+      <w:lvlJc w:val="left"/>
+      <w:pPr>
+        <w:ind w:hanging="360" w:left="6120"/>
+      </w:pPr>
+      <w:rPr>
+        <w:rFonts w:ascii="Arial" w:cs="Arial" w:eastAsia="Arial" w:hAnsi="Arial"/>
+      </w:rPr>
+    </w:lvl>
+  </w:abstractNum>
+  <w:abstractNum w15:restartNumberingAfterBreak="0" w:abstractNumId="2">
+    <w:nsid w:val="1D771567"/>
+    <w:multiLevelType w:val="multilevel"/>
+    <w:tmpl w:val="9A345584"/>
+    <w:lvl w:ilvl="0">
+      <w:start w:val="1"/>
+      <w:numFmt w:val="decimal"/>
+      <w:lvlText w:val="%1."/>
+      <w:lvlJc w:val="left"/>
+      <w:pPr>
+        <w:ind w:hanging="360" w:left="720"/>
+      </w:pPr>
+    </w:lvl>
+    <w:lvl w:ilvl="1">
+      <w:start w:val="1"/>
+      <w:numFmt w:val="lowerLetter"/>
+      <w:lvlText w:val="%2."/>
+      <w:lvlJc w:val="left"/>
+      <w:pPr>
+        <w:ind w:hanging="360" w:left="1440"/>
+      </w:pPr>
+    </w:lvl>
+    <w:lvl w:ilvl="2">
+      <w:start w:val="1"/>
+      <w:numFmt w:val="lowerRoman"/>
+      <w:lvlText w:val="%3."/>
+      <w:lvlJc w:val="right"/>
+      <w:pPr>
+        <w:ind w:hanging="180" w:left="2160"/>
+      </w:pPr>
+    </w:lvl>
+    <w:lvl w:ilvl="3">
+      <w:start w:val="1"/>
+      <w:numFmt w:val="decimal"/>
+      <w:lvlText w:val="%4."/>
+      <w:lvlJc w:val="left"/>
+      <w:pPr>
+        <w:ind w:hanging="360" w:left="2880"/>
+      </w:pPr>
+    </w:lvl>
+    <w:lvl w:ilvl="4">
+      <w:start w:val="1"/>
+      <w:numFmt w:val="lowerLetter"/>
+      <w:lvlText w:val="%5."/>
+      <w:lvlJc w:val="left"/>
+      <w:pPr>
+        <w:ind w:hanging="360" w:left="3600"/>
+      </w:pPr>
+    </w:lvl>
+    <w:lvl w:ilvl="5">
+      <w:start w:val="1"/>
+      <w:numFmt w:val="lowerRoman"/>
+      <w:lvlText w:val="%6."/>
+      <w:lvlJc w:val="right"/>
+      <w:pPr>
+        <w:ind w:hanging="180" w:left="4320"/>
+      </w:pPr>
+    </w:lvl>
+    <w:lvl w:ilvl="6">
+      <w:start w:val="1"/>
+      <w:numFmt w:val="decimal"/>
+      <w:lvlText w:val="%7."/>
+      <w:lvlJc w:val="left"/>
+      <w:pPr>
+        <w:ind w:hanging="360" w:left="5040"/>
+      </w:pPr>
+    </w:lvl>
+    <w:lvl w:ilvl="7">
+      <w:start w:val="1"/>
+      <w:numFmt w:val="lowerLetter"/>
+      <w:lvlText w:val="%8."/>
+      <w:lvlJc w:val="left"/>
+      <w:pPr>
+        <w:ind w:hanging="360" w:left="5760"/>
+      </w:pPr>
+    </w:lvl>
+    <w:lvl w:ilvl="8">
+      <w:start w:val="1"/>
+      <w:numFmt w:val="lowerRoman"/>
+      <w:lvlText w:val="%9."/>
+      <w:lvlJc w:val="right"/>
+      <w:pPr>
+        <w:ind w:hanging="180" w:left="6480"/>
+      </w:pPr>
+    </w:lvl>
+  </w:abstractNum>
+  <w:abstractNum w15:restartNumberingAfterBreak="0" w:abstractNumId="3">
+    <w:nsid w:val="1F6F1F1E"/>
+    <w:multiLevelType w:val="multilevel"/>
+    <w:tmpl w:val="D82E03DA"/>
+    <w:lvl w:ilvl="0">
+      <w:start w:val="1"/>
+      <w:numFmt w:val="decimal"/>
+      <w:lvlText w:val="%1."/>
+      <w:lvlJc w:val="left"/>
+      <w:pPr>
+        <w:ind w:hanging="360" w:left="720"/>
+      </w:pPr>
+    </w:lvl>
+    <w:lvl w:ilvl="1">
+      <w:start w:val="1"/>
+      <w:numFmt w:val="lowerLetter"/>
+      <w:lvlText w:val="%2."/>
+      <w:lvlJc w:val="left"/>
+      <w:pPr>
+        <w:ind w:hanging="360" w:left="1440"/>
+      </w:pPr>
+    </w:lvl>
+    <w:lvl w:ilvl="2">
+      <w:start w:val="1"/>
+      <w:numFmt w:val="lowerRoman"/>
+      <w:lvlText w:val="%3."/>
+      <w:lvlJc w:val="right"/>
+      <w:pPr>
+        <w:ind w:hanging="180" w:left="2160"/>
+      </w:pPr>
+    </w:lvl>
+    <w:lvl w:ilvl="3">
+      <w:start w:val="1"/>
+      <w:numFmt w:val="decimal"/>
+      <w:lvlText w:val="%4."/>
+      <w:lvlJc w:val="left"/>
+      <w:pPr>
+        <w:ind w:hanging="360" w:left="2880"/>
+      </w:pPr>
+    </w:lvl>
+    <w:lvl w:ilvl="4">
+      <w:start w:val="1"/>
+      <w:numFmt w:val="lowerLetter"/>
+      <w:lvlText w:val="%5."/>
+      <w:lvlJc w:val="left"/>
+      <w:pPr>
+        <w:ind w:hanging="360" w:left="3600"/>
+      </w:pPr>
+    </w:lvl>
+    <w:lvl w:ilvl="5">
+      <w:start w:val="1"/>
+      <w:numFmt w:val="lowerRoman"/>
+      <w:lvlText w:val="%6."/>
+      <w:lvlJc w:val="right"/>
+      <w:pPr>
+        <w:ind w:hanging="180" w:left="4320"/>
+      </w:pPr>
+    </w:lvl>
+    <w:lvl w:ilvl="6">
+      <w:start w:val="1"/>
+      <w:numFmt w:val="decimal"/>
+      <w:lvlText w:val="%7."/>
+      <w:lvlJc w:val="left"/>
+      <w:pPr>
+        <w:ind w:hanging="360" w:left="5040"/>
+      </w:pPr>
+    </w:lvl>
+    <w:lvl w:ilvl="7">
+      <w:start w:val="1"/>
+      <w:numFmt w:val="lowerLetter"/>
+      <w:lvlText w:val="%8."/>
+      <w:lvlJc w:val="left"/>
+      <w:pPr>
+        <w:ind w:hanging="360" w:left="5760"/>
+      </w:pPr>
+    </w:lvl>
+    <w:lvl w:ilvl="8">
+      <w:start w:val="1"/>
+      <w:numFmt w:val="lowerRoman"/>
+      <w:lvlText w:val="%9."/>
+      <w:lvlJc w:val="right"/>
+      <w:pPr>
+        <w:ind w:hanging="180" w:left="6480"/>
+      </w:pPr>
+    </w:lvl>
+  </w:abstractNum>
+  <w:abstractNum w15:restartNumberingAfterBreak="0" w:abstractNumId="4">
+    <w:nsid w:val="226B2AD9"/>
+    <w:multiLevelType w:val="multilevel"/>
+    <w:tmpl w:val="03066494"/>
+    <w:lvl w:ilvl="0">
+      <w:start w:val="1"/>
+      <w:numFmt w:val="decimal"/>
+      <w:lvlText w:val="%1."/>
+      <w:lvlJc w:val="left"/>
+      <w:pPr>
+        <w:ind w:hanging="360" w:left="720"/>
+      </w:pPr>
+    </w:lvl>
+    <w:lvl w:ilvl="1">
+      <w:start w:val="1"/>
+      <w:numFmt w:val="lowerLetter"/>
+      <w:lvlText w:val="%2."/>
+      <w:lvlJc w:val="left"/>
+      <w:pPr>
+        <w:ind w:hanging="360" w:left="1440"/>
+      </w:pPr>
+    </w:lvl>
+    <w:lvl w:ilvl="2">
+      <w:start w:val="1"/>
+      <w:numFmt w:val="lowerRoman"/>
+      <w:lvlText w:val="%3."/>
+      <w:lvlJc w:val="right"/>
+      <w:pPr>
+        <w:ind w:hanging="180" w:left="2160"/>
+      </w:pPr>
+    </w:lvl>
+    <w:lvl w:ilvl="3">
+      <w:start w:val="1"/>
+      <w:numFmt w:val="decimal"/>
+      <w:lvlText w:val="%4."/>
+      <w:lvlJc w:val="left"/>
+      <w:pPr>
+        <w:ind w:hanging="360" w:left="2880"/>
+      </w:pPr>
+    </w:lvl>
+    <w:lvl w:ilvl="4">
+      <w:start w:val="1"/>
+      <w:numFmt w:val="lowerLetter"/>
+      <w:lvlText w:val="%5."/>
+      <w:lvlJc w:val="left"/>
+      <w:pPr>
+        <w:ind w:hanging="360" w:left="3600"/>
+      </w:pPr>
+    </w:lvl>
+    <w:lvl w:ilvl="5">
+      <w:start w:val="1"/>
+      <w:numFmt w:val="lowerRoman"/>
+      <w:lvlText w:val="%6."/>
+      <w:lvlJc w:val="right"/>
+      <w:pPr>
+        <w:ind w:hanging="180" w:left="4320"/>
+      </w:pPr>
+    </w:lvl>
+    <w:lvl w:ilvl="6">
+      <w:start w:val="1"/>
+      <w:numFmt w:val="decimal"/>
+      <w:lvlText w:val="%7."/>
+      <w:lvlJc w:val="left"/>
+      <w:pPr>
+        <w:ind w:hanging="360" w:left="5040"/>
+      </w:pPr>
+    </w:lvl>
+    <w:lvl w:ilvl="7">
+      <w:start w:val="1"/>
+      <w:numFmt w:val="lowerLetter"/>
+      <w:lvlText w:val="%8."/>
+      <w:lvlJc w:val="left"/>
+      <w:pPr>
+        <w:ind w:hanging="360" w:left="5760"/>
+      </w:pPr>
+    </w:lvl>
+    <w:lvl w:ilvl="8">
+      <w:start w:val="1"/>
+      <w:numFmt w:val="lowerRoman"/>
+      <w:lvlText w:val="%9."/>
+      <w:lvlJc w:val="right"/>
+      <w:pPr>
+        <w:ind w:hanging="180" w:left="6480"/>
+      </w:pPr>
+    </w:lvl>
+  </w:abstractNum>
+  <w:abstractNum w15:restartNumberingAfterBreak="0" w:abstractNumId="5">
+    <w:nsid w:val="2469019F"/>
+    <w:multiLevelType w:val="multilevel"/>
+    <w:tmpl w:val="CB94A97E"/>
+    <w:lvl w:ilvl="0">
+      <w:start w:val="1"/>
+      <w:numFmt w:val="decimal"/>
+      <w:lvlText w:val="%1)"/>
+      <w:lvlJc w:val="left"/>
+      <w:pPr>
+        <w:ind w:hanging="360" w:left="1080"/>
+      </w:pPr>
+    </w:lvl>
+    <w:lvl w:ilvl="1">
+      <w:start w:val="1"/>
+      <w:numFmt w:val="lowerLetter"/>
+      <w:lvlText w:val="%2."/>
+      <w:lvlJc w:val="left"/>
+      <w:pPr>
+        <w:ind w:hanging="360" w:left="1800"/>
+      </w:pPr>
+    </w:lvl>
+    <w:lvl w:ilvl="2">
+      <w:start w:val="1"/>
+      <w:numFmt w:val="lowerRoman"/>
+      <w:lvlText w:val="%3."/>
+      <w:lvlJc w:val="right"/>
+      <w:pPr>
+        <w:ind w:hanging="180" w:left="2520"/>
+      </w:pPr>
+    </w:lvl>
+    <w:lvl w:ilvl="3">
+      <w:start w:val="1"/>
+      <w:numFmt w:val="decimal"/>
+      <w:lvlText w:val="%4."/>
+      <w:lvlJc w:val="left"/>
+      <w:pPr>
+        <w:ind w:hanging="360" w:left="3240"/>
+      </w:pPr>
+    </w:lvl>
+    <w:lvl w:ilvl="4">
+      <w:start w:val="1"/>
+      <w:numFmt w:val="lowerLetter"/>
+      <w:lvlText w:val="%5."/>
+      <w:lvlJc w:val="left"/>
+      <w:pPr>
+        <w:ind w:hanging="360" w:left="3960"/>
+      </w:pPr>
+    </w:lvl>
+    <w:lvl w:ilvl="5">
+      <w:start w:val="1"/>
+      <w:numFmt w:val="lowerRoman"/>
+      <w:lvlText w:val="%6."/>
+      <w:lvlJc w:val="right"/>
+      <w:pPr>
+        <w:ind w:hanging="180" w:left="4680"/>
+      </w:pPr>
+    </w:lvl>
+    <w:lvl w:ilvl="6">
+      <w:start w:val="1"/>
+      <w:numFmt w:val="decimal"/>
+      <w:lvlText w:val="%7."/>
+      <w:lvlJc w:val="left"/>
+      <w:pPr>
+        <w:ind w:hanging="360" w:left="5400"/>
+      </w:pPr>
+    </w:lvl>
+    <w:lvl w:ilvl="7">
+      <w:start w:val="1"/>
+      <w:numFmt w:val="lowerLetter"/>
+      <w:lvlText w:val="%8."/>
+      <w:lvlJc w:val="left"/>
+      <w:pPr>
+        <w:ind w:hanging="360" w:left="6120"/>
+      </w:pPr>
+    </w:lvl>
+    <w:lvl w:ilvl="8">
+      <w:start w:val="1"/>
+      <w:numFmt w:val="lowerRoman"/>
+      <w:lvlText w:val="%9."/>
+      <w:lvlJc w:val="right"/>
+      <w:pPr>
+        <w:ind w:hanging="180" w:left="6840"/>
+      </w:pPr>
+    </w:lvl>
+  </w:abstractNum>
+  <w:abstractNum w15:restartNumberingAfterBreak="0" w:abstractNumId="6">
+    <w:nsid w:val="6D1E555F"/>
+    <w:multiLevelType w:val="multilevel"/>
+    <w:tmpl w:val="AB6CEA70"/>
+    <w:lvl w:ilvl="0">
+      <w:start w:val="1"/>
+      <w:numFmt w:val="decimal"/>
+      <w:lvlText w:val="%1)"/>
+      <w:lvlJc w:val="left"/>
+      <w:pPr>
+        <w:ind w:hanging="360" w:left="1080"/>
+      </w:pPr>
+    </w:lvl>
+    <w:lvl w:ilvl="1">
+      <w:start w:val="1"/>
+      <w:numFmt w:val="lowerLetter"/>
+      <w:lvlText w:val="%2."/>
+      <w:lvlJc w:val="left"/>
+      <w:pPr>
+        <w:ind w:hanging="360" w:left="1800"/>
+      </w:pPr>
+    </w:lvl>
+    <w:lvl w:ilvl="2">
+      <w:start w:val="1"/>
+      <w:numFmt w:val="lowerRoman"/>
+      <w:lvlText w:val="%3."/>
+      <w:lvlJc w:val="right"/>
+      <w:pPr>
+        <w:ind w:hanging="180" w:left="2520"/>
+      </w:pPr>
+    </w:lvl>
+    <w:lvl w:ilvl="3">
+      <w:start w:val="1"/>
+      <w:numFmt w:val="decimal"/>
+      <w:lvlText w:val="%4."/>
+      <w:lvlJc w:val="left"/>
+      <w:pPr>
+        <w:ind w:hanging="360" w:left="3240"/>
+      </w:pPr>
+    </w:lvl>
+    <w:lvl w:ilvl="4">
+      <w:start w:val="1"/>
+      <w:numFmt w:val="lowerLetter"/>
+      <w:lvlText w:val="%5."/>
+      <w:lvlJc w:val="left"/>
+      <w:pPr>
+        <w:ind w:hanging="360" w:left="3960"/>
+      </w:pPr>
+    </w:lvl>
+    <w:lvl w:ilvl="5">
+      <w:start w:val="1"/>
+      <w:numFmt w:val="lowerRoman"/>
+      <w:lvlText w:val="%6."/>
+      <w:lvlJc w:val="right"/>
+      <w:pPr>
+        <w:ind w:hanging="180" w:left="4680"/>
+      </w:pPr>
+    </w:lvl>
+    <w:lvl w:ilvl="6">
+      <w:start w:val="1"/>
+      <w:numFmt w:val="decimal"/>
+      <w:lvlText w:val="%7."/>
+      <w:lvlJc w:val="left"/>
+      <w:pPr>
+        <w:ind w:hanging="360" w:left="5400"/>
+      </w:pPr>
+    </w:lvl>
+    <w:lvl w:ilvl="7">
+      <w:start w:val="1"/>
+      <w:numFmt w:val="lowerLetter"/>
+      <w:lvlText w:val="%8."/>
+      <w:lvlJc w:val="left"/>
+      <w:pPr>
+        <w:ind w:hanging="360" w:left="6120"/>
+      </w:pPr>
+    </w:lvl>
+    <w:lvl w:ilvl="8">
+      <w:start w:val="1"/>
+      <w:numFmt w:val="lowerRoman"/>
+      <w:lvlText w:val="%9."/>
+      <w:lvlJc w:val="right"/>
+      <w:pPr>
+        <w:ind w:hanging="180" w:left="6840"/>
+      </w:pPr>
+    </w:lvl>
+  </w:abstractNum>
+  <w:abstractNum w15:restartNumberingAfterBreak="0" w:abstractNumId="7">
+    <w:nsid w:val="76C961FA"/>
+    <w:multiLevelType w:val="multilevel"/>
+    <w:tmpl w:val="0A64DB26"/>
+    <w:lvl w:ilvl="0">
+      <w:start w:val="1"/>
+      <w:numFmt w:val="bullet"/>
+      <w:lvlText w:val="▪"/>
+      <w:lvlJc w:val="left"/>
+      <w:pPr>
+        <w:ind w:hanging="360" w:left="720"/>
+      </w:pPr>
+      <w:rPr>
+        <w:rFonts w:ascii="Arial" w:cs="Arial" w:eastAsia="Arial" w:hAnsi="Arial"/>
+      </w:rPr>
+    </w:lvl>
+    <w:lvl w:ilvl="1">
+      <w:start w:val="1"/>
+      <w:numFmt w:val="bullet"/>
+      <w:lvlText w:val="o"/>
+      <w:lvlJc w:val="left"/>
+      <w:pPr>
+        <w:ind w:hanging="360" w:left="1440"/>
+      </w:pPr>
+      <w:rPr>
+        <w:rFonts w:ascii="Arial" w:cs="Arial" w:eastAsia="Arial" w:hAnsi="Arial"/>
+      </w:rPr>
+    </w:lvl>
+    <w:lvl w:ilvl="2">
+      <w:start w:val="1"/>
+      <w:numFmt w:val="bullet"/>
+      <w:lvlText w:val="▪"/>
+      <w:lvlJc w:val="left"/>
+      <w:pPr>
+        <w:ind w:hanging="360" w:left="2160"/>
+      </w:pPr>
+      <w:rPr>
+        <w:rFonts w:ascii="Arial" w:cs="Arial" w:eastAsia="Arial" w:hAnsi="Arial"/>
+      </w:rPr>
+    </w:lvl>
+    <w:lvl w:ilvl="3">
+      <w:start w:val="1"/>
+      <w:numFmt w:val="bullet"/>
+      <w:lvlText w:val="●"/>
+      <w:lvlJc w:val="left"/>
+      <w:pPr>
+        <w:ind w:hanging="360" w:left="2880"/>
+      </w:pPr>
+      <w:rPr>
+        <w:rFonts w:ascii="Arial" w:cs="Arial" w:eastAsia="Arial" w:hAnsi="Arial"/>
+      </w:rPr>
+    </w:lvl>
+    <w:lvl w:ilvl="4">
+      <w:start w:val="1"/>
+      <w:numFmt w:val="bullet"/>
+      <w:lvlText w:val="o"/>
+      <w:lvlJc w:val="left"/>
+      <w:pPr>
+        <w:ind w:hanging="360" w:left="3600"/>
+      </w:pPr>
+      <w:rPr>
+        <w:rFonts w:ascii="Arial" w:cs="Arial" w:eastAsia="Arial" w:hAnsi="Arial"/>
+      </w:rPr>
+    </w:lvl>
+    <w:lvl w:ilvl="5">
+      <w:start w:val="1"/>
+      <w:numFmt w:val="bullet"/>
+      <w:lvlText w:val="▪"/>
+      <w:lvlJc w:val="left"/>
+      <w:pPr>
+        <w:ind w:hanging="360" w:left="4320"/>
+      </w:pPr>
+      <w:rPr>
+        <w:rFonts w:ascii="Arial" w:cs="Arial" w:eastAsia="Arial" w:hAnsi="Arial"/>
+      </w:rPr>
+    </w:lvl>
+    <w:lvl w:ilvl="6">
+      <w:start w:val="1"/>
+      <w:numFmt w:val="bullet"/>
+      <w:lvlText w:val="●"/>
+      <w:lvlJc w:val="left"/>
+      <w:pPr>
+        <w:ind w:hanging="360" w:left="5040"/>
+      </w:pPr>
+      <w:rPr>
+        <w:rFonts w:ascii="Arial" w:cs="Arial" w:eastAsia="Arial" w:hAnsi="Arial"/>
+      </w:rPr>
+    </w:lvl>
+    <w:lvl w:ilvl="7">
+      <w:start w:val="1"/>
+      <w:numFmt w:val="bullet"/>
+      <w:lvlText w:val="o"/>
+      <w:lvlJc w:val="left"/>
+      <w:pPr>
+        <w:ind w:hanging="360" w:left="5760"/>
+      </w:pPr>
+      <w:rPr>
+        <w:rFonts w:ascii="Arial" w:cs="Arial" w:eastAsia="Arial" w:hAnsi="Arial"/>
+      </w:rPr>
+    </w:lvl>
+    <w:lvl w:ilvl="8">
+      <w:start w:val="1"/>
+      <w:numFmt w:val="bullet"/>
+      <w:lvlText w:val="▪"/>
+      <w:lvlJc w:val="left"/>
+      <w:pPr>
+        <w:ind w:hanging="360" w:left="6480"/>
+      </w:pPr>
+      <w:rPr>
+        <w:rFonts w:ascii="Arial" w:cs="Arial" w:eastAsia="Arial" w:hAnsi="Arial"/>
+      </w:rPr>
+    </w:lvl>
+  </w:abstractNum>
   <w:abstractNum w:abstractNumId="990">
     <w:nsid w:val="A990"/>
     <w:multiLevelType w:val="multilevel"/>
@@ -449,6 +1313,30 @@
       </w:pPr>
     </w:lvl>
   </w:abstractNum>
+  <w:num w:numId="1">
+    <w:abstractNumId w:val="2"/>
+  </w:num>
+  <w:num w:numId="2">
+    <w:abstractNumId w:val="4"/>
+  </w:num>
+  <w:num w:numId="3">
+    <w:abstractNumId w:val="1"/>
+  </w:num>
+  <w:num w:numId="4">
+    <w:abstractNumId w:val="3"/>
+  </w:num>
+  <w:num w:numId="5">
+    <w:abstractNumId w:val="0"/>
+  </w:num>
+  <w:num w:numId="6">
+    <w:abstractNumId w:val="7"/>
+  </w:num>
+  <w:num w:numId="7">
+    <w:abstractNumId w:val="6"/>
+  </w:num>
+  <w:num w:numId="8">
+    <w:abstractNumId w:val="5"/>
+  </w:num>
   <w:num w:numId="1000">
     <w:abstractNumId w:val="990"/>
   </w:num>
@@ -456,348 +1344,531 @@
 </file>
 
 <file path=word/styles.xml><?xml version="1.0" encoding="utf-8"?>
-<w:styles xmlns:r="http://schemas.openxmlformats.org/officeDocument/2006/relationships" xmlns:w="http://schemas.openxmlformats.org/wordprocessingml/2006/main">
+<w:styles xmlns:mc="http://schemas.openxmlformats.org/markup-compatibility/2006" xmlns:r="http://schemas.openxmlformats.org/officeDocument/2006/relationships" xmlns:w="http://schemas.openxmlformats.org/wordprocessingml/2006/main" xmlns:w14="http://schemas.microsoft.com/office/word/2010/wordml" xmlns:w15="http://schemas.microsoft.com/office/word/2012/wordml" xmlns:w16cid="http://schemas.microsoft.com/office/word/2016/wordml/cid" xmlns:w16se="http://schemas.microsoft.com/office/word/2015/wordml/symex" mc:Ignorable="w14 w15 w16se w16cid">
   <w:docDefaults>
     <w:rPrDefault>
       <w:rPr>
-        <w:rFonts w:asciiTheme="minorHAnsi" w:cstheme="minorBidi" w:eastAsiaTheme="minorHAnsi" w:hAnsiTheme="minorHAnsi"/>
-        <w:sz w:val="24"/>
-        <w:szCs w:val="24"/>
+        <w:rFonts w:ascii="Times New Roman" w:cs="Times New Roman" w:eastAsia="Times New Roman" w:hAnsi="Times New Roman"/>
+        <w:sz w:val="22"/>
+        <w:szCs w:val="22"/>
         <w:lang w:bidi="ar-SA" w:eastAsia="en-US" w:val="en-US"/>
       </w:rPr>
     </w:rPrDefault>
     <w:pPrDefault>
       <w:pPr>
-        <w:spacing w:after="200"/>
+        <w:spacing w:after="160"/>
       </w:pPr>
     </w:pPrDefault>
   </w:docDefaults>
-  <w:latentStyles w:count="276" w:defLockedState="0" w:defQFormat="0" w:defSemiHidden="0" w:defUIPriority="0" w:defUnhideWhenUsed="0"/>
+  <w:latentStyles w:count="375" w:defLockedState="0" w:defQFormat="0" w:defSemiHidden="0" w:defUIPriority="99" w:defUnhideWhenUsed="0">
+    <w:lsdException w:name="Normal" w:qFormat="1" w:uiPriority="0"/>
+    <w:lsdException w:name="heading 1" w:qFormat="1" w:uiPriority="9"/>
+    <w:lsdException w:name="heading 2" w:qFormat="1" w:semiHidden="1" w:uiPriority="9" w:unhideWhenUsed="1"/>
+    <w:lsdException w:name="heading 3" w:qFormat="1" w:semiHidden="1" w:uiPriority="9" w:unhideWhenUsed="1"/>
+    <w:lsdException w:name="heading 4" w:qFormat="1" w:semiHidden="1" w:uiPriority="9" w:unhideWhenUsed="1"/>
+    <w:lsdException w:name="heading 5" w:qFormat="1" w:semiHidden="1" w:uiPriority="9" w:unhideWhenUsed="1"/>
+    <w:lsdException w:name="heading 6" w:qFormat="1" w:semiHidden="1" w:uiPriority="9" w:unhideWhenUsed="1"/>
+    <w:lsdException w:name="heading 7" w:qFormat="1" w:semiHidden="1" w:uiPriority="9" w:unhideWhenUsed="1"/>
+    <w:lsdException w:name="heading 8" w:qFormat="1" w:semiHidden="1" w:uiPriority="9" w:unhideWhenUsed="1"/>
+    <w:lsdException w:name="heading 9" w:qFormat="1" w:semiHidden="1" w:uiPriority="9" w:unhideWhenUsed="1"/>
+    <w:lsdException w:name="index 1" w:semiHidden="1" w:unhideWhenUsed="1"/>
+    <w:lsdException w:name="index 2" w:semiHidden="1" w:unhideWhenUsed="1"/>
+    <w:lsdException w:name="index 3" w:semiHidden="1" w:unhideWhenUsed="1"/>
+    <w:lsdException w:name="index 4" w:semiHidden="1" w:unhideWhenUsed="1"/>
+    <w:lsdException w:name="index 5" w:semiHidden="1" w:unhideWhenUsed="1"/>
+    <w:lsdException w:name="index 6" w:semiHidden="1" w:unhideWhenUsed="1"/>
+    <w:lsdException w:name="index 7" w:semiHidden="1" w:unhideWhenUsed="1"/>
+    <w:lsdException w:name="index 8" w:semiHidden="1" w:unhideWhenUsed="1"/>
+    <w:lsdException w:name="index 9" w:semiHidden="1" w:unhideWhenUsed="1"/>
+    <w:lsdException w:name="toc 1" w:semiHidden="1" w:uiPriority="39" w:unhideWhenUsed="1"/>
+    <w:lsdException w:name="toc 2" w:semiHidden="1" w:uiPriority="39" w:unhideWhenUsed="1"/>
+    <w:lsdException w:name="toc 3" w:semiHidden="1" w:uiPriority="39" w:unhideWhenUsed="1"/>
+    <w:lsdException w:name="toc 4" w:semiHidden="1" w:uiPriority="39" w:unhideWhenUsed="1"/>
+    <w:lsdException w:name="toc 5" w:semiHidden="1" w:uiPriority="39" w:unhideWhenUsed="1"/>
+    <w:lsdException w:name="toc 6" w:semiHidden="1" w:uiPriority="39" w:unhideWhenUsed="1"/>
+    <w:lsdException w:name="toc 7" w:semiHidden="1" w:uiPriority="39" w:unhideWhenUsed="1"/>
+    <w:lsdException w:name="toc 8" w:semiHidden="1" w:uiPriority="39" w:unhideWhenUsed="1"/>
+    <w:lsdException w:name="toc 9" w:semiHidden="1" w:uiPriority="39" w:unhideWhenUsed="1"/>
+    <w:lsdException w:name="Normal Indent" w:semiHidden="1" w:unhideWhenUsed="1"/>
+    <w:lsdException w:name="footnote text" w:semiHidden="1" w:unhideWhenUsed="1"/>
+    <w:lsdException w:name="annotation text" w:semiHidden="1" w:unhideWhenUsed="1"/>
+    <w:lsdException w:name="header" w:semiHidden="1" w:unhideWhenUsed="1"/>
+    <w:lsdException w:name="footer" w:semiHidden="1" w:unhideWhenUsed="1"/>
+    <w:lsdException w:name="index heading" w:semiHidden="1" w:unhideWhenUsed="1"/>
+    <w:lsdException w:name="caption" w:qFormat="1" w:semiHidden="1" w:uiPriority="35" w:unhideWhenUsed="1"/>
+    <w:lsdException w:name="table of figures" w:semiHidden="1" w:unhideWhenUsed="1"/>
+    <w:lsdException w:name="envelope address" w:semiHidden="1" w:unhideWhenUsed="1"/>
+    <w:lsdException w:name="envelope return" w:semiHidden="1" w:unhideWhenUsed="1"/>
+    <w:lsdException w:name="footnote reference" w:semiHidden="1" w:unhideWhenUsed="1"/>
+    <w:lsdException w:name="annotation reference" w:semiHidden="1" w:unhideWhenUsed="1"/>
+    <w:lsdException w:name="line number" w:semiHidden="1" w:unhideWhenUsed="1"/>
+    <w:lsdException w:name="page number" w:semiHidden="1" w:unhideWhenUsed="1"/>
+    <w:lsdException w:name="endnote reference" w:semiHidden="1" w:unhideWhenUsed="1"/>
+    <w:lsdException w:name="endnote text" w:semiHidden="1" w:unhideWhenUsed="1"/>
+    <w:lsdException w:name="table of authorities" w:semiHidden="1" w:unhideWhenUsed="1"/>
+    <w:lsdException w:name="macro" w:semiHidden="1" w:unhideWhenUsed="1"/>
+    <w:lsdException w:name="toa heading" w:semiHidden="1" w:unhideWhenUsed="1"/>
+    <w:lsdException w:name="List" w:semiHidden="1" w:unhideWhenUsed="1"/>
+    <w:lsdException w:name="List Bullet" w:semiHidden="1" w:unhideWhenUsed="1"/>
+    <w:lsdException w:name="List Number" w:semiHidden="1" w:unhideWhenUsed="1"/>
+    <w:lsdException w:name="List 2" w:semiHidden="1" w:unhideWhenUsed="1"/>
+    <w:lsdException w:name="List 3" w:semiHidden="1" w:unhideWhenUsed="1"/>
+    <w:lsdException w:name="List 4" w:semiHidden="1" w:unhideWhenUsed="1"/>
+    <w:lsdException w:name="List 5" w:semiHidden="1" w:unhideWhenUsed="1"/>
+    <w:lsdException w:name="List Bullet 2" w:semiHidden="1" w:unhideWhenUsed="1"/>
+    <w:lsdException w:name="List Bullet 3" w:semiHidden="1" w:unhideWhenUsed="1"/>
+    <w:lsdException w:name="List Bullet 4" w:semiHidden="1" w:unhideWhenUsed="1"/>
+    <w:lsdException w:name="List Bullet 5" w:semiHidden="1" w:unhideWhenUsed="1"/>
+    <w:lsdException w:name="List Number 2" w:semiHidden="1" w:unhideWhenUsed="1"/>
+    <w:lsdException w:name="List Number 3" w:semiHidden="1" w:unhideWhenUsed="1"/>
+    <w:lsdException w:name="List Number 4" w:semiHidden="1" w:unhideWhenUsed="1"/>
+    <w:lsdException w:name="List Number 5" w:semiHidden="1" w:unhideWhenUsed="1"/>
+    <w:lsdException w:name="Title" w:qFormat="1" w:uiPriority="10"/>
+    <w:lsdException w:name="Closing" w:semiHidden="1" w:unhideWhenUsed="1"/>
+    <w:lsdException w:name="Signature" w:semiHidden="1" w:unhideWhenUsed="1"/>
+    <w:lsdException w:name="Default Paragraph Font" w:semiHidden="1" w:uiPriority="1" w:unhideWhenUsed="1"/>
+    <w:lsdException w:name="Body Text" w:semiHidden="1" w:unhideWhenUsed="1"/>
+    <w:lsdException w:name="Body Text Indent" w:semiHidden="1" w:unhideWhenUsed="1"/>
+    <w:lsdException w:name="List Continue" w:semiHidden="1" w:unhideWhenUsed="1"/>
+    <w:lsdException w:name="List Continue 2" w:semiHidden="1" w:unhideWhenUsed="1"/>
+    <w:lsdException w:name="List Continue 3" w:semiHidden="1" w:unhideWhenUsed="1"/>
+    <w:lsdException w:name="List Continue 4" w:semiHidden="1" w:unhideWhenUsed="1"/>
+    <w:lsdException w:name="List Continue 5" w:semiHidden="1" w:unhideWhenUsed="1"/>
+    <w:lsdException w:name="Message Header" w:semiHidden="1" w:unhideWhenUsed="1"/>
+    <w:lsdException w:name="Subtitle" w:qFormat="1" w:uiPriority="11"/>
+    <w:lsdException w:name="Salutation" w:semiHidden="1" w:unhideWhenUsed="1"/>
+    <w:lsdException w:name="Date" w:semiHidden="1" w:unhideWhenUsed="1"/>
+    <w:lsdException w:name="Body Text First Indent" w:semiHidden="1" w:unhideWhenUsed="1"/>
+    <w:lsdException w:name="Body Text First Indent 2" w:semiHidden="1" w:unhideWhenUsed="1"/>
+    <w:lsdException w:name="Note Heading" w:semiHidden="1" w:unhideWhenUsed="1"/>
+    <w:lsdException w:name="Body Text 2" w:semiHidden="1" w:unhideWhenUsed="1"/>
+    <w:lsdException w:name="Body Text 3" w:semiHidden="1" w:unhideWhenUsed="1"/>
+    <w:lsdException w:name="Body Text Indent 2" w:semiHidden="1" w:unhideWhenUsed="1"/>
+    <w:lsdException w:name="Body Text Indent 3" w:semiHidden="1" w:unhideWhenUsed="1"/>
+    <w:lsdException w:name="Block Text" w:semiHidden="1" w:unhideWhenUsed="1"/>
+    <w:lsdException w:name="Hyperlink" w:semiHidden="1" w:unhideWhenUsed="1"/>
+    <w:lsdException w:name="FollowedHyperlink" w:semiHidden="1" w:unhideWhenUsed="1"/>
+    <w:lsdException w:name="Strong" w:qFormat="1" w:uiPriority="22"/>
+    <w:lsdException w:name="Emphasis" w:qFormat="1" w:uiPriority="20"/>
+    <w:lsdException w:name="Document Map" w:semiHidden="1" w:unhideWhenUsed="1"/>
+    <w:lsdException w:name="Plain Text" w:semiHidden="1" w:unhideWhenUsed="1"/>
+    <w:lsdException w:name="E-mail Signature" w:semiHidden="1" w:unhideWhenUsed="1"/>
+    <w:lsdException w:name="HTML Top of Form" w:semiHidden="1" w:unhideWhenUsed="1"/>
+    <w:lsdException w:name="HTML Bottom of Form" w:semiHidden="1" w:unhideWhenUsed="1"/>
+    <w:lsdException w:name="Normal (Web)" w:semiHidden="1" w:unhideWhenUsed="1"/>
+    <w:lsdException w:name="HTML Acronym" w:semiHidden="1" w:unhideWhenUsed="1"/>
+    <w:lsdException w:name="HTML Address" w:semiHidden="1" w:unhideWhenUsed="1"/>
+    <w:lsdException w:name="HTML Cite" w:semiHidden="1" w:unhideWhenUsed="1"/>
+    <w:lsdException w:name="HTML Code" w:semiHidden="1" w:unhideWhenUsed="1"/>
+    <w:lsdException w:name="HTML Definition" w:semiHidden="1" w:unhideWhenUsed="1"/>
+    <w:lsdException w:name="HTML Keyboard" w:semiHidden="1" w:unhideWhenUsed="1"/>
+    <w:lsdException w:name="HTML Preformatted" w:semiHidden="1" w:unhideWhenUsed="1"/>
+    <w:lsdException w:name="HTML Sample" w:semiHidden="1" w:unhideWhenUsed="1"/>
+    <w:lsdException w:name="HTML Typewriter" w:semiHidden="1" w:unhideWhenUsed="1"/>
+    <w:lsdException w:name="HTML Variable" w:semiHidden="1" w:unhideWhenUsed="1"/>
+    <w:lsdException w:name="Normal Table" w:semiHidden="1" w:unhideWhenUsed="1"/>
+    <w:lsdException w:name="annotation subject" w:semiHidden="1" w:unhideWhenUsed="1"/>
+    <w:lsdException w:name="No List" w:semiHidden="1" w:unhideWhenUsed="1"/>
+    <w:lsdException w:name="Outline List 1" w:semiHidden="1" w:unhideWhenUsed="1"/>
+    <w:lsdException w:name="Outline List 2" w:semiHidden="1" w:unhideWhenUsed="1"/>
+    <w:lsdException w:name="Outline List 3" w:semiHidden="1" w:unhideWhenUsed="1"/>
+    <w:lsdException w:name="Table Simple 1" w:semiHidden="1" w:unhideWhenUsed="1"/>
+    <w:lsdException w:name="Table Simple 2" w:semiHidden="1" w:unhideWhenUsed="1"/>
+    <w:lsdException w:name="Table Simple 3" w:semiHidden="1" w:unhideWhenUsed="1"/>
+    <w:lsdException w:name="Table Classic 1" w:semiHidden="1" w:unhideWhenUsed="1"/>
+    <w:lsdException w:name="Table Classic 2" w:semiHidden="1" w:unhideWhenUsed="1"/>
+    <w:lsdException w:name="Table Classic 3" w:semiHidden="1" w:unhideWhenUsed="1"/>
+    <w:lsdException w:name="Table Classic 4" w:semiHidden="1" w:unhideWhenUsed="1"/>
+    <w:lsdException w:name="Table Colorful 1" w:semiHidden="1" w:unhideWhenUsed="1"/>
+    <w:lsdException w:name="Table Colorful 2" w:semiHidden="1" w:unhideWhenUsed="1"/>
+    <w:lsdException w:name="Table Colorful 3" w:semiHidden="1" w:unhideWhenUsed="1"/>
+    <w:lsdException w:name="Table Columns 1" w:semiHidden="1" w:unhideWhenUsed="1"/>
+    <w:lsdException w:name="Table Columns 2" w:semiHidden="1" w:unhideWhenUsed="1"/>
+    <w:lsdException w:name="Table Columns 3" w:semiHidden="1" w:unhideWhenUsed="1"/>
+    <w:lsdException w:name="Table Columns 4" w:semiHidden="1" w:unhideWhenUsed="1"/>
+    <w:lsdException w:name="Table Columns 5" w:semiHidden="1" w:unhideWhenUsed="1"/>
+    <w:lsdException w:name="Table Grid 1" w:semiHidden="1" w:unhideWhenUsed="1"/>
+    <w:lsdException w:name="Table Grid 2" w:semiHidden="1" w:unhideWhenUsed="1"/>
+    <w:lsdException w:name="Table Grid 3" w:semiHidden="1" w:unhideWhenUsed="1"/>
+    <w:lsdException w:name="Table Grid 4" w:semiHidden="1" w:unhideWhenUsed="1"/>
+    <w:lsdException w:name="Table Grid 5" w:semiHidden="1" w:unhideWhenUsed="1"/>
+    <w:lsdException w:name="Table Grid 6" w:semiHidden="1" w:unhideWhenUsed="1"/>
+    <w:lsdException w:name="Table Grid 7" w:semiHidden="1" w:unhideWhenUsed="1"/>
+    <w:lsdException w:name="Table Grid 8" w:semiHidden="1" w:unhideWhenUsed="1"/>
+    <w:lsdException w:name="Table List 1" w:semiHidden="1" w:unhideWhenUsed="1"/>
+    <w:lsdException w:name="Table List 2" w:semiHidden="1" w:unhideWhenUsed="1"/>
+    <w:lsdException w:name="Table List 3" w:semiHidden="1" w:unhideWhenUsed="1"/>
+    <w:lsdException w:name="Table List 4" w:semiHidden="1" w:unhideWhenUsed="1"/>
+    <w:lsdException w:name="Table List 5" w:semiHidden="1" w:unhideWhenUsed="1"/>
+    <w:lsdException w:name="Table List 6" w:semiHidden="1" w:unhideWhenUsed="1"/>
+    <w:lsdException w:name="Table List 7" w:semiHidden="1" w:unhideWhenUsed="1"/>
+    <w:lsdException w:name="Table List 8" w:semiHidden="1" w:unhideWhenUsed="1"/>
+    <w:lsdException w:name="Table 3D effects 1" w:semiHidden="1" w:unhideWhenUsed="1"/>
+    <w:lsdException w:name="Table 3D effects 2" w:semiHidden="1" w:unhideWhenUsed="1"/>
+    <w:lsdException w:name="Table 3D effects 3" w:semiHidden="1" w:unhideWhenUsed="1"/>
+    <w:lsdException w:name="Table Contemporary" w:semiHidden="1" w:unhideWhenUsed="1"/>
+    <w:lsdException w:name="Table Elegant" w:semiHidden="1" w:unhideWhenUsed="1"/>
+    <w:lsdException w:name="Table Professional" w:semiHidden="1" w:unhideWhenUsed="1"/>
+    <w:lsdException w:name="Table Subtle 1" w:semiHidden="1" w:unhideWhenUsed="1"/>
+    <w:lsdException w:name="Table Subtle 2" w:semiHidden="1" w:unhideWhenUsed="1"/>
+    <w:lsdException w:name="Table Web 1" w:semiHidden="1" w:unhideWhenUsed="1"/>
+    <w:lsdException w:name="Table Web 2" w:semiHidden="1" w:unhideWhenUsed="1"/>
+    <w:lsdException w:name="Table Web 3" w:semiHidden="1" w:unhideWhenUsed="1"/>
+    <w:lsdException w:name="Balloon Text" w:semiHidden="1" w:unhideWhenUsed="1"/>
+    <w:lsdException w:name="Table Grid" w:uiPriority="39"/>
+    <w:lsdException w:name="Table Theme" w:semiHidden="1" w:unhideWhenUsed="1"/>
+    <w:lsdException w:name="Placeholder Text" w:semiHidden="1"/>
+    <w:lsdException w:name="No Spacing" w:qFormat="1" w:uiPriority="1"/>
+    <w:lsdException w:name="Light Shading" w:uiPriority="60"/>
+    <w:lsdException w:name="Light List" w:uiPriority="61"/>
+    <w:lsdException w:name="Light Grid" w:uiPriority="62"/>
+    <w:lsdException w:name="Medium Shading 1" w:uiPriority="63"/>
+    <w:lsdException w:name="Medium Shading 2" w:uiPriority="64"/>
+    <w:lsdException w:name="Medium List 1" w:uiPriority="65"/>
+    <w:lsdException w:name="Medium List 2" w:uiPriority="66"/>
+    <w:lsdException w:name="Medium Grid 1" w:uiPriority="67"/>
+    <w:lsdException w:name="Medium Grid 2" w:uiPriority="68"/>
+    <w:lsdException w:name="Medium Grid 3" w:uiPriority="69"/>
+    <w:lsdException w:name="Dark List" w:uiPriority="70"/>
+    <w:lsdException w:name="Colorful Shading" w:uiPriority="71"/>
+    <w:lsdException w:name="Colorful List" w:uiPriority="72"/>
+    <w:lsdException w:name="Colorful Grid" w:uiPriority="73"/>
+    <w:lsdException w:name="Light Shading Accent 1" w:uiPriority="60"/>
+    <w:lsdException w:name="Light List Accent 1" w:uiPriority="61"/>
+    <w:lsdException w:name="Light Grid Accent 1" w:uiPriority="62"/>
+    <w:lsdException w:name="Medium Shading 1 Accent 1" w:uiPriority="63"/>
+    <w:lsdException w:name="Medium Shading 2 Accent 1" w:uiPriority="64"/>
+    <w:lsdException w:name="Medium List 1 Accent 1" w:uiPriority="65"/>
+    <w:lsdException w:name="Revision" w:semiHidden="1"/>
+    <w:lsdException w:name="List Paragraph" w:qFormat="1" w:uiPriority="34"/>
+    <w:lsdException w:name="Quote" w:qFormat="1" w:uiPriority="29"/>
+    <w:lsdException w:name="Intense Quote" w:qFormat="1" w:uiPriority="30"/>
+    <w:lsdException w:name="Medium List 2 Accent 1" w:uiPriority="66"/>
+    <w:lsdException w:name="Medium Grid 1 Accent 1" w:uiPriority="67"/>
+    <w:lsdException w:name="Medium Grid 2 Accent 1" w:uiPriority="68"/>
+    <w:lsdException w:name="Medium Grid 3 Accent 1" w:uiPriority="69"/>
+    <w:lsdException w:name="Dark List Accent 1" w:uiPriority="70"/>
+    <w:lsdException w:name="Colorful Shading Accent 1" w:uiPriority="71"/>
+    <w:lsdException w:name="Colorful List Accent 1" w:uiPriority="72"/>
+    <w:lsdException w:name="Colorful Grid Accent 1" w:uiPriority="73"/>
+    <w:lsdException w:name="Light Shading Accent 2" w:uiPriority="60"/>
+    <w:lsdException w:name="Light List Accent 2" w:uiPriority="61"/>
+    <w:lsdException w:name="Light Grid Accent 2" w:uiPriority="62"/>
+    <w:lsdException w:name="Medium Shading 1 Accent 2" w:uiPriority="63"/>
+    <w:lsdException w:name="Medium Shading 2 Accent 2" w:uiPriority="64"/>
+    <w:lsdException w:name="Medium List 1 Accent 2" w:uiPriority="65"/>
+    <w:lsdException w:name="Medium List 2 Accent 2" w:uiPriority="66"/>
+    <w:lsdException w:name="Medium Grid 1 Accent 2" w:uiPriority="67"/>
+    <w:lsdException w:name="Medium Grid 2 Accent 2" w:uiPriority="68"/>
+    <w:lsdException w:name="Medium Grid 3 Accent 2" w:uiPriority="69"/>
+    <w:lsdException w:name="Dark List Accent 2" w:uiPriority="70"/>
+    <w:lsdException w:name="Colorful Shading Accent 2" w:uiPriority="71"/>
+    <w:lsdException w:name="Colorful List Accent 2" w:uiPriority="72"/>
+    <w:lsdException w:name="Colorful Grid Accent 2" w:uiPriority="73"/>
+    <w:lsdException w:name="Light Shading Accent 3" w:uiPriority="60"/>
+    <w:lsdException w:name="Light List Accent 3" w:uiPriority="61"/>
+    <w:lsdException w:name="Light Grid Accent 3" w:uiPriority="62"/>
+    <w:lsdException w:name="Medium Shading 1 Accent 3" w:uiPriority="63"/>
+    <w:lsdException w:name="Medium Shading 2 Accent 3" w:uiPriority="64"/>
+    <w:lsdException w:name="Medium List 1 Accent 3" w:uiPriority="65"/>
+    <w:lsdException w:name="Medium List 2 Accent 3" w:uiPriority="66"/>
+    <w:lsdException w:name="Medium Grid 1 Accent 3" w:uiPriority="67"/>
+    <w:lsdException w:name="Medium Grid 2 Accent 3" w:uiPriority="68"/>
+    <w:lsdException w:name="Medium Grid 3 Accent 3" w:uiPriority="69"/>
+    <w:lsdException w:name="Dark List Accent 3" w:uiPriority="70"/>
+    <w:lsdException w:name="Colorful Shading Accent 3" w:uiPriority="71"/>
+    <w:lsdException w:name="Colorful List Accent 3" w:uiPriority="72"/>
+    <w:lsdException w:name="Colorful Grid Accent 3" w:uiPriority="73"/>
+    <w:lsdException w:name="Light Shading Accent 4" w:uiPriority="60"/>
+    <w:lsdException w:name="Light List Accent 4" w:uiPriority="61"/>
+    <w:lsdException w:name="Light Grid Accent 4" w:uiPriority="62"/>
+    <w:lsdException w:name="Medium Shading 1 Accent 4" w:uiPriority="63"/>
+    <w:lsdException w:name="Medium Shading 2 Accent 4" w:uiPriority="64"/>
+    <w:lsdException w:name="Medium List 1 Accent 4" w:uiPriority="65"/>
+    <w:lsdException w:name="Medium List 2 Accent 4" w:uiPriority="66"/>
+    <w:lsdException w:name="Medium Grid 1 Accent 4" w:uiPriority="67"/>
+    <w:lsdException w:name="Medium Grid 2 Accent 4" w:uiPriority="68"/>
+    <w:lsdException w:name="Medium Grid 3 Accent 4" w:uiPriority="69"/>
+    <w:lsdException w:name="Dark List Accent 4" w:uiPriority="70"/>
+    <w:lsdException w:name="Colorful Shading Accent 4" w:uiPriority="71"/>
+    <w:lsdException w:name="Colorful List Accent 4" w:uiPriority="72"/>
+    <w:lsdException w:name="Colorful Grid Accent 4" w:uiPriority="73"/>
+    <w:lsdException w:name="Light Shading Accent 5" w:uiPriority="60"/>
+    <w:lsdException w:name="Light List Accent 5" w:uiPriority="61"/>
+    <w:lsdException w:name="Light Grid Accent 5" w:uiPriority="62"/>
+    <w:lsdException w:name="Medium Shading 1 Accent 5" w:uiPriority="63"/>
+    <w:lsdException w:name="Medium Shading 2 Accent 5" w:uiPriority="64"/>
+    <w:lsdException w:name="Medium List 1 Accent 5" w:uiPriority="65"/>
+    <w:lsdException w:name="Medium List 2 Accent 5" w:uiPriority="66"/>
+    <w:lsdException w:name="Medium Grid 1 Accent 5" w:uiPriority="67"/>
+    <w:lsdException w:name="Medium Grid 2 Accent 5" w:uiPriority="68"/>
+    <w:lsdException w:name="Medium Grid 3 Accent 5" w:uiPriority="69"/>
+    <w:lsdException w:name="Dark List Accent 5" w:uiPriority="70"/>
+    <w:lsdException w:name="Colorful Shading Accent 5" w:uiPriority="71"/>
+    <w:lsdException w:name="Colorful List Accent 5" w:uiPriority="72"/>
+    <w:lsdException w:name="Colorful Grid Accent 5" w:uiPriority="73"/>
+    <w:lsdException w:name="Light Shading Accent 6" w:uiPriority="60"/>
+    <w:lsdException w:name="Light List Accent 6" w:uiPriority="61"/>
+    <w:lsdException w:name="Light Grid Accent 6" w:uiPriority="62"/>
+    <w:lsdException w:name="Medium Shading 1 Accent 6" w:uiPriority="63"/>
+    <w:lsdException w:name="Medium Shading 2 Accent 6" w:uiPriority="64"/>
+    <w:lsdException w:name="Medium List 1 Accent 6" w:uiPriority="65"/>
+    <w:lsdException w:name="Medium List 2 Accent 6" w:uiPriority="66"/>
+    <w:lsdException w:name="Medium Grid 1 Accent 6" w:uiPriority="67"/>
+    <w:lsdException w:name="Medium Grid 2 Accent 6" w:uiPriority="68"/>
+    <w:lsdException w:name="Medium Grid 3 Accent 6" w:uiPriority="69"/>
+    <w:lsdException w:name="Dark List Accent 6" w:uiPriority="70"/>
+    <w:lsdException w:name="Colorful Shading Accent 6" w:uiPriority="71"/>
+    <w:lsdException w:name="Colorful List Accent 6" w:uiPriority="72"/>
+    <w:lsdException w:name="Colorful Grid Accent 6" w:uiPriority="73"/>
+    <w:lsdException w:name="Subtle Emphasis" w:qFormat="1" w:uiPriority="19"/>
+    <w:lsdException w:name="Intense Emphasis" w:qFormat="1" w:uiPriority="21"/>
+    <w:lsdException w:name="Subtle Reference" w:qFormat="1" w:uiPriority="31"/>
+    <w:lsdException w:name="Intense Reference" w:qFormat="1" w:uiPriority="32"/>
+    <w:lsdException w:name="Book Title" w:qFormat="1" w:uiPriority="33"/>
+    <w:lsdException w:name="Bibliography" w:semiHidden="1" w:uiPriority="37" w:unhideWhenUsed="1"/>
+    <w:lsdException w:name="TOC Heading" w:qFormat="1" w:semiHidden="1" w:uiPriority="39" w:unhideWhenUsed="1"/>
+    <w:lsdException w:name="Plain Table 1" w:uiPriority="41"/>
+    <w:lsdException w:name="Plain Table 2" w:uiPriority="42"/>
+    <w:lsdException w:name="Plain Table 3" w:uiPriority="43"/>
+    <w:lsdException w:name="Plain Table 4" w:uiPriority="44"/>
+    <w:lsdException w:name="Plain Table 5" w:uiPriority="45"/>
+    <w:lsdException w:name="Grid Table Light" w:uiPriority="40"/>
+    <w:lsdException w:name="Grid Table 1 Light" w:uiPriority="46"/>
+    <w:lsdException w:name="Grid Table 2" w:uiPriority="47"/>
+    <w:lsdException w:name="Grid Table 3" w:uiPriority="48"/>
+    <w:lsdException w:name="Grid Table 4" w:uiPriority="49"/>
+    <w:lsdException w:name="Grid Table 5 Dark" w:uiPriority="50"/>
+    <w:lsdException w:name="Grid Table 6 Colorful" w:uiPriority="51"/>
+    <w:lsdException w:name="Grid Table 7 Colorful" w:uiPriority="52"/>
+    <w:lsdException w:name="Grid Table 1 Light Accent 1" w:uiPriority="46"/>
+    <w:lsdException w:name="Grid Table 2 Accent 1" w:uiPriority="47"/>
+    <w:lsdException w:name="Grid Table 3 Accent 1" w:uiPriority="48"/>
+    <w:lsdException w:name="Grid Table 4 Accent 1" w:uiPriority="49"/>
+    <w:lsdException w:name="Grid Table 5 Dark Accent 1" w:uiPriority="50"/>
+    <w:lsdException w:name="Grid Table 6 Colorful Accent 1" w:uiPriority="51"/>
+    <w:lsdException w:name="Grid Table 7 Colorful Accent 1" w:uiPriority="52"/>
+    <w:lsdException w:name="Grid Table 1 Light Accent 2" w:uiPriority="46"/>
+    <w:lsdException w:name="Grid Table 2 Accent 2" w:uiPriority="47"/>
+    <w:lsdException w:name="Grid Table 3 Accent 2" w:uiPriority="48"/>
+    <w:lsdException w:name="Grid Table 4 Accent 2" w:uiPriority="49"/>
+    <w:lsdException w:name="Grid Table 5 Dark Accent 2" w:uiPriority="50"/>
+    <w:lsdException w:name="Grid Table 6 Colorful Accent 2" w:uiPriority="51"/>
+    <w:lsdException w:name="Grid Table 7 Colorful Accent 2" w:uiPriority="52"/>
+    <w:lsdException w:name="Grid Table 1 Light Accent 3" w:uiPriority="46"/>
+    <w:lsdException w:name="Grid Table 2 Accent 3" w:uiPriority="47"/>
+    <w:lsdException w:name="Grid Table 3 Accent 3" w:uiPriority="48"/>
+    <w:lsdException w:name="Grid Table 4 Accent 3" w:uiPriority="49"/>
+    <w:lsdException w:name="Grid Table 5 Dark Accent 3" w:uiPriority="50"/>
+    <w:lsdException w:name="Grid Table 6 Colorful Accent 3" w:uiPriority="51"/>
+    <w:lsdException w:name="Grid Table 7 Colorful Accent 3" w:uiPriority="52"/>
+    <w:lsdException w:name="Grid Table 1 Light Accent 4" w:uiPriority="46"/>
+    <w:lsdException w:name="Grid Table 2 Accent 4" w:uiPriority="47"/>
+    <w:lsdException w:name="Grid Table 3 Accent 4" w:uiPriority="48"/>
+    <w:lsdException w:name="Grid Table 4 Accent 4" w:uiPriority="49"/>
+    <w:lsdException w:name="Grid Table 5 Dark Accent 4" w:uiPriority="50"/>
+    <w:lsdException w:name="Grid Table 6 Colorful Accent 4" w:uiPriority="51"/>
+    <w:lsdException w:name="Grid Table 7 Colorful Accent 4" w:uiPriority="52"/>
+    <w:lsdException w:name="Grid Table 1 Light Accent 5" w:uiPriority="46"/>
+    <w:lsdException w:name="Grid Table 2 Accent 5" w:uiPriority="47"/>
+    <w:lsdException w:name="Grid Table 3 Accent 5" w:uiPriority="48"/>
+    <w:lsdException w:name="Grid Table 4 Accent 5" w:uiPriority="49"/>
+    <w:lsdException w:name="Grid Table 5 Dark Accent 5" w:uiPriority="50"/>
+    <w:lsdException w:name="Grid Table 6 Colorful Accent 5" w:uiPriority="51"/>
+    <w:lsdException w:name="Grid Table 7 Colorful Accent 5" w:uiPriority="52"/>
+    <w:lsdException w:name="Grid Table 1 Light Accent 6" w:uiPriority="46"/>
+    <w:lsdException w:name="Grid Table 2 Accent 6" w:uiPriority="47"/>
+    <w:lsdException w:name="Grid Table 3 Accent 6" w:uiPriority="48"/>
+    <w:lsdException w:name="Grid Table 4 Accent 6" w:uiPriority="49"/>
+    <w:lsdException w:name="Grid Table 5 Dark Accent 6" w:uiPriority="50"/>
+    <w:lsdException w:name="Grid Table 6 Colorful Accent 6" w:uiPriority="51"/>
+    <w:lsdException w:name="Grid Table 7 Colorful Accent 6" w:uiPriority="52"/>
+    <w:lsdException w:name="List Table 1 Light" w:uiPriority="46"/>
+    <w:lsdException w:name="List Table 2" w:uiPriority="47"/>
+    <w:lsdException w:name="List Table 3" w:uiPriority="48"/>
+    <w:lsdException w:name="List Table 4" w:uiPriority="49"/>
+    <w:lsdException w:name="List Table 5 Dark" w:uiPriority="50"/>
+    <w:lsdException w:name="List Table 6 Colorful" w:uiPriority="51"/>
+    <w:lsdException w:name="List Table 7 Colorful" w:uiPriority="52"/>
+    <w:lsdException w:name="List Table 1 Light Accent 1" w:uiPriority="46"/>
+    <w:lsdException w:name="List Table 2 Accent 1" w:uiPriority="47"/>
+    <w:lsdException w:name="List Table 3 Accent 1" w:uiPriority="48"/>
+    <w:lsdException w:name="List Table 4 Accent 1" w:uiPriority="49"/>
+    <w:lsdException w:name="List Table 5 Dark Accent 1" w:uiPriority="50"/>
+    <w:lsdException w:name="List Table 6 Colorful Accent 1" w:uiPriority="51"/>
+    <w:lsdException w:name="List Table 7 Colorful Accent 1" w:uiPriority="52"/>
+    <w:lsdException w:name="List Table 1 Light Accent 2" w:uiPriority="46"/>
+    <w:lsdException w:name="List Table 2 Accent 2" w:uiPriority="47"/>
+    <w:lsdException w:name="List Table 3 Accent 2" w:uiPriority="48"/>
+    <w:lsdException w:name="List Table 4 Accent 2" w:uiPriority="49"/>
+    <w:lsdException w:name="List Table 5 Dark Accent 2" w:uiPriority="50"/>
+    <w:lsdException w:name="List Table 6 Colorful Accent 2" w:uiPriority="51"/>
+    <w:lsdException w:name="List Table 7 Colorful Accent 2" w:uiPriority="52"/>
+    <w:lsdException w:name="List Table 1 Light Accent 3" w:uiPriority="46"/>
+    <w:lsdException w:name="List Table 2 Accent 3" w:uiPriority="47"/>
+    <w:lsdException w:name="List Table 3 Accent 3" w:uiPriority="48"/>
+    <w:lsdException w:name="List Table 4 Accent 3" w:uiPriority="49"/>
+    <w:lsdException w:name="List Table 5 Dark Accent 3" w:uiPriority="50"/>
+    <w:lsdException w:name="List Table 6 Colorful Accent 3" w:uiPriority="51"/>
+    <w:lsdException w:name="List Table 7 Colorful Accent 3" w:uiPriority="52"/>
+    <w:lsdException w:name="List Table 1 Light Accent 4" w:uiPriority="46"/>
+    <w:lsdException w:name="List Table 2 Accent 4" w:uiPriority="47"/>
+    <w:lsdException w:name="List Table 3 Accent 4" w:uiPriority="48"/>
+    <w:lsdException w:name="List Table 4 Accent 4" w:uiPriority="49"/>
+    <w:lsdException w:name="List Table 5 Dark Accent 4" w:uiPriority="50"/>
+    <w:lsdException w:name="List Table 6 Colorful Accent 4" w:uiPriority="51"/>
+    <w:lsdException w:name="List Table 7 Colorful Accent 4" w:uiPriority="52"/>
+    <w:lsdException w:name="List Table 1 Light Accent 5" w:uiPriority="46"/>
+    <w:lsdException w:name="List Table 2 Accent 5" w:uiPriority="47"/>
+    <w:lsdException w:name="List Table 3 Accent 5" w:uiPriority="48"/>
+    <w:lsdException w:name="List Table 4 Accent 5" w:uiPriority="49"/>
+    <w:lsdException w:name="List Table 5 Dark Accent 5" w:uiPriority="50"/>
+    <w:lsdException w:name="List Table 6 Colorful Accent 5" w:uiPriority="51"/>
+    <w:lsdException w:name="List Table 7 Colorful Accent 5" w:uiPriority="52"/>
+    <w:lsdException w:name="List Table 1 Light Accent 6" w:uiPriority="46"/>
+    <w:lsdException w:name="List Table 2 Accent 6" w:uiPriority="47"/>
+    <w:lsdException w:name="List Table 3 Accent 6" w:uiPriority="48"/>
+    <w:lsdException w:name="List Table 4 Accent 6" w:uiPriority="49"/>
+    <w:lsdException w:name="List Table 5 Dark Accent 6" w:uiPriority="50"/>
+    <w:lsdException w:name="List Table 6 Colorful Accent 6" w:uiPriority="51"/>
+    <w:lsdException w:name="List Table 7 Colorful Accent 6" w:uiPriority="52"/>
+    <w:lsdException w:name="Mention" w:semiHidden="1" w:unhideWhenUsed="1"/>
+    <w:lsdException w:name="Smart Hyperlink" w:semiHidden="1" w:unhideWhenUsed="1"/>
+    <w:lsdException w:name="Hashtag" w:semiHidden="1" w:unhideWhenUsed="1"/>
+    <w:lsdException w:name="Unresolved Mention" w:semiHidden="1" w:unhideWhenUsed="1"/>
+  </w:latentStyles>
   <w:style w:default="1" w:styleId="Normal" w:type="paragraph">
     <w:name w:val="Normal"/>
     <w:qFormat/>
   </w:style>
-  <w:style w:styleId="BodyText" w:type="paragraph">
-    <w:name w:val="Body Text"/>
+  <w:style w:styleId="Heading1" w:type="paragraph">
+    <w:name w:val="heading 1"/>
     <w:basedOn w:val="Normal"/>
-    <w:link w:val="BodyTextChar"/>
-    <w:pPr>
-      <w:spacing w:after="180" w:before="180"/>
-    </w:pPr>
+    <w:next w:val="Normal"/>
+    <w:uiPriority w:val="9"/>
     <w:qFormat/>
-  </w:style>
-  <w:style w:customStyle="1" w:styleId="FirstParagraph" w:type="paragraph">
-    <w:name w:val="First Paragraph"/>
-    <w:basedOn w:val="BodyText"/>
-    <w:next w:val="BodyText"/>
-    <w:qFormat/>
-  </w:style>
-  <w:style w:customStyle="1" w:styleId="Compact" w:type="paragraph">
-    <w:name w:val="Compact"/>
-    <w:basedOn w:val="BodyText"/>
-    <w:qFormat/>
-    <w:pPr>
-      <w:spacing w:after="36" w:before="36"/>
-    </w:pPr>
-  </w:style>
-  <w:style w:styleId="Title" w:type="paragraph">
-    <w:name w:val="Title"/>
-    <w:basedOn w:val="Normal"/>
-    <w:next w:val="BodyText"/>
-    <w:qFormat/>
+    <w:rsid w:val="007B62E1"/>
     <w:pPr>
       <w:keepNext/>
       <w:keepLines/>
-      <w:spacing w:after="240" w:before="480"/>
+      <w:spacing w:before="360"/>
       <w:jc w:val="center"/>
-    </w:pPr>
-    <w:rPr>
-      <w:rFonts w:asciiTheme="majorHAnsi" w:cstheme="majorBidi" w:eastAsiaTheme="majorEastAsia" w:hAnsiTheme="majorHAnsi"/>
-      <w:b/>
-      <w:bCs/>
-      <w:color w:themeColor="accent1" w:themeShade="B5" w:val="345A8A"/>
-      <w:sz w:val="36"/>
-      <w:szCs w:val="36"/>
-    </w:rPr>
-  </w:style>
-  <w:style w:styleId="Subtitle" w:type="paragraph">
-    <w:name w:val="Subtitle"/>
-    <w:basedOn w:val="Title"/>
-    <w:next w:val="BodyText"/>
-    <w:qFormat/>
-    <w:pPr>
-      <w:keepNext/>
-      <w:keepLines/>
-      <w:spacing w:after="240" w:before="240"/>
-      <w:jc w:val="center"/>
-    </w:pPr>
-    <w:rPr>
-      <w:sz w:val="30"/>
-      <w:szCs w:val="30"/>
-    </w:rPr>
-  </w:style>
-  <w:style w:customStyle="1" w:styleId="Author" w:type="paragraph">
-    <w:name w:val="Author"/>
-    <w:next w:val="BodyText"/>
-    <w:qFormat/>
-    <w:pPr>
-      <w:keepNext/>
-      <w:keepLines/>
-      <w:jc w:val="center"/>
-    </w:pPr>
-  </w:style>
-  <w:style w:styleId="Date" w:type="paragraph">
-    <w:name w:val="Date"/>
-    <w:next w:val="BodyText"/>
-    <w:qFormat/>
-    <w:pPr>
-      <w:keepNext/>
-      <w:keepLines/>
-      <w:jc w:val="center"/>
-    </w:pPr>
-  </w:style>
-  <w:style w:customStyle="1" w:styleId="Abstract" w:type="paragraph">
-    <w:name w:val="Abstract"/>
-    <w:basedOn w:val="Normal"/>
-    <w:next w:val="BodyText"/>
-    <w:qFormat/>
-    <w:pPr>
-      <w:keepNext/>
-      <w:keepLines/>
-      <w:spacing w:after="300" w:before="300"/>
-    </w:pPr>
-    <w:rPr>
-      <w:sz w:val="20"/>
-      <w:szCs w:val="20"/>
-    </w:rPr>
-  </w:style>
-  <w:style w:styleId="Bibliography" w:type="paragraph">
-    <w:name w:val="Bibliography"/>
-    <w:basedOn w:val="Normal"/>
-    <w:next w:val="Bibliography"/>
-    <w:qFormat/>
-    <w:pPr/>
-    <w:rPr/>
-  </w:style>
-  <w:style w:styleId="Heading1" w:type="paragraph">
-    <w:name w:val="Heading 1"/>
-    <w:basedOn w:val="Normal"/>
-    <w:next w:val="BodyText"/>
-    <w:uiPriority w:val="9"/>
-    <w:qFormat/>
-    <w:pPr>
-      <w:keepNext/>
-      <w:keepLines/>
-      <w:spacing w:after="0" w:before="480"/>
       <w:outlineLvl w:val="0"/>
     </w:pPr>
     <w:rPr>
-      <w:rFonts w:asciiTheme="majorHAnsi" w:cstheme="majorBidi" w:eastAsiaTheme="majorEastAsia" w:hAnsiTheme="majorHAnsi"/>
+      <w:rFonts w:cs="Arial" w:eastAsia="Arial"/>
       <w:b/>
-      <w:bCs/>
-      <w:color w:themeColor="accent1" w:val="4F81BD"/>
-      <w:sz w:val="32"/>
-      <w:szCs w:val="32"/>
+      <w:sz w:val="28"/>
+      <w:szCs w:val="28"/>
     </w:rPr>
   </w:style>
   <w:style w:styleId="Heading2" w:type="paragraph">
-    <w:name w:val="Heading 2"/>
+    <w:name w:val="heading 2"/>
     <w:basedOn w:val="Normal"/>
-    <w:next w:val="BodyText"/>
+    <w:next w:val="Normal"/>
     <w:uiPriority w:val="9"/>
     <w:unhideWhenUsed/>
     <w:qFormat/>
     <w:pPr>
       <w:keepNext/>
       <w:keepLines/>
-      <w:spacing w:after="0" w:before="200"/>
+      <w:spacing w:after="60" w:before="240"/>
       <w:outlineLvl w:val="1"/>
     </w:pPr>
     <w:rPr>
-      <w:rFonts w:asciiTheme="majorHAnsi" w:cstheme="majorBidi" w:eastAsiaTheme="majorEastAsia" w:hAnsiTheme="majorHAnsi"/>
+      <w:rFonts w:ascii="Arial" w:cs="Arial" w:eastAsia="Arial" w:hAnsi="Arial"/>
       <w:b/>
-      <w:bCs/>
-      <w:color w:themeColor="accent1" w:val="4F81BD"/>
-      <w:sz w:val="28"/>
-      <w:szCs w:val="28"/>
+      <w:sz w:val="24"/>
+      <w:szCs w:val="24"/>
     </w:rPr>
   </w:style>
   <w:style w:styleId="Heading3" w:type="paragraph">
-    <w:name w:val="Heading 3"/>
+    <w:name w:val="heading 3"/>
     <w:basedOn w:val="Normal"/>
-    <w:next w:val="BodyText"/>
+    <w:next w:val="Normal"/>
     <w:uiPriority w:val="9"/>
     <w:unhideWhenUsed/>
     <w:qFormat/>
     <w:pPr>
       <w:keepNext/>
       <w:keepLines/>
-      <w:spacing w:after="0" w:before="200"/>
+      <w:spacing w:after="60" w:before="160"/>
       <w:outlineLvl w:val="2"/>
     </w:pPr>
     <w:rPr>
-      <w:rFonts w:asciiTheme="majorHAnsi" w:cstheme="majorBidi" w:eastAsiaTheme="majorEastAsia" w:hAnsiTheme="majorHAnsi"/>
-      <w:b/>
-      <w:bCs/>
-      <w:color w:themeColor="accent1" w:val="4F81BD"/>
+      <w:i/>
       <w:sz w:val="24"/>
       <w:szCs w:val="24"/>
     </w:rPr>
   </w:style>
   <w:style w:styleId="Heading4" w:type="paragraph">
-    <w:name w:val="Heading 4"/>
+    <w:name w:val="heading 4"/>
     <w:basedOn w:val="Normal"/>
-    <w:next w:val="BodyText"/>
+    <w:next w:val="Normal"/>
     <w:uiPriority w:val="9"/>
     <w:unhideWhenUsed/>
     <w:qFormat/>
     <w:pPr>
       <w:keepNext/>
       <w:keepLines/>
-      <w:spacing w:after="0" w:before="200"/>
+      <w:spacing w:after="60" w:before="240"/>
       <w:outlineLvl w:val="3"/>
     </w:pPr>
     <w:rPr>
-      <w:rFonts w:asciiTheme="majorHAnsi" w:cstheme="majorBidi" w:eastAsiaTheme="majorEastAsia" w:hAnsiTheme="majorHAnsi"/>
-      <w:i/>
-      <w:bCs/>
-      <w:color w:themeColor="accent1" w:val="4F81BD"/>
-      <w:sz w:val="24"/>
-      <w:szCs w:val="24"/>
+      <w:u w:val="single"/>
     </w:rPr>
   </w:style>
   <w:style w:styleId="Heading5" w:type="paragraph">
-    <w:name w:val="Heading 5"/>
+    <w:name w:val="heading 5"/>
     <w:basedOn w:val="Normal"/>
-    <w:next w:val="BodyText"/>
+    <w:next w:val="Normal"/>
     <w:uiPriority w:val="9"/>
+    <w:semiHidden/>
     <w:unhideWhenUsed/>
     <w:qFormat/>
     <w:pPr>
       <w:keepNext/>
       <w:keepLines/>
-      <w:spacing w:after="0" w:before="200"/>
+      <w:tabs>
+        <w:tab w:pos="1260" w:val="left"/>
+      </w:tabs>
+      <w:spacing w:after="60" w:before="240"/>
+      <w:ind w:hanging="1267" w:left="1267"/>
       <w:outlineLvl w:val="4"/>
     </w:pPr>
-    <w:rPr>
-      <w:rFonts w:asciiTheme="majorHAnsi" w:cstheme="majorBidi" w:eastAsiaTheme="majorEastAsia" w:hAnsiTheme="majorHAnsi"/>
-      <w:iCs/>
-      <w:color w:themeColor="accent1" w:val="4F81BD"/>
-      <w:sz w:val="24"/>
-      <w:szCs w:val="24"/>
-    </w:rPr>
   </w:style>
   <w:style w:styleId="Heading6" w:type="paragraph">
-    <w:name w:val="Heading 6"/>
+    <w:name w:val="heading 6"/>
     <w:basedOn w:val="Normal"/>
-    <w:next w:val="BodyText"/>
+    <w:next w:val="Normal"/>
     <w:uiPriority w:val="9"/>
+    <w:semiHidden/>
     <w:unhideWhenUsed/>
     <w:qFormat/>
     <w:pPr>
       <w:keepNext/>
       <w:keepLines/>
-      <w:spacing w:after="0" w:before="200"/>
+      <w:tabs>
+        <w:tab w:pos="1440" w:val="left"/>
+      </w:tabs>
+      <w:ind w:hanging="1440" w:left="1440"/>
       <w:outlineLvl w:val="5"/>
     </w:pPr>
     <w:rPr>
-      <w:rFonts w:asciiTheme="majorHAnsi" w:cstheme="majorBidi" w:eastAsiaTheme="majorEastAsia" w:hAnsiTheme="majorHAnsi"/>
-      <w:color w:themeColor="accent1" w:val="4F81BD"/>
-      <w:sz w:val="24"/>
-      <w:szCs w:val="24"/>
-    </w:rPr>
-  </w:style>
-  <w:style w:styleId="Heading7" w:type="paragraph">
-    <w:name w:val="Heading 7"/>
-    <w:basedOn w:val="Normal"/>
-    <w:next w:val="BodyText"/>
-    <w:uiPriority w:val="9"/>
-    <w:unhideWhenUsed/>
-    <w:qFormat/>
-    <w:pPr>
-      <w:keepNext/>
-      <w:keepLines/>
-      <w:spacing w:after="0" w:before="200"/>
-      <w:outlineLvl w:val="6"/>
-    </w:pPr>
-    <w:rPr>
-      <w:rFonts w:asciiTheme="majorHAnsi" w:cstheme="majorBidi" w:eastAsiaTheme="majorEastAsia" w:hAnsiTheme="majorHAnsi"/>
-      <w:color w:themeColor="accent1" w:val="4F81BD"/>
-      <w:sz w:val="24"/>
-      <w:szCs w:val="24"/>
-    </w:rPr>
-  </w:style>
-  <w:style w:styleId="Heading8" w:type="paragraph">
-    <w:name w:val="Heading 8"/>
-    <w:basedOn w:val="Normal"/>
-    <w:next w:val="BodyText"/>
-    <w:uiPriority w:val="9"/>
-    <w:unhideWhenUsed/>
-    <w:qFormat/>
-    <w:pPr>
-      <w:keepNext/>
-      <w:keepLines/>
-      <w:spacing w:after="0" w:before="200"/>
-      <w:outlineLvl w:val="7"/>
-    </w:pPr>
-    <w:rPr>
-      <w:rFonts w:asciiTheme="majorHAnsi" w:cstheme="majorBidi" w:eastAsiaTheme="majorEastAsia" w:hAnsiTheme="majorHAnsi"/>
-      <w:color w:themeColor="accent1" w:val="4F81BD"/>
-      <w:sz w:val="24"/>
-      <w:szCs w:val="24"/>
-    </w:rPr>
-  </w:style>
-  <w:style w:styleId="Heading9" w:type="paragraph">
-    <w:name w:val="Heading 9"/>
-    <w:basedOn w:val="Normal"/>
-    <w:next w:val="BodyText"/>
-    <w:uiPriority w:val="9"/>
-    <w:unhideWhenUsed/>
-    <w:qFormat/>
-    <w:pPr>
-      <w:keepNext/>
-      <w:keepLines/>
-      <w:spacing w:after="0" w:before="200"/>
-      <w:outlineLvl w:val="8"/>
-    </w:pPr>
-    <w:rPr>
-      <w:rFonts w:asciiTheme="majorHAnsi" w:cstheme="majorBidi" w:eastAsiaTheme="majorEastAsia" w:hAnsiTheme="majorHAnsi"/>
-      <w:color w:themeColor="accent1" w:val="4F81BD"/>
-      <w:sz w:val="24"/>
-      <w:szCs w:val="24"/>
-    </w:rPr>
-  </w:style>
-  <w:style w:styleId="BlockText" w:type="paragraph">
-    <w:name w:val="Block Text"/>
-    <w:basedOn w:val="BodyText"/>
-    <w:next w:val="BodyText"/>
-    <w:uiPriority w:val="9"/>
-    <w:unhideWhenUsed/>
-    <w:qFormat/>
-    <w:pPr>
-      <w:spacing w:after="100" w:before="100"/>
-      <w:ind w:firstLine="0" w:left="480" w:right="480"/>
-    </w:pPr>
-  </w:style>
-  <w:style w:styleId="FootnoteText" w:type="paragraph">
-    <w:name w:val="Footnote Text"/>
-    <w:basedOn w:val="Normal"/>
-    <w:next w:val="FootnoteText"/>
-    <w:uiPriority w:val="9"/>
-    <w:unhideWhenUsed/>
-    <w:qFormat/>
+      <w:color w:val="000000"/>
+    </w:rPr>
   </w:style>
   <w:style w:default="1" w:styleId="DefaultParagraphFont" w:type="character">
     <w:name w:val="Default Paragraph Font"/>
+    <w:uiPriority w:val="1"/>
     <w:semiHidden/>
     <w:unhideWhenUsed/>
   </w:style>
-  <w:style w:default="1" w:styleId="Table" w:type="table">
-    <w:name w:val="Table"/>
-    <w:basedOn w:val="TableNormal"/>
+  <w:style w:default="1" w:styleId="TableNormal" w:type="table">
+    <w:name w:val="Normal Table"/>
+    <w:uiPriority w:val="99"/>
     <w:semiHidden/>
     <w:unhideWhenUsed/>
-    <w:qFormat/>
     <w:tblPr>
       <w:tblInd w:type="dxa" w:w="0"/>
       <w:tblCellMar>
@@ -807,120 +1878,175 @@
         <w:right w:type="dxa" w:w="108"/>
       </w:tblCellMar>
     </w:tblPr>
-    <w:tblStylePr w:type="firstRow">
-      <w:tblPr>
-        <w:jc w:val="left"/>
-        <w:tblInd w:type="dxa" w:w="0"/>
-      </w:tblPr>
-      <w:trPr>
-        <w:jc w:val="left"/>
-      </w:trPr>
-      <w:tcPr>
-        <w:vAlign w:val="bottom"/>
-        <w:tcBorders>
-          <w:bottom w:val="single"/>
-        </w:tcBorders>
-      </w:tcPr>
-    </w:tblStylePr>
-  </w:style>
-  <w:style w:customStyle="1" w:styleId="DefinitionTerm" w:type="paragraph">
-    <w:name w:val="Definition Term"/>
+  </w:style>
+  <w:style w:default="1" w:styleId="NoList" w:type="numbering">
+    <w:name w:val="No List"/>
+    <w:uiPriority w:val="99"/>
+    <w:semiHidden/>
+    <w:unhideWhenUsed/>
+  </w:style>
+  <w:style w:styleId="Title" w:type="paragraph">
+    <w:name w:val="Title"/>
     <w:basedOn w:val="Normal"/>
-    <w:next w:val="Definition"/>
+    <w:next w:val="Normal"/>
+    <w:uiPriority w:val="10"/>
+    <w:qFormat/>
     <w:pPr>
       <w:keepNext/>
       <w:keepLines/>
+      <w:spacing w:after="60" w:before="240"/>
+      <w:jc w:val="center"/>
+    </w:pPr>
+    <w:rPr>
+      <w:b/>
+      <w:sz w:val="32"/>
+      <w:szCs w:val="32"/>
+    </w:rPr>
+  </w:style>
+  <w:style w:styleId="Subtitle" w:type="paragraph">
+    <w:name w:val="Subtitle"/>
+    <w:basedOn w:val="Normal"/>
+    <w:next w:val="Normal"/>
+    <w:uiPriority w:val="11"/>
+    <w:qFormat/>
+    <w:pPr>
+      <w:keepNext/>
+      <w:keepLines/>
+      <w:spacing w:after="60"/>
+      <w:jc w:val="center"/>
+    </w:pPr>
+    <w:rPr>
+      <w:i/>
+      <w:color w:val="666666"/>
+      <w:sz w:val="24"/>
+      <w:szCs w:val="24"/>
+    </w:rPr>
+  </w:style>
+  <w:style w:customStyle="1" w:styleId="a" w:type="table">
+    <w:basedOn w:val="TableNormal"/>
+    <w:pPr>
       <w:spacing w:after="0"/>
     </w:pPr>
     <w:rPr>
-      <w:b/>
-    </w:rPr>
-  </w:style>
-  <w:style w:customStyle="1" w:styleId="Definition" w:type="paragraph">
-    <w:name w:val="Definition"/>
-    <w:basedOn w:val="Normal"/>
-  </w:style>
-  <w:style w:styleId="Caption" w:type="paragraph">
-    <w:name w:val="Caption"/>
-    <w:basedOn w:val="Normal"/>
-    <w:link w:val="BodyTextChar"/>
+      <w:sz w:val="20"/>
+      <w:szCs w:val="20"/>
+    </w:rPr>
+    <w:tblPr>
+      <w:tblStyleRowBandSize w:val="1"/>
+      <w:tblStyleColBandSize w:val="1"/>
+      <w:tblCellMar>
+        <w:left w:type="dxa" w:w="101"/>
+        <w:right w:type="dxa" w:w="101"/>
+      </w:tblCellMar>
+    </w:tblPr>
+  </w:style>
+  <w:style w:customStyle="1" w:styleId="a0" w:type="table">
+    <w:basedOn w:val="TableNormal"/>
     <w:pPr>
-      <w:spacing w:after="120" w:before="0"/>
+      <w:spacing w:after="0"/>
     </w:pPr>
     <w:rPr>
-      <w:i/>
-    </w:rPr>
-  </w:style>
-  <w:style w:customStyle="1" w:styleId="TableCaption" w:type="paragraph">
-    <w:name w:val="Table Caption"/>
-    <w:basedOn w:val="Caption"/>
+      <w:sz w:val="20"/>
+      <w:szCs w:val="20"/>
+    </w:rPr>
+    <w:tblPr>
+      <w:tblStyleRowBandSize w:val="1"/>
+      <w:tblStyleColBandSize w:val="1"/>
+      <w:tblCellMar>
+        <w:left w:type="dxa" w:w="101"/>
+        <w:right w:type="dxa" w:w="101"/>
+      </w:tblCellMar>
+    </w:tblPr>
+  </w:style>
+  <w:style w:customStyle="1" w:styleId="a1" w:type="table">
+    <w:basedOn w:val="TableNormal"/>
     <w:pPr>
-      <w:keepNext/>
+      <w:spacing w:after="0"/>
     </w:pPr>
-  </w:style>
-  <w:style w:customStyle="1" w:styleId="ImageCaption" w:type="paragraph">
-    <w:name w:val="Image Caption"/>
-    <w:basedOn w:val="Caption"/>
-  </w:style>
-  <w:style w:customStyle="1" w:styleId="Figure" w:type="paragraph">
-    <w:name w:val="Figure"/>
-    <w:basedOn w:val="Normal"/>
-  </w:style>
-  <w:style w:customStyle="1" w:styleId="CaptionedFigure" w:type="paragraph">
-    <w:name w:val="Captioned Figure"/>
-    <w:basedOn w:val="Figure"/>
+    <w:rPr>
+      <w:sz w:val="20"/>
+      <w:szCs w:val="20"/>
+    </w:rPr>
+    <w:tblPr>
+      <w:tblStyleRowBandSize w:val="1"/>
+      <w:tblStyleColBandSize w:val="1"/>
+      <w:tblCellMar>
+        <w:left w:type="dxa" w:w="101"/>
+        <w:right w:type="dxa" w:w="101"/>
+      </w:tblCellMar>
+    </w:tblPr>
+  </w:style>
+  <w:style w:customStyle="1" w:styleId="a2" w:type="table">
+    <w:basedOn w:val="TableNormal"/>
     <w:pPr>
-      <w:keepNext/>
+      <w:spacing w:after="0"/>
     </w:pPr>
-  </w:style>
-  <w:style w:customStyle="1" w:styleId="BodyTextChar" w:type="character">
-    <w:name w:val="Body Text Char"/>
-    <w:basedOn w:val="DefaultParagraphFont"/>
-    <w:link w:val="BodyText"/>
-  </w:style>
-  <w:style w:customStyle="1" w:styleId="VerbatimChar" w:type="character">
-    <w:name w:val="Verbatim Char"/>
-    <w:basedOn w:val="BodyTextChar"/>
-    <w:rPr>
-      <w:rFonts w:ascii="Consolas" w:hAnsi="Consolas"/>
-      <w:sz w:val="22"/>
-    </w:rPr>
-  </w:style>
-  <w:style w:customStyle="1" w:styleId="SectionNumber" w:type="character">
-    <w:name w:val="Section Number"/>
-    <w:basedOn w:val="BodyTextChar"/>
-  </w:style>
-  <w:style w:styleId="FootnoteReference" w:type="character">
-    <w:name w:val="Footnote Reference"/>
-    <w:basedOn w:val="BodyTextChar"/>
-    <w:rPr>
-      <w:vertAlign w:val="superscript"/>
-    </w:rPr>
-  </w:style>
-  <w:style w:styleId="Hyperlink" w:type="character">
-    <w:name w:val="Hyperlink"/>
-    <w:basedOn w:val="BodyTextChar"/>
-    <w:rPr>
-      <w:color w:themeColor="accent1" w:val="4F81BD"/>
-    </w:rPr>
-  </w:style>
-  <w:style w:styleId="TOCHeading" w:type="paragraph">
-    <w:name w:val="TOC Heading"/>
-    <w:basedOn w:val="Heading1"/>
-    <w:next w:val="BodyText"/>
-    <w:uiPriority w:val="39"/>
-    <w:unhideWhenUsed/>
-    <w:qFormat/>
+    <w:rPr>
+      <w:sz w:val="20"/>
+      <w:szCs w:val="20"/>
+    </w:rPr>
+    <w:tblPr>
+      <w:tblStyleRowBandSize w:val="1"/>
+      <w:tblStyleColBandSize w:val="1"/>
+      <w:tblCellMar>
+        <w:left w:type="dxa" w:w="101"/>
+        <w:right w:type="dxa" w:w="101"/>
+      </w:tblCellMar>
+    </w:tblPr>
+  </w:style>
+  <w:style w:customStyle="1" w:styleId="a3" w:type="table">
+    <w:basedOn w:val="TableNormal"/>
     <w:pPr>
-      <w:spacing w:before="240" w:line="259" w:lineRule="auto"/>
-      <w:outlineLvl w:val="9"/>
+      <w:spacing w:after="0"/>
     </w:pPr>
     <w:rPr>
-      <w:rFonts w:asciiTheme="majorHAnsi" w:cstheme="majorBidi" w:eastAsiaTheme="majorEastAsia" w:hAnsiTheme="majorHAnsi"/>
-      <w:b w:val="0"/>
-      <w:bCs w:val="0"/>
-      <w:color w:themeColor="accent1" w:themeShade="BF" w:val="365F91"/>
-    </w:rPr>
+      <w:sz w:val="20"/>
+      <w:szCs w:val="20"/>
+    </w:rPr>
+    <w:tblPr>
+      <w:tblStyleRowBandSize w:val="1"/>
+      <w:tblStyleColBandSize w:val="1"/>
+      <w:tblCellMar>
+        <w:left w:type="dxa" w:w="101"/>
+        <w:right w:type="dxa" w:w="101"/>
+      </w:tblCellMar>
+    </w:tblPr>
+  </w:style>
+  <w:style w:customStyle="1" w:styleId="a4" w:type="table">
+    <w:basedOn w:val="TableNormal"/>
+    <w:pPr>
+      <w:spacing w:after="0"/>
+    </w:pPr>
+    <w:rPr>
+      <w:sz w:val="20"/>
+      <w:szCs w:val="20"/>
+    </w:rPr>
+    <w:tblPr>
+      <w:tblStyleRowBandSize w:val="1"/>
+      <w:tblStyleColBandSize w:val="1"/>
+      <w:tblCellMar>
+        <w:left w:type="dxa" w:w="101"/>
+        <w:right w:type="dxa" w:w="101"/>
+      </w:tblCellMar>
+    </w:tblPr>
+  </w:style>
+  <w:style w:customStyle="1" w:styleId="a5" w:type="table">
+    <w:basedOn w:val="TableNormal"/>
+    <w:pPr>
+      <w:spacing w:after="0"/>
+    </w:pPr>
+    <w:rPr>
+      <w:sz w:val="20"/>
+      <w:szCs w:val="20"/>
+    </w:rPr>
+    <w:tblPr>
+      <w:tblStyleRowBandSize w:val="1"/>
+      <w:tblStyleColBandSize w:val="1"/>
+      <w:tblCellMar>
+        <w:left w:type="dxa" w:w="101"/>
+        <w:right w:type="dxa" w:w="101"/>
+      </w:tblCellMar>
+    </w:tblPr>
   </w:style>
   <w:style w:type="paragraph" w:customStyle="1" w:styleId="SourceCode">
     <w:name w:val="Source Code"/>
@@ -1270,6 +2396,7 @@
         <a:font script="Mong" typeface="Mongolian Baiti"/>
         <a:font script="Viet" typeface="Times New Roman"/>
         <a:font script="Uigh" typeface="Microsoft Uighur"/>
+        <a:font script="Geor" typeface="Sylfaen"/>
       </a:majorFont>
       <a:minorFont>
         <a:latin typeface="Cambria"/>
@@ -1304,6 +2431,7 @@
         <a:font script="Mong" typeface="Mongolian Baiti"/>
         <a:font script="Viet" typeface="Arial"/>
         <a:font script="Uigh" typeface="Microsoft Uighur"/>
+        <a:font script="Geor" typeface="Sylfaen"/>
       </a:minorFont>
     </a:fontScheme>
     <a:fmtScheme name="Office">

</xml_diff>

<commit_message>
Added figure 10 secondary y axis
</commit_message>
<xml_diff>
--- a/deleteme2.docx
+++ b/deleteme2.docx
@@ -53,7 +53,7 @@
         <w:pStyle w:val="Date"/>
       </w:pPr>
       <w:r>
-        <w:t xml:space="preserve">2023-08-03</w:t>
+        <w:t xml:space="preserve">2023-08-04</w:t>
       </w:r>
     </w:p>
     <w:p>
@@ -89,7 +89,7 @@
               <m:nor/>
               <m:sty m:val="b"/>
             </m:rPr>
-            <m:t>2023-08-03</m:t>
+            <m:t>2023-08-04</m:t>
           </m:r>
         </m:oMath>
       </m:oMathPara>
@@ -262,7 +262,7 @@
             </w:pPr>
             <w:r xmlns:w="http://schemas.openxmlformats.org/wordprocessingml/2006/main" xmlns:wp="http://schemas.openxmlformats.org/drawingml/2006/wordprocessingDrawing" xmlns:r="http://schemas.openxmlformats.org/officeDocument/2006/relationships" xmlns:w14="http://schemas.microsoft.com/office/word/2010/wordml">
               <w:rPr>
-                <w:rFonts w:ascii="Arial" w:hAnsi="Arial" w:eastAsia="Arial" w:cs="Arial"/>
+                <w:rFonts w:ascii="New Times Roman" w:hAnsi="New Times Roman" w:eastAsia="New Times Roman" w:cs="New Times Roman"/>
                 <w:i w:val="false"/>
                 <w:b w:val="false"/>
                 <w:u w:val="none"/>
@@ -306,7 +306,7 @@
             </w:pPr>
             <w:r xmlns:w="http://schemas.openxmlformats.org/wordprocessingml/2006/main" xmlns:wp="http://schemas.openxmlformats.org/drawingml/2006/wordprocessingDrawing" xmlns:r="http://schemas.openxmlformats.org/officeDocument/2006/relationships" xmlns:w14="http://schemas.microsoft.com/office/word/2010/wordml">
               <w:rPr>
-                <w:rFonts w:ascii="Arial" w:hAnsi="Arial" w:eastAsia="Arial" w:cs="Arial"/>
+                <w:rFonts w:ascii="New Times Roman" w:hAnsi="New Times Roman" w:eastAsia="New Times Roman" w:cs="New Times Roman"/>
                 <w:i w:val="false"/>
                 <w:b w:val="false"/>
                 <w:u w:val="none"/>
@@ -350,7 +350,7 @@
             </w:pPr>
             <w:r xmlns:w="http://schemas.openxmlformats.org/wordprocessingml/2006/main" xmlns:wp="http://schemas.openxmlformats.org/drawingml/2006/wordprocessingDrawing" xmlns:r="http://schemas.openxmlformats.org/officeDocument/2006/relationships" xmlns:w14="http://schemas.microsoft.com/office/word/2010/wordml">
               <w:rPr>
-                <w:rFonts w:ascii="Arial" w:hAnsi="Arial" w:eastAsia="Arial" w:cs="Arial"/>
+                <w:rFonts w:ascii="New Times Roman" w:hAnsi="New Times Roman" w:eastAsia="New Times Roman" w:cs="New Times Roman"/>
                 <w:i w:val="false"/>
                 <w:b w:val="false"/>
                 <w:u w:val="none"/>
@@ -394,7 +394,7 @@
             </w:pPr>
             <w:r xmlns:w="http://schemas.openxmlformats.org/wordprocessingml/2006/main" xmlns:wp="http://schemas.openxmlformats.org/drawingml/2006/wordprocessingDrawing" xmlns:r="http://schemas.openxmlformats.org/officeDocument/2006/relationships" xmlns:w14="http://schemas.microsoft.com/office/word/2010/wordml">
               <w:rPr>
-                <w:rFonts w:ascii="Arial" w:hAnsi="Arial" w:eastAsia="Arial" w:cs="Arial"/>
+                <w:rFonts w:ascii="New Times Roman" w:hAnsi="New Times Roman" w:eastAsia="New Times Roman" w:cs="New Times Roman"/>
                 <w:i w:val="false"/>
                 <w:b w:val="false"/>
                 <w:u w:val="none"/>
@@ -444,7 +444,7 @@
             </w:pPr>
             <w:r xmlns:w="http://schemas.openxmlformats.org/wordprocessingml/2006/main" xmlns:wp="http://schemas.openxmlformats.org/drawingml/2006/wordprocessingDrawing" xmlns:r="http://schemas.openxmlformats.org/officeDocument/2006/relationships" xmlns:w14="http://schemas.microsoft.com/office/word/2010/wordml">
               <w:rPr>
-                <w:rFonts w:ascii="Arial" w:hAnsi="Arial" w:eastAsia="Arial" w:cs="Arial"/>
+                <w:rFonts w:ascii="New Times Roman" w:hAnsi="New Times Roman" w:eastAsia="New Times Roman" w:cs="New Times Roman"/>
                 <w:i w:val="false"/>
                 <w:b w:val="false"/>
                 <w:u w:val="none"/>
@@ -488,7 +488,7 @@
             </w:pPr>
             <w:r xmlns:w="http://schemas.openxmlformats.org/wordprocessingml/2006/main" xmlns:wp="http://schemas.openxmlformats.org/drawingml/2006/wordprocessingDrawing" xmlns:r="http://schemas.openxmlformats.org/officeDocument/2006/relationships" xmlns:w14="http://schemas.microsoft.com/office/word/2010/wordml">
               <w:rPr>
-                <w:rFonts w:ascii="Arial" w:hAnsi="Arial" w:eastAsia="Arial" w:cs="Arial"/>
+                <w:rFonts w:ascii="New Times Roman" w:hAnsi="New Times Roman" w:eastAsia="New Times Roman" w:cs="New Times Roman"/>
                 <w:i w:val="false"/>
                 <w:b w:val="false"/>
                 <w:u w:val="none"/>
@@ -532,7 +532,7 @@
             </w:pPr>
             <w:r xmlns:w="http://schemas.openxmlformats.org/wordprocessingml/2006/main" xmlns:wp="http://schemas.openxmlformats.org/drawingml/2006/wordprocessingDrawing" xmlns:r="http://schemas.openxmlformats.org/officeDocument/2006/relationships" xmlns:w14="http://schemas.microsoft.com/office/word/2010/wordml">
               <w:rPr>
-                <w:rFonts w:ascii="Arial" w:hAnsi="Arial" w:eastAsia="Arial" w:cs="Arial"/>
+                <w:rFonts w:ascii="New Times Roman" w:hAnsi="New Times Roman" w:eastAsia="New Times Roman" w:cs="New Times Roman"/>
                 <w:i w:val="false"/>
                 <w:b w:val="false"/>
                 <w:u w:val="none"/>
@@ -576,7 +576,7 @@
             </w:pPr>
             <w:r xmlns:w="http://schemas.openxmlformats.org/wordprocessingml/2006/main" xmlns:wp="http://schemas.openxmlformats.org/drawingml/2006/wordprocessingDrawing" xmlns:r="http://schemas.openxmlformats.org/officeDocument/2006/relationships" xmlns:w14="http://schemas.microsoft.com/office/word/2010/wordml">
               <w:rPr>
-                <w:rFonts w:ascii="Arial" w:hAnsi="Arial" w:eastAsia="Arial" w:cs="Arial"/>
+                <w:rFonts w:ascii="New Times Roman" w:hAnsi="New Times Roman" w:eastAsia="New Times Roman" w:cs="New Times Roman"/>
                 <w:i w:val="false"/>
                 <w:b w:val="false"/>
                 <w:u w:val="none"/>
@@ -626,7 +626,7 @@
             </w:pPr>
             <w:r xmlns:w="http://schemas.openxmlformats.org/wordprocessingml/2006/main" xmlns:wp="http://schemas.openxmlformats.org/drawingml/2006/wordprocessingDrawing" xmlns:r="http://schemas.openxmlformats.org/officeDocument/2006/relationships" xmlns:w14="http://schemas.microsoft.com/office/word/2010/wordml">
               <w:rPr>
-                <w:rFonts w:ascii="Arial" w:hAnsi="Arial" w:eastAsia="Arial" w:cs="Arial"/>
+                <w:rFonts w:ascii="New Times Roman" w:hAnsi="New Times Roman" w:eastAsia="New Times Roman" w:cs="New Times Roman"/>
                 <w:i w:val="false"/>
                 <w:b w:val="false"/>
                 <w:u w:val="none"/>
@@ -670,7 +670,7 @@
             </w:pPr>
             <w:r xmlns:w="http://schemas.openxmlformats.org/wordprocessingml/2006/main" xmlns:wp="http://schemas.openxmlformats.org/drawingml/2006/wordprocessingDrawing" xmlns:r="http://schemas.openxmlformats.org/officeDocument/2006/relationships" xmlns:w14="http://schemas.microsoft.com/office/word/2010/wordml">
               <w:rPr>
-                <w:rFonts w:ascii="Arial" w:hAnsi="Arial" w:eastAsia="Arial" w:cs="Arial"/>
+                <w:rFonts w:ascii="New Times Roman" w:hAnsi="New Times Roman" w:eastAsia="New Times Roman" w:cs="New Times Roman"/>
                 <w:i w:val="false"/>
                 <w:b w:val="false"/>
                 <w:u w:val="none"/>
@@ -714,7 +714,7 @@
             </w:pPr>
             <w:r xmlns:w="http://schemas.openxmlformats.org/wordprocessingml/2006/main" xmlns:wp="http://schemas.openxmlformats.org/drawingml/2006/wordprocessingDrawing" xmlns:r="http://schemas.openxmlformats.org/officeDocument/2006/relationships" xmlns:w14="http://schemas.microsoft.com/office/word/2010/wordml">
               <w:rPr>
-                <w:rFonts w:ascii="Arial" w:hAnsi="Arial" w:eastAsia="Arial" w:cs="Arial"/>
+                <w:rFonts w:ascii="New Times Roman" w:hAnsi="New Times Roman" w:eastAsia="New Times Roman" w:cs="New Times Roman"/>
                 <w:i w:val="false"/>
                 <w:b w:val="false"/>
                 <w:u w:val="none"/>
@@ -758,7 +758,7 @@
             </w:pPr>
             <w:r xmlns:w="http://schemas.openxmlformats.org/wordprocessingml/2006/main" xmlns:wp="http://schemas.openxmlformats.org/drawingml/2006/wordprocessingDrawing" xmlns:r="http://schemas.openxmlformats.org/officeDocument/2006/relationships" xmlns:w14="http://schemas.microsoft.com/office/word/2010/wordml">
               <w:rPr>
-                <w:rFonts w:ascii="Arial" w:hAnsi="Arial" w:eastAsia="Arial" w:cs="Arial"/>
+                <w:rFonts w:ascii="New Times Roman" w:hAnsi="New Times Roman" w:eastAsia="New Times Roman" w:cs="New Times Roman"/>
                 <w:i w:val="false"/>
                 <w:b w:val="false"/>
                 <w:u w:val="none"/>
@@ -808,7 +808,7 @@
             </w:pPr>
             <w:r xmlns:w="http://schemas.openxmlformats.org/wordprocessingml/2006/main" xmlns:wp="http://schemas.openxmlformats.org/drawingml/2006/wordprocessingDrawing" xmlns:r="http://schemas.openxmlformats.org/officeDocument/2006/relationships" xmlns:w14="http://schemas.microsoft.com/office/word/2010/wordml">
               <w:rPr>
-                <w:rFonts w:ascii="Arial" w:hAnsi="Arial" w:eastAsia="Arial" w:cs="Arial"/>
+                <w:rFonts w:ascii="New Times Roman" w:hAnsi="New Times Roman" w:eastAsia="New Times Roman" w:cs="New Times Roman"/>
                 <w:i w:val="false"/>
                 <w:b w:val="false"/>
                 <w:u w:val="none"/>
@@ -852,7 +852,7 @@
             </w:pPr>
             <w:r xmlns:w="http://schemas.openxmlformats.org/wordprocessingml/2006/main" xmlns:wp="http://schemas.openxmlformats.org/drawingml/2006/wordprocessingDrawing" xmlns:r="http://schemas.openxmlformats.org/officeDocument/2006/relationships" xmlns:w14="http://schemas.microsoft.com/office/word/2010/wordml">
               <w:rPr>
-                <w:rFonts w:ascii="Arial" w:hAnsi="Arial" w:eastAsia="Arial" w:cs="Arial"/>
+                <w:rFonts w:ascii="New Times Roman" w:hAnsi="New Times Roman" w:eastAsia="New Times Roman" w:cs="New Times Roman"/>
                 <w:i w:val="false"/>
                 <w:b w:val="false"/>
                 <w:u w:val="none"/>
@@ -896,7 +896,7 @@
             </w:pPr>
             <w:r xmlns:w="http://schemas.openxmlformats.org/wordprocessingml/2006/main" xmlns:wp="http://schemas.openxmlformats.org/drawingml/2006/wordprocessingDrawing" xmlns:r="http://schemas.openxmlformats.org/officeDocument/2006/relationships" xmlns:w14="http://schemas.microsoft.com/office/word/2010/wordml">
               <w:rPr>
-                <w:rFonts w:ascii="Arial" w:hAnsi="Arial" w:eastAsia="Arial" w:cs="Arial"/>
+                <w:rFonts w:ascii="New Times Roman" w:hAnsi="New Times Roman" w:eastAsia="New Times Roman" w:cs="New Times Roman"/>
                 <w:i w:val="false"/>
                 <w:b w:val="false"/>
                 <w:u w:val="none"/>
@@ -940,7 +940,7 @@
             </w:pPr>
             <w:r xmlns:w="http://schemas.openxmlformats.org/wordprocessingml/2006/main" xmlns:wp="http://schemas.openxmlformats.org/drawingml/2006/wordprocessingDrawing" xmlns:r="http://schemas.openxmlformats.org/officeDocument/2006/relationships" xmlns:w14="http://schemas.microsoft.com/office/word/2010/wordml">
               <w:rPr>
-                <w:rFonts w:ascii="Arial" w:hAnsi="Arial" w:eastAsia="Arial" w:cs="Arial"/>
+                <w:rFonts w:ascii="New Times Roman" w:hAnsi="New Times Roman" w:eastAsia="New Times Roman" w:cs="New Times Roman"/>
                 <w:i w:val="false"/>
                 <w:b w:val="false"/>
                 <w:u w:val="none"/>
@@ -990,7 +990,7 @@
             </w:pPr>
             <w:r xmlns:w="http://schemas.openxmlformats.org/wordprocessingml/2006/main" xmlns:wp="http://schemas.openxmlformats.org/drawingml/2006/wordprocessingDrawing" xmlns:r="http://schemas.openxmlformats.org/officeDocument/2006/relationships" xmlns:w14="http://schemas.microsoft.com/office/word/2010/wordml">
               <w:rPr>
-                <w:rFonts w:ascii="Arial" w:hAnsi="Arial" w:eastAsia="Arial" w:cs="Arial"/>
+                <w:rFonts w:ascii="New Times Roman" w:hAnsi="New Times Roman" w:eastAsia="New Times Roman" w:cs="New Times Roman"/>
                 <w:i w:val="false"/>
                 <w:b w:val="false"/>
                 <w:u w:val="none"/>
@@ -1034,7 +1034,7 @@
             </w:pPr>
             <w:r xmlns:w="http://schemas.openxmlformats.org/wordprocessingml/2006/main" xmlns:wp="http://schemas.openxmlformats.org/drawingml/2006/wordprocessingDrawing" xmlns:r="http://schemas.openxmlformats.org/officeDocument/2006/relationships" xmlns:w14="http://schemas.microsoft.com/office/word/2010/wordml">
               <w:rPr>
-                <w:rFonts w:ascii="Arial" w:hAnsi="Arial" w:eastAsia="Arial" w:cs="Arial"/>
+                <w:rFonts w:ascii="New Times Roman" w:hAnsi="New Times Roman" w:eastAsia="New Times Roman" w:cs="New Times Roman"/>
                 <w:i w:val="false"/>
                 <w:b w:val="false"/>
                 <w:u w:val="none"/>
@@ -1078,7 +1078,7 @@
             </w:pPr>
             <w:r xmlns:w="http://schemas.openxmlformats.org/wordprocessingml/2006/main" xmlns:wp="http://schemas.openxmlformats.org/drawingml/2006/wordprocessingDrawing" xmlns:r="http://schemas.openxmlformats.org/officeDocument/2006/relationships" xmlns:w14="http://schemas.microsoft.com/office/word/2010/wordml">
               <w:rPr>
-                <w:rFonts w:ascii="Arial" w:hAnsi="Arial" w:eastAsia="Arial" w:cs="Arial"/>
+                <w:rFonts w:ascii="New Times Roman" w:hAnsi="New Times Roman" w:eastAsia="New Times Roman" w:cs="New Times Roman"/>
                 <w:i w:val="false"/>
                 <w:b w:val="false"/>
                 <w:u w:val="none"/>
@@ -1122,7 +1122,7 @@
             </w:pPr>
             <w:r xmlns:w="http://schemas.openxmlformats.org/wordprocessingml/2006/main" xmlns:wp="http://schemas.openxmlformats.org/drawingml/2006/wordprocessingDrawing" xmlns:r="http://schemas.openxmlformats.org/officeDocument/2006/relationships" xmlns:w14="http://schemas.microsoft.com/office/word/2010/wordml">
               <w:rPr>
-                <w:rFonts w:ascii="Arial" w:hAnsi="Arial" w:eastAsia="Arial" w:cs="Arial"/>
+                <w:rFonts w:ascii="New Times Roman" w:hAnsi="New Times Roman" w:eastAsia="New Times Roman" w:cs="New Times Roman"/>
                 <w:i w:val="false"/>
                 <w:b w:val="false"/>
                 <w:u w:val="none"/>
@@ -1172,7 +1172,7 @@
             </w:pPr>
             <w:r xmlns:w="http://schemas.openxmlformats.org/wordprocessingml/2006/main" xmlns:wp="http://schemas.openxmlformats.org/drawingml/2006/wordprocessingDrawing" xmlns:r="http://schemas.openxmlformats.org/officeDocument/2006/relationships" xmlns:w14="http://schemas.microsoft.com/office/word/2010/wordml">
               <w:rPr>
-                <w:rFonts w:ascii="Arial" w:hAnsi="Arial" w:eastAsia="Arial" w:cs="Arial"/>
+                <w:rFonts w:ascii="New Times Roman" w:hAnsi="New Times Roman" w:eastAsia="New Times Roman" w:cs="New Times Roman"/>
                 <w:i w:val="false"/>
                 <w:b w:val="false"/>
                 <w:u w:val="none"/>
@@ -1216,7 +1216,7 @@
             </w:pPr>
             <w:r xmlns:w="http://schemas.openxmlformats.org/wordprocessingml/2006/main" xmlns:wp="http://schemas.openxmlformats.org/drawingml/2006/wordprocessingDrawing" xmlns:r="http://schemas.openxmlformats.org/officeDocument/2006/relationships" xmlns:w14="http://schemas.microsoft.com/office/word/2010/wordml">
               <w:rPr>
-                <w:rFonts w:ascii="Arial" w:hAnsi="Arial" w:eastAsia="Arial" w:cs="Arial"/>
+                <w:rFonts w:ascii="New Times Roman" w:hAnsi="New Times Roman" w:eastAsia="New Times Roman" w:cs="New Times Roman"/>
                 <w:i w:val="false"/>
                 <w:b w:val="false"/>
                 <w:u w:val="none"/>
@@ -1260,7 +1260,7 @@
             </w:pPr>
             <w:r xmlns:w="http://schemas.openxmlformats.org/wordprocessingml/2006/main" xmlns:wp="http://schemas.openxmlformats.org/drawingml/2006/wordprocessingDrawing" xmlns:r="http://schemas.openxmlformats.org/officeDocument/2006/relationships" xmlns:w14="http://schemas.microsoft.com/office/word/2010/wordml">
               <w:rPr>
-                <w:rFonts w:ascii="Arial" w:hAnsi="Arial" w:eastAsia="Arial" w:cs="Arial"/>
+                <w:rFonts w:ascii="New Times Roman" w:hAnsi="New Times Roman" w:eastAsia="New Times Roman" w:cs="New Times Roman"/>
                 <w:i w:val="false"/>
                 <w:b w:val="false"/>
                 <w:u w:val="none"/>
@@ -1304,7 +1304,7 @@
             </w:pPr>
             <w:r xmlns:w="http://schemas.openxmlformats.org/wordprocessingml/2006/main" xmlns:wp="http://schemas.openxmlformats.org/drawingml/2006/wordprocessingDrawing" xmlns:r="http://schemas.openxmlformats.org/officeDocument/2006/relationships" xmlns:w14="http://schemas.microsoft.com/office/word/2010/wordml">
               <w:rPr>
-                <w:rFonts w:ascii="Arial" w:hAnsi="Arial" w:eastAsia="Arial" w:cs="Arial"/>
+                <w:rFonts w:ascii="New Times Roman" w:hAnsi="New Times Roman" w:eastAsia="New Times Roman" w:cs="New Times Roman"/>
                 <w:i w:val="false"/>
                 <w:b w:val="false"/>
                 <w:u w:val="none"/>
@@ -1354,7 +1354,7 @@
             </w:pPr>
             <w:r xmlns:w="http://schemas.openxmlformats.org/wordprocessingml/2006/main" xmlns:wp="http://schemas.openxmlformats.org/drawingml/2006/wordprocessingDrawing" xmlns:r="http://schemas.openxmlformats.org/officeDocument/2006/relationships" xmlns:w14="http://schemas.microsoft.com/office/word/2010/wordml">
               <w:rPr>
-                <w:rFonts w:ascii="Arial" w:hAnsi="Arial" w:eastAsia="Arial" w:cs="Arial"/>
+                <w:rFonts w:ascii="New Times Roman" w:hAnsi="New Times Roman" w:eastAsia="New Times Roman" w:cs="New Times Roman"/>
                 <w:i w:val="false"/>
                 <w:b w:val="false"/>
                 <w:u w:val="none"/>
@@ -1398,7 +1398,7 @@
             </w:pPr>
             <w:r xmlns:w="http://schemas.openxmlformats.org/wordprocessingml/2006/main" xmlns:wp="http://schemas.openxmlformats.org/drawingml/2006/wordprocessingDrawing" xmlns:r="http://schemas.openxmlformats.org/officeDocument/2006/relationships" xmlns:w14="http://schemas.microsoft.com/office/word/2010/wordml">
               <w:rPr>
-                <w:rFonts w:ascii="Arial" w:hAnsi="Arial" w:eastAsia="Arial" w:cs="Arial"/>
+                <w:rFonts w:ascii="New Times Roman" w:hAnsi="New Times Roman" w:eastAsia="New Times Roman" w:cs="New Times Roman"/>
                 <w:i w:val="false"/>
                 <w:b w:val="false"/>
                 <w:u w:val="none"/>
@@ -1442,7 +1442,7 @@
             </w:pPr>
             <w:r xmlns:w="http://schemas.openxmlformats.org/wordprocessingml/2006/main" xmlns:wp="http://schemas.openxmlformats.org/drawingml/2006/wordprocessingDrawing" xmlns:r="http://schemas.openxmlformats.org/officeDocument/2006/relationships" xmlns:w14="http://schemas.microsoft.com/office/word/2010/wordml">
               <w:rPr>
-                <w:rFonts w:ascii="Arial" w:hAnsi="Arial" w:eastAsia="Arial" w:cs="Arial"/>
+                <w:rFonts w:ascii="New Times Roman" w:hAnsi="New Times Roman" w:eastAsia="New Times Roman" w:cs="New Times Roman"/>
                 <w:i w:val="false"/>
                 <w:b w:val="false"/>
                 <w:u w:val="none"/>
@@ -1486,7 +1486,7 @@
             </w:pPr>
             <w:r xmlns:w="http://schemas.openxmlformats.org/wordprocessingml/2006/main" xmlns:wp="http://schemas.openxmlformats.org/drawingml/2006/wordprocessingDrawing" xmlns:r="http://schemas.openxmlformats.org/officeDocument/2006/relationships" xmlns:w14="http://schemas.microsoft.com/office/word/2010/wordml">
               <w:rPr>
-                <w:rFonts w:ascii="Arial" w:hAnsi="Arial" w:eastAsia="Arial" w:cs="Arial"/>
+                <w:rFonts w:ascii="New Times Roman" w:hAnsi="New Times Roman" w:eastAsia="New Times Roman" w:cs="New Times Roman"/>
                 <w:i w:val="false"/>
                 <w:b w:val="false"/>
                 <w:u w:val="none"/>
@@ -1536,7 +1536,7 @@
             </w:pPr>
             <w:r xmlns:w="http://schemas.openxmlformats.org/wordprocessingml/2006/main" xmlns:wp="http://schemas.openxmlformats.org/drawingml/2006/wordprocessingDrawing" xmlns:r="http://schemas.openxmlformats.org/officeDocument/2006/relationships" xmlns:w14="http://schemas.microsoft.com/office/word/2010/wordml">
               <w:rPr>
-                <w:rFonts w:ascii="Arial" w:hAnsi="Arial" w:eastAsia="Arial" w:cs="Arial"/>
+                <w:rFonts w:ascii="New Times Roman" w:hAnsi="New Times Roman" w:eastAsia="New Times Roman" w:cs="New Times Roman"/>
                 <w:i w:val="false"/>
                 <w:b w:val="false"/>
                 <w:u w:val="none"/>
@@ -1580,7 +1580,7 @@
             </w:pPr>
             <w:r xmlns:w="http://schemas.openxmlformats.org/wordprocessingml/2006/main" xmlns:wp="http://schemas.openxmlformats.org/drawingml/2006/wordprocessingDrawing" xmlns:r="http://schemas.openxmlformats.org/officeDocument/2006/relationships" xmlns:w14="http://schemas.microsoft.com/office/word/2010/wordml">
               <w:rPr>
-                <w:rFonts w:ascii="Arial" w:hAnsi="Arial" w:eastAsia="Arial" w:cs="Arial"/>
+                <w:rFonts w:ascii="New Times Roman" w:hAnsi="New Times Roman" w:eastAsia="New Times Roman" w:cs="New Times Roman"/>
                 <w:i w:val="false"/>
                 <w:b w:val="false"/>
                 <w:u w:val="none"/>
@@ -1624,7 +1624,7 @@
             </w:pPr>
             <w:r xmlns:w="http://schemas.openxmlformats.org/wordprocessingml/2006/main" xmlns:wp="http://schemas.openxmlformats.org/drawingml/2006/wordprocessingDrawing" xmlns:r="http://schemas.openxmlformats.org/officeDocument/2006/relationships" xmlns:w14="http://schemas.microsoft.com/office/word/2010/wordml">
               <w:rPr>
-                <w:rFonts w:ascii="Arial" w:hAnsi="Arial" w:eastAsia="Arial" w:cs="Arial"/>
+                <w:rFonts w:ascii="New Times Roman" w:hAnsi="New Times Roman" w:eastAsia="New Times Roman" w:cs="New Times Roman"/>
                 <w:i w:val="false"/>
                 <w:b w:val="false"/>
                 <w:u w:val="none"/>
@@ -1668,7 +1668,7 @@
             </w:pPr>
             <w:r xmlns:w="http://schemas.openxmlformats.org/wordprocessingml/2006/main" xmlns:wp="http://schemas.openxmlformats.org/drawingml/2006/wordprocessingDrawing" xmlns:r="http://schemas.openxmlformats.org/officeDocument/2006/relationships" xmlns:w14="http://schemas.microsoft.com/office/word/2010/wordml">
               <w:rPr>
-                <w:rFonts w:ascii="Arial" w:hAnsi="Arial" w:eastAsia="Arial" w:cs="Arial"/>
+                <w:rFonts w:ascii="New Times Roman" w:hAnsi="New Times Roman" w:eastAsia="New Times Roman" w:cs="New Times Roman"/>
                 <w:i w:val="false"/>
                 <w:b w:val="false"/>
                 <w:u w:val="none"/>
@@ -1718,7 +1718,7 @@
             </w:pPr>
             <w:r xmlns:w="http://schemas.openxmlformats.org/wordprocessingml/2006/main" xmlns:wp="http://schemas.openxmlformats.org/drawingml/2006/wordprocessingDrawing" xmlns:r="http://schemas.openxmlformats.org/officeDocument/2006/relationships" xmlns:w14="http://schemas.microsoft.com/office/word/2010/wordml">
               <w:rPr>
-                <w:rFonts w:ascii="Arial" w:hAnsi="Arial" w:eastAsia="Arial" w:cs="Arial"/>
+                <w:rFonts w:ascii="New Times Roman" w:hAnsi="New Times Roman" w:eastAsia="New Times Roman" w:cs="New Times Roman"/>
                 <w:i w:val="false"/>
                 <w:b w:val="false"/>
                 <w:u w:val="none"/>
@@ -1762,7 +1762,7 @@
             </w:pPr>
             <w:r xmlns:w="http://schemas.openxmlformats.org/wordprocessingml/2006/main" xmlns:wp="http://schemas.openxmlformats.org/drawingml/2006/wordprocessingDrawing" xmlns:r="http://schemas.openxmlformats.org/officeDocument/2006/relationships" xmlns:w14="http://schemas.microsoft.com/office/word/2010/wordml">
               <w:rPr>
-                <w:rFonts w:ascii="Arial" w:hAnsi="Arial" w:eastAsia="Arial" w:cs="Arial"/>
+                <w:rFonts w:ascii="New Times Roman" w:hAnsi="New Times Roman" w:eastAsia="New Times Roman" w:cs="New Times Roman"/>
                 <w:i w:val="false"/>
                 <w:b w:val="false"/>
                 <w:u w:val="none"/>
@@ -1806,7 +1806,7 @@
             </w:pPr>
             <w:r xmlns:w="http://schemas.openxmlformats.org/wordprocessingml/2006/main" xmlns:wp="http://schemas.openxmlformats.org/drawingml/2006/wordprocessingDrawing" xmlns:r="http://schemas.openxmlformats.org/officeDocument/2006/relationships" xmlns:w14="http://schemas.microsoft.com/office/word/2010/wordml">
               <w:rPr>
-                <w:rFonts w:ascii="Arial" w:hAnsi="Arial" w:eastAsia="Arial" w:cs="Arial"/>
+                <w:rFonts w:ascii="New Times Roman" w:hAnsi="New Times Roman" w:eastAsia="New Times Roman" w:cs="New Times Roman"/>
                 <w:i w:val="false"/>
                 <w:b w:val="false"/>
                 <w:u w:val="none"/>
@@ -1850,7 +1850,7 @@
             </w:pPr>
             <w:r xmlns:w="http://schemas.openxmlformats.org/wordprocessingml/2006/main" xmlns:wp="http://schemas.openxmlformats.org/drawingml/2006/wordprocessingDrawing" xmlns:r="http://schemas.openxmlformats.org/officeDocument/2006/relationships" xmlns:w14="http://schemas.microsoft.com/office/word/2010/wordml">
               <w:rPr>
-                <w:rFonts w:ascii="Arial" w:hAnsi="Arial" w:eastAsia="Arial" w:cs="Arial"/>
+                <w:rFonts w:ascii="New Times Roman" w:hAnsi="New Times Roman" w:eastAsia="New Times Roman" w:cs="New Times Roman"/>
                 <w:i w:val="false"/>
                 <w:b w:val="false"/>
                 <w:u w:val="none"/>
@@ -1900,7 +1900,7 @@
             </w:pPr>
             <w:r xmlns:w="http://schemas.openxmlformats.org/wordprocessingml/2006/main" xmlns:wp="http://schemas.openxmlformats.org/drawingml/2006/wordprocessingDrawing" xmlns:r="http://schemas.openxmlformats.org/officeDocument/2006/relationships" xmlns:w14="http://schemas.microsoft.com/office/word/2010/wordml">
               <w:rPr>
-                <w:rFonts w:ascii="Arial" w:hAnsi="Arial" w:eastAsia="Arial" w:cs="Arial"/>
+                <w:rFonts w:ascii="New Times Roman" w:hAnsi="New Times Roman" w:eastAsia="New Times Roman" w:cs="New Times Roman"/>
                 <w:i w:val="false"/>
                 <w:b w:val="false"/>
                 <w:u w:val="none"/>
@@ -1944,7 +1944,7 @@
             </w:pPr>
             <w:r xmlns:w="http://schemas.openxmlformats.org/wordprocessingml/2006/main" xmlns:wp="http://schemas.openxmlformats.org/drawingml/2006/wordprocessingDrawing" xmlns:r="http://schemas.openxmlformats.org/officeDocument/2006/relationships" xmlns:w14="http://schemas.microsoft.com/office/word/2010/wordml">
               <w:rPr>
-                <w:rFonts w:ascii="Arial" w:hAnsi="Arial" w:eastAsia="Arial" w:cs="Arial"/>
+                <w:rFonts w:ascii="New Times Roman" w:hAnsi="New Times Roman" w:eastAsia="New Times Roman" w:cs="New Times Roman"/>
                 <w:i w:val="false"/>
                 <w:b w:val="false"/>
                 <w:u w:val="none"/>
@@ -1988,7 +1988,7 @@
             </w:pPr>
             <w:r xmlns:w="http://schemas.openxmlformats.org/wordprocessingml/2006/main" xmlns:wp="http://schemas.openxmlformats.org/drawingml/2006/wordprocessingDrawing" xmlns:r="http://schemas.openxmlformats.org/officeDocument/2006/relationships" xmlns:w14="http://schemas.microsoft.com/office/word/2010/wordml">
               <w:rPr>
-                <w:rFonts w:ascii="Arial" w:hAnsi="Arial" w:eastAsia="Arial" w:cs="Arial"/>
+                <w:rFonts w:ascii="New Times Roman" w:hAnsi="New Times Roman" w:eastAsia="New Times Roman" w:cs="New Times Roman"/>
                 <w:i w:val="false"/>
                 <w:b w:val="false"/>
                 <w:u w:val="none"/>
@@ -2032,7 +2032,7 @@
             </w:pPr>
             <w:r xmlns:w="http://schemas.openxmlformats.org/wordprocessingml/2006/main" xmlns:wp="http://schemas.openxmlformats.org/drawingml/2006/wordprocessingDrawing" xmlns:r="http://schemas.openxmlformats.org/officeDocument/2006/relationships" xmlns:w14="http://schemas.microsoft.com/office/word/2010/wordml">
               <w:rPr>
-                <w:rFonts w:ascii="Arial" w:hAnsi="Arial" w:eastAsia="Arial" w:cs="Arial"/>
+                <w:rFonts w:ascii="New Times Roman" w:hAnsi="New Times Roman" w:eastAsia="New Times Roman" w:cs="New Times Roman"/>
                 <w:i w:val="false"/>
                 <w:b w:val="false"/>
                 <w:u w:val="none"/>
@@ -2082,7 +2082,7 @@
             </w:pPr>
             <w:r xmlns:w="http://schemas.openxmlformats.org/wordprocessingml/2006/main" xmlns:wp="http://schemas.openxmlformats.org/drawingml/2006/wordprocessingDrawing" xmlns:r="http://schemas.openxmlformats.org/officeDocument/2006/relationships" xmlns:w14="http://schemas.microsoft.com/office/word/2010/wordml">
               <w:rPr>
-                <w:rFonts w:ascii="Arial" w:hAnsi="Arial" w:eastAsia="Arial" w:cs="Arial"/>
+                <w:rFonts w:ascii="New Times Roman" w:hAnsi="New Times Roman" w:eastAsia="New Times Roman" w:cs="New Times Roman"/>
                 <w:i w:val="false"/>
                 <w:b w:val="false"/>
                 <w:u w:val="none"/>
@@ -2126,7 +2126,7 @@
             </w:pPr>
             <w:r xmlns:w="http://schemas.openxmlformats.org/wordprocessingml/2006/main" xmlns:wp="http://schemas.openxmlformats.org/drawingml/2006/wordprocessingDrawing" xmlns:r="http://schemas.openxmlformats.org/officeDocument/2006/relationships" xmlns:w14="http://schemas.microsoft.com/office/word/2010/wordml">
               <w:rPr>
-                <w:rFonts w:ascii="Arial" w:hAnsi="Arial" w:eastAsia="Arial" w:cs="Arial"/>
+                <w:rFonts w:ascii="New Times Roman" w:hAnsi="New Times Roman" w:eastAsia="New Times Roman" w:cs="New Times Roman"/>
                 <w:i w:val="false"/>
                 <w:b w:val="false"/>
                 <w:u w:val="none"/>
@@ -2170,7 +2170,7 @@
             </w:pPr>
             <w:r xmlns:w="http://schemas.openxmlformats.org/wordprocessingml/2006/main" xmlns:wp="http://schemas.openxmlformats.org/drawingml/2006/wordprocessingDrawing" xmlns:r="http://schemas.openxmlformats.org/officeDocument/2006/relationships" xmlns:w14="http://schemas.microsoft.com/office/word/2010/wordml">
               <w:rPr>
-                <w:rFonts w:ascii="Arial" w:hAnsi="Arial" w:eastAsia="Arial" w:cs="Arial"/>
+                <w:rFonts w:ascii="New Times Roman" w:hAnsi="New Times Roman" w:eastAsia="New Times Roman" w:cs="New Times Roman"/>
                 <w:i w:val="false"/>
                 <w:b w:val="false"/>
                 <w:u w:val="none"/>
@@ -2214,7 +2214,7 @@
             </w:pPr>
             <w:r xmlns:w="http://schemas.openxmlformats.org/wordprocessingml/2006/main" xmlns:wp="http://schemas.openxmlformats.org/drawingml/2006/wordprocessingDrawing" xmlns:r="http://schemas.openxmlformats.org/officeDocument/2006/relationships" xmlns:w14="http://schemas.microsoft.com/office/word/2010/wordml">
               <w:rPr>
-                <w:rFonts w:ascii="Arial" w:hAnsi="Arial" w:eastAsia="Arial" w:cs="Arial"/>
+                <w:rFonts w:ascii="New Times Roman" w:hAnsi="New Times Roman" w:eastAsia="New Times Roman" w:cs="New Times Roman"/>
                 <w:i w:val="false"/>
                 <w:b w:val="false"/>
                 <w:u w:val="none"/>
@@ -2264,7 +2264,7 @@
             </w:pPr>
             <w:r xmlns:w="http://schemas.openxmlformats.org/wordprocessingml/2006/main" xmlns:wp="http://schemas.openxmlformats.org/drawingml/2006/wordprocessingDrawing" xmlns:r="http://schemas.openxmlformats.org/officeDocument/2006/relationships" xmlns:w14="http://schemas.microsoft.com/office/word/2010/wordml">
               <w:rPr>
-                <w:rFonts w:ascii="Arial" w:hAnsi="Arial" w:eastAsia="Arial" w:cs="Arial"/>
+                <w:rFonts w:ascii="New Times Roman" w:hAnsi="New Times Roman" w:eastAsia="New Times Roman" w:cs="New Times Roman"/>
                 <w:i w:val="false"/>
                 <w:b w:val="false"/>
                 <w:u w:val="none"/>
@@ -2308,7 +2308,7 @@
             </w:pPr>
             <w:r xmlns:w="http://schemas.openxmlformats.org/wordprocessingml/2006/main" xmlns:wp="http://schemas.openxmlformats.org/drawingml/2006/wordprocessingDrawing" xmlns:r="http://schemas.openxmlformats.org/officeDocument/2006/relationships" xmlns:w14="http://schemas.microsoft.com/office/word/2010/wordml">
               <w:rPr>
-                <w:rFonts w:ascii="Arial" w:hAnsi="Arial" w:eastAsia="Arial" w:cs="Arial"/>
+                <w:rFonts w:ascii="New Times Roman" w:hAnsi="New Times Roman" w:eastAsia="New Times Roman" w:cs="New Times Roman"/>
                 <w:i w:val="false"/>
                 <w:b w:val="false"/>
                 <w:u w:val="none"/>
@@ -2352,7 +2352,7 @@
             </w:pPr>
             <w:r xmlns:w="http://schemas.openxmlformats.org/wordprocessingml/2006/main" xmlns:wp="http://schemas.openxmlformats.org/drawingml/2006/wordprocessingDrawing" xmlns:r="http://schemas.openxmlformats.org/officeDocument/2006/relationships" xmlns:w14="http://schemas.microsoft.com/office/word/2010/wordml">
               <w:rPr>
-                <w:rFonts w:ascii="Arial" w:hAnsi="Arial" w:eastAsia="Arial" w:cs="Arial"/>
+                <w:rFonts w:ascii="New Times Roman" w:hAnsi="New Times Roman" w:eastAsia="New Times Roman" w:cs="New Times Roman"/>
                 <w:i w:val="false"/>
                 <w:b w:val="false"/>
                 <w:u w:val="none"/>
@@ -2396,7 +2396,7 @@
             </w:pPr>
             <w:r xmlns:w="http://schemas.openxmlformats.org/wordprocessingml/2006/main" xmlns:wp="http://schemas.openxmlformats.org/drawingml/2006/wordprocessingDrawing" xmlns:r="http://schemas.openxmlformats.org/officeDocument/2006/relationships" xmlns:w14="http://schemas.microsoft.com/office/word/2010/wordml">
               <w:rPr>
-                <w:rFonts w:ascii="Arial" w:hAnsi="Arial" w:eastAsia="Arial" w:cs="Arial"/>
+                <w:rFonts w:ascii="New Times Roman" w:hAnsi="New Times Roman" w:eastAsia="New Times Roman" w:cs="New Times Roman"/>
                 <w:i w:val="false"/>
                 <w:b w:val="false"/>
                 <w:u w:val="none"/>
@@ -2446,7 +2446,7 @@
             </w:pPr>
             <w:r xmlns:w="http://schemas.openxmlformats.org/wordprocessingml/2006/main" xmlns:wp="http://schemas.openxmlformats.org/drawingml/2006/wordprocessingDrawing" xmlns:r="http://schemas.openxmlformats.org/officeDocument/2006/relationships" xmlns:w14="http://schemas.microsoft.com/office/word/2010/wordml">
               <w:rPr>
-                <w:rFonts w:ascii="Arial" w:hAnsi="Arial" w:eastAsia="Arial" w:cs="Arial"/>
+                <w:rFonts w:ascii="New Times Roman" w:hAnsi="New Times Roman" w:eastAsia="New Times Roman" w:cs="New Times Roman"/>
                 <w:i w:val="false"/>
                 <w:b w:val="false"/>
                 <w:u w:val="none"/>
@@ -2490,7 +2490,7 @@
             </w:pPr>
             <w:r xmlns:w="http://schemas.openxmlformats.org/wordprocessingml/2006/main" xmlns:wp="http://schemas.openxmlformats.org/drawingml/2006/wordprocessingDrawing" xmlns:r="http://schemas.openxmlformats.org/officeDocument/2006/relationships" xmlns:w14="http://schemas.microsoft.com/office/word/2010/wordml">
               <w:rPr>
-                <w:rFonts w:ascii="Arial" w:hAnsi="Arial" w:eastAsia="Arial" w:cs="Arial"/>
+                <w:rFonts w:ascii="New Times Roman" w:hAnsi="New Times Roman" w:eastAsia="New Times Roman" w:cs="New Times Roman"/>
                 <w:i w:val="false"/>
                 <w:b w:val="false"/>
                 <w:u w:val="none"/>
@@ -2534,7 +2534,7 @@
             </w:pPr>
             <w:r xmlns:w="http://schemas.openxmlformats.org/wordprocessingml/2006/main" xmlns:wp="http://schemas.openxmlformats.org/drawingml/2006/wordprocessingDrawing" xmlns:r="http://schemas.openxmlformats.org/officeDocument/2006/relationships" xmlns:w14="http://schemas.microsoft.com/office/word/2010/wordml">
               <w:rPr>
-                <w:rFonts w:ascii="Arial" w:hAnsi="Arial" w:eastAsia="Arial" w:cs="Arial"/>
+                <w:rFonts w:ascii="New Times Roman" w:hAnsi="New Times Roman" w:eastAsia="New Times Roman" w:cs="New Times Roman"/>
                 <w:i w:val="false"/>
                 <w:b w:val="false"/>
                 <w:u w:val="none"/>
@@ -2578,7 +2578,7 @@
             </w:pPr>
             <w:r xmlns:w="http://schemas.openxmlformats.org/wordprocessingml/2006/main" xmlns:wp="http://schemas.openxmlformats.org/drawingml/2006/wordprocessingDrawing" xmlns:r="http://schemas.openxmlformats.org/officeDocument/2006/relationships" xmlns:w14="http://schemas.microsoft.com/office/word/2010/wordml">
               <w:rPr>
-                <w:rFonts w:ascii="Arial" w:hAnsi="Arial" w:eastAsia="Arial" w:cs="Arial"/>
+                <w:rFonts w:ascii="New Times Roman" w:hAnsi="New Times Roman" w:eastAsia="New Times Roman" w:cs="New Times Roman"/>
                 <w:i w:val="false"/>
                 <w:b w:val="false"/>
                 <w:u w:val="none"/>
@@ -2628,7 +2628,7 @@
             </w:pPr>
             <w:r xmlns:w="http://schemas.openxmlformats.org/wordprocessingml/2006/main" xmlns:wp="http://schemas.openxmlformats.org/drawingml/2006/wordprocessingDrawing" xmlns:r="http://schemas.openxmlformats.org/officeDocument/2006/relationships" xmlns:w14="http://schemas.microsoft.com/office/word/2010/wordml">
               <w:rPr>
-                <w:rFonts w:ascii="Arial" w:hAnsi="Arial" w:eastAsia="Arial" w:cs="Arial"/>
+                <w:rFonts w:ascii="New Times Roman" w:hAnsi="New Times Roman" w:eastAsia="New Times Roman" w:cs="New Times Roman"/>
                 <w:i w:val="false"/>
                 <w:b w:val="false"/>
                 <w:u w:val="none"/>
@@ -2672,7 +2672,7 @@
             </w:pPr>
             <w:r xmlns:w="http://schemas.openxmlformats.org/wordprocessingml/2006/main" xmlns:wp="http://schemas.openxmlformats.org/drawingml/2006/wordprocessingDrawing" xmlns:r="http://schemas.openxmlformats.org/officeDocument/2006/relationships" xmlns:w14="http://schemas.microsoft.com/office/word/2010/wordml">
               <w:rPr>
-                <w:rFonts w:ascii="Arial" w:hAnsi="Arial" w:eastAsia="Arial" w:cs="Arial"/>
+                <w:rFonts w:ascii="New Times Roman" w:hAnsi="New Times Roman" w:eastAsia="New Times Roman" w:cs="New Times Roman"/>
                 <w:i w:val="false"/>
                 <w:b w:val="false"/>
                 <w:u w:val="none"/>
@@ -2716,7 +2716,7 @@
             </w:pPr>
             <w:r xmlns:w="http://schemas.openxmlformats.org/wordprocessingml/2006/main" xmlns:wp="http://schemas.openxmlformats.org/drawingml/2006/wordprocessingDrawing" xmlns:r="http://schemas.openxmlformats.org/officeDocument/2006/relationships" xmlns:w14="http://schemas.microsoft.com/office/word/2010/wordml">
               <w:rPr>
-                <w:rFonts w:ascii="Arial" w:hAnsi="Arial" w:eastAsia="Arial" w:cs="Arial"/>
+                <w:rFonts w:ascii="New Times Roman" w:hAnsi="New Times Roman" w:eastAsia="New Times Roman" w:cs="New Times Roman"/>
                 <w:i w:val="false"/>
                 <w:b w:val="false"/>
                 <w:u w:val="none"/>
@@ -2760,7 +2760,7 @@
             </w:pPr>
             <w:r xmlns:w="http://schemas.openxmlformats.org/wordprocessingml/2006/main" xmlns:wp="http://schemas.openxmlformats.org/drawingml/2006/wordprocessingDrawing" xmlns:r="http://schemas.openxmlformats.org/officeDocument/2006/relationships" xmlns:w14="http://schemas.microsoft.com/office/word/2010/wordml">
               <w:rPr>
-                <w:rFonts w:ascii="Arial" w:hAnsi="Arial" w:eastAsia="Arial" w:cs="Arial"/>
+                <w:rFonts w:ascii="New Times Roman" w:hAnsi="New Times Roman" w:eastAsia="New Times Roman" w:cs="New Times Roman"/>
                 <w:i w:val="false"/>
                 <w:b w:val="false"/>
                 <w:u w:val="none"/>
@@ -2810,7 +2810,7 @@
             </w:pPr>
             <w:r xmlns:w="http://schemas.openxmlformats.org/wordprocessingml/2006/main" xmlns:wp="http://schemas.openxmlformats.org/drawingml/2006/wordprocessingDrawing" xmlns:r="http://schemas.openxmlformats.org/officeDocument/2006/relationships" xmlns:w14="http://schemas.microsoft.com/office/word/2010/wordml">
               <w:rPr>
-                <w:rFonts w:ascii="Arial" w:hAnsi="Arial" w:eastAsia="Arial" w:cs="Arial"/>
+                <w:rFonts w:ascii="New Times Roman" w:hAnsi="New Times Roman" w:eastAsia="New Times Roman" w:cs="New Times Roman"/>
                 <w:i w:val="false"/>
                 <w:b w:val="false"/>
                 <w:u w:val="none"/>
@@ -2854,7 +2854,7 @@
             </w:pPr>
             <w:r xmlns:w="http://schemas.openxmlformats.org/wordprocessingml/2006/main" xmlns:wp="http://schemas.openxmlformats.org/drawingml/2006/wordprocessingDrawing" xmlns:r="http://schemas.openxmlformats.org/officeDocument/2006/relationships" xmlns:w14="http://schemas.microsoft.com/office/word/2010/wordml">
               <w:rPr>
-                <w:rFonts w:ascii="Arial" w:hAnsi="Arial" w:eastAsia="Arial" w:cs="Arial"/>
+                <w:rFonts w:ascii="New Times Roman" w:hAnsi="New Times Roman" w:eastAsia="New Times Roman" w:cs="New Times Roman"/>
                 <w:i w:val="false"/>
                 <w:b w:val="false"/>
                 <w:u w:val="none"/>
@@ -2898,7 +2898,7 @@
             </w:pPr>
             <w:r xmlns:w="http://schemas.openxmlformats.org/wordprocessingml/2006/main" xmlns:wp="http://schemas.openxmlformats.org/drawingml/2006/wordprocessingDrawing" xmlns:r="http://schemas.openxmlformats.org/officeDocument/2006/relationships" xmlns:w14="http://schemas.microsoft.com/office/word/2010/wordml">
               <w:rPr>
-                <w:rFonts w:ascii="Arial" w:hAnsi="Arial" w:eastAsia="Arial" w:cs="Arial"/>
+                <w:rFonts w:ascii="New Times Roman" w:hAnsi="New Times Roman" w:eastAsia="New Times Roman" w:cs="New Times Roman"/>
                 <w:i w:val="false"/>
                 <w:b w:val="false"/>
                 <w:u w:val="none"/>
@@ -2942,7 +2942,7 @@
             </w:pPr>
             <w:r xmlns:w="http://schemas.openxmlformats.org/wordprocessingml/2006/main" xmlns:wp="http://schemas.openxmlformats.org/drawingml/2006/wordprocessingDrawing" xmlns:r="http://schemas.openxmlformats.org/officeDocument/2006/relationships" xmlns:w14="http://schemas.microsoft.com/office/word/2010/wordml">
               <w:rPr>
-                <w:rFonts w:ascii="Arial" w:hAnsi="Arial" w:eastAsia="Arial" w:cs="Arial"/>
+                <w:rFonts w:ascii="New Times Roman" w:hAnsi="New Times Roman" w:eastAsia="New Times Roman" w:cs="New Times Roman"/>
                 <w:i w:val="false"/>
                 <w:b w:val="false"/>
                 <w:u w:val="none"/>
@@ -2992,7 +2992,7 @@
             </w:pPr>
             <w:r xmlns:w="http://schemas.openxmlformats.org/wordprocessingml/2006/main" xmlns:wp="http://schemas.openxmlformats.org/drawingml/2006/wordprocessingDrawing" xmlns:r="http://schemas.openxmlformats.org/officeDocument/2006/relationships" xmlns:w14="http://schemas.microsoft.com/office/word/2010/wordml">
               <w:rPr>
-                <w:rFonts w:ascii="Arial" w:hAnsi="Arial" w:eastAsia="Arial" w:cs="Arial"/>
+                <w:rFonts w:ascii="New Times Roman" w:hAnsi="New Times Roman" w:eastAsia="New Times Roman" w:cs="New Times Roman"/>
                 <w:i w:val="false"/>
                 <w:b w:val="false"/>
                 <w:u w:val="none"/>
@@ -3036,7 +3036,7 @@
             </w:pPr>
             <w:r xmlns:w="http://schemas.openxmlformats.org/wordprocessingml/2006/main" xmlns:wp="http://schemas.openxmlformats.org/drawingml/2006/wordprocessingDrawing" xmlns:r="http://schemas.openxmlformats.org/officeDocument/2006/relationships" xmlns:w14="http://schemas.microsoft.com/office/word/2010/wordml">
               <w:rPr>
-                <w:rFonts w:ascii="Arial" w:hAnsi="Arial" w:eastAsia="Arial" w:cs="Arial"/>
+                <w:rFonts w:ascii="New Times Roman" w:hAnsi="New Times Roman" w:eastAsia="New Times Roman" w:cs="New Times Roman"/>
                 <w:i w:val="false"/>
                 <w:b w:val="false"/>
                 <w:u w:val="none"/>
@@ -3080,7 +3080,7 @@
             </w:pPr>
             <w:r xmlns:w="http://schemas.openxmlformats.org/wordprocessingml/2006/main" xmlns:wp="http://schemas.openxmlformats.org/drawingml/2006/wordprocessingDrawing" xmlns:r="http://schemas.openxmlformats.org/officeDocument/2006/relationships" xmlns:w14="http://schemas.microsoft.com/office/word/2010/wordml">
               <w:rPr>
-                <w:rFonts w:ascii="Arial" w:hAnsi="Arial" w:eastAsia="Arial" w:cs="Arial"/>
+                <w:rFonts w:ascii="New Times Roman" w:hAnsi="New Times Roman" w:eastAsia="New Times Roman" w:cs="New Times Roman"/>
                 <w:i w:val="false"/>
                 <w:b w:val="false"/>
                 <w:u w:val="none"/>
@@ -3124,7 +3124,7 @@
             </w:pPr>
             <w:r xmlns:w="http://schemas.openxmlformats.org/wordprocessingml/2006/main" xmlns:wp="http://schemas.openxmlformats.org/drawingml/2006/wordprocessingDrawing" xmlns:r="http://schemas.openxmlformats.org/officeDocument/2006/relationships" xmlns:w14="http://schemas.microsoft.com/office/word/2010/wordml">
               <w:rPr>
-                <w:rFonts w:ascii="Arial" w:hAnsi="Arial" w:eastAsia="Arial" w:cs="Arial"/>
+                <w:rFonts w:ascii="New Times Roman" w:hAnsi="New Times Roman" w:eastAsia="New Times Roman" w:cs="New Times Roman"/>
                 <w:i w:val="false"/>
                 <w:b w:val="false"/>
                 <w:u w:val="none"/>
@@ -3174,7 +3174,7 @@
             </w:pPr>
             <w:r xmlns:w="http://schemas.openxmlformats.org/wordprocessingml/2006/main" xmlns:wp="http://schemas.openxmlformats.org/drawingml/2006/wordprocessingDrawing" xmlns:r="http://schemas.openxmlformats.org/officeDocument/2006/relationships" xmlns:w14="http://schemas.microsoft.com/office/word/2010/wordml">
               <w:rPr>
-                <w:rFonts w:ascii="Arial" w:hAnsi="Arial" w:eastAsia="Arial" w:cs="Arial"/>
+                <w:rFonts w:ascii="New Times Roman" w:hAnsi="New Times Roman" w:eastAsia="New Times Roman" w:cs="New Times Roman"/>
                 <w:i w:val="false"/>
                 <w:b w:val="false"/>
                 <w:u w:val="none"/>
@@ -3218,7 +3218,7 @@
             </w:pPr>
             <w:r xmlns:w="http://schemas.openxmlformats.org/wordprocessingml/2006/main" xmlns:wp="http://schemas.openxmlformats.org/drawingml/2006/wordprocessingDrawing" xmlns:r="http://schemas.openxmlformats.org/officeDocument/2006/relationships" xmlns:w14="http://schemas.microsoft.com/office/word/2010/wordml">
               <w:rPr>
-                <w:rFonts w:ascii="Arial" w:hAnsi="Arial" w:eastAsia="Arial" w:cs="Arial"/>
+                <w:rFonts w:ascii="New Times Roman" w:hAnsi="New Times Roman" w:eastAsia="New Times Roman" w:cs="New Times Roman"/>
                 <w:i w:val="false"/>
                 <w:b w:val="false"/>
                 <w:u w:val="none"/>
@@ -3262,7 +3262,7 @@
             </w:pPr>
             <w:r xmlns:w="http://schemas.openxmlformats.org/wordprocessingml/2006/main" xmlns:wp="http://schemas.openxmlformats.org/drawingml/2006/wordprocessingDrawing" xmlns:r="http://schemas.openxmlformats.org/officeDocument/2006/relationships" xmlns:w14="http://schemas.microsoft.com/office/word/2010/wordml">
               <w:rPr>
-                <w:rFonts w:ascii="Arial" w:hAnsi="Arial" w:eastAsia="Arial" w:cs="Arial"/>
+                <w:rFonts w:ascii="New Times Roman" w:hAnsi="New Times Roman" w:eastAsia="New Times Roman" w:cs="New Times Roman"/>
                 <w:i w:val="false"/>
                 <w:b w:val="false"/>
                 <w:u w:val="none"/>
@@ -3306,7 +3306,7 @@
             </w:pPr>
             <w:r xmlns:w="http://schemas.openxmlformats.org/wordprocessingml/2006/main" xmlns:wp="http://schemas.openxmlformats.org/drawingml/2006/wordprocessingDrawing" xmlns:r="http://schemas.openxmlformats.org/officeDocument/2006/relationships" xmlns:w14="http://schemas.microsoft.com/office/word/2010/wordml">
               <w:rPr>
-                <w:rFonts w:ascii="Arial" w:hAnsi="Arial" w:eastAsia="Arial" w:cs="Arial"/>
+                <w:rFonts w:ascii="New Times Roman" w:hAnsi="New Times Roman" w:eastAsia="New Times Roman" w:cs="New Times Roman"/>
                 <w:i w:val="false"/>
                 <w:b w:val="false"/>
                 <w:u w:val="none"/>
@@ -3356,7 +3356,7 @@
             </w:pPr>
             <w:r xmlns:w="http://schemas.openxmlformats.org/wordprocessingml/2006/main" xmlns:wp="http://schemas.openxmlformats.org/drawingml/2006/wordprocessingDrawing" xmlns:r="http://schemas.openxmlformats.org/officeDocument/2006/relationships" xmlns:w14="http://schemas.microsoft.com/office/word/2010/wordml">
               <w:rPr>
-                <w:rFonts w:ascii="Arial" w:hAnsi="Arial" w:eastAsia="Arial" w:cs="Arial"/>
+                <w:rFonts w:ascii="New Times Roman" w:hAnsi="New Times Roman" w:eastAsia="New Times Roman" w:cs="New Times Roman"/>
                 <w:i w:val="false"/>
                 <w:b w:val="false"/>
                 <w:u w:val="none"/>
@@ -3400,7 +3400,7 @@
             </w:pPr>
             <w:r xmlns:w="http://schemas.openxmlformats.org/wordprocessingml/2006/main" xmlns:wp="http://schemas.openxmlformats.org/drawingml/2006/wordprocessingDrawing" xmlns:r="http://schemas.openxmlformats.org/officeDocument/2006/relationships" xmlns:w14="http://schemas.microsoft.com/office/word/2010/wordml">
               <w:rPr>
-                <w:rFonts w:ascii="Arial" w:hAnsi="Arial" w:eastAsia="Arial" w:cs="Arial"/>
+                <w:rFonts w:ascii="New Times Roman" w:hAnsi="New Times Roman" w:eastAsia="New Times Roman" w:cs="New Times Roman"/>
                 <w:i w:val="false"/>
                 <w:b w:val="false"/>
                 <w:u w:val="none"/>
@@ -3444,7 +3444,7 @@
             </w:pPr>
             <w:r xmlns:w="http://schemas.openxmlformats.org/wordprocessingml/2006/main" xmlns:wp="http://schemas.openxmlformats.org/drawingml/2006/wordprocessingDrawing" xmlns:r="http://schemas.openxmlformats.org/officeDocument/2006/relationships" xmlns:w14="http://schemas.microsoft.com/office/word/2010/wordml">
               <w:rPr>
-                <w:rFonts w:ascii="Arial" w:hAnsi="Arial" w:eastAsia="Arial" w:cs="Arial"/>
+                <w:rFonts w:ascii="New Times Roman" w:hAnsi="New Times Roman" w:eastAsia="New Times Roman" w:cs="New Times Roman"/>
                 <w:i w:val="false"/>
                 <w:b w:val="false"/>
                 <w:u w:val="none"/>
@@ -3488,7 +3488,7 @@
             </w:pPr>
             <w:r xmlns:w="http://schemas.openxmlformats.org/wordprocessingml/2006/main" xmlns:wp="http://schemas.openxmlformats.org/drawingml/2006/wordprocessingDrawing" xmlns:r="http://schemas.openxmlformats.org/officeDocument/2006/relationships" xmlns:w14="http://schemas.microsoft.com/office/word/2010/wordml">
               <w:rPr>
-                <w:rFonts w:ascii="Arial" w:hAnsi="Arial" w:eastAsia="Arial" w:cs="Arial"/>
+                <w:rFonts w:ascii="New Times Roman" w:hAnsi="New Times Roman" w:eastAsia="New Times Roman" w:cs="New Times Roman"/>
                 <w:i w:val="false"/>
                 <w:b w:val="false"/>
                 <w:u w:val="none"/>
@@ -3538,7 +3538,7 @@
             </w:pPr>
             <w:r xmlns:w="http://schemas.openxmlformats.org/wordprocessingml/2006/main" xmlns:wp="http://schemas.openxmlformats.org/drawingml/2006/wordprocessingDrawing" xmlns:r="http://schemas.openxmlformats.org/officeDocument/2006/relationships" xmlns:w14="http://schemas.microsoft.com/office/word/2010/wordml">
               <w:rPr>
-                <w:rFonts w:ascii="Arial" w:hAnsi="Arial" w:eastAsia="Arial" w:cs="Arial"/>
+                <w:rFonts w:ascii="New Times Roman" w:hAnsi="New Times Roman" w:eastAsia="New Times Roman" w:cs="New Times Roman"/>
                 <w:i w:val="false"/>
                 <w:b w:val="false"/>
                 <w:u w:val="none"/>
@@ -3582,7 +3582,7 @@
             </w:pPr>
             <w:r xmlns:w="http://schemas.openxmlformats.org/wordprocessingml/2006/main" xmlns:wp="http://schemas.openxmlformats.org/drawingml/2006/wordprocessingDrawing" xmlns:r="http://schemas.openxmlformats.org/officeDocument/2006/relationships" xmlns:w14="http://schemas.microsoft.com/office/word/2010/wordml">
               <w:rPr>
-                <w:rFonts w:ascii="Arial" w:hAnsi="Arial" w:eastAsia="Arial" w:cs="Arial"/>
+                <w:rFonts w:ascii="New Times Roman" w:hAnsi="New Times Roman" w:eastAsia="New Times Roman" w:cs="New Times Roman"/>
                 <w:i w:val="false"/>
                 <w:b w:val="false"/>
                 <w:u w:val="none"/>
@@ -3626,7 +3626,7 @@
             </w:pPr>
             <w:r xmlns:w="http://schemas.openxmlformats.org/wordprocessingml/2006/main" xmlns:wp="http://schemas.openxmlformats.org/drawingml/2006/wordprocessingDrawing" xmlns:r="http://schemas.openxmlformats.org/officeDocument/2006/relationships" xmlns:w14="http://schemas.microsoft.com/office/word/2010/wordml">
               <w:rPr>
-                <w:rFonts w:ascii="Arial" w:hAnsi="Arial" w:eastAsia="Arial" w:cs="Arial"/>
+                <w:rFonts w:ascii="New Times Roman" w:hAnsi="New Times Roman" w:eastAsia="New Times Roman" w:cs="New Times Roman"/>
                 <w:i w:val="false"/>
                 <w:b w:val="false"/>
                 <w:u w:val="none"/>
@@ -3670,7 +3670,7 @@
             </w:pPr>
             <w:r xmlns:w="http://schemas.openxmlformats.org/wordprocessingml/2006/main" xmlns:wp="http://schemas.openxmlformats.org/drawingml/2006/wordprocessingDrawing" xmlns:r="http://schemas.openxmlformats.org/officeDocument/2006/relationships" xmlns:w14="http://schemas.microsoft.com/office/word/2010/wordml">
               <w:rPr>
-                <w:rFonts w:ascii="Arial" w:hAnsi="Arial" w:eastAsia="Arial" w:cs="Arial"/>
+                <w:rFonts w:ascii="New Times Roman" w:hAnsi="New Times Roman" w:eastAsia="New Times Roman" w:cs="New Times Roman"/>
                 <w:i w:val="false"/>
                 <w:b w:val="false"/>
                 <w:u w:val="none"/>
@@ -3720,7 +3720,7 @@
             </w:pPr>
             <w:r xmlns:w="http://schemas.openxmlformats.org/wordprocessingml/2006/main" xmlns:wp="http://schemas.openxmlformats.org/drawingml/2006/wordprocessingDrawing" xmlns:r="http://schemas.openxmlformats.org/officeDocument/2006/relationships" xmlns:w14="http://schemas.microsoft.com/office/word/2010/wordml">
               <w:rPr>
-                <w:rFonts w:ascii="Arial" w:hAnsi="Arial" w:eastAsia="Arial" w:cs="Arial"/>
+                <w:rFonts w:ascii="New Times Roman" w:hAnsi="New Times Roman" w:eastAsia="New Times Roman" w:cs="New Times Roman"/>
                 <w:i w:val="false"/>
                 <w:b w:val="false"/>
                 <w:u w:val="none"/>
@@ -3764,7 +3764,7 @@
             </w:pPr>
             <w:r xmlns:w="http://schemas.openxmlformats.org/wordprocessingml/2006/main" xmlns:wp="http://schemas.openxmlformats.org/drawingml/2006/wordprocessingDrawing" xmlns:r="http://schemas.openxmlformats.org/officeDocument/2006/relationships" xmlns:w14="http://schemas.microsoft.com/office/word/2010/wordml">
               <w:rPr>
-                <w:rFonts w:ascii="Arial" w:hAnsi="Arial" w:eastAsia="Arial" w:cs="Arial"/>
+                <w:rFonts w:ascii="New Times Roman" w:hAnsi="New Times Roman" w:eastAsia="New Times Roman" w:cs="New Times Roman"/>
                 <w:i w:val="false"/>
                 <w:b w:val="false"/>
                 <w:u w:val="none"/>
@@ -3808,7 +3808,7 @@
             </w:pPr>
             <w:r xmlns:w="http://schemas.openxmlformats.org/wordprocessingml/2006/main" xmlns:wp="http://schemas.openxmlformats.org/drawingml/2006/wordprocessingDrawing" xmlns:r="http://schemas.openxmlformats.org/officeDocument/2006/relationships" xmlns:w14="http://schemas.microsoft.com/office/word/2010/wordml">
               <w:rPr>
-                <w:rFonts w:ascii="Arial" w:hAnsi="Arial" w:eastAsia="Arial" w:cs="Arial"/>
+                <w:rFonts w:ascii="New Times Roman" w:hAnsi="New Times Roman" w:eastAsia="New Times Roman" w:cs="New Times Roman"/>
                 <w:i w:val="false"/>
                 <w:b w:val="false"/>
                 <w:u w:val="none"/>
@@ -3852,7 +3852,7 @@
             </w:pPr>
             <w:r xmlns:w="http://schemas.openxmlformats.org/wordprocessingml/2006/main" xmlns:wp="http://schemas.openxmlformats.org/drawingml/2006/wordprocessingDrawing" xmlns:r="http://schemas.openxmlformats.org/officeDocument/2006/relationships" xmlns:w14="http://schemas.microsoft.com/office/word/2010/wordml">
               <w:rPr>
-                <w:rFonts w:ascii="Arial" w:hAnsi="Arial" w:eastAsia="Arial" w:cs="Arial"/>
+                <w:rFonts w:ascii="New Times Roman" w:hAnsi="New Times Roman" w:eastAsia="New Times Roman" w:cs="New Times Roman"/>
                 <w:i w:val="false"/>
                 <w:b w:val="false"/>
                 <w:u w:val="none"/>
@@ -3902,7 +3902,7 @@
             </w:pPr>
             <w:r xmlns:w="http://schemas.openxmlformats.org/wordprocessingml/2006/main" xmlns:wp="http://schemas.openxmlformats.org/drawingml/2006/wordprocessingDrawing" xmlns:r="http://schemas.openxmlformats.org/officeDocument/2006/relationships" xmlns:w14="http://schemas.microsoft.com/office/word/2010/wordml">
               <w:rPr>
-                <w:rFonts w:ascii="Arial" w:hAnsi="Arial" w:eastAsia="Arial" w:cs="Arial"/>
+                <w:rFonts w:ascii="New Times Roman" w:hAnsi="New Times Roman" w:eastAsia="New Times Roman" w:cs="New Times Roman"/>
                 <w:i w:val="false"/>
                 <w:b w:val="false"/>
                 <w:u w:val="none"/>
@@ -3946,7 +3946,7 @@
             </w:pPr>
             <w:r xmlns:w="http://schemas.openxmlformats.org/wordprocessingml/2006/main" xmlns:wp="http://schemas.openxmlformats.org/drawingml/2006/wordprocessingDrawing" xmlns:r="http://schemas.openxmlformats.org/officeDocument/2006/relationships" xmlns:w14="http://schemas.microsoft.com/office/word/2010/wordml">
               <w:rPr>
-                <w:rFonts w:ascii="Arial" w:hAnsi="Arial" w:eastAsia="Arial" w:cs="Arial"/>
+                <w:rFonts w:ascii="New Times Roman" w:hAnsi="New Times Roman" w:eastAsia="New Times Roman" w:cs="New Times Roman"/>
                 <w:i w:val="false"/>
                 <w:b w:val="false"/>
                 <w:u w:val="none"/>
@@ -3990,7 +3990,7 @@
             </w:pPr>
             <w:r xmlns:w="http://schemas.openxmlformats.org/wordprocessingml/2006/main" xmlns:wp="http://schemas.openxmlformats.org/drawingml/2006/wordprocessingDrawing" xmlns:r="http://schemas.openxmlformats.org/officeDocument/2006/relationships" xmlns:w14="http://schemas.microsoft.com/office/word/2010/wordml">
               <w:rPr>
-                <w:rFonts w:ascii="Arial" w:hAnsi="Arial" w:eastAsia="Arial" w:cs="Arial"/>
+                <w:rFonts w:ascii="New Times Roman" w:hAnsi="New Times Roman" w:eastAsia="New Times Roman" w:cs="New Times Roman"/>
                 <w:i w:val="false"/>
                 <w:b w:val="false"/>
                 <w:u w:val="none"/>
@@ -4034,7 +4034,7 @@
             </w:pPr>
             <w:r xmlns:w="http://schemas.openxmlformats.org/wordprocessingml/2006/main" xmlns:wp="http://schemas.openxmlformats.org/drawingml/2006/wordprocessingDrawing" xmlns:r="http://schemas.openxmlformats.org/officeDocument/2006/relationships" xmlns:w14="http://schemas.microsoft.com/office/word/2010/wordml">
               <w:rPr>
-                <w:rFonts w:ascii="Arial" w:hAnsi="Arial" w:eastAsia="Arial" w:cs="Arial"/>
+                <w:rFonts w:ascii="New Times Roman" w:hAnsi="New Times Roman" w:eastAsia="New Times Roman" w:cs="New Times Roman"/>
                 <w:i w:val="false"/>
                 <w:b w:val="false"/>
                 <w:u w:val="none"/>
@@ -4084,7 +4084,7 @@
             </w:pPr>
             <w:r xmlns:w="http://schemas.openxmlformats.org/wordprocessingml/2006/main" xmlns:wp="http://schemas.openxmlformats.org/drawingml/2006/wordprocessingDrawing" xmlns:r="http://schemas.openxmlformats.org/officeDocument/2006/relationships" xmlns:w14="http://schemas.microsoft.com/office/word/2010/wordml">
               <w:rPr>
-                <w:rFonts w:ascii="Arial" w:hAnsi="Arial" w:eastAsia="Arial" w:cs="Arial"/>
+                <w:rFonts w:ascii="New Times Roman" w:hAnsi="New Times Roman" w:eastAsia="New Times Roman" w:cs="New Times Roman"/>
                 <w:i w:val="false"/>
                 <w:b w:val="false"/>
                 <w:u w:val="none"/>
@@ -4128,7 +4128,7 @@
             </w:pPr>
             <w:r xmlns:w="http://schemas.openxmlformats.org/wordprocessingml/2006/main" xmlns:wp="http://schemas.openxmlformats.org/drawingml/2006/wordprocessingDrawing" xmlns:r="http://schemas.openxmlformats.org/officeDocument/2006/relationships" xmlns:w14="http://schemas.microsoft.com/office/word/2010/wordml">
               <w:rPr>
-                <w:rFonts w:ascii="Arial" w:hAnsi="Arial" w:eastAsia="Arial" w:cs="Arial"/>
+                <w:rFonts w:ascii="New Times Roman" w:hAnsi="New Times Roman" w:eastAsia="New Times Roman" w:cs="New Times Roman"/>
                 <w:i w:val="false"/>
                 <w:b w:val="false"/>
                 <w:u w:val="none"/>
@@ -4172,7 +4172,7 @@
             </w:pPr>
             <w:r xmlns:w="http://schemas.openxmlformats.org/wordprocessingml/2006/main" xmlns:wp="http://schemas.openxmlformats.org/drawingml/2006/wordprocessingDrawing" xmlns:r="http://schemas.openxmlformats.org/officeDocument/2006/relationships" xmlns:w14="http://schemas.microsoft.com/office/word/2010/wordml">
               <w:rPr>
-                <w:rFonts w:ascii="Arial" w:hAnsi="Arial" w:eastAsia="Arial" w:cs="Arial"/>
+                <w:rFonts w:ascii="New Times Roman" w:hAnsi="New Times Roman" w:eastAsia="New Times Roman" w:cs="New Times Roman"/>
                 <w:i w:val="false"/>
                 <w:b w:val="false"/>
                 <w:u w:val="none"/>
@@ -4216,7 +4216,7 @@
             </w:pPr>
             <w:r xmlns:w="http://schemas.openxmlformats.org/wordprocessingml/2006/main" xmlns:wp="http://schemas.openxmlformats.org/drawingml/2006/wordprocessingDrawing" xmlns:r="http://schemas.openxmlformats.org/officeDocument/2006/relationships" xmlns:w14="http://schemas.microsoft.com/office/word/2010/wordml">
               <w:rPr>
-                <w:rFonts w:ascii="Arial" w:hAnsi="Arial" w:eastAsia="Arial" w:cs="Arial"/>
+                <w:rFonts w:ascii="New Times Roman" w:hAnsi="New Times Roman" w:eastAsia="New Times Roman" w:cs="New Times Roman"/>
                 <w:i w:val="false"/>
                 <w:b w:val="false"/>
                 <w:u w:val="none"/>
@@ -4266,7 +4266,7 @@
             </w:pPr>
             <w:r xmlns:w="http://schemas.openxmlformats.org/wordprocessingml/2006/main" xmlns:wp="http://schemas.openxmlformats.org/drawingml/2006/wordprocessingDrawing" xmlns:r="http://schemas.openxmlformats.org/officeDocument/2006/relationships" xmlns:w14="http://schemas.microsoft.com/office/word/2010/wordml">
               <w:rPr>
-                <w:rFonts w:ascii="Arial" w:hAnsi="Arial" w:eastAsia="Arial" w:cs="Arial"/>
+                <w:rFonts w:ascii="New Times Roman" w:hAnsi="New Times Roman" w:eastAsia="New Times Roman" w:cs="New Times Roman"/>
                 <w:i w:val="false"/>
                 <w:b w:val="false"/>
                 <w:u w:val="none"/>
@@ -4310,7 +4310,7 @@
             </w:pPr>
             <w:r xmlns:w="http://schemas.openxmlformats.org/wordprocessingml/2006/main" xmlns:wp="http://schemas.openxmlformats.org/drawingml/2006/wordprocessingDrawing" xmlns:r="http://schemas.openxmlformats.org/officeDocument/2006/relationships" xmlns:w14="http://schemas.microsoft.com/office/word/2010/wordml">
               <w:rPr>
-                <w:rFonts w:ascii="Arial" w:hAnsi="Arial" w:eastAsia="Arial" w:cs="Arial"/>
+                <w:rFonts w:ascii="New Times Roman" w:hAnsi="New Times Roman" w:eastAsia="New Times Roman" w:cs="New Times Roman"/>
                 <w:i w:val="false"/>
                 <w:b w:val="false"/>
                 <w:u w:val="none"/>
@@ -4354,7 +4354,7 @@
             </w:pPr>
             <w:r xmlns:w="http://schemas.openxmlformats.org/wordprocessingml/2006/main" xmlns:wp="http://schemas.openxmlformats.org/drawingml/2006/wordprocessingDrawing" xmlns:r="http://schemas.openxmlformats.org/officeDocument/2006/relationships" xmlns:w14="http://schemas.microsoft.com/office/word/2010/wordml">
               <w:rPr>
-                <w:rFonts w:ascii="Arial" w:hAnsi="Arial" w:eastAsia="Arial" w:cs="Arial"/>
+                <w:rFonts w:ascii="New Times Roman" w:hAnsi="New Times Roman" w:eastAsia="New Times Roman" w:cs="New Times Roman"/>
                 <w:i w:val="false"/>
                 <w:b w:val="false"/>
                 <w:u w:val="none"/>
@@ -4398,7 +4398,7 @@
             </w:pPr>
             <w:r xmlns:w="http://schemas.openxmlformats.org/wordprocessingml/2006/main" xmlns:wp="http://schemas.openxmlformats.org/drawingml/2006/wordprocessingDrawing" xmlns:r="http://schemas.openxmlformats.org/officeDocument/2006/relationships" xmlns:w14="http://schemas.microsoft.com/office/word/2010/wordml">
               <w:rPr>
-                <w:rFonts w:ascii="Arial" w:hAnsi="Arial" w:eastAsia="Arial" w:cs="Arial"/>
+                <w:rFonts w:ascii="New Times Roman" w:hAnsi="New Times Roman" w:eastAsia="New Times Roman" w:cs="New Times Roman"/>
                 <w:i w:val="false"/>
                 <w:b w:val="false"/>
                 <w:u w:val="none"/>
@@ -4448,7 +4448,7 @@
             </w:pPr>
             <w:r xmlns:w="http://schemas.openxmlformats.org/wordprocessingml/2006/main" xmlns:wp="http://schemas.openxmlformats.org/drawingml/2006/wordprocessingDrawing" xmlns:r="http://schemas.openxmlformats.org/officeDocument/2006/relationships" xmlns:w14="http://schemas.microsoft.com/office/word/2010/wordml">
               <w:rPr>
-                <w:rFonts w:ascii="Arial" w:hAnsi="Arial" w:eastAsia="Arial" w:cs="Arial"/>
+                <w:rFonts w:ascii="New Times Roman" w:hAnsi="New Times Roman" w:eastAsia="New Times Roman" w:cs="New Times Roman"/>
                 <w:i w:val="false"/>
                 <w:b w:val="false"/>
                 <w:u w:val="none"/>
@@ -4492,7 +4492,7 @@
             </w:pPr>
             <w:r xmlns:w="http://schemas.openxmlformats.org/wordprocessingml/2006/main" xmlns:wp="http://schemas.openxmlformats.org/drawingml/2006/wordprocessingDrawing" xmlns:r="http://schemas.openxmlformats.org/officeDocument/2006/relationships" xmlns:w14="http://schemas.microsoft.com/office/word/2010/wordml">
               <w:rPr>
-                <w:rFonts w:ascii="Arial" w:hAnsi="Arial" w:eastAsia="Arial" w:cs="Arial"/>
+                <w:rFonts w:ascii="New Times Roman" w:hAnsi="New Times Roman" w:eastAsia="New Times Roman" w:cs="New Times Roman"/>
                 <w:i w:val="false"/>
                 <w:b w:val="false"/>
                 <w:u w:val="none"/>
@@ -4536,7 +4536,7 @@
             </w:pPr>
             <w:r xmlns:w="http://schemas.openxmlformats.org/wordprocessingml/2006/main" xmlns:wp="http://schemas.openxmlformats.org/drawingml/2006/wordprocessingDrawing" xmlns:r="http://schemas.openxmlformats.org/officeDocument/2006/relationships" xmlns:w14="http://schemas.microsoft.com/office/word/2010/wordml">
               <w:rPr>
-                <w:rFonts w:ascii="Arial" w:hAnsi="Arial" w:eastAsia="Arial" w:cs="Arial"/>
+                <w:rFonts w:ascii="New Times Roman" w:hAnsi="New Times Roman" w:eastAsia="New Times Roman" w:cs="New Times Roman"/>
                 <w:i w:val="false"/>
                 <w:b w:val="false"/>
                 <w:u w:val="none"/>
@@ -4580,7 +4580,7 @@
             </w:pPr>
             <w:r xmlns:w="http://schemas.openxmlformats.org/wordprocessingml/2006/main" xmlns:wp="http://schemas.openxmlformats.org/drawingml/2006/wordprocessingDrawing" xmlns:r="http://schemas.openxmlformats.org/officeDocument/2006/relationships" xmlns:w14="http://schemas.microsoft.com/office/word/2010/wordml">
               <w:rPr>
-                <w:rFonts w:ascii="Arial" w:hAnsi="Arial" w:eastAsia="Arial" w:cs="Arial"/>
+                <w:rFonts w:ascii="New Times Roman" w:hAnsi="New Times Roman" w:eastAsia="New Times Roman" w:cs="New Times Roman"/>
                 <w:i w:val="false"/>
                 <w:b w:val="false"/>
                 <w:u w:val="none"/>
@@ -4630,7 +4630,7 @@
             </w:pPr>
             <w:r xmlns:w="http://schemas.openxmlformats.org/wordprocessingml/2006/main" xmlns:wp="http://schemas.openxmlformats.org/drawingml/2006/wordprocessingDrawing" xmlns:r="http://schemas.openxmlformats.org/officeDocument/2006/relationships" xmlns:w14="http://schemas.microsoft.com/office/word/2010/wordml">
               <w:rPr>
-                <w:rFonts w:ascii="Arial" w:hAnsi="Arial" w:eastAsia="Arial" w:cs="Arial"/>
+                <w:rFonts w:ascii="New Times Roman" w:hAnsi="New Times Roman" w:eastAsia="New Times Roman" w:cs="New Times Roman"/>
                 <w:i w:val="false"/>
                 <w:b w:val="false"/>
                 <w:u w:val="none"/>
@@ -4674,7 +4674,7 @@
             </w:pPr>
             <w:r xmlns:w="http://schemas.openxmlformats.org/wordprocessingml/2006/main" xmlns:wp="http://schemas.openxmlformats.org/drawingml/2006/wordprocessingDrawing" xmlns:r="http://schemas.openxmlformats.org/officeDocument/2006/relationships" xmlns:w14="http://schemas.microsoft.com/office/word/2010/wordml">
               <w:rPr>
-                <w:rFonts w:ascii="Arial" w:hAnsi="Arial" w:eastAsia="Arial" w:cs="Arial"/>
+                <w:rFonts w:ascii="New Times Roman" w:hAnsi="New Times Roman" w:eastAsia="New Times Roman" w:cs="New Times Roman"/>
                 <w:i w:val="false"/>
                 <w:b w:val="false"/>
                 <w:u w:val="none"/>
@@ -4718,7 +4718,7 @@
             </w:pPr>
             <w:r xmlns:w="http://schemas.openxmlformats.org/wordprocessingml/2006/main" xmlns:wp="http://schemas.openxmlformats.org/drawingml/2006/wordprocessingDrawing" xmlns:r="http://schemas.openxmlformats.org/officeDocument/2006/relationships" xmlns:w14="http://schemas.microsoft.com/office/word/2010/wordml">
               <w:rPr>
-                <w:rFonts w:ascii="Arial" w:hAnsi="Arial" w:eastAsia="Arial" w:cs="Arial"/>
+                <w:rFonts w:ascii="New Times Roman" w:hAnsi="New Times Roman" w:eastAsia="New Times Roman" w:cs="New Times Roman"/>
                 <w:i w:val="false"/>
                 <w:b w:val="false"/>
                 <w:u w:val="none"/>
@@ -4762,7 +4762,7 @@
             </w:pPr>
             <w:r xmlns:w="http://schemas.openxmlformats.org/wordprocessingml/2006/main" xmlns:wp="http://schemas.openxmlformats.org/drawingml/2006/wordprocessingDrawing" xmlns:r="http://schemas.openxmlformats.org/officeDocument/2006/relationships" xmlns:w14="http://schemas.microsoft.com/office/word/2010/wordml">
               <w:rPr>
-                <w:rFonts w:ascii="Arial" w:hAnsi="Arial" w:eastAsia="Arial" w:cs="Arial"/>
+                <w:rFonts w:ascii="New Times Roman" w:hAnsi="New Times Roman" w:eastAsia="New Times Roman" w:cs="New Times Roman"/>
                 <w:i w:val="false"/>
                 <w:b w:val="false"/>
                 <w:u w:val="none"/>
@@ -4812,7 +4812,7 @@
             </w:pPr>
             <w:r xmlns:w="http://schemas.openxmlformats.org/wordprocessingml/2006/main" xmlns:wp="http://schemas.openxmlformats.org/drawingml/2006/wordprocessingDrawing" xmlns:r="http://schemas.openxmlformats.org/officeDocument/2006/relationships" xmlns:w14="http://schemas.microsoft.com/office/word/2010/wordml">
               <w:rPr>
-                <w:rFonts w:ascii="Arial" w:hAnsi="Arial" w:eastAsia="Arial" w:cs="Arial"/>
+                <w:rFonts w:ascii="New Times Roman" w:hAnsi="New Times Roman" w:eastAsia="New Times Roman" w:cs="New Times Roman"/>
                 <w:i w:val="false"/>
                 <w:b w:val="false"/>
                 <w:u w:val="none"/>
@@ -4856,7 +4856,7 @@
             </w:pPr>
             <w:r xmlns:w="http://schemas.openxmlformats.org/wordprocessingml/2006/main" xmlns:wp="http://schemas.openxmlformats.org/drawingml/2006/wordprocessingDrawing" xmlns:r="http://schemas.openxmlformats.org/officeDocument/2006/relationships" xmlns:w14="http://schemas.microsoft.com/office/word/2010/wordml">
               <w:rPr>
-                <w:rFonts w:ascii="Arial" w:hAnsi="Arial" w:eastAsia="Arial" w:cs="Arial"/>
+                <w:rFonts w:ascii="New Times Roman" w:hAnsi="New Times Roman" w:eastAsia="New Times Roman" w:cs="New Times Roman"/>
                 <w:i w:val="false"/>
                 <w:b w:val="false"/>
                 <w:u w:val="none"/>
@@ -4900,7 +4900,7 @@
             </w:pPr>
             <w:r xmlns:w="http://schemas.openxmlformats.org/wordprocessingml/2006/main" xmlns:wp="http://schemas.openxmlformats.org/drawingml/2006/wordprocessingDrawing" xmlns:r="http://schemas.openxmlformats.org/officeDocument/2006/relationships" xmlns:w14="http://schemas.microsoft.com/office/word/2010/wordml">
               <w:rPr>
-                <w:rFonts w:ascii="Arial" w:hAnsi="Arial" w:eastAsia="Arial" w:cs="Arial"/>
+                <w:rFonts w:ascii="New Times Roman" w:hAnsi="New Times Roman" w:eastAsia="New Times Roman" w:cs="New Times Roman"/>
                 <w:i w:val="false"/>
                 <w:b w:val="false"/>
                 <w:u w:val="none"/>
@@ -4944,7 +4944,7 @@
             </w:pPr>
             <w:r xmlns:w="http://schemas.openxmlformats.org/wordprocessingml/2006/main" xmlns:wp="http://schemas.openxmlformats.org/drawingml/2006/wordprocessingDrawing" xmlns:r="http://schemas.openxmlformats.org/officeDocument/2006/relationships" xmlns:w14="http://schemas.microsoft.com/office/word/2010/wordml">
               <w:rPr>
-                <w:rFonts w:ascii="Arial" w:hAnsi="Arial" w:eastAsia="Arial" w:cs="Arial"/>
+                <w:rFonts w:ascii="New Times Roman" w:hAnsi="New Times Roman" w:eastAsia="New Times Roman" w:cs="New Times Roman"/>
                 <w:i w:val="false"/>
                 <w:b w:val="false"/>
                 <w:u w:val="none"/>
@@ -4994,7 +4994,7 @@
             </w:pPr>
             <w:r xmlns:w="http://schemas.openxmlformats.org/wordprocessingml/2006/main" xmlns:wp="http://schemas.openxmlformats.org/drawingml/2006/wordprocessingDrawing" xmlns:r="http://schemas.openxmlformats.org/officeDocument/2006/relationships" xmlns:w14="http://schemas.microsoft.com/office/word/2010/wordml">
               <w:rPr>
-                <w:rFonts w:ascii="Arial" w:hAnsi="Arial" w:eastAsia="Arial" w:cs="Arial"/>
+                <w:rFonts w:ascii="New Times Roman" w:hAnsi="New Times Roman" w:eastAsia="New Times Roman" w:cs="New Times Roman"/>
                 <w:i w:val="false"/>
                 <w:b w:val="false"/>
                 <w:u w:val="none"/>
@@ -5038,7 +5038,7 @@
             </w:pPr>
             <w:r xmlns:w="http://schemas.openxmlformats.org/wordprocessingml/2006/main" xmlns:wp="http://schemas.openxmlformats.org/drawingml/2006/wordprocessingDrawing" xmlns:r="http://schemas.openxmlformats.org/officeDocument/2006/relationships" xmlns:w14="http://schemas.microsoft.com/office/word/2010/wordml">
               <w:rPr>
-                <w:rFonts w:ascii="Arial" w:hAnsi="Arial" w:eastAsia="Arial" w:cs="Arial"/>
+                <w:rFonts w:ascii="New Times Roman" w:hAnsi="New Times Roman" w:eastAsia="New Times Roman" w:cs="New Times Roman"/>
                 <w:i w:val="false"/>
                 <w:b w:val="false"/>
                 <w:u w:val="none"/>
@@ -5082,7 +5082,7 @@
             </w:pPr>
             <w:r xmlns:w="http://schemas.openxmlformats.org/wordprocessingml/2006/main" xmlns:wp="http://schemas.openxmlformats.org/drawingml/2006/wordprocessingDrawing" xmlns:r="http://schemas.openxmlformats.org/officeDocument/2006/relationships" xmlns:w14="http://schemas.microsoft.com/office/word/2010/wordml">
               <w:rPr>
-                <w:rFonts w:ascii="Arial" w:hAnsi="Arial" w:eastAsia="Arial" w:cs="Arial"/>
+                <w:rFonts w:ascii="New Times Roman" w:hAnsi="New Times Roman" w:eastAsia="New Times Roman" w:cs="New Times Roman"/>
                 <w:i w:val="false"/>
                 <w:b w:val="false"/>
                 <w:u w:val="none"/>
@@ -5126,7 +5126,7 @@
             </w:pPr>
             <w:r xmlns:w="http://schemas.openxmlformats.org/wordprocessingml/2006/main" xmlns:wp="http://schemas.openxmlformats.org/drawingml/2006/wordprocessingDrawing" xmlns:r="http://schemas.openxmlformats.org/officeDocument/2006/relationships" xmlns:w14="http://schemas.microsoft.com/office/word/2010/wordml">
               <w:rPr>
-                <w:rFonts w:ascii="Arial" w:hAnsi="Arial" w:eastAsia="Arial" w:cs="Arial"/>
+                <w:rFonts w:ascii="New Times Roman" w:hAnsi="New Times Roman" w:eastAsia="New Times Roman" w:cs="New Times Roman"/>
                 <w:i w:val="false"/>
                 <w:b w:val="false"/>
                 <w:u w:val="none"/>
@@ -5176,7 +5176,7 @@
             </w:pPr>
             <w:r xmlns:w="http://schemas.openxmlformats.org/wordprocessingml/2006/main" xmlns:wp="http://schemas.openxmlformats.org/drawingml/2006/wordprocessingDrawing" xmlns:r="http://schemas.openxmlformats.org/officeDocument/2006/relationships" xmlns:w14="http://schemas.microsoft.com/office/word/2010/wordml">
               <w:rPr>
-                <w:rFonts w:ascii="Arial" w:hAnsi="Arial" w:eastAsia="Arial" w:cs="Arial"/>
+                <w:rFonts w:ascii="New Times Roman" w:hAnsi="New Times Roman" w:eastAsia="New Times Roman" w:cs="New Times Roman"/>
                 <w:i w:val="false"/>
                 <w:b w:val="false"/>
                 <w:u w:val="none"/>
@@ -5220,7 +5220,7 @@
             </w:pPr>
             <w:r xmlns:w="http://schemas.openxmlformats.org/wordprocessingml/2006/main" xmlns:wp="http://schemas.openxmlformats.org/drawingml/2006/wordprocessingDrawing" xmlns:r="http://schemas.openxmlformats.org/officeDocument/2006/relationships" xmlns:w14="http://schemas.microsoft.com/office/word/2010/wordml">
               <w:rPr>
-                <w:rFonts w:ascii="Arial" w:hAnsi="Arial" w:eastAsia="Arial" w:cs="Arial"/>
+                <w:rFonts w:ascii="New Times Roman" w:hAnsi="New Times Roman" w:eastAsia="New Times Roman" w:cs="New Times Roman"/>
                 <w:i w:val="false"/>
                 <w:b w:val="false"/>
                 <w:u w:val="none"/>
@@ -5264,7 +5264,7 @@
             </w:pPr>
             <w:r xmlns:w="http://schemas.openxmlformats.org/wordprocessingml/2006/main" xmlns:wp="http://schemas.openxmlformats.org/drawingml/2006/wordprocessingDrawing" xmlns:r="http://schemas.openxmlformats.org/officeDocument/2006/relationships" xmlns:w14="http://schemas.microsoft.com/office/word/2010/wordml">
               <w:rPr>
-                <w:rFonts w:ascii="Arial" w:hAnsi="Arial" w:eastAsia="Arial" w:cs="Arial"/>
+                <w:rFonts w:ascii="New Times Roman" w:hAnsi="New Times Roman" w:eastAsia="New Times Roman" w:cs="New Times Roman"/>
                 <w:i w:val="false"/>
                 <w:b w:val="false"/>
                 <w:u w:val="none"/>
@@ -5308,7 +5308,7 @@
             </w:pPr>
             <w:r xmlns:w="http://schemas.openxmlformats.org/wordprocessingml/2006/main" xmlns:wp="http://schemas.openxmlformats.org/drawingml/2006/wordprocessingDrawing" xmlns:r="http://schemas.openxmlformats.org/officeDocument/2006/relationships" xmlns:w14="http://schemas.microsoft.com/office/word/2010/wordml">
               <w:rPr>
-                <w:rFonts w:ascii="Arial" w:hAnsi="Arial" w:eastAsia="Arial" w:cs="Arial"/>
+                <w:rFonts w:ascii="New Times Roman" w:hAnsi="New Times Roman" w:eastAsia="New Times Roman" w:cs="New Times Roman"/>
                 <w:i w:val="false"/>
                 <w:b w:val="false"/>
                 <w:u w:val="none"/>
@@ -5358,7 +5358,7 @@
             </w:pPr>
             <w:r xmlns:w="http://schemas.openxmlformats.org/wordprocessingml/2006/main" xmlns:wp="http://schemas.openxmlformats.org/drawingml/2006/wordprocessingDrawing" xmlns:r="http://schemas.openxmlformats.org/officeDocument/2006/relationships" xmlns:w14="http://schemas.microsoft.com/office/word/2010/wordml">
               <w:rPr>
-                <w:rFonts w:ascii="Arial" w:hAnsi="Arial" w:eastAsia="Arial" w:cs="Arial"/>
+                <w:rFonts w:ascii="New Times Roman" w:hAnsi="New Times Roman" w:eastAsia="New Times Roman" w:cs="New Times Roman"/>
                 <w:i w:val="false"/>
                 <w:b w:val="false"/>
                 <w:u w:val="none"/>
@@ -5402,7 +5402,7 @@
             </w:pPr>
             <w:r xmlns:w="http://schemas.openxmlformats.org/wordprocessingml/2006/main" xmlns:wp="http://schemas.openxmlformats.org/drawingml/2006/wordprocessingDrawing" xmlns:r="http://schemas.openxmlformats.org/officeDocument/2006/relationships" xmlns:w14="http://schemas.microsoft.com/office/word/2010/wordml">
               <w:rPr>
-                <w:rFonts w:ascii="Arial" w:hAnsi="Arial" w:eastAsia="Arial" w:cs="Arial"/>
+                <w:rFonts w:ascii="New Times Roman" w:hAnsi="New Times Roman" w:eastAsia="New Times Roman" w:cs="New Times Roman"/>
                 <w:i w:val="false"/>
                 <w:b w:val="false"/>
                 <w:u w:val="none"/>
@@ -5446,7 +5446,7 @@
             </w:pPr>
             <w:r xmlns:w="http://schemas.openxmlformats.org/wordprocessingml/2006/main" xmlns:wp="http://schemas.openxmlformats.org/drawingml/2006/wordprocessingDrawing" xmlns:r="http://schemas.openxmlformats.org/officeDocument/2006/relationships" xmlns:w14="http://schemas.microsoft.com/office/word/2010/wordml">
               <w:rPr>
-                <w:rFonts w:ascii="Arial" w:hAnsi="Arial" w:eastAsia="Arial" w:cs="Arial"/>
+                <w:rFonts w:ascii="New Times Roman" w:hAnsi="New Times Roman" w:eastAsia="New Times Roman" w:cs="New Times Roman"/>
                 <w:i w:val="false"/>
                 <w:b w:val="false"/>
                 <w:u w:val="none"/>
@@ -5490,7 +5490,7 @@
             </w:pPr>
             <w:r xmlns:w="http://schemas.openxmlformats.org/wordprocessingml/2006/main" xmlns:wp="http://schemas.openxmlformats.org/drawingml/2006/wordprocessingDrawing" xmlns:r="http://schemas.openxmlformats.org/officeDocument/2006/relationships" xmlns:w14="http://schemas.microsoft.com/office/word/2010/wordml">
               <w:rPr>
-                <w:rFonts w:ascii="Arial" w:hAnsi="Arial" w:eastAsia="Arial" w:cs="Arial"/>
+                <w:rFonts w:ascii="New Times Roman" w:hAnsi="New Times Roman" w:eastAsia="New Times Roman" w:cs="New Times Roman"/>
                 <w:i w:val="false"/>
                 <w:b w:val="false"/>
                 <w:u w:val="none"/>
@@ -5540,7 +5540,7 @@
             </w:pPr>
             <w:r xmlns:w="http://schemas.openxmlformats.org/wordprocessingml/2006/main" xmlns:wp="http://schemas.openxmlformats.org/drawingml/2006/wordprocessingDrawing" xmlns:r="http://schemas.openxmlformats.org/officeDocument/2006/relationships" xmlns:w14="http://schemas.microsoft.com/office/word/2010/wordml">
               <w:rPr>
-                <w:rFonts w:ascii="Arial" w:hAnsi="Arial" w:eastAsia="Arial" w:cs="Arial"/>
+                <w:rFonts w:ascii="New Times Roman" w:hAnsi="New Times Roman" w:eastAsia="New Times Roman" w:cs="New Times Roman"/>
                 <w:i w:val="false"/>
                 <w:b w:val="false"/>
                 <w:u w:val="none"/>
@@ -5584,7 +5584,7 @@
             </w:pPr>
             <w:r xmlns:w="http://schemas.openxmlformats.org/wordprocessingml/2006/main" xmlns:wp="http://schemas.openxmlformats.org/drawingml/2006/wordprocessingDrawing" xmlns:r="http://schemas.openxmlformats.org/officeDocument/2006/relationships" xmlns:w14="http://schemas.microsoft.com/office/word/2010/wordml">
               <w:rPr>
-                <w:rFonts w:ascii="Arial" w:hAnsi="Arial" w:eastAsia="Arial" w:cs="Arial"/>
+                <w:rFonts w:ascii="New Times Roman" w:hAnsi="New Times Roman" w:eastAsia="New Times Roman" w:cs="New Times Roman"/>
                 <w:i w:val="false"/>
                 <w:b w:val="false"/>
                 <w:u w:val="none"/>
@@ -5628,7 +5628,7 @@
             </w:pPr>
             <w:r xmlns:w="http://schemas.openxmlformats.org/wordprocessingml/2006/main" xmlns:wp="http://schemas.openxmlformats.org/drawingml/2006/wordprocessingDrawing" xmlns:r="http://schemas.openxmlformats.org/officeDocument/2006/relationships" xmlns:w14="http://schemas.microsoft.com/office/word/2010/wordml">
               <w:rPr>
-                <w:rFonts w:ascii="Arial" w:hAnsi="Arial" w:eastAsia="Arial" w:cs="Arial"/>
+                <w:rFonts w:ascii="New Times Roman" w:hAnsi="New Times Roman" w:eastAsia="New Times Roman" w:cs="New Times Roman"/>
                 <w:i w:val="false"/>
                 <w:b w:val="false"/>
                 <w:u w:val="none"/>
@@ -5672,7 +5672,7 @@
             </w:pPr>
             <w:r xmlns:w="http://schemas.openxmlformats.org/wordprocessingml/2006/main" xmlns:wp="http://schemas.openxmlformats.org/drawingml/2006/wordprocessingDrawing" xmlns:r="http://schemas.openxmlformats.org/officeDocument/2006/relationships" xmlns:w14="http://schemas.microsoft.com/office/word/2010/wordml">
               <w:rPr>
-                <w:rFonts w:ascii="Arial" w:hAnsi="Arial" w:eastAsia="Arial" w:cs="Arial"/>
+                <w:rFonts w:ascii="New Times Roman" w:hAnsi="New Times Roman" w:eastAsia="New Times Roman" w:cs="New Times Roman"/>
                 <w:i w:val="false"/>
                 <w:b w:val="false"/>
                 <w:u w:val="none"/>
@@ -5722,7 +5722,7 @@
             </w:pPr>
             <w:r xmlns:w="http://schemas.openxmlformats.org/wordprocessingml/2006/main" xmlns:wp="http://schemas.openxmlformats.org/drawingml/2006/wordprocessingDrawing" xmlns:r="http://schemas.openxmlformats.org/officeDocument/2006/relationships" xmlns:w14="http://schemas.microsoft.com/office/word/2010/wordml">
               <w:rPr>
-                <w:rFonts w:ascii="Arial" w:hAnsi="Arial" w:eastAsia="Arial" w:cs="Arial"/>
+                <w:rFonts w:ascii="New Times Roman" w:hAnsi="New Times Roman" w:eastAsia="New Times Roman" w:cs="New Times Roman"/>
                 <w:i w:val="false"/>
                 <w:b w:val="false"/>
                 <w:u w:val="none"/>
@@ -5766,7 +5766,7 @@
             </w:pPr>
             <w:r xmlns:w="http://schemas.openxmlformats.org/wordprocessingml/2006/main" xmlns:wp="http://schemas.openxmlformats.org/drawingml/2006/wordprocessingDrawing" xmlns:r="http://schemas.openxmlformats.org/officeDocument/2006/relationships" xmlns:w14="http://schemas.microsoft.com/office/word/2010/wordml">
               <w:rPr>
-                <w:rFonts w:ascii="Arial" w:hAnsi="Arial" w:eastAsia="Arial" w:cs="Arial"/>
+                <w:rFonts w:ascii="New Times Roman" w:hAnsi="New Times Roman" w:eastAsia="New Times Roman" w:cs="New Times Roman"/>
                 <w:i w:val="false"/>
                 <w:b w:val="false"/>
                 <w:u w:val="none"/>
@@ -5810,7 +5810,7 @@
             </w:pPr>
             <w:r xmlns:w="http://schemas.openxmlformats.org/wordprocessingml/2006/main" xmlns:wp="http://schemas.openxmlformats.org/drawingml/2006/wordprocessingDrawing" xmlns:r="http://schemas.openxmlformats.org/officeDocument/2006/relationships" xmlns:w14="http://schemas.microsoft.com/office/word/2010/wordml">
               <w:rPr>
-                <w:rFonts w:ascii="Arial" w:hAnsi="Arial" w:eastAsia="Arial" w:cs="Arial"/>
+                <w:rFonts w:ascii="New Times Roman" w:hAnsi="New Times Roman" w:eastAsia="New Times Roman" w:cs="New Times Roman"/>
                 <w:i w:val="false"/>
                 <w:b w:val="false"/>
                 <w:u w:val="none"/>
@@ -5854,7 +5854,7 @@
             </w:pPr>
             <w:r xmlns:w="http://schemas.openxmlformats.org/wordprocessingml/2006/main" xmlns:wp="http://schemas.openxmlformats.org/drawingml/2006/wordprocessingDrawing" xmlns:r="http://schemas.openxmlformats.org/officeDocument/2006/relationships" xmlns:w14="http://schemas.microsoft.com/office/word/2010/wordml">
               <w:rPr>
-                <w:rFonts w:ascii="Arial" w:hAnsi="Arial" w:eastAsia="Arial" w:cs="Arial"/>
+                <w:rFonts w:ascii="New Times Roman" w:hAnsi="New Times Roman" w:eastAsia="New Times Roman" w:cs="New Times Roman"/>
                 <w:i w:val="false"/>
                 <w:b w:val="false"/>
                 <w:u w:val="none"/>
@@ -5904,7 +5904,7 @@
             </w:pPr>
             <w:r xmlns:w="http://schemas.openxmlformats.org/wordprocessingml/2006/main" xmlns:wp="http://schemas.openxmlformats.org/drawingml/2006/wordprocessingDrawing" xmlns:r="http://schemas.openxmlformats.org/officeDocument/2006/relationships" xmlns:w14="http://schemas.microsoft.com/office/word/2010/wordml">
               <w:rPr>
-                <w:rFonts w:ascii="Arial" w:hAnsi="Arial" w:eastAsia="Arial" w:cs="Arial"/>
+                <w:rFonts w:ascii="New Times Roman" w:hAnsi="New Times Roman" w:eastAsia="New Times Roman" w:cs="New Times Roman"/>
                 <w:i w:val="false"/>
                 <w:b w:val="false"/>
                 <w:u w:val="none"/>
@@ -5948,7 +5948,7 @@
             </w:pPr>
             <w:r xmlns:w="http://schemas.openxmlformats.org/wordprocessingml/2006/main" xmlns:wp="http://schemas.openxmlformats.org/drawingml/2006/wordprocessingDrawing" xmlns:r="http://schemas.openxmlformats.org/officeDocument/2006/relationships" xmlns:w14="http://schemas.microsoft.com/office/word/2010/wordml">
               <w:rPr>
-                <w:rFonts w:ascii="Arial" w:hAnsi="Arial" w:eastAsia="Arial" w:cs="Arial"/>
+                <w:rFonts w:ascii="New Times Roman" w:hAnsi="New Times Roman" w:eastAsia="New Times Roman" w:cs="New Times Roman"/>
                 <w:i w:val="false"/>
                 <w:b w:val="false"/>
                 <w:u w:val="none"/>
@@ -5992,7 +5992,7 @@
             </w:pPr>
             <w:r xmlns:w="http://schemas.openxmlformats.org/wordprocessingml/2006/main" xmlns:wp="http://schemas.openxmlformats.org/drawingml/2006/wordprocessingDrawing" xmlns:r="http://schemas.openxmlformats.org/officeDocument/2006/relationships" xmlns:w14="http://schemas.microsoft.com/office/word/2010/wordml">
               <w:rPr>
-                <w:rFonts w:ascii="Arial" w:hAnsi="Arial" w:eastAsia="Arial" w:cs="Arial"/>
+                <w:rFonts w:ascii="New Times Roman" w:hAnsi="New Times Roman" w:eastAsia="New Times Roman" w:cs="New Times Roman"/>
                 <w:i w:val="false"/>
                 <w:b w:val="false"/>
                 <w:u w:val="none"/>
@@ -6036,7 +6036,7 @@
             </w:pPr>
             <w:r xmlns:w="http://schemas.openxmlformats.org/wordprocessingml/2006/main" xmlns:wp="http://schemas.openxmlformats.org/drawingml/2006/wordprocessingDrawing" xmlns:r="http://schemas.openxmlformats.org/officeDocument/2006/relationships" xmlns:w14="http://schemas.microsoft.com/office/word/2010/wordml">
               <w:rPr>
-                <w:rFonts w:ascii="Arial" w:hAnsi="Arial" w:eastAsia="Arial" w:cs="Arial"/>
+                <w:rFonts w:ascii="New Times Roman" w:hAnsi="New Times Roman" w:eastAsia="New Times Roman" w:cs="New Times Roman"/>
                 <w:i w:val="false"/>
                 <w:b w:val="false"/>
                 <w:u w:val="none"/>
@@ -6086,7 +6086,7 @@
             </w:pPr>
             <w:r xmlns:w="http://schemas.openxmlformats.org/wordprocessingml/2006/main" xmlns:wp="http://schemas.openxmlformats.org/drawingml/2006/wordprocessingDrawing" xmlns:r="http://schemas.openxmlformats.org/officeDocument/2006/relationships" xmlns:w14="http://schemas.microsoft.com/office/word/2010/wordml">
               <w:rPr>
-                <w:rFonts w:ascii="Arial" w:hAnsi="Arial" w:eastAsia="Arial" w:cs="Arial"/>
+                <w:rFonts w:ascii="New Times Roman" w:hAnsi="New Times Roman" w:eastAsia="New Times Roman" w:cs="New Times Roman"/>
                 <w:i w:val="false"/>
                 <w:b w:val="false"/>
                 <w:u w:val="none"/>
@@ -6130,7 +6130,7 @@
             </w:pPr>
             <w:r xmlns:w="http://schemas.openxmlformats.org/wordprocessingml/2006/main" xmlns:wp="http://schemas.openxmlformats.org/drawingml/2006/wordprocessingDrawing" xmlns:r="http://schemas.openxmlformats.org/officeDocument/2006/relationships" xmlns:w14="http://schemas.microsoft.com/office/word/2010/wordml">
               <w:rPr>
-                <w:rFonts w:ascii="Arial" w:hAnsi="Arial" w:eastAsia="Arial" w:cs="Arial"/>
+                <w:rFonts w:ascii="New Times Roman" w:hAnsi="New Times Roman" w:eastAsia="New Times Roman" w:cs="New Times Roman"/>
                 <w:i w:val="false"/>
                 <w:b w:val="false"/>
                 <w:u w:val="none"/>
@@ -6174,7 +6174,7 @@
             </w:pPr>
             <w:r xmlns:w="http://schemas.openxmlformats.org/wordprocessingml/2006/main" xmlns:wp="http://schemas.openxmlformats.org/drawingml/2006/wordprocessingDrawing" xmlns:r="http://schemas.openxmlformats.org/officeDocument/2006/relationships" xmlns:w14="http://schemas.microsoft.com/office/word/2010/wordml">
               <w:rPr>
-                <w:rFonts w:ascii="Arial" w:hAnsi="Arial" w:eastAsia="Arial" w:cs="Arial"/>
+                <w:rFonts w:ascii="New Times Roman" w:hAnsi="New Times Roman" w:eastAsia="New Times Roman" w:cs="New Times Roman"/>
                 <w:i w:val="false"/>
                 <w:b w:val="false"/>
                 <w:u w:val="none"/>
@@ -6218,7 +6218,7 @@
             </w:pPr>
             <w:r xmlns:w="http://schemas.openxmlformats.org/wordprocessingml/2006/main" xmlns:wp="http://schemas.openxmlformats.org/drawingml/2006/wordprocessingDrawing" xmlns:r="http://schemas.openxmlformats.org/officeDocument/2006/relationships" xmlns:w14="http://schemas.microsoft.com/office/word/2010/wordml">
               <w:rPr>
-                <w:rFonts w:ascii="Arial" w:hAnsi="Arial" w:eastAsia="Arial" w:cs="Arial"/>
+                <w:rFonts w:ascii="New Times Roman" w:hAnsi="New Times Roman" w:eastAsia="New Times Roman" w:cs="New Times Roman"/>
                 <w:i w:val="false"/>
                 <w:b w:val="false"/>
                 <w:u w:val="none"/>
@@ -6268,7 +6268,7 @@
             </w:pPr>
             <w:r xmlns:w="http://schemas.openxmlformats.org/wordprocessingml/2006/main" xmlns:wp="http://schemas.openxmlformats.org/drawingml/2006/wordprocessingDrawing" xmlns:r="http://schemas.openxmlformats.org/officeDocument/2006/relationships" xmlns:w14="http://schemas.microsoft.com/office/word/2010/wordml">
               <w:rPr>
-                <w:rFonts w:ascii="Arial" w:hAnsi="Arial" w:eastAsia="Arial" w:cs="Arial"/>
+                <w:rFonts w:ascii="New Times Roman" w:hAnsi="New Times Roman" w:eastAsia="New Times Roman" w:cs="New Times Roman"/>
                 <w:i w:val="false"/>
                 <w:b w:val="false"/>
                 <w:u w:val="none"/>
@@ -6312,7 +6312,7 @@
             </w:pPr>
             <w:r xmlns:w="http://schemas.openxmlformats.org/wordprocessingml/2006/main" xmlns:wp="http://schemas.openxmlformats.org/drawingml/2006/wordprocessingDrawing" xmlns:r="http://schemas.openxmlformats.org/officeDocument/2006/relationships" xmlns:w14="http://schemas.microsoft.com/office/word/2010/wordml">
               <w:rPr>
-                <w:rFonts w:ascii="Arial" w:hAnsi="Arial" w:eastAsia="Arial" w:cs="Arial"/>
+                <w:rFonts w:ascii="New Times Roman" w:hAnsi="New Times Roman" w:eastAsia="New Times Roman" w:cs="New Times Roman"/>
                 <w:i w:val="false"/>
                 <w:b w:val="false"/>
                 <w:u w:val="none"/>
@@ -6356,7 +6356,7 @@
             </w:pPr>
             <w:r xmlns:w="http://schemas.openxmlformats.org/wordprocessingml/2006/main" xmlns:wp="http://schemas.openxmlformats.org/drawingml/2006/wordprocessingDrawing" xmlns:r="http://schemas.openxmlformats.org/officeDocument/2006/relationships" xmlns:w14="http://schemas.microsoft.com/office/word/2010/wordml">
               <w:rPr>
-                <w:rFonts w:ascii="Arial" w:hAnsi="Arial" w:eastAsia="Arial" w:cs="Arial"/>
+                <w:rFonts w:ascii="New Times Roman" w:hAnsi="New Times Roman" w:eastAsia="New Times Roman" w:cs="New Times Roman"/>
                 <w:i w:val="false"/>
                 <w:b w:val="false"/>
                 <w:u w:val="none"/>
@@ -6400,7 +6400,7 @@
             </w:pPr>
             <w:r xmlns:w="http://schemas.openxmlformats.org/wordprocessingml/2006/main" xmlns:wp="http://schemas.openxmlformats.org/drawingml/2006/wordprocessingDrawing" xmlns:r="http://schemas.openxmlformats.org/officeDocument/2006/relationships" xmlns:w14="http://schemas.microsoft.com/office/word/2010/wordml">
               <w:rPr>
-                <w:rFonts w:ascii="Arial" w:hAnsi="Arial" w:eastAsia="Arial" w:cs="Arial"/>
+                <w:rFonts w:ascii="New Times Roman" w:hAnsi="New Times Roman" w:eastAsia="New Times Roman" w:cs="New Times Roman"/>
                 <w:i w:val="false"/>
                 <w:b w:val="false"/>
                 <w:u w:val="none"/>
@@ -6450,7 +6450,7 @@
             </w:pPr>
             <w:r xmlns:w="http://schemas.openxmlformats.org/wordprocessingml/2006/main" xmlns:wp="http://schemas.openxmlformats.org/drawingml/2006/wordprocessingDrawing" xmlns:r="http://schemas.openxmlformats.org/officeDocument/2006/relationships" xmlns:w14="http://schemas.microsoft.com/office/word/2010/wordml">
               <w:rPr>
-                <w:rFonts w:ascii="Arial" w:hAnsi="Arial" w:eastAsia="Arial" w:cs="Arial"/>
+                <w:rFonts w:ascii="New Times Roman" w:hAnsi="New Times Roman" w:eastAsia="New Times Roman" w:cs="New Times Roman"/>
                 <w:i w:val="false"/>
                 <w:b w:val="false"/>
                 <w:u w:val="none"/>
@@ -6494,7 +6494,7 @@
             </w:pPr>
             <w:r xmlns:w="http://schemas.openxmlformats.org/wordprocessingml/2006/main" xmlns:wp="http://schemas.openxmlformats.org/drawingml/2006/wordprocessingDrawing" xmlns:r="http://schemas.openxmlformats.org/officeDocument/2006/relationships" xmlns:w14="http://schemas.microsoft.com/office/word/2010/wordml">
               <w:rPr>
-                <w:rFonts w:ascii="Arial" w:hAnsi="Arial" w:eastAsia="Arial" w:cs="Arial"/>
+                <w:rFonts w:ascii="New Times Roman" w:hAnsi="New Times Roman" w:eastAsia="New Times Roman" w:cs="New Times Roman"/>
                 <w:i w:val="false"/>
                 <w:b w:val="false"/>
                 <w:u w:val="none"/>
@@ -6538,7 +6538,7 @@
             </w:pPr>
             <w:r xmlns:w="http://schemas.openxmlformats.org/wordprocessingml/2006/main" xmlns:wp="http://schemas.openxmlformats.org/drawingml/2006/wordprocessingDrawing" xmlns:r="http://schemas.openxmlformats.org/officeDocument/2006/relationships" xmlns:w14="http://schemas.microsoft.com/office/word/2010/wordml">
               <w:rPr>
-                <w:rFonts w:ascii="Arial" w:hAnsi="Arial" w:eastAsia="Arial" w:cs="Arial"/>
+                <w:rFonts w:ascii="New Times Roman" w:hAnsi="New Times Roman" w:eastAsia="New Times Roman" w:cs="New Times Roman"/>
                 <w:i w:val="false"/>
                 <w:b w:val="false"/>
                 <w:u w:val="none"/>
@@ -6582,7 +6582,7 @@
             </w:pPr>
             <w:r xmlns:w="http://schemas.openxmlformats.org/wordprocessingml/2006/main" xmlns:wp="http://schemas.openxmlformats.org/drawingml/2006/wordprocessingDrawing" xmlns:r="http://schemas.openxmlformats.org/officeDocument/2006/relationships" xmlns:w14="http://schemas.microsoft.com/office/word/2010/wordml">
               <w:rPr>
-                <w:rFonts w:ascii="Arial" w:hAnsi="Arial" w:eastAsia="Arial" w:cs="Arial"/>
+                <w:rFonts w:ascii="New Times Roman" w:hAnsi="New Times Roman" w:eastAsia="New Times Roman" w:cs="New Times Roman"/>
                 <w:i w:val="false"/>
                 <w:b w:val="false"/>
                 <w:u w:val="none"/>
@@ -6632,7 +6632,7 @@
             </w:pPr>
             <w:r xmlns:w="http://schemas.openxmlformats.org/wordprocessingml/2006/main" xmlns:wp="http://schemas.openxmlformats.org/drawingml/2006/wordprocessingDrawing" xmlns:r="http://schemas.openxmlformats.org/officeDocument/2006/relationships" xmlns:w14="http://schemas.microsoft.com/office/word/2010/wordml">
               <w:rPr>
-                <w:rFonts w:ascii="Arial" w:hAnsi="Arial" w:eastAsia="Arial" w:cs="Arial"/>
+                <w:rFonts w:ascii="New Times Roman" w:hAnsi="New Times Roman" w:eastAsia="New Times Roman" w:cs="New Times Roman"/>
                 <w:i w:val="false"/>
                 <w:b w:val="false"/>
                 <w:u w:val="none"/>
@@ -6676,7 +6676,7 @@
             </w:pPr>
             <w:r xmlns:w="http://schemas.openxmlformats.org/wordprocessingml/2006/main" xmlns:wp="http://schemas.openxmlformats.org/drawingml/2006/wordprocessingDrawing" xmlns:r="http://schemas.openxmlformats.org/officeDocument/2006/relationships" xmlns:w14="http://schemas.microsoft.com/office/word/2010/wordml">
               <w:rPr>
-                <w:rFonts w:ascii="Arial" w:hAnsi="Arial" w:eastAsia="Arial" w:cs="Arial"/>
+                <w:rFonts w:ascii="New Times Roman" w:hAnsi="New Times Roman" w:eastAsia="New Times Roman" w:cs="New Times Roman"/>
                 <w:i w:val="false"/>
                 <w:b w:val="false"/>
                 <w:u w:val="none"/>
@@ -6720,7 +6720,7 @@
             </w:pPr>
             <w:r xmlns:w="http://schemas.openxmlformats.org/wordprocessingml/2006/main" xmlns:wp="http://schemas.openxmlformats.org/drawingml/2006/wordprocessingDrawing" xmlns:r="http://schemas.openxmlformats.org/officeDocument/2006/relationships" xmlns:w14="http://schemas.microsoft.com/office/word/2010/wordml">
               <w:rPr>
-                <w:rFonts w:ascii="Arial" w:hAnsi="Arial" w:eastAsia="Arial" w:cs="Arial"/>
+                <w:rFonts w:ascii="New Times Roman" w:hAnsi="New Times Roman" w:eastAsia="New Times Roman" w:cs="New Times Roman"/>
                 <w:i w:val="false"/>
                 <w:b w:val="false"/>
                 <w:u w:val="none"/>
@@ -6764,7 +6764,7 @@
             </w:pPr>
             <w:r xmlns:w="http://schemas.openxmlformats.org/wordprocessingml/2006/main" xmlns:wp="http://schemas.openxmlformats.org/drawingml/2006/wordprocessingDrawing" xmlns:r="http://schemas.openxmlformats.org/officeDocument/2006/relationships" xmlns:w14="http://schemas.microsoft.com/office/word/2010/wordml">
               <w:rPr>
-                <w:rFonts w:ascii="Arial" w:hAnsi="Arial" w:eastAsia="Arial" w:cs="Arial"/>
+                <w:rFonts w:ascii="New Times Roman" w:hAnsi="New Times Roman" w:eastAsia="New Times Roman" w:cs="New Times Roman"/>
                 <w:i w:val="false"/>
                 <w:b w:val="false"/>
                 <w:u w:val="none"/>
@@ -6814,7 +6814,7 @@
             </w:pPr>
             <w:r xmlns:w="http://schemas.openxmlformats.org/wordprocessingml/2006/main" xmlns:wp="http://schemas.openxmlformats.org/drawingml/2006/wordprocessingDrawing" xmlns:r="http://schemas.openxmlformats.org/officeDocument/2006/relationships" xmlns:w14="http://schemas.microsoft.com/office/word/2010/wordml">
               <w:rPr>
-                <w:rFonts w:ascii="Arial" w:hAnsi="Arial" w:eastAsia="Arial" w:cs="Arial"/>
+                <w:rFonts w:ascii="New Times Roman" w:hAnsi="New Times Roman" w:eastAsia="New Times Roman" w:cs="New Times Roman"/>
                 <w:i w:val="false"/>
                 <w:b w:val="false"/>
                 <w:u w:val="none"/>
@@ -6858,7 +6858,7 @@
             </w:pPr>
             <w:r xmlns:w="http://schemas.openxmlformats.org/wordprocessingml/2006/main" xmlns:wp="http://schemas.openxmlformats.org/drawingml/2006/wordprocessingDrawing" xmlns:r="http://schemas.openxmlformats.org/officeDocument/2006/relationships" xmlns:w14="http://schemas.microsoft.com/office/word/2010/wordml">
               <w:rPr>
-                <w:rFonts w:ascii="Arial" w:hAnsi="Arial" w:eastAsia="Arial" w:cs="Arial"/>
+                <w:rFonts w:ascii="New Times Roman" w:hAnsi="New Times Roman" w:eastAsia="New Times Roman" w:cs="New Times Roman"/>
                 <w:i w:val="false"/>
                 <w:b w:val="false"/>
                 <w:u w:val="none"/>
@@ -6902,7 +6902,7 @@
             </w:pPr>
             <w:r xmlns:w="http://schemas.openxmlformats.org/wordprocessingml/2006/main" xmlns:wp="http://schemas.openxmlformats.org/drawingml/2006/wordprocessingDrawing" xmlns:r="http://schemas.openxmlformats.org/officeDocument/2006/relationships" xmlns:w14="http://schemas.microsoft.com/office/word/2010/wordml">
               <w:rPr>
-                <w:rFonts w:ascii="Arial" w:hAnsi="Arial" w:eastAsia="Arial" w:cs="Arial"/>
+                <w:rFonts w:ascii="New Times Roman" w:hAnsi="New Times Roman" w:eastAsia="New Times Roman" w:cs="New Times Roman"/>
                 <w:i w:val="false"/>
                 <w:b w:val="false"/>
                 <w:u w:val="none"/>
@@ -6946,7 +6946,7 @@
             </w:pPr>
             <w:r xmlns:w="http://schemas.openxmlformats.org/wordprocessingml/2006/main" xmlns:wp="http://schemas.openxmlformats.org/drawingml/2006/wordprocessingDrawing" xmlns:r="http://schemas.openxmlformats.org/officeDocument/2006/relationships" xmlns:w14="http://schemas.microsoft.com/office/word/2010/wordml">
               <w:rPr>
-                <w:rFonts w:ascii="Arial" w:hAnsi="Arial" w:eastAsia="Arial" w:cs="Arial"/>
+                <w:rFonts w:ascii="New Times Roman" w:hAnsi="New Times Roman" w:eastAsia="New Times Roman" w:cs="New Times Roman"/>
                 <w:i w:val="false"/>
                 <w:b w:val="false"/>
                 <w:u w:val="none"/>
@@ -6996,7 +6996,7 @@
             </w:pPr>
             <w:r xmlns:w="http://schemas.openxmlformats.org/wordprocessingml/2006/main" xmlns:wp="http://schemas.openxmlformats.org/drawingml/2006/wordprocessingDrawing" xmlns:r="http://schemas.openxmlformats.org/officeDocument/2006/relationships" xmlns:w14="http://schemas.microsoft.com/office/word/2010/wordml">
               <w:rPr>
-                <w:rFonts w:ascii="Arial" w:hAnsi="Arial" w:eastAsia="Arial" w:cs="Arial"/>
+                <w:rFonts w:ascii="New Times Roman" w:hAnsi="New Times Roman" w:eastAsia="New Times Roman" w:cs="New Times Roman"/>
                 <w:i w:val="false"/>
                 <w:b w:val="false"/>
                 <w:u w:val="none"/>
@@ -7040,7 +7040,7 @@
             </w:pPr>
             <w:r xmlns:w="http://schemas.openxmlformats.org/wordprocessingml/2006/main" xmlns:wp="http://schemas.openxmlformats.org/drawingml/2006/wordprocessingDrawing" xmlns:r="http://schemas.openxmlformats.org/officeDocument/2006/relationships" xmlns:w14="http://schemas.microsoft.com/office/word/2010/wordml">
               <w:rPr>
-                <w:rFonts w:ascii="Arial" w:hAnsi="Arial" w:eastAsia="Arial" w:cs="Arial"/>
+                <w:rFonts w:ascii="New Times Roman" w:hAnsi="New Times Roman" w:eastAsia="New Times Roman" w:cs="New Times Roman"/>
                 <w:i w:val="false"/>
                 <w:b w:val="false"/>
                 <w:u w:val="none"/>
@@ -7084,7 +7084,7 @@
             </w:pPr>
             <w:r xmlns:w="http://schemas.openxmlformats.org/wordprocessingml/2006/main" xmlns:wp="http://schemas.openxmlformats.org/drawingml/2006/wordprocessingDrawing" xmlns:r="http://schemas.openxmlformats.org/officeDocument/2006/relationships" xmlns:w14="http://schemas.microsoft.com/office/word/2010/wordml">
               <w:rPr>
-                <w:rFonts w:ascii="Arial" w:hAnsi="Arial" w:eastAsia="Arial" w:cs="Arial"/>
+                <w:rFonts w:ascii="New Times Roman" w:hAnsi="New Times Roman" w:eastAsia="New Times Roman" w:cs="New Times Roman"/>
                 <w:i w:val="false"/>
                 <w:b w:val="false"/>
                 <w:u w:val="none"/>
@@ -7128,7 +7128,7 @@
             </w:pPr>
             <w:r xmlns:w="http://schemas.openxmlformats.org/wordprocessingml/2006/main" xmlns:wp="http://schemas.openxmlformats.org/drawingml/2006/wordprocessingDrawing" xmlns:r="http://schemas.openxmlformats.org/officeDocument/2006/relationships" xmlns:w14="http://schemas.microsoft.com/office/word/2010/wordml">
               <w:rPr>
-                <w:rFonts w:ascii="Arial" w:hAnsi="Arial" w:eastAsia="Arial" w:cs="Arial"/>
+                <w:rFonts w:ascii="New Times Roman" w:hAnsi="New Times Roman" w:eastAsia="New Times Roman" w:cs="New Times Roman"/>
                 <w:i w:val="false"/>
                 <w:b w:val="false"/>
                 <w:u w:val="none"/>
@@ -7178,7 +7178,7 @@
             </w:pPr>
             <w:r xmlns:w="http://schemas.openxmlformats.org/wordprocessingml/2006/main" xmlns:wp="http://schemas.openxmlformats.org/drawingml/2006/wordprocessingDrawing" xmlns:r="http://schemas.openxmlformats.org/officeDocument/2006/relationships" xmlns:w14="http://schemas.microsoft.com/office/word/2010/wordml">
               <w:rPr>
-                <w:rFonts w:ascii="Arial" w:hAnsi="Arial" w:eastAsia="Arial" w:cs="Arial"/>
+                <w:rFonts w:ascii="New Times Roman" w:hAnsi="New Times Roman" w:eastAsia="New Times Roman" w:cs="New Times Roman"/>
                 <w:i w:val="false"/>
                 <w:b w:val="false"/>
                 <w:u w:val="none"/>
@@ -7222,7 +7222,7 @@
             </w:pPr>
             <w:r xmlns:w="http://schemas.openxmlformats.org/wordprocessingml/2006/main" xmlns:wp="http://schemas.openxmlformats.org/drawingml/2006/wordprocessingDrawing" xmlns:r="http://schemas.openxmlformats.org/officeDocument/2006/relationships" xmlns:w14="http://schemas.microsoft.com/office/word/2010/wordml">
               <w:rPr>
-                <w:rFonts w:ascii="Arial" w:hAnsi="Arial" w:eastAsia="Arial" w:cs="Arial"/>
+                <w:rFonts w:ascii="New Times Roman" w:hAnsi="New Times Roman" w:eastAsia="New Times Roman" w:cs="New Times Roman"/>
                 <w:i w:val="false"/>
                 <w:b w:val="false"/>
                 <w:u w:val="none"/>
@@ -7266,7 +7266,7 @@
             </w:pPr>
             <w:r xmlns:w="http://schemas.openxmlformats.org/wordprocessingml/2006/main" xmlns:wp="http://schemas.openxmlformats.org/drawingml/2006/wordprocessingDrawing" xmlns:r="http://schemas.openxmlformats.org/officeDocument/2006/relationships" xmlns:w14="http://schemas.microsoft.com/office/word/2010/wordml">
               <w:rPr>
-                <w:rFonts w:ascii="Arial" w:hAnsi="Arial" w:eastAsia="Arial" w:cs="Arial"/>
+                <w:rFonts w:ascii="New Times Roman" w:hAnsi="New Times Roman" w:eastAsia="New Times Roman" w:cs="New Times Roman"/>
                 <w:i w:val="false"/>
                 <w:b w:val="false"/>
                 <w:u w:val="none"/>
@@ -7310,7 +7310,7 @@
             </w:pPr>
             <w:r xmlns:w="http://schemas.openxmlformats.org/wordprocessingml/2006/main" xmlns:wp="http://schemas.openxmlformats.org/drawingml/2006/wordprocessingDrawing" xmlns:r="http://schemas.openxmlformats.org/officeDocument/2006/relationships" xmlns:w14="http://schemas.microsoft.com/office/word/2010/wordml">
               <w:rPr>
-                <w:rFonts w:ascii="Arial" w:hAnsi="Arial" w:eastAsia="Arial" w:cs="Arial"/>
+                <w:rFonts w:ascii="New Times Roman" w:hAnsi="New Times Roman" w:eastAsia="New Times Roman" w:cs="New Times Roman"/>
                 <w:i w:val="false"/>
                 <w:b w:val="false"/>
                 <w:u w:val="none"/>
@@ -7360,7 +7360,7 @@
             </w:pPr>
             <w:r xmlns:w="http://schemas.openxmlformats.org/wordprocessingml/2006/main" xmlns:wp="http://schemas.openxmlformats.org/drawingml/2006/wordprocessingDrawing" xmlns:r="http://schemas.openxmlformats.org/officeDocument/2006/relationships" xmlns:w14="http://schemas.microsoft.com/office/word/2010/wordml">
               <w:rPr>
-                <w:rFonts w:ascii="Arial" w:hAnsi="Arial" w:eastAsia="Arial" w:cs="Arial"/>
+                <w:rFonts w:ascii="New Times Roman" w:hAnsi="New Times Roman" w:eastAsia="New Times Roman" w:cs="New Times Roman"/>
                 <w:i w:val="false"/>
                 <w:b w:val="false"/>
                 <w:u w:val="none"/>
@@ -7404,7 +7404,7 @@
             </w:pPr>
             <w:r xmlns:w="http://schemas.openxmlformats.org/wordprocessingml/2006/main" xmlns:wp="http://schemas.openxmlformats.org/drawingml/2006/wordprocessingDrawing" xmlns:r="http://schemas.openxmlformats.org/officeDocument/2006/relationships" xmlns:w14="http://schemas.microsoft.com/office/word/2010/wordml">
               <w:rPr>
-                <w:rFonts w:ascii="Arial" w:hAnsi="Arial" w:eastAsia="Arial" w:cs="Arial"/>
+                <w:rFonts w:ascii="New Times Roman" w:hAnsi="New Times Roman" w:eastAsia="New Times Roman" w:cs="New Times Roman"/>
                 <w:i w:val="false"/>
                 <w:b w:val="false"/>
                 <w:u w:val="none"/>
@@ -7448,7 +7448,7 @@
             </w:pPr>
             <w:r xmlns:w="http://schemas.openxmlformats.org/wordprocessingml/2006/main" xmlns:wp="http://schemas.openxmlformats.org/drawingml/2006/wordprocessingDrawing" xmlns:r="http://schemas.openxmlformats.org/officeDocument/2006/relationships" xmlns:w14="http://schemas.microsoft.com/office/word/2010/wordml">
               <w:rPr>
-                <w:rFonts w:ascii="Arial" w:hAnsi="Arial" w:eastAsia="Arial" w:cs="Arial"/>
+                <w:rFonts w:ascii="New Times Roman" w:hAnsi="New Times Roman" w:eastAsia="New Times Roman" w:cs="New Times Roman"/>
                 <w:i w:val="false"/>
                 <w:b w:val="false"/>
                 <w:u w:val="none"/>
@@ -7492,7 +7492,7 @@
             </w:pPr>
             <w:r xmlns:w="http://schemas.openxmlformats.org/wordprocessingml/2006/main" xmlns:wp="http://schemas.openxmlformats.org/drawingml/2006/wordprocessingDrawing" xmlns:r="http://schemas.openxmlformats.org/officeDocument/2006/relationships" xmlns:w14="http://schemas.microsoft.com/office/word/2010/wordml">
               <w:rPr>
-                <w:rFonts w:ascii="Arial" w:hAnsi="Arial" w:eastAsia="Arial" w:cs="Arial"/>
+                <w:rFonts w:ascii="New Times Roman" w:hAnsi="New Times Roman" w:eastAsia="New Times Roman" w:cs="New Times Roman"/>
                 <w:i w:val="false"/>
                 <w:b w:val="false"/>
                 <w:u w:val="none"/>
@@ -7542,7 +7542,7 @@
             </w:pPr>
             <w:r xmlns:w="http://schemas.openxmlformats.org/wordprocessingml/2006/main" xmlns:wp="http://schemas.openxmlformats.org/drawingml/2006/wordprocessingDrawing" xmlns:r="http://schemas.openxmlformats.org/officeDocument/2006/relationships" xmlns:w14="http://schemas.microsoft.com/office/word/2010/wordml">
               <w:rPr>
-                <w:rFonts w:ascii="Arial" w:hAnsi="Arial" w:eastAsia="Arial" w:cs="Arial"/>
+                <w:rFonts w:ascii="New Times Roman" w:hAnsi="New Times Roman" w:eastAsia="New Times Roman" w:cs="New Times Roman"/>
                 <w:i w:val="false"/>
                 <w:b w:val="false"/>
                 <w:u w:val="none"/>
@@ -7586,7 +7586,7 @@
             </w:pPr>
             <w:r xmlns:w="http://schemas.openxmlformats.org/wordprocessingml/2006/main" xmlns:wp="http://schemas.openxmlformats.org/drawingml/2006/wordprocessingDrawing" xmlns:r="http://schemas.openxmlformats.org/officeDocument/2006/relationships" xmlns:w14="http://schemas.microsoft.com/office/word/2010/wordml">
               <w:rPr>
-                <w:rFonts w:ascii="Arial" w:hAnsi="Arial" w:eastAsia="Arial" w:cs="Arial"/>
+                <w:rFonts w:ascii="New Times Roman" w:hAnsi="New Times Roman" w:eastAsia="New Times Roman" w:cs="New Times Roman"/>
                 <w:i w:val="false"/>
                 <w:b w:val="false"/>
                 <w:u w:val="none"/>
@@ -7630,7 +7630,7 @@
             </w:pPr>
             <w:r xmlns:w="http://schemas.openxmlformats.org/wordprocessingml/2006/main" xmlns:wp="http://schemas.openxmlformats.org/drawingml/2006/wordprocessingDrawing" xmlns:r="http://schemas.openxmlformats.org/officeDocument/2006/relationships" xmlns:w14="http://schemas.microsoft.com/office/word/2010/wordml">
               <w:rPr>
-                <w:rFonts w:ascii="Arial" w:hAnsi="Arial" w:eastAsia="Arial" w:cs="Arial"/>
+                <w:rFonts w:ascii="New Times Roman" w:hAnsi="New Times Roman" w:eastAsia="New Times Roman" w:cs="New Times Roman"/>
                 <w:i w:val="false"/>
                 <w:b w:val="false"/>
                 <w:u w:val="none"/>
@@ -7674,7 +7674,7 @@
             </w:pPr>
             <w:r xmlns:w="http://schemas.openxmlformats.org/wordprocessingml/2006/main" xmlns:wp="http://schemas.openxmlformats.org/drawingml/2006/wordprocessingDrawing" xmlns:r="http://schemas.openxmlformats.org/officeDocument/2006/relationships" xmlns:w14="http://schemas.microsoft.com/office/word/2010/wordml">
               <w:rPr>
-                <w:rFonts w:ascii="Arial" w:hAnsi="Arial" w:eastAsia="Arial" w:cs="Arial"/>
+                <w:rFonts w:ascii="New Times Roman" w:hAnsi="New Times Roman" w:eastAsia="New Times Roman" w:cs="New Times Roman"/>
                 <w:i w:val="false"/>
                 <w:b w:val="false"/>
                 <w:u w:val="none"/>

</xml_diff>

<commit_message>
updated to viridis and made table lines narrower
</commit_message>
<xml_diff>
--- a/deleteme2.docx
+++ b/deleteme2.docx
@@ -53,7 +53,7 @@
         <w:pStyle w:val="Date"/>
       </w:pPr>
       <w:r>
-        <w:t xml:space="preserve">2023-08-04</w:t>
+        <w:t xml:space="preserve">2023-08-31</w:t>
       </w:r>
     </w:p>
     <w:p>
@@ -89,7 +89,7 @@
               <m:nor/>
               <m:sty m:val="b"/>
             </m:rPr>
-            <m:t>2023-08-04</m:t>
+            <m:t>2023-08-31</m:t>
           </m:r>
         </m:oMath>
       </m:oMathPara>
@@ -257,7 +257,7 @@
                 <w:left w:val="none" w:sz="0" w:space="0" w:color="000000"/>
                 <w:right w:val="none" w:sz="0" w:space="0" w:color="000000"/>
               </w:pBdr>
-              <w:spacing w:after="100" w:before="100" w:line="240"/>
+              <w:spacing w:after="100" w:before="100" w:line="60"/>
               <w:ind w:left="100" w:right="100" w:firstLine="0" w:firstLineChars="0"/>
             </w:pPr>
             <w:r xmlns:w="http://schemas.openxmlformats.org/wordprocessingml/2006/main" xmlns:wp="http://schemas.openxmlformats.org/drawingml/2006/wordprocessingDrawing" xmlns:r="http://schemas.openxmlformats.org/officeDocument/2006/relationships" xmlns:w14="http://schemas.microsoft.com/office/word/2010/wordml">
@@ -294,14 +294,14 @@
           <w:p>
             <w:pPr>
               <w:pStyle w:val="Normal"/>
-              <w:jc w:val="left"/>
-              <w:pBdr>
-                <w:bottom w:val="none" w:sz="0" w:space="0" w:color="000000"/>
-                <w:top w:val="none" w:sz="0" w:space="0" w:color="000000"/>
-                <w:left w:val="none" w:sz="0" w:space="0" w:color="000000"/>
-                <w:right w:val="none" w:sz="0" w:space="0" w:color="000000"/>
-              </w:pBdr>
-              <w:spacing w:after="100" w:before="100" w:line="240"/>
+              <w:jc w:val="right"/>
+              <w:pBdr>
+                <w:bottom w:val="none" w:sz="0" w:space="0" w:color="000000"/>
+                <w:top w:val="none" w:sz="0" w:space="0" w:color="000000"/>
+                <w:left w:val="none" w:sz="0" w:space="0" w:color="000000"/>
+                <w:right w:val="none" w:sz="0" w:space="0" w:color="000000"/>
+              </w:pBdr>
+              <w:spacing w:after="100" w:before="100" w:line="60"/>
               <w:ind w:left="100" w:right="100" w:firstLine="0" w:firstLineChars="0"/>
             </w:pPr>
             <w:r xmlns:w="http://schemas.openxmlformats.org/wordprocessingml/2006/main" xmlns:wp="http://schemas.openxmlformats.org/drawingml/2006/wordprocessingDrawing" xmlns:r="http://schemas.openxmlformats.org/officeDocument/2006/relationships" xmlns:w14="http://schemas.microsoft.com/office/word/2010/wordml">
@@ -345,7 +345,7 @@
                 <w:left w:val="none" w:sz="0" w:space="0" w:color="000000"/>
                 <w:right w:val="none" w:sz="0" w:space="0" w:color="000000"/>
               </w:pBdr>
-              <w:spacing w:after="100" w:before="100" w:line="240"/>
+              <w:spacing w:after="100" w:before="100" w:line="60"/>
               <w:ind w:left="100" w:right="100" w:firstLine="0" w:firstLineChars="0"/>
             </w:pPr>
             <w:r xmlns:w="http://schemas.openxmlformats.org/wordprocessingml/2006/main" xmlns:wp="http://schemas.openxmlformats.org/drawingml/2006/wordprocessingDrawing" xmlns:r="http://schemas.openxmlformats.org/officeDocument/2006/relationships" xmlns:w14="http://schemas.microsoft.com/office/word/2010/wordml">
@@ -389,7 +389,7 @@
                 <w:left w:val="none" w:sz="0" w:space="0" w:color="000000"/>
                 <w:right w:val="none" w:sz="0" w:space="0" w:color="000000"/>
               </w:pBdr>
-              <w:spacing w:after="100" w:before="100" w:line="240"/>
+              <w:spacing w:after="100" w:before="100" w:line="60"/>
               <w:ind w:left="100" w:right="100" w:firstLine="0" w:firstLineChars="0"/>
             </w:pPr>
             <w:r xmlns:w="http://schemas.openxmlformats.org/wordprocessingml/2006/main" xmlns:wp="http://schemas.openxmlformats.org/drawingml/2006/wordprocessingDrawing" xmlns:r="http://schemas.openxmlformats.org/officeDocument/2006/relationships" xmlns:w14="http://schemas.microsoft.com/office/word/2010/wordml">
@@ -439,7 +439,7 @@
                 <w:left w:val="none" w:sz="0" w:space="0" w:color="000000"/>
                 <w:right w:val="none" w:sz="0" w:space="0" w:color="000000"/>
               </w:pBdr>
-              <w:spacing w:after="100" w:before="100" w:line="240"/>
+              <w:spacing w:after="100" w:before="100" w:line="60"/>
               <w:ind w:left="100" w:right="100" w:firstLine="0" w:firstLineChars="0"/>
             </w:pPr>
             <w:r xmlns:w="http://schemas.openxmlformats.org/wordprocessingml/2006/main" xmlns:wp="http://schemas.openxmlformats.org/drawingml/2006/wordprocessingDrawing" xmlns:r="http://schemas.openxmlformats.org/officeDocument/2006/relationships" xmlns:w14="http://schemas.microsoft.com/office/word/2010/wordml">
@@ -476,14 +476,14 @@
           <w:p>
             <w:pPr>
               <w:pStyle w:val="Normal"/>
-              <w:jc w:val="left"/>
-              <w:pBdr>
-                <w:bottom w:val="none" w:sz="0" w:space="0" w:color="000000"/>
-                <w:top w:val="none" w:sz="0" w:space="0" w:color="000000"/>
-                <w:left w:val="none" w:sz="0" w:space="0" w:color="000000"/>
-                <w:right w:val="none" w:sz="0" w:space="0" w:color="000000"/>
-              </w:pBdr>
-              <w:spacing w:after="100" w:before="100" w:line="240"/>
+              <w:jc w:val="right"/>
+              <w:pBdr>
+                <w:bottom w:val="none" w:sz="0" w:space="0" w:color="000000"/>
+                <w:top w:val="none" w:sz="0" w:space="0" w:color="000000"/>
+                <w:left w:val="none" w:sz="0" w:space="0" w:color="000000"/>
+                <w:right w:val="none" w:sz="0" w:space="0" w:color="000000"/>
+              </w:pBdr>
+              <w:spacing w:after="100" w:before="100" w:line="60"/>
               <w:ind w:left="100" w:right="100" w:firstLine="0" w:firstLineChars="0"/>
             </w:pPr>
             <w:r xmlns:w="http://schemas.openxmlformats.org/wordprocessingml/2006/main" xmlns:wp="http://schemas.openxmlformats.org/drawingml/2006/wordprocessingDrawing" xmlns:r="http://schemas.openxmlformats.org/officeDocument/2006/relationships" xmlns:w14="http://schemas.microsoft.com/office/word/2010/wordml">
@@ -527,7 +527,7 @@
                 <w:left w:val="none" w:sz="0" w:space="0" w:color="000000"/>
                 <w:right w:val="none" w:sz="0" w:space="0" w:color="000000"/>
               </w:pBdr>
-              <w:spacing w:after="100" w:before="100" w:line="240"/>
+              <w:spacing w:after="100" w:before="100" w:line="60"/>
               <w:ind w:left="100" w:right="100" w:firstLine="0" w:firstLineChars="0"/>
             </w:pPr>
             <w:r xmlns:w="http://schemas.openxmlformats.org/wordprocessingml/2006/main" xmlns:wp="http://schemas.openxmlformats.org/drawingml/2006/wordprocessingDrawing" xmlns:r="http://schemas.openxmlformats.org/officeDocument/2006/relationships" xmlns:w14="http://schemas.microsoft.com/office/word/2010/wordml">
@@ -571,7 +571,7 @@
                 <w:left w:val="none" w:sz="0" w:space="0" w:color="000000"/>
                 <w:right w:val="none" w:sz="0" w:space="0" w:color="000000"/>
               </w:pBdr>
-              <w:spacing w:after="100" w:before="100" w:line="240"/>
+              <w:spacing w:after="100" w:before="100" w:line="60"/>
               <w:ind w:left="100" w:right="100" w:firstLine="0" w:firstLineChars="0"/>
             </w:pPr>
             <w:r xmlns:w="http://schemas.openxmlformats.org/wordprocessingml/2006/main" xmlns:wp="http://schemas.openxmlformats.org/drawingml/2006/wordprocessingDrawing" xmlns:r="http://schemas.openxmlformats.org/officeDocument/2006/relationships" xmlns:w14="http://schemas.microsoft.com/office/word/2010/wordml">
@@ -621,7 +621,7 @@
                 <w:left w:val="none" w:sz="0" w:space="0" w:color="000000"/>
                 <w:right w:val="none" w:sz="0" w:space="0" w:color="000000"/>
               </w:pBdr>
-              <w:spacing w:after="100" w:before="100" w:line="240"/>
+              <w:spacing w:after="100" w:before="100" w:line="60"/>
               <w:ind w:left="100" w:right="100" w:firstLine="0" w:firstLineChars="0"/>
             </w:pPr>
             <w:r xmlns:w="http://schemas.openxmlformats.org/wordprocessingml/2006/main" xmlns:wp="http://schemas.openxmlformats.org/drawingml/2006/wordprocessingDrawing" xmlns:r="http://schemas.openxmlformats.org/officeDocument/2006/relationships" xmlns:w14="http://schemas.microsoft.com/office/word/2010/wordml">
@@ -658,14 +658,14 @@
           <w:p>
             <w:pPr>
               <w:pStyle w:val="Normal"/>
-              <w:jc w:val="left"/>
-              <w:pBdr>
-                <w:bottom w:val="none" w:sz="0" w:space="0" w:color="000000"/>
-                <w:top w:val="none" w:sz="0" w:space="0" w:color="000000"/>
-                <w:left w:val="none" w:sz="0" w:space="0" w:color="000000"/>
-                <w:right w:val="none" w:sz="0" w:space="0" w:color="000000"/>
-              </w:pBdr>
-              <w:spacing w:after="100" w:before="100" w:line="240"/>
+              <w:jc w:val="right"/>
+              <w:pBdr>
+                <w:bottom w:val="none" w:sz="0" w:space="0" w:color="000000"/>
+                <w:top w:val="none" w:sz="0" w:space="0" w:color="000000"/>
+                <w:left w:val="none" w:sz="0" w:space="0" w:color="000000"/>
+                <w:right w:val="none" w:sz="0" w:space="0" w:color="000000"/>
+              </w:pBdr>
+              <w:spacing w:after="100" w:before="100" w:line="60"/>
               <w:ind w:left="100" w:right="100" w:firstLine="0" w:firstLineChars="0"/>
             </w:pPr>
             <w:r xmlns:w="http://schemas.openxmlformats.org/wordprocessingml/2006/main" xmlns:wp="http://schemas.openxmlformats.org/drawingml/2006/wordprocessingDrawing" xmlns:r="http://schemas.openxmlformats.org/officeDocument/2006/relationships" xmlns:w14="http://schemas.microsoft.com/office/word/2010/wordml">
@@ -709,7 +709,7 @@
                 <w:left w:val="none" w:sz="0" w:space="0" w:color="000000"/>
                 <w:right w:val="none" w:sz="0" w:space="0" w:color="000000"/>
               </w:pBdr>
-              <w:spacing w:after="100" w:before="100" w:line="240"/>
+              <w:spacing w:after="100" w:before="100" w:line="60"/>
               <w:ind w:left="100" w:right="100" w:firstLine="0" w:firstLineChars="0"/>
             </w:pPr>
             <w:r xmlns:w="http://schemas.openxmlformats.org/wordprocessingml/2006/main" xmlns:wp="http://schemas.openxmlformats.org/drawingml/2006/wordprocessingDrawing" xmlns:r="http://schemas.openxmlformats.org/officeDocument/2006/relationships" xmlns:w14="http://schemas.microsoft.com/office/word/2010/wordml">
@@ -753,7 +753,7 @@
                 <w:left w:val="none" w:sz="0" w:space="0" w:color="000000"/>
                 <w:right w:val="none" w:sz="0" w:space="0" w:color="000000"/>
               </w:pBdr>
-              <w:spacing w:after="100" w:before="100" w:line="240"/>
+              <w:spacing w:after="100" w:before="100" w:line="60"/>
               <w:ind w:left="100" w:right="100" w:firstLine="0" w:firstLineChars="0"/>
             </w:pPr>
             <w:r xmlns:w="http://schemas.openxmlformats.org/wordprocessingml/2006/main" xmlns:wp="http://schemas.openxmlformats.org/drawingml/2006/wordprocessingDrawing" xmlns:r="http://schemas.openxmlformats.org/officeDocument/2006/relationships" xmlns:w14="http://schemas.microsoft.com/office/word/2010/wordml">
@@ -803,7 +803,7 @@
                 <w:left w:val="none" w:sz="0" w:space="0" w:color="000000"/>
                 <w:right w:val="none" w:sz="0" w:space="0" w:color="000000"/>
               </w:pBdr>
-              <w:spacing w:after="100" w:before="100" w:line="240"/>
+              <w:spacing w:after="100" w:before="100" w:line="60"/>
               <w:ind w:left="100" w:right="100" w:firstLine="0" w:firstLineChars="0"/>
             </w:pPr>
             <w:r xmlns:w="http://schemas.openxmlformats.org/wordprocessingml/2006/main" xmlns:wp="http://schemas.openxmlformats.org/drawingml/2006/wordprocessingDrawing" xmlns:r="http://schemas.openxmlformats.org/officeDocument/2006/relationships" xmlns:w14="http://schemas.microsoft.com/office/word/2010/wordml">
@@ -840,14 +840,14 @@
           <w:p>
             <w:pPr>
               <w:pStyle w:val="Normal"/>
-              <w:jc w:val="left"/>
-              <w:pBdr>
-                <w:bottom w:val="none" w:sz="0" w:space="0" w:color="000000"/>
-                <w:top w:val="none" w:sz="0" w:space="0" w:color="000000"/>
-                <w:left w:val="none" w:sz="0" w:space="0" w:color="000000"/>
-                <w:right w:val="none" w:sz="0" w:space="0" w:color="000000"/>
-              </w:pBdr>
-              <w:spacing w:after="100" w:before="100" w:line="240"/>
+              <w:jc w:val="right"/>
+              <w:pBdr>
+                <w:bottom w:val="none" w:sz="0" w:space="0" w:color="000000"/>
+                <w:top w:val="none" w:sz="0" w:space="0" w:color="000000"/>
+                <w:left w:val="none" w:sz="0" w:space="0" w:color="000000"/>
+                <w:right w:val="none" w:sz="0" w:space="0" w:color="000000"/>
+              </w:pBdr>
+              <w:spacing w:after="100" w:before="100" w:line="60"/>
               <w:ind w:left="100" w:right="100" w:firstLine="0" w:firstLineChars="0"/>
             </w:pPr>
             <w:r xmlns:w="http://schemas.openxmlformats.org/wordprocessingml/2006/main" xmlns:wp="http://schemas.openxmlformats.org/drawingml/2006/wordprocessingDrawing" xmlns:r="http://schemas.openxmlformats.org/officeDocument/2006/relationships" xmlns:w14="http://schemas.microsoft.com/office/word/2010/wordml">
@@ -891,7 +891,7 @@
                 <w:left w:val="none" w:sz="0" w:space="0" w:color="000000"/>
                 <w:right w:val="none" w:sz="0" w:space="0" w:color="000000"/>
               </w:pBdr>
-              <w:spacing w:after="100" w:before="100" w:line="240"/>
+              <w:spacing w:after="100" w:before="100" w:line="60"/>
               <w:ind w:left="100" w:right="100" w:firstLine="0" w:firstLineChars="0"/>
             </w:pPr>
             <w:r xmlns:w="http://schemas.openxmlformats.org/wordprocessingml/2006/main" xmlns:wp="http://schemas.openxmlformats.org/drawingml/2006/wordprocessingDrawing" xmlns:r="http://schemas.openxmlformats.org/officeDocument/2006/relationships" xmlns:w14="http://schemas.microsoft.com/office/word/2010/wordml">
@@ -935,7 +935,7 @@
                 <w:left w:val="none" w:sz="0" w:space="0" w:color="000000"/>
                 <w:right w:val="none" w:sz="0" w:space="0" w:color="000000"/>
               </w:pBdr>
-              <w:spacing w:after="100" w:before="100" w:line="240"/>
+              <w:spacing w:after="100" w:before="100" w:line="60"/>
               <w:ind w:left="100" w:right="100" w:firstLine="0" w:firstLineChars="0"/>
             </w:pPr>
             <w:r xmlns:w="http://schemas.openxmlformats.org/wordprocessingml/2006/main" xmlns:wp="http://schemas.openxmlformats.org/drawingml/2006/wordprocessingDrawing" xmlns:r="http://schemas.openxmlformats.org/officeDocument/2006/relationships" xmlns:w14="http://schemas.microsoft.com/office/word/2010/wordml">
@@ -985,7 +985,7 @@
                 <w:left w:val="none" w:sz="0" w:space="0" w:color="000000"/>
                 <w:right w:val="none" w:sz="0" w:space="0" w:color="000000"/>
               </w:pBdr>
-              <w:spacing w:after="100" w:before="100" w:line="240"/>
+              <w:spacing w:after="100" w:before="100" w:line="60"/>
               <w:ind w:left="100" w:right="100" w:firstLine="0" w:firstLineChars="0"/>
             </w:pPr>
             <w:r xmlns:w="http://schemas.openxmlformats.org/wordprocessingml/2006/main" xmlns:wp="http://schemas.openxmlformats.org/drawingml/2006/wordprocessingDrawing" xmlns:r="http://schemas.openxmlformats.org/officeDocument/2006/relationships" xmlns:w14="http://schemas.microsoft.com/office/word/2010/wordml">
@@ -1022,14 +1022,14 @@
           <w:p>
             <w:pPr>
               <w:pStyle w:val="Normal"/>
-              <w:jc w:val="left"/>
-              <w:pBdr>
-                <w:bottom w:val="none" w:sz="0" w:space="0" w:color="000000"/>
-                <w:top w:val="none" w:sz="0" w:space="0" w:color="000000"/>
-                <w:left w:val="none" w:sz="0" w:space="0" w:color="000000"/>
-                <w:right w:val="none" w:sz="0" w:space="0" w:color="000000"/>
-              </w:pBdr>
-              <w:spacing w:after="100" w:before="100" w:line="240"/>
+              <w:jc w:val="right"/>
+              <w:pBdr>
+                <w:bottom w:val="none" w:sz="0" w:space="0" w:color="000000"/>
+                <w:top w:val="none" w:sz="0" w:space="0" w:color="000000"/>
+                <w:left w:val="none" w:sz="0" w:space="0" w:color="000000"/>
+                <w:right w:val="none" w:sz="0" w:space="0" w:color="000000"/>
+              </w:pBdr>
+              <w:spacing w:after="100" w:before="100" w:line="60"/>
               <w:ind w:left="100" w:right="100" w:firstLine="0" w:firstLineChars="0"/>
             </w:pPr>
             <w:r xmlns:w="http://schemas.openxmlformats.org/wordprocessingml/2006/main" xmlns:wp="http://schemas.openxmlformats.org/drawingml/2006/wordprocessingDrawing" xmlns:r="http://schemas.openxmlformats.org/officeDocument/2006/relationships" xmlns:w14="http://schemas.microsoft.com/office/word/2010/wordml">
@@ -1073,7 +1073,7 @@
                 <w:left w:val="none" w:sz="0" w:space="0" w:color="000000"/>
                 <w:right w:val="none" w:sz="0" w:space="0" w:color="000000"/>
               </w:pBdr>
-              <w:spacing w:after="100" w:before="100" w:line="240"/>
+              <w:spacing w:after="100" w:before="100" w:line="60"/>
               <w:ind w:left="100" w:right="100" w:firstLine="0" w:firstLineChars="0"/>
             </w:pPr>
             <w:r xmlns:w="http://schemas.openxmlformats.org/wordprocessingml/2006/main" xmlns:wp="http://schemas.openxmlformats.org/drawingml/2006/wordprocessingDrawing" xmlns:r="http://schemas.openxmlformats.org/officeDocument/2006/relationships" xmlns:w14="http://schemas.microsoft.com/office/word/2010/wordml">
@@ -1117,7 +1117,7 @@
                 <w:left w:val="none" w:sz="0" w:space="0" w:color="000000"/>
                 <w:right w:val="none" w:sz="0" w:space="0" w:color="000000"/>
               </w:pBdr>
-              <w:spacing w:after="100" w:before="100" w:line="240"/>
+              <w:spacing w:after="100" w:before="100" w:line="60"/>
               <w:ind w:left="100" w:right="100" w:firstLine="0" w:firstLineChars="0"/>
             </w:pPr>
             <w:r xmlns:w="http://schemas.openxmlformats.org/wordprocessingml/2006/main" xmlns:wp="http://schemas.openxmlformats.org/drawingml/2006/wordprocessingDrawing" xmlns:r="http://schemas.openxmlformats.org/officeDocument/2006/relationships" xmlns:w14="http://schemas.microsoft.com/office/word/2010/wordml">
@@ -1167,7 +1167,7 @@
                 <w:left w:val="none" w:sz="0" w:space="0" w:color="000000"/>
                 <w:right w:val="none" w:sz="0" w:space="0" w:color="000000"/>
               </w:pBdr>
-              <w:spacing w:after="100" w:before="100" w:line="240"/>
+              <w:spacing w:after="100" w:before="100" w:line="60"/>
               <w:ind w:left="100" w:right="100" w:firstLine="0" w:firstLineChars="0"/>
             </w:pPr>
             <w:r xmlns:w="http://schemas.openxmlformats.org/wordprocessingml/2006/main" xmlns:wp="http://schemas.openxmlformats.org/drawingml/2006/wordprocessingDrawing" xmlns:r="http://schemas.openxmlformats.org/officeDocument/2006/relationships" xmlns:w14="http://schemas.microsoft.com/office/word/2010/wordml">
@@ -1204,14 +1204,14 @@
           <w:p>
             <w:pPr>
               <w:pStyle w:val="Normal"/>
-              <w:jc w:val="left"/>
-              <w:pBdr>
-                <w:bottom w:val="none" w:sz="0" w:space="0" w:color="000000"/>
-                <w:top w:val="none" w:sz="0" w:space="0" w:color="000000"/>
-                <w:left w:val="none" w:sz="0" w:space="0" w:color="000000"/>
-                <w:right w:val="none" w:sz="0" w:space="0" w:color="000000"/>
-              </w:pBdr>
-              <w:spacing w:after="100" w:before="100" w:line="240"/>
+              <w:jc w:val="right"/>
+              <w:pBdr>
+                <w:bottom w:val="none" w:sz="0" w:space="0" w:color="000000"/>
+                <w:top w:val="none" w:sz="0" w:space="0" w:color="000000"/>
+                <w:left w:val="none" w:sz="0" w:space="0" w:color="000000"/>
+                <w:right w:val="none" w:sz="0" w:space="0" w:color="000000"/>
+              </w:pBdr>
+              <w:spacing w:after="100" w:before="100" w:line="60"/>
               <w:ind w:left="100" w:right="100" w:firstLine="0" w:firstLineChars="0"/>
             </w:pPr>
             <w:r xmlns:w="http://schemas.openxmlformats.org/wordprocessingml/2006/main" xmlns:wp="http://schemas.openxmlformats.org/drawingml/2006/wordprocessingDrawing" xmlns:r="http://schemas.openxmlformats.org/officeDocument/2006/relationships" xmlns:w14="http://schemas.microsoft.com/office/word/2010/wordml">
@@ -1255,7 +1255,7 @@
                 <w:left w:val="none" w:sz="0" w:space="0" w:color="000000"/>
                 <w:right w:val="none" w:sz="0" w:space="0" w:color="000000"/>
               </w:pBdr>
-              <w:spacing w:after="100" w:before="100" w:line="240"/>
+              <w:spacing w:after="100" w:before="100" w:line="60"/>
               <w:ind w:left="100" w:right="100" w:firstLine="0" w:firstLineChars="0"/>
             </w:pPr>
             <w:r xmlns:w="http://schemas.openxmlformats.org/wordprocessingml/2006/main" xmlns:wp="http://schemas.openxmlformats.org/drawingml/2006/wordprocessingDrawing" xmlns:r="http://schemas.openxmlformats.org/officeDocument/2006/relationships" xmlns:w14="http://schemas.microsoft.com/office/word/2010/wordml">
@@ -1299,7 +1299,7 @@
                 <w:left w:val="none" w:sz="0" w:space="0" w:color="000000"/>
                 <w:right w:val="none" w:sz="0" w:space="0" w:color="000000"/>
               </w:pBdr>
-              <w:spacing w:after="100" w:before="100" w:line="240"/>
+              <w:spacing w:after="100" w:before="100" w:line="60"/>
               <w:ind w:left="100" w:right="100" w:firstLine="0" w:firstLineChars="0"/>
             </w:pPr>
             <w:r xmlns:w="http://schemas.openxmlformats.org/wordprocessingml/2006/main" xmlns:wp="http://schemas.openxmlformats.org/drawingml/2006/wordprocessingDrawing" xmlns:r="http://schemas.openxmlformats.org/officeDocument/2006/relationships" xmlns:w14="http://schemas.microsoft.com/office/word/2010/wordml">
@@ -1349,7 +1349,7 @@
                 <w:left w:val="none" w:sz="0" w:space="0" w:color="000000"/>
                 <w:right w:val="none" w:sz="0" w:space="0" w:color="000000"/>
               </w:pBdr>
-              <w:spacing w:after="100" w:before="100" w:line="240"/>
+              <w:spacing w:after="100" w:before="100" w:line="60"/>
               <w:ind w:left="100" w:right="100" w:firstLine="0" w:firstLineChars="0"/>
             </w:pPr>
             <w:r xmlns:w="http://schemas.openxmlformats.org/wordprocessingml/2006/main" xmlns:wp="http://schemas.openxmlformats.org/drawingml/2006/wordprocessingDrawing" xmlns:r="http://schemas.openxmlformats.org/officeDocument/2006/relationships" xmlns:w14="http://schemas.microsoft.com/office/word/2010/wordml">
@@ -1386,14 +1386,14 @@
           <w:p>
             <w:pPr>
               <w:pStyle w:val="Normal"/>
-              <w:jc w:val="left"/>
-              <w:pBdr>
-                <w:bottom w:val="none" w:sz="0" w:space="0" w:color="000000"/>
-                <w:top w:val="none" w:sz="0" w:space="0" w:color="000000"/>
-                <w:left w:val="none" w:sz="0" w:space="0" w:color="000000"/>
-                <w:right w:val="none" w:sz="0" w:space="0" w:color="000000"/>
-              </w:pBdr>
-              <w:spacing w:after="100" w:before="100" w:line="240"/>
+              <w:jc w:val="right"/>
+              <w:pBdr>
+                <w:bottom w:val="none" w:sz="0" w:space="0" w:color="000000"/>
+                <w:top w:val="none" w:sz="0" w:space="0" w:color="000000"/>
+                <w:left w:val="none" w:sz="0" w:space="0" w:color="000000"/>
+                <w:right w:val="none" w:sz="0" w:space="0" w:color="000000"/>
+              </w:pBdr>
+              <w:spacing w:after="100" w:before="100" w:line="60"/>
               <w:ind w:left="100" w:right="100" w:firstLine="0" w:firstLineChars="0"/>
             </w:pPr>
             <w:r xmlns:w="http://schemas.openxmlformats.org/wordprocessingml/2006/main" xmlns:wp="http://schemas.openxmlformats.org/drawingml/2006/wordprocessingDrawing" xmlns:r="http://schemas.openxmlformats.org/officeDocument/2006/relationships" xmlns:w14="http://schemas.microsoft.com/office/word/2010/wordml">
@@ -1437,7 +1437,7 @@
                 <w:left w:val="none" w:sz="0" w:space="0" w:color="000000"/>
                 <w:right w:val="none" w:sz="0" w:space="0" w:color="000000"/>
               </w:pBdr>
-              <w:spacing w:after="100" w:before="100" w:line="240"/>
+              <w:spacing w:after="100" w:before="100" w:line="60"/>
               <w:ind w:left="100" w:right="100" w:firstLine="0" w:firstLineChars="0"/>
             </w:pPr>
             <w:r xmlns:w="http://schemas.openxmlformats.org/wordprocessingml/2006/main" xmlns:wp="http://schemas.openxmlformats.org/drawingml/2006/wordprocessingDrawing" xmlns:r="http://schemas.openxmlformats.org/officeDocument/2006/relationships" xmlns:w14="http://schemas.microsoft.com/office/word/2010/wordml">
@@ -1481,7 +1481,7 @@
                 <w:left w:val="none" w:sz="0" w:space="0" w:color="000000"/>
                 <w:right w:val="none" w:sz="0" w:space="0" w:color="000000"/>
               </w:pBdr>
-              <w:spacing w:after="100" w:before="100" w:line="240"/>
+              <w:spacing w:after="100" w:before="100" w:line="60"/>
               <w:ind w:left="100" w:right="100" w:firstLine="0" w:firstLineChars="0"/>
             </w:pPr>
             <w:r xmlns:w="http://schemas.openxmlformats.org/wordprocessingml/2006/main" xmlns:wp="http://schemas.openxmlformats.org/drawingml/2006/wordprocessingDrawing" xmlns:r="http://schemas.openxmlformats.org/officeDocument/2006/relationships" xmlns:w14="http://schemas.microsoft.com/office/word/2010/wordml">
@@ -1531,7 +1531,7 @@
                 <w:left w:val="none" w:sz="0" w:space="0" w:color="000000"/>
                 <w:right w:val="none" w:sz="0" w:space="0" w:color="000000"/>
               </w:pBdr>
-              <w:spacing w:after="100" w:before="100" w:line="240"/>
+              <w:spacing w:after="100" w:before="100" w:line="60"/>
               <w:ind w:left="100" w:right="100" w:firstLine="0" w:firstLineChars="0"/>
             </w:pPr>
             <w:r xmlns:w="http://schemas.openxmlformats.org/wordprocessingml/2006/main" xmlns:wp="http://schemas.openxmlformats.org/drawingml/2006/wordprocessingDrawing" xmlns:r="http://schemas.openxmlformats.org/officeDocument/2006/relationships" xmlns:w14="http://schemas.microsoft.com/office/word/2010/wordml">
@@ -1568,14 +1568,14 @@
           <w:p>
             <w:pPr>
               <w:pStyle w:val="Normal"/>
-              <w:jc w:val="left"/>
-              <w:pBdr>
-                <w:bottom w:val="none" w:sz="0" w:space="0" w:color="000000"/>
-                <w:top w:val="none" w:sz="0" w:space="0" w:color="000000"/>
-                <w:left w:val="none" w:sz="0" w:space="0" w:color="000000"/>
-                <w:right w:val="none" w:sz="0" w:space="0" w:color="000000"/>
-              </w:pBdr>
-              <w:spacing w:after="100" w:before="100" w:line="240"/>
+              <w:jc w:val="right"/>
+              <w:pBdr>
+                <w:bottom w:val="none" w:sz="0" w:space="0" w:color="000000"/>
+                <w:top w:val="none" w:sz="0" w:space="0" w:color="000000"/>
+                <w:left w:val="none" w:sz="0" w:space="0" w:color="000000"/>
+                <w:right w:val="none" w:sz="0" w:space="0" w:color="000000"/>
+              </w:pBdr>
+              <w:spacing w:after="100" w:before="100" w:line="60"/>
               <w:ind w:left="100" w:right="100" w:firstLine="0" w:firstLineChars="0"/>
             </w:pPr>
             <w:r xmlns:w="http://schemas.openxmlformats.org/wordprocessingml/2006/main" xmlns:wp="http://schemas.openxmlformats.org/drawingml/2006/wordprocessingDrawing" xmlns:r="http://schemas.openxmlformats.org/officeDocument/2006/relationships" xmlns:w14="http://schemas.microsoft.com/office/word/2010/wordml">
@@ -1619,7 +1619,7 @@
                 <w:left w:val="none" w:sz="0" w:space="0" w:color="000000"/>
                 <w:right w:val="none" w:sz="0" w:space="0" w:color="000000"/>
               </w:pBdr>
-              <w:spacing w:after="100" w:before="100" w:line="240"/>
+              <w:spacing w:after="100" w:before="100" w:line="60"/>
               <w:ind w:left="100" w:right="100" w:firstLine="0" w:firstLineChars="0"/>
             </w:pPr>
             <w:r xmlns:w="http://schemas.openxmlformats.org/wordprocessingml/2006/main" xmlns:wp="http://schemas.openxmlformats.org/drawingml/2006/wordprocessingDrawing" xmlns:r="http://schemas.openxmlformats.org/officeDocument/2006/relationships" xmlns:w14="http://schemas.microsoft.com/office/word/2010/wordml">
@@ -1663,7 +1663,7 @@
                 <w:left w:val="none" w:sz="0" w:space="0" w:color="000000"/>
                 <w:right w:val="none" w:sz="0" w:space="0" w:color="000000"/>
               </w:pBdr>
-              <w:spacing w:after="100" w:before="100" w:line="240"/>
+              <w:spacing w:after="100" w:before="100" w:line="60"/>
               <w:ind w:left="100" w:right="100" w:firstLine="0" w:firstLineChars="0"/>
             </w:pPr>
             <w:r xmlns:w="http://schemas.openxmlformats.org/wordprocessingml/2006/main" xmlns:wp="http://schemas.openxmlformats.org/drawingml/2006/wordprocessingDrawing" xmlns:r="http://schemas.openxmlformats.org/officeDocument/2006/relationships" xmlns:w14="http://schemas.microsoft.com/office/word/2010/wordml">
@@ -1713,7 +1713,7 @@
                 <w:left w:val="none" w:sz="0" w:space="0" w:color="000000"/>
                 <w:right w:val="none" w:sz="0" w:space="0" w:color="000000"/>
               </w:pBdr>
-              <w:spacing w:after="100" w:before="100" w:line="240"/>
+              <w:spacing w:after="100" w:before="100" w:line="60"/>
               <w:ind w:left="100" w:right="100" w:firstLine="0" w:firstLineChars="0"/>
             </w:pPr>
             <w:r xmlns:w="http://schemas.openxmlformats.org/wordprocessingml/2006/main" xmlns:wp="http://schemas.openxmlformats.org/drawingml/2006/wordprocessingDrawing" xmlns:r="http://schemas.openxmlformats.org/officeDocument/2006/relationships" xmlns:w14="http://schemas.microsoft.com/office/word/2010/wordml">
@@ -1750,14 +1750,14 @@
           <w:p>
             <w:pPr>
               <w:pStyle w:val="Normal"/>
-              <w:jc w:val="left"/>
-              <w:pBdr>
-                <w:bottom w:val="none" w:sz="0" w:space="0" w:color="000000"/>
-                <w:top w:val="none" w:sz="0" w:space="0" w:color="000000"/>
-                <w:left w:val="none" w:sz="0" w:space="0" w:color="000000"/>
-                <w:right w:val="none" w:sz="0" w:space="0" w:color="000000"/>
-              </w:pBdr>
-              <w:spacing w:after="100" w:before="100" w:line="240"/>
+              <w:jc w:val="right"/>
+              <w:pBdr>
+                <w:bottom w:val="none" w:sz="0" w:space="0" w:color="000000"/>
+                <w:top w:val="none" w:sz="0" w:space="0" w:color="000000"/>
+                <w:left w:val="none" w:sz="0" w:space="0" w:color="000000"/>
+                <w:right w:val="none" w:sz="0" w:space="0" w:color="000000"/>
+              </w:pBdr>
+              <w:spacing w:after="100" w:before="100" w:line="60"/>
               <w:ind w:left="100" w:right="100" w:firstLine="0" w:firstLineChars="0"/>
             </w:pPr>
             <w:r xmlns:w="http://schemas.openxmlformats.org/wordprocessingml/2006/main" xmlns:wp="http://schemas.openxmlformats.org/drawingml/2006/wordprocessingDrawing" xmlns:r="http://schemas.openxmlformats.org/officeDocument/2006/relationships" xmlns:w14="http://schemas.microsoft.com/office/word/2010/wordml">
@@ -1801,7 +1801,7 @@
                 <w:left w:val="none" w:sz="0" w:space="0" w:color="000000"/>
                 <w:right w:val="none" w:sz="0" w:space="0" w:color="000000"/>
               </w:pBdr>
-              <w:spacing w:after="100" w:before="100" w:line="240"/>
+              <w:spacing w:after="100" w:before="100" w:line="60"/>
               <w:ind w:left="100" w:right="100" w:firstLine="0" w:firstLineChars="0"/>
             </w:pPr>
             <w:r xmlns:w="http://schemas.openxmlformats.org/wordprocessingml/2006/main" xmlns:wp="http://schemas.openxmlformats.org/drawingml/2006/wordprocessingDrawing" xmlns:r="http://schemas.openxmlformats.org/officeDocument/2006/relationships" xmlns:w14="http://schemas.microsoft.com/office/word/2010/wordml">
@@ -1845,7 +1845,7 @@
                 <w:left w:val="none" w:sz="0" w:space="0" w:color="000000"/>
                 <w:right w:val="none" w:sz="0" w:space="0" w:color="000000"/>
               </w:pBdr>
-              <w:spacing w:after="100" w:before="100" w:line="240"/>
+              <w:spacing w:after="100" w:before="100" w:line="60"/>
               <w:ind w:left="100" w:right="100" w:firstLine="0" w:firstLineChars="0"/>
             </w:pPr>
             <w:r xmlns:w="http://schemas.openxmlformats.org/wordprocessingml/2006/main" xmlns:wp="http://schemas.openxmlformats.org/drawingml/2006/wordprocessingDrawing" xmlns:r="http://schemas.openxmlformats.org/officeDocument/2006/relationships" xmlns:w14="http://schemas.microsoft.com/office/word/2010/wordml">
@@ -1895,7 +1895,7 @@
                 <w:left w:val="none" w:sz="0" w:space="0" w:color="000000"/>
                 <w:right w:val="none" w:sz="0" w:space="0" w:color="000000"/>
               </w:pBdr>
-              <w:spacing w:after="100" w:before="100" w:line="240"/>
+              <w:spacing w:after="100" w:before="100" w:line="60"/>
               <w:ind w:left="100" w:right="100" w:firstLine="0" w:firstLineChars="0"/>
             </w:pPr>
             <w:r xmlns:w="http://schemas.openxmlformats.org/wordprocessingml/2006/main" xmlns:wp="http://schemas.openxmlformats.org/drawingml/2006/wordprocessingDrawing" xmlns:r="http://schemas.openxmlformats.org/officeDocument/2006/relationships" xmlns:w14="http://schemas.microsoft.com/office/word/2010/wordml">
@@ -1932,14 +1932,14 @@
           <w:p>
             <w:pPr>
               <w:pStyle w:val="Normal"/>
-              <w:jc w:val="left"/>
-              <w:pBdr>
-                <w:bottom w:val="none" w:sz="0" w:space="0" w:color="000000"/>
-                <w:top w:val="none" w:sz="0" w:space="0" w:color="000000"/>
-                <w:left w:val="none" w:sz="0" w:space="0" w:color="000000"/>
-                <w:right w:val="none" w:sz="0" w:space="0" w:color="000000"/>
-              </w:pBdr>
-              <w:spacing w:after="100" w:before="100" w:line="240"/>
+              <w:jc w:val="right"/>
+              <w:pBdr>
+                <w:bottom w:val="none" w:sz="0" w:space="0" w:color="000000"/>
+                <w:top w:val="none" w:sz="0" w:space="0" w:color="000000"/>
+                <w:left w:val="none" w:sz="0" w:space="0" w:color="000000"/>
+                <w:right w:val="none" w:sz="0" w:space="0" w:color="000000"/>
+              </w:pBdr>
+              <w:spacing w:after="100" w:before="100" w:line="60"/>
               <w:ind w:left="100" w:right="100" w:firstLine="0" w:firstLineChars="0"/>
             </w:pPr>
             <w:r xmlns:w="http://schemas.openxmlformats.org/wordprocessingml/2006/main" xmlns:wp="http://schemas.openxmlformats.org/drawingml/2006/wordprocessingDrawing" xmlns:r="http://schemas.openxmlformats.org/officeDocument/2006/relationships" xmlns:w14="http://schemas.microsoft.com/office/word/2010/wordml">
@@ -1983,7 +1983,7 @@
                 <w:left w:val="none" w:sz="0" w:space="0" w:color="000000"/>
                 <w:right w:val="none" w:sz="0" w:space="0" w:color="000000"/>
               </w:pBdr>
-              <w:spacing w:after="100" w:before="100" w:line="240"/>
+              <w:spacing w:after="100" w:before="100" w:line="60"/>
               <w:ind w:left="100" w:right="100" w:firstLine="0" w:firstLineChars="0"/>
             </w:pPr>
             <w:r xmlns:w="http://schemas.openxmlformats.org/wordprocessingml/2006/main" xmlns:wp="http://schemas.openxmlformats.org/drawingml/2006/wordprocessingDrawing" xmlns:r="http://schemas.openxmlformats.org/officeDocument/2006/relationships" xmlns:w14="http://schemas.microsoft.com/office/word/2010/wordml">
@@ -2027,7 +2027,7 @@
                 <w:left w:val="none" w:sz="0" w:space="0" w:color="000000"/>
                 <w:right w:val="none" w:sz="0" w:space="0" w:color="000000"/>
               </w:pBdr>
-              <w:spacing w:after="100" w:before="100" w:line="240"/>
+              <w:spacing w:after="100" w:before="100" w:line="60"/>
               <w:ind w:left="100" w:right="100" w:firstLine="0" w:firstLineChars="0"/>
             </w:pPr>
             <w:r xmlns:w="http://schemas.openxmlformats.org/wordprocessingml/2006/main" xmlns:wp="http://schemas.openxmlformats.org/drawingml/2006/wordprocessingDrawing" xmlns:r="http://schemas.openxmlformats.org/officeDocument/2006/relationships" xmlns:w14="http://schemas.microsoft.com/office/word/2010/wordml">
@@ -2077,7 +2077,7 @@
                 <w:left w:val="none" w:sz="0" w:space="0" w:color="000000"/>
                 <w:right w:val="none" w:sz="0" w:space="0" w:color="000000"/>
               </w:pBdr>
-              <w:spacing w:after="100" w:before="100" w:line="240"/>
+              <w:spacing w:after="100" w:before="100" w:line="60"/>
               <w:ind w:left="100" w:right="100" w:firstLine="0" w:firstLineChars="0"/>
             </w:pPr>
             <w:r xmlns:w="http://schemas.openxmlformats.org/wordprocessingml/2006/main" xmlns:wp="http://schemas.openxmlformats.org/drawingml/2006/wordprocessingDrawing" xmlns:r="http://schemas.openxmlformats.org/officeDocument/2006/relationships" xmlns:w14="http://schemas.microsoft.com/office/word/2010/wordml">
@@ -2114,14 +2114,14 @@
           <w:p>
             <w:pPr>
               <w:pStyle w:val="Normal"/>
-              <w:jc w:val="left"/>
-              <w:pBdr>
-                <w:bottom w:val="none" w:sz="0" w:space="0" w:color="000000"/>
-                <w:top w:val="none" w:sz="0" w:space="0" w:color="000000"/>
-                <w:left w:val="none" w:sz="0" w:space="0" w:color="000000"/>
-                <w:right w:val="none" w:sz="0" w:space="0" w:color="000000"/>
-              </w:pBdr>
-              <w:spacing w:after="100" w:before="100" w:line="240"/>
+              <w:jc w:val="right"/>
+              <w:pBdr>
+                <w:bottom w:val="none" w:sz="0" w:space="0" w:color="000000"/>
+                <w:top w:val="none" w:sz="0" w:space="0" w:color="000000"/>
+                <w:left w:val="none" w:sz="0" w:space="0" w:color="000000"/>
+                <w:right w:val="none" w:sz="0" w:space="0" w:color="000000"/>
+              </w:pBdr>
+              <w:spacing w:after="100" w:before="100" w:line="60"/>
               <w:ind w:left="100" w:right="100" w:firstLine="0" w:firstLineChars="0"/>
             </w:pPr>
             <w:r xmlns:w="http://schemas.openxmlformats.org/wordprocessingml/2006/main" xmlns:wp="http://schemas.openxmlformats.org/drawingml/2006/wordprocessingDrawing" xmlns:r="http://schemas.openxmlformats.org/officeDocument/2006/relationships" xmlns:w14="http://schemas.microsoft.com/office/word/2010/wordml">
@@ -2165,7 +2165,7 @@
                 <w:left w:val="none" w:sz="0" w:space="0" w:color="000000"/>
                 <w:right w:val="none" w:sz="0" w:space="0" w:color="000000"/>
               </w:pBdr>
-              <w:spacing w:after="100" w:before="100" w:line="240"/>
+              <w:spacing w:after="100" w:before="100" w:line="60"/>
               <w:ind w:left="100" w:right="100" w:firstLine="0" w:firstLineChars="0"/>
             </w:pPr>
             <w:r xmlns:w="http://schemas.openxmlformats.org/wordprocessingml/2006/main" xmlns:wp="http://schemas.openxmlformats.org/drawingml/2006/wordprocessingDrawing" xmlns:r="http://schemas.openxmlformats.org/officeDocument/2006/relationships" xmlns:w14="http://schemas.microsoft.com/office/word/2010/wordml">
@@ -2209,7 +2209,7 @@
                 <w:left w:val="none" w:sz="0" w:space="0" w:color="000000"/>
                 <w:right w:val="none" w:sz="0" w:space="0" w:color="000000"/>
               </w:pBdr>
-              <w:spacing w:after="100" w:before="100" w:line="240"/>
+              <w:spacing w:after="100" w:before="100" w:line="60"/>
               <w:ind w:left="100" w:right="100" w:firstLine="0" w:firstLineChars="0"/>
             </w:pPr>
             <w:r xmlns:w="http://schemas.openxmlformats.org/wordprocessingml/2006/main" xmlns:wp="http://schemas.openxmlformats.org/drawingml/2006/wordprocessingDrawing" xmlns:r="http://schemas.openxmlformats.org/officeDocument/2006/relationships" xmlns:w14="http://schemas.microsoft.com/office/word/2010/wordml">
@@ -2259,7 +2259,7 @@
                 <w:left w:val="none" w:sz="0" w:space="0" w:color="000000"/>
                 <w:right w:val="none" w:sz="0" w:space="0" w:color="000000"/>
               </w:pBdr>
-              <w:spacing w:after="100" w:before="100" w:line="240"/>
+              <w:spacing w:after="100" w:before="100" w:line="60"/>
               <w:ind w:left="100" w:right="100" w:firstLine="0" w:firstLineChars="0"/>
             </w:pPr>
             <w:r xmlns:w="http://schemas.openxmlformats.org/wordprocessingml/2006/main" xmlns:wp="http://schemas.openxmlformats.org/drawingml/2006/wordprocessingDrawing" xmlns:r="http://schemas.openxmlformats.org/officeDocument/2006/relationships" xmlns:w14="http://schemas.microsoft.com/office/word/2010/wordml">
@@ -2296,14 +2296,14 @@
           <w:p>
             <w:pPr>
               <w:pStyle w:val="Normal"/>
-              <w:jc w:val="left"/>
-              <w:pBdr>
-                <w:bottom w:val="none" w:sz="0" w:space="0" w:color="000000"/>
-                <w:top w:val="none" w:sz="0" w:space="0" w:color="000000"/>
-                <w:left w:val="none" w:sz="0" w:space="0" w:color="000000"/>
-                <w:right w:val="none" w:sz="0" w:space="0" w:color="000000"/>
-              </w:pBdr>
-              <w:spacing w:after="100" w:before="100" w:line="240"/>
+              <w:jc w:val="right"/>
+              <w:pBdr>
+                <w:bottom w:val="none" w:sz="0" w:space="0" w:color="000000"/>
+                <w:top w:val="none" w:sz="0" w:space="0" w:color="000000"/>
+                <w:left w:val="none" w:sz="0" w:space="0" w:color="000000"/>
+                <w:right w:val="none" w:sz="0" w:space="0" w:color="000000"/>
+              </w:pBdr>
+              <w:spacing w:after="100" w:before="100" w:line="60"/>
               <w:ind w:left="100" w:right="100" w:firstLine="0" w:firstLineChars="0"/>
             </w:pPr>
             <w:r xmlns:w="http://schemas.openxmlformats.org/wordprocessingml/2006/main" xmlns:wp="http://schemas.openxmlformats.org/drawingml/2006/wordprocessingDrawing" xmlns:r="http://schemas.openxmlformats.org/officeDocument/2006/relationships" xmlns:w14="http://schemas.microsoft.com/office/word/2010/wordml">
@@ -2347,7 +2347,7 @@
                 <w:left w:val="none" w:sz="0" w:space="0" w:color="000000"/>
                 <w:right w:val="none" w:sz="0" w:space="0" w:color="000000"/>
               </w:pBdr>
-              <w:spacing w:after="100" w:before="100" w:line="240"/>
+              <w:spacing w:after="100" w:before="100" w:line="60"/>
               <w:ind w:left="100" w:right="100" w:firstLine="0" w:firstLineChars="0"/>
             </w:pPr>
             <w:r xmlns:w="http://schemas.openxmlformats.org/wordprocessingml/2006/main" xmlns:wp="http://schemas.openxmlformats.org/drawingml/2006/wordprocessingDrawing" xmlns:r="http://schemas.openxmlformats.org/officeDocument/2006/relationships" xmlns:w14="http://schemas.microsoft.com/office/word/2010/wordml">
@@ -2391,7 +2391,7 @@
                 <w:left w:val="none" w:sz="0" w:space="0" w:color="000000"/>
                 <w:right w:val="none" w:sz="0" w:space="0" w:color="000000"/>
               </w:pBdr>
-              <w:spacing w:after="100" w:before="100" w:line="240"/>
+              <w:spacing w:after="100" w:before="100" w:line="60"/>
               <w:ind w:left="100" w:right="100" w:firstLine="0" w:firstLineChars="0"/>
             </w:pPr>
             <w:r xmlns:w="http://schemas.openxmlformats.org/wordprocessingml/2006/main" xmlns:wp="http://schemas.openxmlformats.org/drawingml/2006/wordprocessingDrawing" xmlns:r="http://schemas.openxmlformats.org/officeDocument/2006/relationships" xmlns:w14="http://schemas.microsoft.com/office/word/2010/wordml">
@@ -2441,7 +2441,7 @@
                 <w:left w:val="none" w:sz="0" w:space="0" w:color="000000"/>
                 <w:right w:val="none" w:sz="0" w:space="0" w:color="000000"/>
               </w:pBdr>
-              <w:spacing w:after="100" w:before="100" w:line="240"/>
+              <w:spacing w:after="100" w:before="100" w:line="60"/>
               <w:ind w:left="100" w:right="100" w:firstLine="0" w:firstLineChars="0"/>
             </w:pPr>
             <w:r xmlns:w="http://schemas.openxmlformats.org/wordprocessingml/2006/main" xmlns:wp="http://schemas.openxmlformats.org/drawingml/2006/wordprocessingDrawing" xmlns:r="http://schemas.openxmlformats.org/officeDocument/2006/relationships" xmlns:w14="http://schemas.microsoft.com/office/word/2010/wordml">
@@ -2478,14 +2478,14 @@
           <w:p>
             <w:pPr>
               <w:pStyle w:val="Normal"/>
-              <w:jc w:val="left"/>
-              <w:pBdr>
-                <w:bottom w:val="none" w:sz="0" w:space="0" w:color="000000"/>
-                <w:top w:val="none" w:sz="0" w:space="0" w:color="000000"/>
-                <w:left w:val="none" w:sz="0" w:space="0" w:color="000000"/>
-                <w:right w:val="none" w:sz="0" w:space="0" w:color="000000"/>
-              </w:pBdr>
-              <w:spacing w:after="100" w:before="100" w:line="240"/>
+              <w:jc w:val="right"/>
+              <w:pBdr>
+                <w:bottom w:val="none" w:sz="0" w:space="0" w:color="000000"/>
+                <w:top w:val="none" w:sz="0" w:space="0" w:color="000000"/>
+                <w:left w:val="none" w:sz="0" w:space="0" w:color="000000"/>
+                <w:right w:val="none" w:sz="0" w:space="0" w:color="000000"/>
+              </w:pBdr>
+              <w:spacing w:after="100" w:before="100" w:line="60"/>
               <w:ind w:left="100" w:right="100" w:firstLine="0" w:firstLineChars="0"/>
             </w:pPr>
             <w:r xmlns:w="http://schemas.openxmlformats.org/wordprocessingml/2006/main" xmlns:wp="http://schemas.openxmlformats.org/drawingml/2006/wordprocessingDrawing" xmlns:r="http://schemas.openxmlformats.org/officeDocument/2006/relationships" xmlns:w14="http://schemas.microsoft.com/office/word/2010/wordml">
@@ -2529,7 +2529,7 @@
                 <w:left w:val="none" w:sz="0" w:space="0" w:color="000000"/>
                 <w:right w:val="none" w:sz="0" w:space="0" w:color="000000"/>
               </w:pBdr>
-              <w:spacing w:after="100" w:before="100" w:line="240"/>
+              <w:spacing w:after="100" w:before="100" w:line="60"/>
               <w:ind w:left="100" w:right="100" w:firstLine="0" w:firstLineChars="0"/>
             </w:pPr>
             <w:r xmlns:w="http://schemas.openxmlformats.org/wordprocessingml/2006/main" xmlns:wp="http://schemas.openxmlformats.org/drawingml/2006/wordprocessingDrawing" xmlns:r="http://schemas.openxmlformats.org/officeDocument/2006/relationships" xmlns:w14="http://schemas.microsoft.com/office/word/2010/wordml">
@@ -2573,7 +2573,7 @@
                 <w:left w:val="none" w:sz="0" w:space="0" w:color="000000"/>
                 <w:right w:val="none" w:sz="0" w:space="0" w:color="000000"/>
               </w:pBdr>
-              <w:spacing w:after="100" w:before="100" w:line="240"/>
+              <w:spacing w:after="100" w:before="100" w:line="60"/>
               <w:ind w:left="100" w:right="100" w:firstLine="0" w:firstLineChars="0"/>
             </w:pPr>
             <w:r xmlns:w="http://schemas.openxmlformats.org/wordprocessingml/2006/main" xmlns:wp="http://schemas.openxmlformats.org/drawingml/2006/wordprocessingDrawing" xmlns:r="http://schemas.openxmlformats.org/officeDocument/2006/relationships" xmlns:w14="http://schemas.microsoft.com/office/word/2010/wordml">
@@ -2623,7 +2623,7 @@
                 <w:left w:val="none" w:sz="0" w:space="0" w:color="000000"/>
                 <w:right w:val="none" w:sz="0" w:space="0" w:color="000000"/>
               </w:pBdr>
-              <w:spacing w:after="100" w:before="100" w:line="240"/>
+              <w:spacing w:after="100" w:before="100" w:line="60"/>
               <w:ind w:left="100" w:right="100" w:firstLine="0" w:firstLineChars="0"/>
             </w:pPr>
             <w:r xmlns:w="http://schemas.openxmlformats.org/wordprocessingml/2006/main" xmlns:wp="http://schemas.openxmlformats.org/drawingml/2006/wordprocessingDrawing" xmlns:r="http://schemas.openxmlformats.org/officeDocument/2006/relationships" xmlns:w14="http://schemas.microsoft.com/office/word/2010/wordml">
@@ -2660,14 +2660,14 @@
           <w:p>
             <w:pPr>
               <w:pStyle w:val="Normal"/>
-              <w:jc w:val="left"/>
-              <w:pBdr>
-                <w:bottom w:val="none" w:sz="0" w:space="0" w:color="000000"/>
-                <w:top w:val="none" w:sz="0" w:space="0" w:color="000000"/>
-                <w:left w:val="none" w:sz="0" w:space="0" w:color="000000"/>
-                <w:right w:val="none" w:sz="0" w:space="0" w:color="000000"/>
-              </w:pBdr>
-              <w:spacing w:after="100" w:before="100" w:line="240"/>
+              <w:jc w:val="right"/>
+              <w:pBdr>
+                <w:bottom w:val="none" w:sz="0" w:space="0" w:color="000000"/>
+                <w:top w:val="none" w:sz="0" w:space="0" w:color="000000"/>
+                <w:left w:val="none" w:sz="0" w:space="0" w:color="000000"/>
+                <w:right w:val="none" w:sz="0" w:space="0" w:color="000000"/>
+              </w:pBdr>
+              <w:spacing w:after="100" w:before="100" w:line="60"/>
               <w:ind w:left="100" w:right="100" w:firstLine="0" w:firstLineChars="0"/>
             </w:pPr>
             <w:r xmlns:w="http://schemas.openxmlformats.org/wordprocessingml/2006/main" xmlns:wp="http://schemas.openxmlformats.org/drawingml/2006/wordprocessingDrawing" xmlns:r="http://schemas.openxmlformats.org/officeDocument/2006/relationships" xmlns:w14="http://schemas.microsoft.com/office/word/2010/wordml">
@@ -2711,7 +2711,7 @@
                 <w:left w:val="none" w:sz="0" w:space="0" w:color="000000"/>
                 <w:right w:val="none" w:sz="0" w:space="0" w:color="000000"/>
               </w:pBdr>
-              <w:spacing w:after="100" w:before="100" w:line="240"/>
+              <w:spacing w:after="100" w:before="100" w:line="60"/>
               <w:ind w:left="100" w:right="100" w:firstLine="0" w:firstLineChars="0"/>
             </w:pPr>
             <w:r xmlns:w="http://schemas.openxmlformats.org/wordprocessingml/2006/main" xmlns:wp="http://schemas.openxmlformats.org/drawingml/2006/wordprocessingDrawing" xmlns:r="http://schemas.openxmlformats.org/officeDocument/2006/relationships" xmlns:w14="http://schemas.microsoft.com/office/word/2010/wordml">
@@ -2755,7 +2755,7 @@
                 <w:left w:val="none" w:sz="0" w:space="0" w:color="000000"/>
                 <w:right w:val="none" w:sz="0" w:space="0" w:color="000000"/>
               </w:pBdr>
-              <w:spacing w:after="100" w:before="100" w:line="240"/>
+              <w:spacing w:after="100" w:before="100" w:line="60"/>
               <w:ind w:left="100" w:right="100" w:firstLine="0" w:firstLineChars="0"/>
             </w:pPr>
             <w:r xmlns:w="http://schemas.openxmlformats.org/wordprocessingml/2006/main" xmlns:wp="http://schemas.openxmlformats.org/drawingml/2006/wordprocessingDrawing" xmlns:r="http://schemas.openxmlformats.org/officeDocument/2006/relationships" xmlns:w14="http://schemas.microsoft.com/office/word/2010/wordml">
@@ -2805,7 +2805,7 @@
                 <w:left w:val="none" w:sz="0" w:space="0" w:color="000000"/>
                 <w:right w:val="none" w:sz="0" w:space="0" w:color="000000"/>
               </w:pBdr>
-              <w:spacing w:after="100" w:before="100" w:line="240"/>
+              <w:spacing w:after="100" w:before="100" w:line="60"/>
               <w:ind w:left="100" w:right="100" w:firstLine="0" w:firstLineChars="0"/>
             </w:pPr>
             <w:r xmlns:w="http://schemas.openxmlformats.org/wordprocessingml/2006/main" xmlns:wp="http://schemas.openxmlformats.org/drawingml/2006/wordprocessingDrawing" xmlns:r="http://schemas.openxmlformats.org/officeDocument/2006/relationships" xmlns:w14="http://schemas.microsoft.com/office/word/2010/wordml">
@@ -2842,14 +2842,14 @@
           <w:p>
             <w:pPr>
               <w:pStyle w:val="Normal"/>
-              <w:jc w:val="left"/>
-              <w:pBdr>
-                <w:bottom w:val="none" w:sz="0" w:space="0" w:color="000000"/>
-                <w:top w:val="none" w:sz="0" w:space="0" w:color="000000"/>
-                <w:left w:val="none" w:sz="0" w:space="0" w:color="000000"/>
-                <w:right w:val="none" w:sz="0" w:space="0" w:color="000000"/>
-              </w:pBdr>
-              <w:spacing w:after="100" w:before="100" w:line="240"/>
+              <w:jc w:val="right"/>
+              <w:pBdr>
+                <w:bottom w:val="none" w:sz="0" w:space="0" w:color="000000"/>
+                <w:top w:val="none" w:sz="0" w:space="0" w:color="000000"/>
+                <w:left w:val="none" w:sz="0" w:space="0" w:color="000000"/>
+                <w:right w:val="none" w:sz="0" w:space="0" w:color="000000"/>
+              </w:pBdr>
+              <w:spacing w:after="100" w:before="100" w:line="60"/>
               <w:ind w:left="100" w:right="100" w:firstLine="0" w:firstLineChars="0"/>
             </w:pPr>
             <w:r xmlns:w="http://schemas.openxmlformats.org/wordprocessingml/2006/main" xmlns:wp="http://schemas.openxmlformats.org/drawingml/2006/wordprocessingDrawing" xmlns:r="http://schemas.openxmlformats.org/officeDocument/2006/relationships" xmlns:w14="http://schemas.microsoft.com/office/word/2010/wordml">
@@ -2893,7 +2893,7 @@
                 <w:left w:val="none" w:sz="0" w:space="0" w:color="000000"/>
                 <w:right w:val="none" w:sz="0" w:space="0" w:color="000000"/>
               </w:pBdr>
-              <w:spacing w:after="100" w:before="100" w:line="240"/>
+              <w:spacing w:after="100" w:before="100" w:line="60"/>
               <w:ind w:left="100" w:right="100" w:firstLine="0" w:firstLineChars="0"/>
             </w:pPr>
             <w:r xmlns:w="http://schemas.openxmlformats.org/wordprocessingml/2006/main" xmlns:wp="http://schemas.openxmlformats.org/drawingml/2006/wordprocessingDrawing" xmlns:r="http://schemas.openxmlformats.org/officeDocument/2006/relationships" xmlns:w14="http://schemas.microsoft.com/office/word/2010/wordml">
@@ -2937,7 +2937,7 @@
                 <w:left w:val="none" w:sz="0" w:space="0" w:color="000000"/>
                 <w:right w:val="none" w:sz="0" w:space="0" w:color="000000"/>
               </w:pBdr>
-              <w:spacing w:after="100" w:before="100" w:line="240"/>
+              <w:spacing w:after="100" w:before="100" w:line="60"/>
               <w:ind w:left="100" w:right="100" w:firstLine="0" w:firstLineChars="0"/>
             </w:pPr>
             <w:r xmlns:w="http://schemas.openxmlformats.org/wordprocessingml/2006/main" xmlns:wp="http://schemas.openxmlformats.org/drawingml/2006/wordprocessingDrawing" xmlns:r="http://schemas.openxmlformats.org/officeDocument/2006/relationships" xmlns:w14="http://schemas.microsoft.com/office/word/2010/wordml">
@@ -2987,7 +2987,7 @@
                 <w:left w:val="none" w:sz="0" w:space="0" w:color="000000"/>
                 <w:right w:val="none" w:sz="0" w:space="0" w:color="000000"/>
               </w:pBdr>
-              <w:spacing w:after="100" w:before="100" w:line="240"/>
+              <w:spacing w:after="100" w:before="100" w:line="60"/>
               <w:ind w:left="100" w:right="100" w:firstLine="0" w:firstLineChars="0"/>
             </w:pPr>
             <w:r xmlns:w="http://schemas.openxmlformats.org/wordprocessingml/2006/main" xmlns:wp="http://schemas.openxmlformats.org/drawingml/2006/wordprocessingDrawing" xmlns:r="http://schemas.openxmlformats.org/officeDocument/2006/relationships" xmlns:w14="http://schemas.microsoft.com/office/word/2010/wordml">
@@ -3024,14 +3024,14 @@
           <w:p>
             <w:pPr>
               <w:pStyle w:val="Normal"/>
-              <w:jc w:val="left"/>
-              <w:pBdr>
-                <w:bottom w:val="none" w:sz="0" w:space="0" w:color="000000"/>
-                <w:top w:val="none" w:sz="0" w:space="0" w:color="000000"/>
-                <w:left w:val="none" w:sz="0" w:space="0" w:color="000000"/>
-                <w:right w:val="none" w:sz="0" w:space="0" w:color="000000"/>
-              </w:pBdr>
-              <w:spacing w:after="100" w:before="100" w:line="240"/>
+              <w:jc w:val="right"/>
+              <w:pBdr>
+                <w:bottom w:val="none" w:sz="0" w:space="0" w:color="000000"/>
+                <w:top w:val="none" w:sz="0" w:space="0" w:color="000000"/>
+                <w:left w:val="none" w:sz="0" w:space="0" w:color="000000"/>
+                <w:right w:val="none" w:sz="0" w:space="0" w:color="000000"/>
+              </w:pBdr>
+              <w:spacing w:after="100" w:before="100" w:line="60"/>
               <w:ind w:left="100" w:right="100" w:firstLine="0" w:firstLineChars="0"/>
             </w:pPr>
             <w:r xmlns:w="http://schemas.openxmlformats.org/wordprocessingml/2006/main" xmlns:wp="http://schemas.openxmlformats.org/drawingml/2006/wordprocessingDrawing" xmlns:r="http://schemas.openxmlformats.org/officeDocument/2006/relationships" xmlns:w14="http://schemas.microsoft.com/office/word/2010/wordml">
@@ -3075,7 +3075,7 @@
                 <w:left w:val="none" w:sz="0" w:space="0" w:color="000000"/>
                 <w:right w:val="none" w:sz="0" w:space="0" w:color="000000"/>
               </w:pBdr>
-              <w:spacing w:after="100" w:before="100" w:line="240"/>
+              <w:spacing w:after="100" w:before="100" w:line="60"/>
               <w:ind w:left="100" w:right="100" w:firstLine="0" w:firstLineChars="0"/>
             </w:pPr>
             <w:r xmlns:w="http://schemas.openxmlformats.org/wordprocessingml/2006/main" xmlns:wp="http://schemas.openxmlformats.org/drawingml/2006/wordprocessingDrawing" xmlns:r="http://schemas.openxmlformats.org/officeDocument/2006/relationships" xmlns:w14="http://schemas.microsoft.com/office/word/2010/wordml">
@@ -3119,7 +3119,7 @@
                 <w:left w:val="none" w:sz="0" w:space="0" w:color="000000"/>
                 <w:right w:val="none" w:sz="0" w:space="0" w:color="000000"/>
               </w:pBdr>
-              <w:spacing w:after="100" w:before="100" w:line="240"/>
+              <w:spacing w:after="100" w:before="100" w:line="60"/>
               <w:ind w:left="100" w:right="100" w:firstLine="0" w:firstLineChars="0"/>
             </w:pPr>
             <w:r xmlns:w="http://schemas.openxmlformats.org/wordprocessingml/2006/main" xmlns:wp="http://schemas.openxmlformats.org/drawingml/2006/wordprocessingDrawing" xmlns:r="http://schemas.openxmlformats.org/officeDocument/2006/relationships" xmlns:w14="http://schemas.microsoft.com/office/word/2010/wordml">
@@ -3169,7 +3169,7 @@
                 <w:left w:val="none" w:sz="0" w:space="0" w:color="000000"/>
                 <w:right w:val="none" w:sz="0" w:space="0" w:color="000000"/>
               </w:pBdr>
-              <w:spacing w:after="100" w:before="100" w:line="240"/>
+              <w:spacing w:after="100" w:before="100" w:line="60"/>
               <w:ind w:left="100" w:right="100" w:firstLine="0" w:firstLineChars="0"/>
             </w:pPr>
             <w:r xmlns:w="http://schemas.openxmlformats.org/wordprocessingml/2006/main" xmlns:wp="http://schemas.openxmlformats.org/drawingml/2006/wordprocessingDrawing" xmlns:r="http://schemas.openxmlformats.org/officeDocument/2006/relationships" xmlns:w14="http://schemas.microsoft.com/office/word/2010/wordml">
@@ -3206,14 +3206,14 @@
           <w:p>
             <w:pPr>
               <w:pStyle w:val="Normal"/>
-              <w:jc w:val="left"/>
-              <w:pBdr>
-                <w:bottom w:val="none" w:sz="0" w:space="0" w:color="000000"/>
-                <w:top w:val="none" w:sz="0" w:space="0" w:color="000000"/>
-                <w:left w:val="none" w:sz="0" w:space="0" w:color="000000"/>
-                <w:right w:val="none" w:sz="0" w:space="0" w:color="000000"/>
-              </w:pBdr>
-              <w:spacing w:after="100" w:before="100" w:line="240"/>
+              <w:jc w:val="right"/>
+              <w:pBdr>
+                <w:bottom w:val="none" w:sz="0" w:space="0" w:color="000000"/>
+                <w:top w:val="none" w:sz="0" w:space="0" w:color="000000"/>
+                <w:left w:val="none" w:sz="0" w:space="0" w:color="000000"/>
+                <w:right w:val="none" w:sz="0" w:space="0" w:color="000000"/>
+              </w:pBdr>
+              <w:spacing w:after="100" w:before="100" w:line="60"/>
               <w:ind w:left="100" w:right="100" w:firstLine="0" w:firstLineChars="0"/>
             </w:pPr>
             <w:r xmlns:w="http://schemas.openxmlformats.org/wordprocessingml/2006/main" xmlns:wp="http://schemas.openxmlformats.org/drawingml/2006/wordprocessingDrawing" xmlns:r="http://schemas.openxmlformats.org/officeDocument/2006/relationships" xmlns:w14="http://schemas.microsoft.com/office/word/2010/wordml">
@@ -3257,7 +3257,7 @@
                 <w:left w:val="none" w:sz="0" w:space="0" w:color="000000"/>
                 <w:right w:val="none" w:sz="0" w:space="0" w:color="000000"/>
               </w:pBdr>
-              <w:spacing w:after="100" w:before="100" w:line="240"/>
+              <w:spacing w:after="100" w:before="100" w:line="60"/>
               <w:ind w:left="100" w:right="100" w:firstLine="0" w:firstLineChars="0"/>
             </w:pPr>
             <w:r xmlns:w="http://schemas.openxmlformats.org/wordprocessingml/2006/main" xmlns:wp="http://schemas.openxmlformats.org/drawingml/2006/wordprocessingDrawing" xmlns:r="http://schemas.openxmlformats.org/officeDocument/2006/relationships" xmlns:w14="http://schemas.microsoft.com/office/word/2010/wordml">
@@ -3301,7 +3301,7 @@
                 <w:left w:val="none" w:sz="0" w:space="0" w:color="000000"/>
                 <w:right w:val="none" w:sz="0" w:space="0" w:color="000000"/>
               </w:pBdr>
-              <w:spacing w:after="100" w:before="100" w:line="240"/>
+              <w:spacing w:after="100" w:before="100" w:line="60"/>
               <w:ind w:left="100" w:right="100" w:firstLine="0" w:firstLineChars="0"/>
             </w:pPr>
             <w:r xmlns:w="http://schemas.openxmlformats.org/wordprocessingml/2006/main" xmlns:wp="http://schemas.openxmlformats.org/drawingml/2006/wordprocessingDrawing" xmlns:r="http://schemas.openxmlformats.org/officeDocument/2006/relationships" xmlns:w14="http://schemas.microsoft.com/office/word/2010/wordml">
@@ -3351,7 +3351,7 @@
                 <w:left w:val="none" w:sz="0" w:space="0" w:color="000000"/>
                 <w:right w:val="none" w:sz="0" w:space="0" w:color="000000"/>
               </w:pBdr>
-              <w:spacing w:after="100" w:before="100" w:line="240"/>
+              <w:spacing w:after="100" w:before="100" w:line="60"/>
               <w:ind w:left="100" w:right="100" w:firstLine="0" w:firstLineChars="0"/>
             </w:pPr>
             <w:r xmlns:w="http://schemas.openxmlformats.org/wordprocessingml/2006/main" xmlns:wp="http://schemas.openxmlformats.org/drawingml/2006/wordprocessingDrawing" xmlns:r="http://schemas.openxmlformats.org/officeDocument/2006/relationships" xmlns:w14="http://schemas.microsoft.com/office/word/2010/wordml">
@@ -3388,14 +3388,14 @@
           <w:p>
             <w:pPr>
               <w:pStyle w:val="Normal"/>
-              <w:jc w:val="left"/>
-              <w:pBdr>
-                <w:bottom w:val="none" w:sz="0" w:space="0" w:color="000000"/>
-                <w:top w:val="none" w:sz="0" w:space="0" w:color="000000"/>
-                <w:left w:val="none" w:sz="0" w:space="0" w:color="000000"/>
-                <w:right w:val="none" w:sz="0" w:space="0" w:color="000000"/>
-              </w:pBdr>
-              <w:spacing w:after="100" w:before="100" w:line="240"/>
+              <w:jc w:val="right"/>
+              <w:pBdr>
+                <w:bottom w:val="none" w:sz="0" w:space="0" w:color="000000"/>
+                <w:top w:val="none" w:sz="0" w:space="0" w:color="000000"/>
+                <w:left w:val="none" w:sz="0" w:space="0" w:color="000000"/>
+                <w:right w:val="none" w:sz="0" w:space="0" w:color="000000"/>
+              </w:pBdr>
+              <w:spacing w:after="100" w:before="100" w:line="60"/>
               <w:ind w:left="100" w:right="100" w:firstLine="0" w:firstLineChars="0"/>
             </w:pPr>
             <w:r xmlns:w="http://schemas.openxmlformats.org/wordprocessingml/2006/main" xmlns:wp="http://schemas.openxmlformats.org/drawingml/2006/wordprocessingDrawing" xmlns:r="http://schemas.openxmlformats.org/officeDocument/2006/relationships" xmlns:w14="http://schemas.microsoft.com/office/word/2010/wordml">
@@ -3439,7 +3439,7 @@
                 <w:left w:val="none" w:sz="0" w:space="0" w:color="000000"/>
                 <w:right w:val="none" w:sz="0" w:space="0" w:color="000000"/>
               </w:pBdr>
-              <w:spacing w:after="100" w:before="100" w:line="240"/>
+              <w:spacing w:after="100" w:before="100" w:line="60"/>
               <w:ind w:left="100" w:right="100" w:firstLine="0" w:firstLineChars="0"/>
             </w:pPr>
             <w:r xmlns:w="http://schemas.openxmlformats.org/wordprocessingml/2006/main" xmlns:wp="http://schemas.openxmlformats.org/drawingml/2006/wordprocessingDrawing" xmlns:r="http://schemas.openxmlformats.org/officeDocument/2006/relationships" xmlns:w14="http://schemas.microsoft.com/office/word/2010/wordml">
@@ -3483,7 +3483,7 @@
                 <w:left w:val="none" w:sz="0" w:space="0" w:color="000000"/>
                 <w:right w:val="none" w:sz="0" w:space="0" w:color="000000"/>
               </w:pBdr>
-              <w:spacing w:after="100" w:before="100" w:line="240"/>
+              <w:spacing w:after="100" w:before="100" w:line="60"/>
               <w:ind w:left="100" w:right="100" w:firstLine="0" w:firstLineChars="0"/>
             </w:pPr>
             <w:r xmlns:w="http://schemas.openxmlformats.org/wordprocessingml/2006/main" xmlns:wp="http://schemas.openxmlformats.org/drawingml/2006/wordprocessingDrawing" xmlns:r="http://schemas.openxmlformats.org/officeDocument/2006/relationships" xmlns:w14="http://schemas.microsoft.com/office/word/2010/wordml">
@@ -3533,7 +3533,7 @@
                 <w:left w:val="none" w:sz="0" w:space="0" w:color="000000"/>
                 <w:right w:val="none" w:sz="0" w:space="0" w:color="000000"/>
               </w:pBdr>
-              <w:spacing w:after="100" w:before="100" w:line="240"/>
+              <w:spacing w:after="100" w:before="100" w:line="60"/>
               <w:ind w:left="100" w:right="100" w:firstLine="0" w:firstLineChars="0"/>
             </w:pPr>
             <w:r xmlns:w="http://schemas.openxmlformats.org/wordprocessingml/2006/main" xmlns:wp="http://schemas.openxmlformats.org/drawingml/2006/wordprocessingDrawing" xmlns:r="http://schemas.openxmlformats.org/officeDocument/2006/relationships" xmlns:w14="http://schemas.microsoft.com/office/word/2010/wordml">
@@ -3570,14 +3570,14 @@
           <w:p>
             <w:pPr>
               <w:pStyle w:val="Normal"/>
-              <w:jc w:val="left"/>
-              <w:pBdr>
-                <w:bottom w:val="none" w:sz="0" w:space="0" w:color="000000"/>
-                <w:top w:val="none" w:sz="0" w:space="0" w:color="000000"/>
-                <w:left w:val="none" w:sz="0" w:space="0" w:color="000000"/>
-                <w:right w:val="none" w:sz="0" w:space="0" w:color="000000"/>
-              </w:pBdr>
-              <w:spacing w:after="100" w:before="100" w:line="240"/>
+              <w:jc w:val="right"/>
+              <w:pBdr>
+                <w:bottom w:val="none" w:sz="0" w:space="0" w:color="000000"/>
+                <w:top w:val="none" w:sz="0" w:space="0" w:color="000000"/>
+                <w:left w:val="none" w:sz="0" w:space="0" w:color="000000"/>
+                <w:right w:val="none" w:sz="0" w:space="0" w:color="000000"/>
+              </w:pBdr>
+              <w:spacing w:after="100" w:before="100" w:line="60"/>
               <w:ind w:left="100" w:right="100" w:firstLine="0" w:firstLineChars="0"/>
             </w:pPr>
             <w:r xmlns:w="http://schemas.openxmlformats.org/wordprocessingml/2006/main" xmlns:wp="http://schemas.openxmlformats.org/drawingml/2006/wordprocessingDrawing" xmlns:r="http://schemas.openxmlformats.org/officeDocument/2006/relationships" xmlns:w14="http://schemas.microsoft.com/office/word/2010/wordml">
@@ -3621,7 +3621,7 @@
                 <w:left w:val="none" w:sz="0" w:space="0" w:color="000000"/>
                 <w:right w:val="none" w:sz="0" w:space="0" w:color="000000"/>
               </w:pBdr>
-              <w:spacing w:after="100" w:before="100" w:line="240"/>
+              <w:spacing w:after="100" w:before="100" w:line="60"/>
               <w:ind w:left="100" w:right="100" w:firstLine="0" w:firstLineChars="0"/>
             </w:pPr>
             <w:r xmlns:w="http://schemas.openxmlformats.org/wordprocessingml/2006/main" xmlns:wp="http://schemas.openxmlformats.org/drawingml/2006/wordprocessingDrawing" xmlns:r="http://schemas.openxmlformats.org/officeDocument/2006/relationships" xmlns:w14="http://schemas.microsoft.com/office/word/2010/wordml">
@@ -3665,7 +3665,7 @@
                 <w:left w:val="none" w:sz="0" w:space="0" w:color="000000"/>
                 <w:right w:val="none" w:sz="0" w:space="0" w:color="000000"/>
               </w:pBdr>
-              <w:spacing w:after="100" w:before="100" w:line="240"/>
+              <w:spacing w:after="100" w:before="100" w:line="60"/>
               <w:ind w:left="100" w:right="100" w:firstLine="0" w:firstLineChars="0"/>
             </w:pPr>
             <w:r xmlns:w="http://schemas.openxmlformats.org/wordprocessingml/2006/main" xmlns:wp="http://schemas.openxmlformats.org/drawingml/2006/wordprocessingDrawing" xmlns:r="http://schemas.openxmlformats.org/officeDocument/2006/relationships" xmlns:w14="http://schemas.microsoft.com/office/word/2010/wordml">
@@ -3715,7 +3715,7 @@
                 <w:left w:val="none" w:sz="0" w:space="0" w:color="000000"/>
                 <w:right w:val="none" w:sz="0" w:space="0" w:color="000000"/>
               </w:pBdr>
-              <w:spacing w:after="100" w:before="100" w:line="240"/>
+              <w:spacing w:after="100" w:before="100" w:line="60"/>
               <w:ind w:left="100" w:right="100" w:firstLine="0" w:firstLineChars="0"/>
             </w:pPr>
             <w:r xmlns:w="http://schemas.openxmlformats.org/wordprocessingml/2006/main" xmlns:wp="http://schemas.openxmlformats.org/drawingml/2006/wordprocessingDrawing" xmlns:r="http://schemas.openxmlformats.org/officeDocument/2006/relationships" xmlns:w14="http://schemas.microsoft.com/office/word/2010/wordml">
@@ -3752,14 +3752,14 @@
           <w:p>
             <w:pPr>
               <w:pStyle w:val="Normal"/>
-              <w:jc w:val="left"/>
-              <w:pBdr>
-                <w:bottom w:val="none" w:sz="0" w:space="0" w:color="000000"/>
-                <w:top w:val="none" w:sz="0" w:space="0" w:color="000000"/>
-                <w:left w:val="none" w:sz="0" w:space="0" w:color="000000"/>
-                <w:right w:val="none" w:sz="0" w:space="0" w:color="000000"/>
-              </w:pBdr>
-              <w:spacing w:after="100" w:before="100" w:line="240"/>
+              <w:jc w:val="right"/>
+              <w:pBdr>
+                <w:bottom w:val="none" w:sz="0" w:space="0" w:color="000000"/>
+                <w:top w:val="none" w:sz="0" w:space="0" w:color="000000"/>
+                <w:left w:val="none" w:sz="0" w:space="0" w:color="000000"/>
+                <w:right w:val="none" w:sz="0" w:space="0" w:color="000000"/>
+              </w:pBdr>
+              <w:spacing w:after="100" w:before="100" w:line="60"/>
               <w:ind w:left="100" w:right="100" w:firstLine="0" w:firstLineChars="0"/>
             </w:pPr>
             <w:r xmlns:w="http://schemas.openxmlformats.org/wordprocessingml/2006/main" xmlns:wp="http://schemas.openxmlformats.org/drawingml/2006/wordprocessingDrawing" xmlns:r="http://schemas.openxmlformats.org/officeDocument/2006/relationships" xmlns:w14="http://schemas.microsoft.com/office/word/2010/wordml">
@@ -3803,7 +3803,7 @@
                 <w:left w:val="none" w:sz="0" w:space="0" w:color="000000"/>
                 <w:right w:val="none" w:sz="0" w:space="0" w:color="000000"/>
               </w:pBdr>
-              <w:spacing w:after="100" w:before="100" w:line="240"/>
+              <w:spacing w:after="100" w:before="100" w:line="60"/>
               <w:ind w:left="100" w:right="100" w:firstLine="0" w:firstLineChars="0"/>
             </w:pPr>
             <w:r xmlns:w="http://schemas.openxmlformats.org/wordprocessingml/2006/main" xmlns:wp="http://schemas.openxmlformats.org/drawingml/2006/wordprocessingDrawing" xmlns:r="http://schemas.openxmlformats.org/officeDocument/2006/relationships" xmlns:w14="http://schemas.microsoft.com/office/word/2010/wordml">
@@ -3847,7 +3847,7 @@
                 <w:left w:val="none" w:sz="0" w:space="0" w:color="000000"/>
                 <w:right w:val="none" w:sz="0" w:space="0" w:color="000000"/>
               </w:pBdr>
-              <w:spacing w:after="100" w:before="100" w:line="240"/>
+              <w:spacing w:after="100" w:before="100" w:line="60"/>
               <w:ind w:left="100" w:right="100" w:firstLine="0" w:firstLineChars="0"/>
             </w:pPr>
             <w:r xmlns:w="http://schemas.openxmlformats.org/wordprocessingml/2006/main" xmlns:wp="http://schemas.openxmlformats.org/drawingml/2006/wordprocessingDrawing" xmlns:r="http://schemas.openxmlformats.org/officeDocument/2006/relationships" xmlns:w14="http://schemas.microsoft.com/office/word/2010/wordml">
@@ -3897,7 +3897,7 @@
                 <w:left w:val="none" w:sz="0" w:space="0" w:color="000000"/>
                 <w:right w:val="none" w:sz="0" w:space="0" w:color="000000"/>
               </w:pBdr>
-              <w:spacing w:after="100" w:before="100" w:line="240"/>
+              <w:spacing w:after="100" w:before="100" w:line="60"/>
               <w:ind w:left="100" w:right="100" w:firstLine="0" w:firstLineChars="0"/>
             </w:pPr>
             <w:r xmlns:w="http://schemas.openxmlformats.org/wordprocessingml/2006/main" xmlns:wp="http://schemas.openxmlformats.org/drawingml/2006/wordprocessingDrawing" xmlns:r="http://schemas.openxmlformats.org/officeDocument/2006/relationships" xmlns:w14="http://schemas.microsoft.com/office/word/2010/wordml">
@@ -3934,14 +3934,14 @@
           <w:p>
             <w:pPr>
               <w:pStyle w:val="Normal"/>
-              <w:jc w:val="left"/>
-              <w:pBdr>
-                <w:bottom w:val="none" w:sz="0" w:space="0" w:color="000000"/>
-                <w:top w:val="none" w:sz="0" w:space="0" w:color="000000"/>
-                <w:left w:val="none" w:sz="0" w:space="0" w:color="000000"/>
-                <w:right w:val="none" w:sz="0" w:space="0" w:color="000000"/>
-              </w:pBdr>
-              <w:spacing w:after="100" w:before="100" w:line="240"/>
+              <w:jc w:val="right"/>
+              <w:pBdr>
+                <w:bottom w:val="none" w:sz="0" w:space="0" w:color="000000"/>
+                <w:top w:val="none" w:sz="0" w:space="0" w:color="000000"/>
+                <w:left w:val="none" w:sz="0" w:space="0" w:color="000000"/>
+                <w:right w:val="none" w:sz="0" w:space="0" w:color="000000"/>
+              </w:pBdr>
+              <w:spacing w:after="100" w:before="100" w:line="60"/>
               <w:ind w:left="100" w:right="100" w:firstLine="0" w:firstLineChars="0"/>
             </w:pPr>
             <w:r xmlns:w="http://schemas.openxmlformats.org/wordprocessingml/2006/main" xmlns:wp="http://schemas.openxmlformats.org/drawingml/2006/wordprocessingDrawing" xmlns:r="http://schemas.openxmlformats.org/officeDocument/2006/relationships" xmlns:w14="http://schemas.microsoft.com/office/word/2010/wordml">
@@ -3985,7 +3985,7 @@
                 <w:left w:val="none" w:sz="0" w:space="0" w:color="000000"/>
                 <w:right w:val="none" w:sz="0" w:space="0" w:color="000000"/>
               </w:pBdr>
-              <w:spacing w:after="100" w:before="100" w:line="240"/>
+              <w:spacing w:after="100" w:before="100" w:line="60"/>
               <w:ind w:left="100" w:right="100" w:firstLine="0" w:firstLineChars="0"/>
             </w:pPr>
             <w:r xmlns:w="http://schemas.openxmlformats.org/wordprocessingml/2006/main" xmlns:wp="http://schemas.openxmlformats.org/drawingml/2006/wordprocessingDrawing" xmlns:r="http://schemas.openxmlformats.org/officeDocument/2006/relationships" xmlns:w14="http://schemas.microsoft.com/office/word/2010/wordml">
@@ -4029,7 +4029,7 @@
                 <w:left w:val="none" w:sz="0" w:space="0" w:color="000000"/>
                 <w:right w:val="none" w:sz="0" w:space="0" w:color="000000"/>
               </w:pBdr>
-              <w:spacing w:after="100" w:before="100" w:line="240"/>
+              <w:spacing w:after="100" w:before="100" w:line="60"/>
               <w:ind w:left="100" w:right="100" w:firstLine="0" w:firstLineChars="0"/>
             </w:pPr>
             <w:r xmlns:w="http://schemas.openxmlformats.org/wordprocessingml/2006/main" xmlns:wp="http://schemas.openxmlformats.org/drawingml/2006/wordprocessingDrawing" xmlns:r="http://schemas.openxmlformats.org/officeDocument/2006/relationships" xmlns:w14="http://schemas.microsoft.com/office/word/2010/wordml">
@@ -4079,7 +4079,7 @@
                 <w:left w:val="none" w:sz="0" w:space="0" w:color="000000"/>
                 <w:right w:val="none" w:sz="0" w:space="0" w:color="000000"/>
               </w:pBdr>
-              <w:spacing w:after="100" w:before="100" w:line="240"/>
+              <w:spacing w:after="100" w:before="100" w:line="60"/>
               <w:ind w:left="100" w:right="100" w:firstLine="0" w:firstLineChars="0"/>
             </w:pPr>
             <w:r xmlns:w="http://schemas.openxmlformats.org/wordprocessingml/2006/main" xmlns:wp="http://schemas.openxmlformats.org/drawingml/2006/wordprocessingDrawing" xmlns:r="http://schemas.openxmlformats.org/officeDocument/2006/relationships" xmlns:w14="http://schemas.microsoft.com/office/word/2010/wordml">
@@ -4116,14 +4116,14 @@
           <w:p>
             <w:pPr>
               <w:pStyle w:val="Normal"/>
-              <w:jc w:val="left"/>
-              <w:pBdr>
-                <w:bottom w:val="none" w:sz="0" w:space="0" w:color="000000"/>
-                <w:top w:val="none" w:sz="0" w:space="0" w:color="000000"/>
-                <w:left w:val="none" w:sz="0" w:space="0" w:color="000000"/>
-                <w:right w:val="none" w:sz="0" w:space="0" w:color="000000"/>
-              </w:pBdr>
-              <w:spacing w:after="100" w:before="100" w:line="240"/>
+              <w:jc w:val="right"/>
+              <w:pBdr>
+                <w:bottom w:val="none" w:sz="0" w:space="0" w:color="000000"/>
+                <w:top w:val="none" w:sz="0" w:space="0" w:color="000000"/>
+                <w:left w:val="none" w:sz="0" w:space="0" w:color="000000"/>
+                <w:right w:val="none" w:sz="0" w:space="0" w:color="000000"/>
+              </w:pBdr>
+              <w:spacing w:after="100" w:before="100" w:line="60"/>
               <w:ind w:left="100" w:right="100" w:firstLine="0" w:firstLineChars="0"/>
             </w:pPr>
             <w:r xmlns:w="http://schemas.openxmlformats.org/wordprocessingml/2006/main" xmlns:wp="http://schemas.openxmlformats.org/drawingml/2006/wordprocessingDrawing" xmlns:r="http://schemas.openxmlformats.org/officeDocument/2006/relationships" xmlns:w14="http://schemas.microsoft.com/office/word/2010/wordml">
@@ -4167,7 +4167,7 @@
                 <w:left w:val="none" w:sz="0" w:space="0" w:color="000000"/>
                 <w:right w:val="none" w:sz="0" w:space="0" w:color="000000"/>
               </w:pBdr>
-              <w:spacing w:after="100" w:before="100" w:line="240"/>
+              <w:spacing w:after="100" w:before="100" w:line="60"/>
               <w:ind w:left="100" w:right="100" w:firstLine="0" w:firstLineChars="0"/>
             </w:pPr>
             <w:r xmlns:w="http://schemas.openxmlformats.org/wordprocessingml/2006/main" xmlns:wp="http://schemas.openxmlformats.org/drawingml/2006/wordprocessingDrawing" xmlns:r="http://schemas.openxmlformats.org/officeDocument/2006/relationships" xmlns:w14="http://schemas.microsoft.com/office/word/2010/wordml">
@@ -4211,7 +4211,7 @@
                 <w:left w:val="none" w:sz="0" w:space="0" w:color="000000"/>
                 <w:right w:val="none" w:sz="0" w:space="0" w:color="000000"/>
               </w:pBdr>
-              <w:spacing w:after="100" w:before="100" w:line="240"/>
+              <w:spacing w:after="100" w:before="100" w:line="60"/>
               <w:ind w:left="100" w:right="100" w:firstLine="0" w:firstLineChars="0"/>
             </w:pPr>
             <w:r xmlns:w="http://schemas.openxmlformats.org/wordprocessingml/2006/main" xmlns:wp="http://schemas.openxmlformats.org/drawingml/2006/wordprocessingDrawing" xmlns:r="http://schemas.openxmlformats.org/officeDocument/2006/relationships" xmlns:w14="http://schemas.microsoft.com/office/word/2010/wordml">
@@ -4261,7 +4261,7 @@
                 <w:left w:val="none" w:sz="0" w:space="0" w:color="000000"/>
                 <w:right w:val="none" w:sz="0" w:space="0" w:color="000000"/>
               </w:pBdr>
-              <w:spacing w:after="100" w:before="100" w:line="240"/>
+              <w:spacing w:after="100" w:before="100" w:line="60"/>
               <w:ind w:left="100" w:right="100" w:firstLine="0" w:firstLineChars="0"/>
             </w:pPr>
             <w:r xmlns:w="http://schemas.openxmlformats.org/wordprocessingml/2006/main" xmlns:wp="http://schemas.openxmlformats.org/drawingml/2006/wordprocessingDrawing" xmlns:r="http://schemas.openxmlformats.org/officeDocument/2006/relationships" xmlns:w14="http://schemas.microsoft.com/office/word/2010/wordml">
@@ -4298,14 +4298,14 @@
           <w:p>
             <w:pPr>
               <w:pStyle w:val="Normal"/>
-              <w:jc w:val="left"/>
-              <w:pBdr>
-                <w:bottom w:val="none" w:sz="0" w:space="0" w:color="000000"/>
-                <w:top w:val="none" w:sz="0" w:space="0" w:color="000000"/>
-                <w:left w:val="none" w:sz="0" w:space="0" w:color="000000"/>
-                <w:right w:val="none" w:sz="0" w:space="0" w:color="000000"/>
-              </w:pBdr>
-              <w:spacing w:after="100" w:before="100" w:line="240"/>
+              <w:jc w:val="right"/>
+              <w:pBdr>
+                <w:bottom w:val="none" w:sz="0" w:space="0" w:color="000000"/>
+                <w:top w:val="none" w:sz="0" w:space="0" w:color="000000"/>
+                <w:left w:val="none" w:sz="0" w:space="0" w:color="000000"/>
+                <w:right w:val="none" w:sz="0" w:space="0" w:color="000000"/>
+              </w:pBdr>
+              <w:spacing w:after="100" w:before="100" w:line="60"/>
               <w:ind w:left="100" w:right="100" w:firstLine="0" w:firstLineChars="0"/>
             </w:pPr>
             <w:r xmlns:w="http://schemas.openxmlformats.org/wordprocessingml/2006/main" xmlns:wp="http://schemas.openxmlformats.org/drawingml/2006/wordprocessingDrawing" xmlns:r="http://schemas.openxmlformats.org/officeDocument/2006/relationships" xmlns:w14="http://schemas.microsoft.com/office/word/2010/wordml">
@@ -4349,7 +4349,7 @@
                 <w:left w:val="none" w:sz="0" w:space="0" w:color="000000"/>
                 <w:right w:val="none" w:sz="0" w:space="0" w:color="000000"/>
               </w:pBdr>
-              <w:spacing w:after="100" w:before="100" w:line="240"/>
+              <w:spacing w:after="100" w:before="100" w:line="60"/>
               <w:ind w:left="100" w:right="100" w:firstLine="0" w:firstLineChars="0"/>
             </w:pPr>
             <w:r xmlns:w="http://schemas.openxmlformats.org/wordprocessingml/2006/main" xmlns:wp="http://schemas.openxmlformats.org/drawingml/2006/wordprocessingDrawing" xmlns:r="http://schemas.openxmlformats.org/officeDocument/2006/relationships" xmlns:w14="http://schemas.microsoft.com/office/word/2010/wordml">
@@ -4393,7 +4393,7 @@
                 <w:left w:val="none" w:sz="0" w:space="0" w:color="000000"/>
                 <w:right w:val="none" w:sz="0" w:space="0" w:color="000000"/>
               </w:pBdr>
-              <w:spacing w:after="100" w:before="100" w:line="240"/>
+              <w:spacing w:after="100" w:before="100" w:line="60"/>
               <w:ind w:left="100" w:right="100" w:firstLine="0" w:firstLineChars="0"/>
             </w:pPr>
             <w:r xmlns:w="http://schemas.openxmlformats.org/wordprocessingml/2006/main" xmlns:wp="http://schemas.openxmlformats.org/drawingml/2006/wordprocessingDrawing" xmlns:r="http://schemas.openxmlformats.org/officeDocument/2006/relationships" xmlns:w14="http://schemas.microsoft.com/office/word/2010/wordml">
@@ -4443,7 +4443,7 @@
                 <w:left w:val="none" w:sz="0" w:space="0" w:color="000000"/>
                 <w:right w:val="none" w:sz="0" w:space="0" w:color="000000"/>
               </w:pBdr>
-              <w:spacing w:after="100" w:before="100" w:line="240"/>
+              <w:spacing w:after="100" w:before="100" w:line="60"/>
               <w:ind w:left="100" w:right="100" w:firstLine="0" w:firstLineChars="0"/>
             </w:pPr>
             <w:r xmlns:w="http://schemas.openxmlformats.org/wordprocessingml/2006/main" xmlns:wp="http://schemas.openxmlformats.org/drawingml/2006/wordprocessingDrawing" xmlns:r="http://schemas.openxmlformats.org/officeDocument/2006/relationships" xmlns:w14="http://schemas.microsoft.com/office/word/2010/wordml">
@@ -4480,14 +4480,14 @@
           <w:p>
             <w:pPr>
               <w:pStyle w:val="Normal"/>
-              <w:jc w:val="left"/>
-              <w:pBdr>
-                <w:bottom w:val="none" w:sz="0" w:space="0" w:color="000000"/>
-                <w:top w:val="none" w:sz="0" w:space="0" w:color="000000"/>
-                <w:left w:val="none" w:sz="0" w:space="0" w:color="000000"/>
-                <w:right w:val="none" w:sz="0" w:space="0" w:color="000000"/>
-              </w:pBdr>
-              <w:spacing w:after="100" w:before="100" w:line="240"/>
+              <w:jc w:val="right"/>
+              <w:pBdr>
+                <w:bottom w:val="none" w:sz="0" w:space="0" w:color="000000"/>
+                <w:top w:val="none" w:sz="0" w:space="0" w:color="000000"/>
+                <w:left w:val="none" w:sz="0" w:space="0" w:color="000000"/>
+                <w:right w:val="none" w:sz="0" w:space="0" w:color="000000"/>
+              </w:pBdr>
+              <w:spacing w:after="100" w:before="100" w:line="60"/>
               <w:ind w:left="100" w:right="100" w:firstLine="0" w:firstLineChars="0"/>
             </w:pPr>
             <w:r xmlns:w="http://schemas.openxmlformats.org/wordprocessingml/2006/main" xmlns:wp="http://schemas.openxmlformats.org/drawingml/2006/wordprocessingDrawing" xmlns:r="http://schemas.openxmlformats.org/officeDocument/2006/relationships" xmlns:w14="http://schemas.microsoft.com/office/word/2010/wordml">
@@ -4531,7 +4531,7 @@
                 <w:left w:val="none" w:sz="0" w:space="0" w:color="000000"/>
                 <w:right w:val="none" w:sz="0" w:space="0" w:color="000000"/>
               </w:pBdr>
-              <w:spacing w:after="100" w:before="100" w:line="240"/>
+              <w:spacing w:after="100" w:before="100" w:line="60"/>
               <w:ind w:left="100" w:right="100" w:firstLine="0" w:firstLineChars="0"/>
             </w:pPr>
             <w:r xmlns:w="http://schemas.openxmlformats.org/wordprocessingml/2006/main" xmlns:wp="http://schemas.openxmlformats.org/drawingml/2006/wordprocessingDrawing" xmlns:r="http://schemas.openxmlformats.org/officeDocument/2006/relationships" xmlns:w14="http://schemas.microsoft.com/office/word/2010/wordml">
@@ -4575,7 +4575,7 @@
                 <w:left w:val="none" w:sz="0" w:space="0" w:color="000000"/>
                 <w:right w:val="none" w:sz="0" w:space="0" w:color="000000"/>
               </w:pBdr>
-              <w:spacing w:after="100" w:before="100" w:line="240"/>
+              <w:spacing w:after="100" w:before="100" w:line="60"/>
               <w:ind w:left="100" w:right="100" w:firstLine="0" w:firstLineChars="0"/>
             </w:pPr>
             <w:r xmlns:w="http://schemas.openxmlformats.org/wordprocessingml/2006/main" xmlns:wp="http://schemas.openxmlformats.org/drawingml/2006/wordprocessingDrawing" xmlns:r="http://schemas.openxmlformats.org/officeDocument/2006/relationships" xmlns:w14="http://schemas.microsoft.com/office/word/2010/wordml">
@@ -4625,7 +4625,7 @@
                 <w:left w:val="none" w:sz="0" w:space="0" w:color="000000"/>
                 <w:right w:val="none" w:sz="0" w:space="0" w:color="000000"/>
               </w:pBdr>
-              <w:spacing w:after="100" w:before="100" w:line="240"/>
+              <w:spacing w:after="100" w:before="100" w:line="60"/>
               <w:ind w:left="100" w:right="100" w:firstLine="0" w:firstLineChars="0"/>
             </w:pPr>
             <w:r xmlns:w="http://schemas.openxmlformats.org/wordprocessingml/2006/main" xmlns:wp="http://schemas.openxmlformats.org/drawingml/2006/wordprocessingDrawing" xmlns:r="http://schemas.openxmlformats.org/officeDocument/2006/relationships" xmlns:w14="http://schemas.microsoft.com/office/word/2010/wordml">
@@ -4662,14 +4662,14 @@
           <w:p>
             <w:pPr>
               <w:pStyle w:val="Normal"/>
-              <w:jc w:val="left"/>
-              <w:pBdr>
-                <w:bottom w:val="none" w:sz="0" w:space="0" w:color="000000"/>
-                <w:top w:val="none" w:sz="0" w:space="0" w:color="000000"/>
-                <w:left w:val="none" w:sz="0" w:space="0" w:color="000000"/>
-                <w:right w:val="none" w:sz="0" w:space="0" w:color="000000"/>
-              </w:pBdr>
-              <w:spacing w:after="100" w:before="100" w:line="240"/>
+              <w:jc w:val="right"/>
+              <w:pBdr>
+                <w:bottom w:val="none" w:sz="0" w:space="0" w:color="000000"/>
+                <w:top w:val="none" w:sz="0" w:space="0" w:color="000000"/>
+                <w:left w:val="none" w:sz="0" w:space="0" w:color="000000"/>
+                <w:right w:val="none" w:sz="0" w:space="0" w:color="000000"/>
+              </w:pBdr>
+              <w:spacing w:after="100" w:before="100" w:line="60"/>
               <w:ind w:left="100" w:right="100" w:firstLine="0" w:firstLineChars="0"/>
             </w:pPr>
             <w:r xmlns:w="http://schemas.openxmlformats.org/wordprocessingml/2006/main" xmlns:wp="http://schemas.openxmlformats.org/drawingml/2006/wordprocessingDrawing" xmlns:r="http://schemas.openxmlformats.org/officeDocument/2006/relationships" xmlns:w14="http://schemas.microsoft.com/office/word/2010/wordml">
@@ -4713,7 +4713,7 @@
                 <w:left w:val="none" w:sz="0" w:space="0" w:color="000000"/>
                 <w:right w:val="none" w:sz="0" w:space="0" w:color="000000"/>
               </w:pBdr>
-              <w:spacing w:after="100" w:before="100" w:line="240"/>
+              <w:spacing w:after="100" w:before="100" w:line="60"/>
               <w:ind w:left="100" w:right="100" w:firstLine="0" w:firstLineChars="0"/>
             </w:pPr>
             <w:r xmlns:w="http://schemas.openxmlformats.org/wordprocessingml/2006/main" xmlns:wp="http://schemas.openxmlformats.org/drawingml/2006/wordprocessingDrawing" xmlns:r="http://schemas.openxmlformats.org/officeDocument/2006/relationships" xmlns:w14="http://schemas.microsoft.com/office/word/2010/wordml">
@@ -4757,7 +4757,7 @@
                 <w:left w:val="none" w:sz="0" w:space="0" w:color="000000"/>
                 <w:right w:val="none" w:sz="0" w:space="0" w:color="000000"/>
               </w:pBdr>
-              <w:spacing w:after="100" w:before="100" w:line="240"/>
+              <w:spacing w:after="100" w:before="100" w:line="60"/>
               <w:ind w:left="100" w:right="100" w:firstLine="0" w:firstLineChars="0"/>
             </w:pPr>
             <w:r xmlns:w="http://schemas.openxmlformats.org/wordprocessingml/2006/main" xmlns:wp="http://schemas.openxmlformats.org/drawingml/2006/wordprocessingDrawing" xmlns:r="http://schemas.openxmlformats.org/officeDocument/2006/relationships" xmlns:w14="http://schemas.microsoft.com/office/word/2010/wordml">
@@ -4807,7 +4807,7 @@
                 <w:left w:val="none" w:sz="0" w:space="0" w:color="000000"/>
                 <w:right w:val="none" w:sz="0" w:space="0" w:color="000000"/>
               </w:pBdr>
-              <w:spacing w:after="100" w:before="100" w:line="240"/>
+              <w:spacing w:after="100" w:before="100" w:line="60"/>
               <w:ind w:left="100" w:right="100" w:firstLine="0" w:firstLineChars="0"/>
             </w:pPr>
             <w:r xmlns:w="http://schemas.openxmlformats.org/wordprocessingml/2006/main" xmlns:wp="http://schemas.openxmlformats.org/drawingml/2006/wordprocessingDrawing" xmlns:r="http://schemas.openxmlformats.org/officeDocument/2006/relationships" xmlns:w14="http://schemas.microsoft.com/office/word/2010/wordml">
@@ -4844,14 +4844,14 @@
           <w:p>
             <w:pPr>
               <w:pStyle w:val="Normal"/>
-              <w:jc w:val="left"/>
-              <w:pBdr>
-                <w:bottom w:val="none" w:sz="0" w:space="0" w:color="000000"/>
-                <w:top w:val="none" w:sz="0" w:space="0" w:color="000000"/>
-                <w:left w:val="none" w:sz="0" w:space="0" w:color="000000"/>
-                <w:right w:val="none" w:sz="0" w:space="0" w:color="000000"/>
-              </w:pBdr>
-              <w:spacing w:after="100" w:before="100" w:line="240"/>
+              <w:jc w:val="right"/>
+              <w:pBdr>
+                <w:bottom w:val="none" w:sz="0" w:space="0" w:color="000000"/>
+                <w:top w:val="none" w:sz="0" w:space="0" w:color="000000"/>
+                <w:left w:val="none" w:sz="0" w:space="0" w:color="000000"/>
+                <w:right w:val="none" w:sz="0" w:space="0" w:color="000000"/>
+              </w:pBdr>
+              <w:spacing w:after="100" w:before="100" w:line="60"/>
               <w:ind w:left="100" w:right="100" w:firstLine="0" w:firstLineChars="0"/>
             </w:pPr>
             <w:r xmlns:w="http://schemas.openxmlformats.org/wordprocessingml/2006/main" xmlns:wp="http://schemas.openxmlformats.org/drawingml/2006/wordprocessingDrawing" xmlns:r="http://schemas.openxmlformats.org/officeDocument/2006/relationships" xmlns:w14="http://schemas.microsoft.com/office/word/2010/wordml">
@@ -4895,7 +4895,7 @@
                 <w:left w:val="none" w:sz="0" w:space="0" w:color="000000"/>
                 <w:right w:val="none" w:sz="0" w:space="0" w:color="000000"/>
               </w:pBdr>
-              <w:spacing w:after="100" w:before="100" w:line="240"/>
+              <w:spacing w:after="100" w:before="100" w:line="60"/>
               <w:ind w:left="100" w:right="100" w:firstLine="0" w:firstLineChars="0"/>
             </w:pPr>
             <w:r xmlns:w="http://schemas.openxmlformats.org/wordprocessingml/2006/main" xmlns:wp="http://schemas.openxmlformats.org/drawingml/2006/wordprocessingDrawing" xmlns:r="http://schemas.openxmlformats.org/officeDocument/2006/relationships" xmlns:w14="http://schemas.microsoft.com/office/word/2010/wordml">
@@ -4939,7 +4939,7 @@
                 <w:left w:val="none" w:sz="0" w:space="0" w:color="000000"/>
                 <w:right w:val="none" w:sz="0" w:space="0" w:color="000000"/>
               </w:pBdr>
-              <w:spacing w:after="100" w:before="100" w:line="240"/>
+              <w:spacing w:after="100" w:before="100" w:line="60"/>
               <w:ind w:left="100" w:right="100" w:firstLine="0" w:firstLineChars="0"/>
             </w:pPr>
             <w:r xmlns:w="http://schemas.openxmlformats.org/wordprocessingml/2006/main" xmlns:wp="http://schemas.openxmlformats.org/drawingml/2006/wordprocessingDrawing" xmlns:r="http://schemas.openxmlformats.org/officeDocument/2006/relationships" xmlns:w14="http://schemas.microsoft.com/office/word/2010/wordml">
@@ -4989,7 +4989,7 @@
                 <w:left w:val="none" w:sz="0" w:space="0" w:color="000000"/>
                 <w:right w:val="none" w:sz="0" w:space="0" w:color="000000"/>
               </w:pBdr>
-              <w:spacing w:after="100" w:before="100" w:line="240"/>
+              <w:spacing w:after="100" w:before="100" w:line="60"/>
               <w:ind w:left="100" w:right="100" w:firstLine="0" w:firstLineChars="0"/>
             </w:pPr>
             <w:r xmlns:w="http://schemas.openxmlformats.org/wordprocessingml/2006/main" xmlns:wp="http://schemas.openxmlformats.org/drawingml/2006/wordprocessingDrawing" xmlns:r="http://schemas.openxmlformats.org/officeDocument/2006/relationships" xmlns:w14="http://schemas.microsoft.com/office/word/2010/wordml">
@@ -5026,14 +5026,14 @@
           <w:p>
             <w:pPr>
               <w:pStyle w:val="Normal"/>
-              <w:jc w:val="left"/>
-              <w:pBdr>
-                <w:bottom w:val="none" w:sz="0" w:space="0" w:color="000000"/>
-                <w:top w:val="none" w:sz="0" w:space="0" w:color="000000"/>
-                <w:left w:val="none" w:sz="0" w:space="0" w:color="000000"/>
-                <w:right w:val="none" w:sz="0" w:space="0" w:color="000000"/>
-              </w:pBdr>
-              <w:spacing w:after="100" w:before="100" w:line="240"/>
+              <w:jc w:val="right"/>
+              <w:pBdr>
+                <w:bottom w:val="none" w:sz="0" w:space="0" w:color="000000"/>
+                <w:top w:val="none" w:sz="0" w:space="0" w:color="000000"/>
+                <w:left w:val="none" w:sz="0" w:space="0" w:color="000000"/>
+                <w:right w:val="none" w:sz="0" w:space="0" w:color="000000"/>
+              </w:pBdr>
+              <w:spacing w:after="100" w:before="100" w:line="60"/>
               <w:ind w:left="100" w:right="100" w:firstLine="0" w:firstLineChars="0"/>
             </w:pPr>
             <w:r xmlns:w="http://schemas.openxmlformats.org/wordprocessingml/2006/main" xmlns:wp="http://schemas.openxmlformats.org/drawingml/2006/wordprocessingDrawing" xmlns:r="http://schemas.openxmlformats.org/officeDocument/2006/relationships" xmlns:w14="http://schemas.microsoft.com/office/word/2010/wordml">
@@ -5077,7 +5077,7 @@
                 <w:left w:val="none" w:sz="0" w:space="0" w:color="000000"/>
                 <w:right w:val="none" w:sz="0" w:space="0" w:color="000000"/>
               </w:pBdr>
-              <w:spacing w:after="100" w:before="100" w:line="240"/>
+              <w:spacing w:after="100" w:before="100" w:line="60"/>
               <w:ind w:left="100" w:right="100" w:firstLine="0" w:firstLineChars="0"/>
             </w:pPr>
             <w:r xmlns:w="http://schemas.openxmlformats.org/wordprocessingml/2006/main" xmlns:wp="http://schemas.openxmlformats.org/drawingml/2006/wordprocessingDrawing" xmlns:r="http://schemas.openxmlformats.org/officeDocument/2006/relationships" xmlns:w14="http://schemas.microsoft.com/office/word/2010/wordml">
@@ -5121,7 +5121,7 @@
                 <w:left w:val="none" w:sz="0" w:space="0" w:color="000000"/>
                 <w:right w:val="none" w:sz="0" w:space="0" w:color="000000"/>
               </w:pBdr>
-              <w:spacing w:after="100" w:before="100" w:line="240"/>
+              <w:spacing w:after="100" w:before="100" w:line="60"/>
               <w:ind w:left="100" w:right="100" w:firstLine="0" w:firstLineChars="0"/>
             </w:pPr>
             <w:r xmlns:w="http://schemas.openxmlformats.org/wordprocessingml/2006/main" xmlns:wp="http://schemas.openxmlformats.org/drawingml/2006/wordprocessingDrawing" xmlns:r="http://schemas.openxmlformats.org/officeDocument/2006/relationships" xmlns:w14="http://schemas.microsoft.com/office/word/2010/wordml">
@@ -5171,7 +5171,7 @@
                 <w:left w:val="none" w:sz="0" w:space="0" w:color="000000"/>
                 <w:right w:val="none" w:sz="0" w:space="0" w:color="000000"/>
               </w:pBdr>
-              <w:spacing w:after="100" w:before="100" w:line="240"/>
+              <w:spacing w:after="100" w:before="100" w:line="60"/>
               <w:ind w:left="100" w:right="100" w:firstLine="0" w:firstLineChars="0"/>
             </w:pPr>
             <w:r xmlns:w="http://schemas.openxmlformats.org/wordprocessingml/2006/main" xmlns:wp="http://schemas.openxmlformats.org/drawingml/2006/wordprocessingDrawing" xmlns:r="http://schemas.openxmlformats.org/officeDocument/2006/relationships" xmlns:w14="http://schemas.microsoft.com/office/word/2010/wordml">
@@ -5208,14 +5208,14 @@
           <w:p>
             <w:pPr>
               <w:pStyle w:val="Normal"/>
-              <w:jc w:val="left"/>
-              <w:pBdr>
-                <w:bottom w:val="none" w:sz="0" w:space="0" w:color="000000"/>
-                <w:top w:val="none" w:sz="0" w:space="0" w:color="000000"/>
-                <w:left w:val="none" w:sz="0" w:space="0" w:color="000000"/>
-                <w:right w:val="none" w:sz="0" w:space="0" w:color="000000"/>
-              </w:pBdr>
-              <w:spacing w:after="100" w:before="100" w:line="240"/>
+              <w:jc w:val="right"/>
+              <w:pBdr>
+                <w:bottom w:val="none" w:sz="0" w:space="0" w:color="000000"/>
+                <w:top w:val="none" w:sz="0" w:space="0" w:color="000000"/>
+                <w:left w:val="none" w:sz="0" w:space="0" w:color="000000"/>
+                <w:right w:val="none" w:sz="0" w:space="0" w:color="000000"/>
+              </w:pBdr>
+              <w:spacing w:after="100" w:before="100" w:line="60"/>
               <w:ind w:left="100" w:right="100" w:firstLine="0" w:firstLineChars="0"/>
             </w:pPr>
             <w:r xmlns:w="http://schemas.openxmlformats.org/wordprocessingml/2006/main" xmlns:wp="http://schemas.openxmlformats.org/drawingml/2006/wordprocessingDrawing" xmlns:r="http://schemas.openxmlformats.org/officeDocument/2006/relationships" xmlns:w14="http://schemas.microsoft.com/office/word/2010/wordml">
@@ -5259,7 +5259,7 @@
                 <w:left w:val="none" w:sz="0" w:space="0" w:color="000000"/>
                 <w:right w:val="none" w:sz="0" w:space="0" w:color="000000"/>
               </w:pBdr>
-              <w:spacing w:after="100" w:before="100" w:line="240"/>
+              <w:spacing w:after="100" w:before="100" w:line="60"/>
               <w:ind w:left="100" w:right="100" w:firstLine="0" w:firstLineChars="0"/>
             </w:pPr>
             <w:r xmlns:w="http://schemas.openxmlformats.org/wordprocessingml/2006/main" xmlns:wp="http://schemas.openxmlformats.org/drawingml/2006/wordprocessingDrawing" xmlns:r="http://schemas.openxmlformats.org/officeDocument/2006/relationships" xmlns:w14="http://schemas.microsoft.com/office/word/2010/wordml">
@@ -5303,7 +5303,7 @@
                 <w:left w:val="none" w:sz="0" w:space="0" w:color="000000"/>
                 <w:right w:val="none" w:sz="0" w:space="0" w:color="000000"/>
               </w:pBdr>
-              <w:spacing w:after="100" w:before="100" w:line="240"/>
+              <w:spacing w:after="100" w:before="100" w:line="60"/>
               <w:ind w:left="100" w:right="100" w:firstLine="0" w:firstLineChars="0"/>
             </w:pPr>
             <w:r xmlns:w="http://schemas.openxmlformats.org/wordprocessingml/2006/main" xmlns:wp="http://schemas.openxmlformats.org/drawingml/2006/wordprocessingDrawing" xmlns:r="http://schemas.openxmlformats.org/officeDocument/2006/relationships" xmlns:w14="http://schemas.microsoft.com/office/word/2010/wordml">
@@ -5353,7 +5353,7 @@
                 <w:left w:val="none" w:sz="0" w:space="0" w:color="000000"/>
                 <w:right w:val="none" w:sz="0" w:space="0" w:color="000000"/>
               </w:pBdr>
-              <w:spacing w:after="100" w:before="100" w:line="240"/>
+              <w:spacing w:after="100" w:before="100" w:line="60"/>
               <w:ind w:left="100" w:right="100" w:firstLine="0" w:firstLineChars="0"/>
             </w:pPr>
             <w:r xmlns:w="http://schemas.openxmlformats.org/wordprocessingml/2006/main" xmlns:wp="http://schemas.openxmlformats.org/drawingml/2006/wordprocessingDrawing" xmlns:r="http://schemas.openxmlformats.org/officeDocument/2006/relationships" xmlns:w14="http://schemas.microsoft.com/office/word/2010/wordml">
@@ -5390,14 +5390,14 @@
           <w:p>
             <w:pPr>
               <w:pStyle w:val="Normal"/>
-              <w:jc w:val="left"/>
-              <w:pBdr>
-                <w:bottom w:val="none" w:sz="0" w:space="0" w:color="000000"/>
-                <w:top w:val="none" w:sz="0" w:space="0" w:color="000000"/>
-                <w:left w:val="none" w:sz="0" w:space="0" w:color="000000"/>
-                <w:right w:val="none" w:sz="0" w:space="0" w:color="000000"/>
-              </w:pBdr>
-              <w:spacing w:after="100" w:before="100" w:line="240"/>
+              <w:jc w:val="right"/>
+              <w:pBdr>
+                <w:bottom w:val="none" w:sz="0" w:space="0" w:color="000000"/>
+                <w:top w:val="none" w:sz="0" w:space="0" w:color="000000"/>
+                <w:left w:val="none" w:sz="0" w:space="0" w:color="000000"/>
+                <w:right w:val="none" w:sz="0" w:space="0" w:color="000000"/>
+              </w:pBdr>
+              <w:spacing w:after="100" w:before="100" w:line="60"/>
               <w:ind w:left="100" w:right="100" w:firstLine="0" w:firstLineChars="0"/>
             </w:pPr>
             <w:r xmlns:w="http://schemas.openxmlformats.org/wordprocessingml/2006/main" xmlns:wp="http://schemas.openxmlformats.org/drawingml/2006/wordprocessingDrawing" xmlns:r="http://schemas.openxmlformats.org/officeDocument/2006/relationships" xmlns:w14="http://schemas.microsoft.com/office/word/2010/wordml">
@@ -5441,7 +5441,7 @@
                 <w:left w:val="none" w:sz="0" w:space="0" w:color="000000"/>
                 <w:right w:val="none" w:sz="0" w:space="0" w:color="000000"/>
               </w:pBdr>
-              <w:spacing w:after="100" w:before="100" w:line="240"/>
+              <w:spacing w:after="100" w:before="100" w:line="60"/>
               <w:ind w:left="100" w:right="100" w:firstLine="0" w:firstLineChars="0"/>
             </w:pPr>
             <w:r xmlns:w="http://schemas.openxmlformats.org/wordprocessingml/2006/main" xmlns:wp="http://schemas.openxmlformats.org/drawingml/2006/wordprocessingDrawing" xmlns:r="http://schemas.openxmlformats.org/officeDocument/2006/relationships" xmlns:w14="http://schemas.microsoft.com/office/word/2010/wordml">
@@ -5485,7 +5485,7 @@
                 <w:left w:val="none" w:sz="0" w:space="0" w:color="000000"/>
                 <w:right w:val="none" w:sz="0" w:space="0" w:color="000000"/>
               </w:pBdr>
-              <w:spacing w:after="100" w:before="100" w:line="240"/>
+              <w:spacing w:after="100" w:before="100" w:line="60"/>
               <w:ind w:left="100" w:right="100" w:firstLine="0" w:firstLineChars="0"/>
             </w:pPr>
             <w:r xmlns:w="http://schemas.openxmlformats.org/wordprocessingml/2006/main" xmlns:wp="http://schemas.openxmlformats.org/drawingml/2006/wordprocessingDrawing" xmlns:r="http://schemas.openxmlformats.org/officeDocument/2006/relationships" xmlns:w14="http://schemas.microsoft.com/office/word/2010/wordml">
@@ -5535,7 +5535,7 @@
                 <w:left w:val="none" w:sz="0" w:space="0" w:color="000000"/>
                 <w:right w:val="none" w:sz="0" w:space="0" w:color="000000"/>
               </w:pBdr>
-              <w:spacing w:after="100" w:before="100" w:line="240"/>
+              <w:spacing w:after="100" w:before="100" w:line="60"/>
               <w:ind w:left="100" w:right="100" w:firstLine="0" w:firstLineChars="0"/>
             </w:pPr>
             <w:r xmlns:w="http://schemas.openxmlformats.org/wordprocessingml/2006/main" xmlns:wp="http://schemas.openxmlformats.org/drawingml/2006/wordprocessingDrawing" xmlns:r="http://schemas.openxmlformats.org/officeDocument/2006/relationships" xmlns:w14="http://schemas.microsoft.com/office/word/2010/wordml">
@@ -5572,14 +5572,14 @@
           <w:p>
             <w:pPr>
               <w:pStyle w:val="Normal"/>
-              <w:jc w:val="left"/>
-              <w:pBdr>
-                <w:bottom w:val="none" w:sz="0" w:space="0" w:color="000000"/>
-                <w:top w:val="none" w:sz="0" w:space="0" w:color="000000"/>
-                <w:left w:val="none" w:sz="0" w:space="0" w:color="000000"/>
-                <w:right w:val="none" w:sz="0" w:space="0" w:color="000000"/>
-              </w:pBdr>
-              <w:spacing w:after="100" w:before="100" w:line="240"/>
+              <w:jc w:val="right"/>
+              <w:pBdr>
+                <w:bottom w:val="none" w:sz="0" w:space="0" w:color="000000"/>
+                <w:top w:val="none" w:sz="0" w:space="0" w:color="000000"/>
+                <w:left w:val="none" w:sz="0" w:space="0" w:color="000000"/>
+                <w:right w:val="none" w:sz="0" w:space="0" w:color="000000"/>
+              </w:pBdr>
+              <w:spacing w:after="100" w:before="100" w:line="60"/>
               <w:ind w:left="100" w:right="100" w:firstLine="0" w:firstLineChars="0"/>
             </w:pPr>
             <w:r xmlns:w="http://schemas.openxmlformats.org/wordprocessingml/2006/main" xmlns:wp="http://schemas.openxmlformats.org/drawingml/2006/wordprocessingDrawing" xmlns:r="http://schemas.openxmlformats.org/officeDocument/2006/relationships" xmlns:w14="http://schemas.microsoft.com/office/word/2010/wordml">
@@ -5623,7 +5623,7 @@
                 <w:left w:val="none" w:sz="0" w:space="0" w:color="000000"/>
                 <w:right w:val="none" w:sz="0" w:space="0" w:color="000000"/>
               </w:pBdr>
-              <w:spacing w:after="100" w:before="100" w:line="240"/>
+              <w:spacing w:after="100" w:before="100" w:line="60"/>
               <w:ind w:left="100" w:right="100" w:firstLine="0" w:firstLineChars="0"/>
             </w:pPr>
             <w:r xmlns:w="http://schemas.openxmlformats.org/wordprocessingml/2006/main" xmlns:wp="http://schemas.openxmlformats.org/drawingml/2006/wordprocessingDrawing" xmlns:r="http://schemas.openxmlformats.org/officeDocument/2006/relationships" xmlns:w14="http://schemas.microsoft.com/office/word/2010/wordml">
@@ -5667,7 +5667,7 @@
                 <w:left w:val="none" w:sz="0" w:space="0" w:color="000000"/>
                 <w:right w:val="none" w:sz="0" w:space="0" w:color="000000"/>
               </w:pBdr>
-              <w:spacing w:after="100" w:before="100" w:line="240"/>
+              <w:spacing w:after="100" w:before="100" w:line="60"/>
               <w:ind w:left="100" w:right="100" w:firstLine="0" w:firstLineChars="0"/>
             </w:pPr>
             <w:r xmlns:w="http://schemas.openxmlformats.org/wordprocessingml/2006/main" xmlns:wp="http://schemas.openxmlformats.org/drawingml/2006/wordprocessingDrawing" xmlns:r="http://schemas.openxmlformats.org/officeDocument/2006/relationships" xmlns:w14="http://schemas.microsoft.com/office/word/2010/wordml">
@@ -5717,7 +5717,7 @@
                 <w:left w:val="none" w:sz="0" w:space="0" w:color="000000"/>
                 <w:right w:val="none" w:sz="0" w:space="0" w:color="000000"/>
               </w:pBdr>
-              <w:spacing w:after="100" w:before="100" w:line="240"/>
+              <w:spacing w:after="100" w:before="100" w:line="60"/>
               <w:ind w:left="100" w:right="100" w:firstLine="0" w:firstLineChars="0"/>
             </w:pPr>
             <w:r xmlns:w="http://schemas.openxmlformats.org/wordprocessingml/2006/main" xmlns:wp="http://schemas.openxmlformats.org/drawingml/2006/wordprocessingDrawing" xmlns:r="http://schemas.openxmlformats.org/officeDocument/2006/relationships" xmlns:w14="http://schemas.microsoft.com/office/word/2010/wordml">
@@ -5754,14 +5754,14 @@
           <w:p>
             <w:pPr>
               <w:pStyle w:val="Normal"/>
-              <w:jc w:val="left"/>
-              <w:pBdr>
-                <w:bottom w:val="none" w:sz="0" w:space="0" w:color="000000"/>
-                <w:top w:val="none" w:sz="0" w:space="0" w:color="000000"/>
-                <w:left w:val="none" w:sz="0" w:space="0" w:color="000000"/>
-                <w:right w:val="none" w:sz="0" w:space="0" w:color="000000"/>
-              </w:pBdr>
-              <w:spacing w:after="100" w:before="100" w:line="240"/>
+              <w:jc w:val="right"/>
+              <w:pBdr>
+                <w:bottom w:val="none" w:sz="0" w:space="0" w:color="000000"/>
+                <w:top w:val="none" w:sz="0" w:space="0" w:color="000000"/>
+                <w:left w:val="none" w:sz="0" w:space="0" w:color="000000"/>
+                <w:right w:val="none" w:sz="0" w:space="0" w:color="000000"/>
+              </w:pBdr>
+              <w:spacing w:after="100" w:before="100" w:line="60"/>
               <w:ind w:left="100" w:right="100" w:firstLine="0" w:firstLineChars="0"/>
             </w:pPr>
             <w:r xmlns:w="http://schemas.openxmlformats.org/wordprocessingml/2006/main" xmlns:wp="http://schemas.openxmlformats.org/drawingml/2006/wordprocessingDrawing" xmlns:r="http://schemas.openxmlformats.org/officeDocument/2006/relationships" xmlns:w14="http://schemas.microsoft.com/office/word/2010/wordml">
@@ -5805,7 +5805,7 @@
                 <w:left w:val="none" w:sz="0" w:space="0" w:color="000000"/>
                 <w:right w:val="none" w:sz="0" w:space="0" w:color="000000"/>
               </w:pBdr>
-              <w:spacing w:after="100" w:before="100" w:line="240"/>
+              <w:spacing w:after="100" w:before="100" w:line="60"/>
               <w:ind w:left="100" w:right="100" w:firstLine="0" w:firstLineChars="0"/>
             </w:pPr>
             <w:r xmlns:w="http://schemas.openxmlformats.org/wordprocessingml/2006/main" xmlns:wp="http://schemas.openxmlformats.org/drawingml/2006/wordprocessingDrawing" xmlns:r="http://schemas.openxmlformats.org/officeDocument/2006/relationships" xmlns:w14="http://schemas.microsoft.com/office/word/2010/wordml">
@@ -5849,7 +5849,7 @@
                 <w:left w:val="none" w:sz="0" w:space="0" w:color="000000"/>
                 <w:right w:val="none" w:sz="0" w:space="0" w:color="000000"/>
               </w:pBdr>
-              <w:spacing w:after="100" w:before="100" w:line="240"/>
+              <w:spacing w:after="100" w:before="100" w:line="60"/>
               <w:ind w:left="100" w:right="100" w:firstLine="0" w:firstLineChars="0"/>
             </w:pPr>
             <w:r xmlns:w="http://schemas.openxmlformats.org/wordprocessingml/2006/main" xmlns:wp="http://schemas.openxmlformats.org/drawingml/2006/wordprocessingDrawing" xmlns:r="http://schemas.openxmlformats.org/officeDocument/2006/relationships" xmlns:w14="http://schemas.microsoft.com/office/word/2010/wordml">
@@ -5899,7 +5899,7 @@
                 <w:left w:val="none" w:sz="0" w:space="0" w:color="000000"/>
                 <w:right w:val="none" w:sz="0" w:space="0" w:color="000000"/>
               </w:pBdr>
-              <w:spacing w:after="100" w:before="100" w:line="240"/>
+              <w:spacing w:after="100" w:before="100" w:line="60"/>
               <w:ind w:left="100" w:right="100" w:firstLine="0" w:firstLineChars="0"/>
             </w:pPr>
             <w:r xmlns:w="http://schemas.openxmlformats.org/wordprocessingml/2006/main" xmlns:wp="http://schemas.openxmlformats.org/drawingml/2006/wordprocessingDrawing" xmlns:r="http://schemas.openxmlformats.org/officeDocument/2006/relationships" xmlns:w14="http://schemas.microsoft.com/office/word/2010/wordml">
@@ -5936,14 +5936,14 @@
           <w:p>
             <w:pPr>
               <w:pStyle w:val="Normal"/>
-              <w:jc w:val="left"/>
-              <w:pBdr>
-                <w:bottom w:val="none" w:sz="0" w:space="0" w:color="000000"/>
-                <w:top w:val="none" w:sz="0" w:space="0" w:color="000000"/>
-                <w:left w:val="none" w:sz="0" w:space="0" w:color="000000"/>
-                <w:right w:val="none" w:sz="0" w:space="0" w:color="000000"/>
-              </w:pBdr>
-              <w:spacing w:after="100" w:before="100" w:line="240"/>
+              <w:jc w:val="right"/>
+              <w:pBdr>
+                <w:bottom w:val="none" w:sz="0" w:space="0" w:color="000000"/>
+                <w:top w:val="none" w:sz="0" w:space="0" w:color="000000"/>
+                <w:left w:val="none" w:sz="0" w:space="0" w:color="000000"/>
+                <w:right w:val="none" w:sz="0" w:space="0" w:color="000000"/>
+              </w:pBdr>
+              <w:spacing w:after="100" w:before="100" w:line="60"/>
               <w:ind w:left="100" w:right="100" w:firstLine="0" w:firstLineChars="0"/>
             </w:pPr>
             <w:r xmlns:w="http://schemas.openxmlformats.org/wordprocessingml/2006/main" xmlns:wp="http://schemas.openxmlformats.org/drawingml/2006/wordprocessingDrawing" xmlns:r="http://schemas.openxmlformats.org/officeDocument/2006/relationships" xmlns:w14="http://schemas.microsoft.com/office/word/2010/wordml">
@@ -5987,7 +5987,7 @@
                 <w:left w:val="none" w:sz="0" w:space="0" w:color="000000"/>
                 <w:right w:val="none" w:sz="0" w:space="0" w:color="000000"/>
               </w:pBdr>
-              <w:spacing w:after="100" w:before="100" w:line="240"/>
+              <w:spacing w:after="100" w:before="100" w:line="60"/>
               <w:ind w:left="100" w:right="100" w:firstLine="0" w:firstLineChars="0"/>
             </w:pPr>
             <w:r xmlns:w="http://schemas.openxmlformats.org/wordprocessingml/2006/main" xmlns:wp="http://schemas.openxmlformats.org/drawingml/2006/wordprocessingDrawing" xmlns:r="http://schemas.openxmlformats.org/officeDocument/2006/relationships" xmlns:w14="http://schemas.microsoft.com/office/word/2010/wordml">
@@ -6031,7 +6031,7 @@
                 <w:left w:val="none" w:sz="0" w:space="0" w:color="000000"/>
                 <w:right w:val="none" w:sz="0" w:space="0" w:color="000000"/>
               </w:pBdr>
-              <w:spacing w:after="100" w:before="100" w:line="240"/>
+              <w:spacing w:after="100" w:before="100" w:line="60"/>
               <w:ind w:left="100" w:right="100" w:firstLine="0" w:firstLineChars="0"/>
             </w:pPr>
             <w:r xmlns:w="http://schemas.openxmlformats.org/wordprocessingml/2006/main" xmlns:wp="http://schemas.openxmlformats.org/drawingml/2006/wordprocessingDrawing" xmlns:r="http://schemas.openxmlformats.org/officeDocument/2006/relationships" xmlns:w14="http://schemas.microsoft.com/office/word/2010/wordml">
@@ -6081,7 +6081,7 @@
                 <w:left w:val="none" w:sz="0" w:space="0" w:color="000000"/>
                 <w:right w:val="none" w:sz="0" w:space="0" w:color="000000"/>
               </w:pBdr>
-              <w:spacing w:after="100" w:before="100" w:line="240"/>
+              <w:spacing w:after="100" w:before="100" w:line="60"/>
               <w:ind w:left="100" w:right="100" w:firstLine="0" w:firstLineChars="0"/>
             </w:pPr>
             <w:r xmlns:w="http://schemas.openxmlformats.org/wordprocessingml/2006/main" xmlns:wp="http://schemas.openxmlformats.org/drawingml/2006/wordprocessingDrawing" xmlns:r="http://schemas.openxmlformats.org/officeDocument/2006/relationships" xmlns:w14="http://schemas.microsoft.com/office/word/2010/wordml">
@@ -6118,14 +6118,14 @@
           <w:p>
             <w:pPr>
               <w:pStyle w:val="Normal"/>
-              <w:jc w:val="left"/>
-              <w:pBdr>
-                <w:bottom w:val="none" w:sz="0" w:space="0" w:color="000000"/>
-                <w:top w:val="none" w:sz="0" w:space="0" w:color="000000"/>
-                <w:left w:val="none" w:sz="0" w:space="0" w:color="000000"/>
-                <w:right w:val="none" w:sz="0" w:space="0" w:color="000000"/>
-              </w:pBdr>
-              <w:spacing w:after="100" w:before="100" w:line="240"/>
+              <w:jc w:val="right"/>
+              <w:pBdr>
+                <w:bottom w:val="none" w:sz="0" w:space="0" w:color="000000"/>
+                <w:top w:val="none" w:sz="0" w:space="0" w:color="000000"/>
+                <w:left w:val="none" w:sz="0" w:space="0" w:color="000000"/>
+                <w:right w:val="none" w:sz="0" w:space="0" w:color="000000"/>
+              </w:pBdr>
+              <w:spacing w:after="100" w:before="100" w:line="60"/>
               <w:ind w:left="100" w:right="100" w:firstLine="0" w:firstLineChars="0"/>
             </w:pPr>
             <w:r xmlns:w="http://schemas.openxmlformats.org/wordprocessingml/2006/main" xmlns:wp="http://schemas.openxmlformats.org/drawingml/2006/wordprocessingDrawing" xmlns:r="http://schemas.openxmlformats.org/officeDocument/2006/relationships" xmlns:w14="http://schemas.microsoft.com/office/word/2010/wordml">
@@ -6169,7 +6169,7 @@
                 <w:left w:val="none" w:sz="0" w:space="0" w:color="000000"/>
                 <w:right w:val="none" w:sz="0" w:space="0" w:color="000000"/>
               </w:pBdr>
-              <w:spacing w:after="100" w:before="100" w:line="240"/>
+              <w:spacing w:after="100" w:before="100" w:line="60"/>
               <w:ind w:left="100" w:right="100" w:firstLine="0" w:firstLineChars="0"/>
             </w:pPr>
             <w:r xmlns:w="http://schemas.openxmlformats.org/wordprocessingml/2006/main" xmlns:wp="http://schemas.openxmlformats.org/drawingml/2006/wordprocessingDrawing" xmlns:r="http://schemas.openxmlformats.org/officeDocument/2006/relationships" xmlns:w14="http://schemas.microsoft.com/office/word/2010/wordml">
@@ -6213,7 +6213,7 @@
                 <w:left w:val="none" w:sz="0" w:space="0" w:color="000000"/>
                 <w:right w:val="none" w:sz="0" w:space="0" w:color="000000"/>
               </w:pBdr>
-              <w:spacing w:after="100" w:before="100" w:line="240"/>
+              <w:spacing w:after="100" w:before="100" w:line="60"/>
               <w:ind w:left="100" w:right="100" w:firstLine="0" w:firstLineChars="0"/>
             </w:pPr>
             <w:r xmlns:w="http://schemas.openxmlformats.org/wordprocessingml/2006/main" xmlns:wp="http://schemas.openxmlformats.org/drawingml/2006/wordprocessingDrawing" xmlns:r="http://schemas.openxmlformats.org/officeDocument/2006/relationships" xmlns:w14="http://schemas.microsoft.com/office/word/2010/wordml">
@@ -6263,7 +6263,7 @@
                 <w:left w:val="none" w:sz="0" w:space="0" w:color="000000"/>
                 <w:right w:val="none" w:sz="0" w:space="0" w:color="000000"/>
               </w:pBdr>
-              <w:spacing w:after="100" w:before="100" w:line="240"/>
+              <w:spacing w:after="100" w:before="100" w:line="60"/>
               <w:ind w:left="100" w:right="100" w:firstLine="0" w:firstLineChars="0"/>
             </w:pPr>
             <w:r xmlns:w="http://schemas.openxmlformats.org/wordprocessingml/2006/main" xmlns:wp="http://schemas.openxmlformats.org/drawingml/2006/wordprocessingDrawing" xmlns:r="http://schemas.openxmlformats.org/officeDocument/2006/relationships" xmlns:w14="http://schemas.microsoft.com/office/word/2010/wordml">
@@ -6300,14 +6300,14 @@
           <w:p>
             <w:pPr>
               <w:pStyle w:val="Normal"/>
-              <w:jc w:val="left"/>
-              <w:pBdr>
-                <w:bottom w:val="none" w:sz="0" w:space="0" w:color="000000"/>
-                <w:top w:val="none" w:sz="0" w:space="0" w:color="000000"/>
-                <w:left w:val="none" w:sz="0" w:space="0" w:color="000000"/>
-                <w:right w:val="none" w:sz="0" w:space="0" w:color="000000"/>
-              </w:pBdr>
-              <w:spacing w:after="100" w:before="100" w:line="240"/>
+              <w:jc w:val="right"/>
+              <w:pBdr>
+                <w:bottom w:val="none" w:sz="0" w:space="0" w:color="000000"/>
+                <w:top w:val="none" w:sz="0" w:space="0" w:color="000000"/>
+                <w:left w:val="none" w:sz="0" w:space="0" w:color="000000"/>
+                <w:right w:val="none" w:sz="0" w:space="0" w:color="000000"/>
+              </w:pBdr>
+              <w:spacing w:after="100" w:before="100" w:line="60"/>
               <w:ind w:left="100" w:right="100" w:firstLine="0" w:firstLineChars="0"/>
             </w:pPr>
             <w:r xmlns:w="http://schemas.openxmlformats.org/wordprocessingml/2006/main" xmlns:wp="http://schemas.openxmlformats.org/drawingml/2006/wordprocessingDrawing" xmlns:r="http://schemas.openxmlformats.org/officeDocument/2006/relationships" xmlns:w14="http://schemas.microsoft.com/office/word/2010/wordml">
@@ -6351,7 +6351,7 @@
                 <w:left w:val="none" w:sz="0" w:space="0" w:color="000000"/>
                 <w:right w:val="none" w:sz="0" w:space="0" w:color="000000"/>
               </w:pBdr>
-              <w:spacing w:after="100" w:before="100" w:line="240"/>
+              <w:spacing w:after="100" w:before="100" w:line="60"/>
               <w:ind w:left="100" w:right="100" w:firstLine="0" w:firstLineChars="0"/>
             </w:pPr>
             <w:r xmlns:w="http://schemas.openxmlformats.org/wordprocessingml/2006/main" xmlns:wp="http://schemas.openxmlformats.org/drawingml/2006/wordprocessingDrawing" xmlns:r="http://schemas.openxmlformats.org/officeDocument/2006/relationships" xmlns:w14="http://schemas.microsoft.com/office/word/2010/wordml">
@@ -6395,7 +6395,7 @@
                 <w:left w:val="none" w:sz="0" w:space="0" w:color="000000"/>
                 <w:right w:val="none" w:sz="0" w:space="0" w:color="000000"/>
               </w:pBdr>
-              <w:spacing w:after="100" w:before="100" w:line="240"/>
+              <w:spacing w:after="100" w:before="100" w:line="60"/>
               <w:ind w:left="100" w:right="100" w:firstLine="0" w:firstLineChars="0"/>
             </w:pPr>
             <w:r xmlns:w="http://schemas.openxmlformats.org/wordprocessingml/2006/main" xmlns:wp="http://schemas.openxmlformats.org/drawingml/2006/wordprocessingDrawing" xmlns:r="http://schemas.openxmlformats.org/officeDocument/2006/relationships" xmlns:w14="http://schemas.microsoft.com/office/word/2010/wordml">
@@ -6445,7 +6445,7 @@
                 <w:left w:val="none" w:sz="0" w:space="0" w:color="000000"/>
                 <w:right w:val="none" w:sz="0" w:space="0" w:color="000000"/>
               </w:pBdr>
-              <w:spacing w:after="100" w:before="100" w:line="240"/>
+              <w:spacing w:after="100" w:before="100" w:line="60"/>
               <w:ind w:left="100" w:right="100" w:firstLine="0" w:firstLineChars="0"/>
             </w:pPr>
             <w:r xmlns:w="http://schemas.openxmlformats.org/wordprocessingml/2006/main" xmlns:wp="http://schemas.openxmlformats.org/drawingml/2006/wordprocessingDrawing" xmlns:r="http://schemas.openxmlformats.org/officeDocument/2006/relationships" xmlns:w14="http://schemas.microsoft.com/office/word/2010/wordml">
@@ -6482,14 +6482,14 @@
           <w:p>
             <w:pPr>
               <w:pStyle w:val="Normal"/>
-              <w:jc w:val="left"/>
-              <w:pBdr>
-                <w:bottom w:val="none" w:sz="0" w:space="0" w:color="000000"/>
-                <w:top w:val="none" w:sz="0" w:space="0" w:color="000000"/>
-                <w:left w:val="none" w:sz="0" w:space="0" w:color="000000"/>
-                <w:right w:val="none" w:sz="0" w:space="0" w:color="000000"/>
-              </w:pBdr>
-              <w:spacing w:after="100" w:before="100" w:line="240"/>
+              <w:jc w:val="right"/>
+              <w:pBdr>
+                <w:bottom w:val="none" w:sz="0" w:space="0" w:color="000000"/>
+                <w:top w:val="none" w:sz="0" w:space="0" w:color="000000"/>
+                <w:left w:val="none" w:sz="0" w:space="0" w:color="000000"/>
+                <w:right w:val="none" w:sz="0" w:space="0" w:color="000000"/>
+              </w:pBdr>
+              <w:spacing w:after="100" w:before="100" w:line="60"/>
               <w:ind w:left="100" w:right="100" w:firstLine="0" w:firstLineChars="0"/>
             </w:pPr>
             <w:r xmlns:w="http://schemas.openxmlformats.org/wordprocessingml/2006/main" xmlns:wp="http://schemas.openxmlformats.org/drawingml/2006/wordprocessingDrawing" xmlns:r="http://schemas.openxmlformats.org/officeDocument/2006/relationships" xmlns:w14="http://schemas.microsoft.com/office/word/2010/wordml">
@@ -6533,7 +6533,7 @@
                 <w:left w:val="none" w:sz="0" w:space="0" w:color="000000"/>
                 <w:right w:val="none" w:sz="0" w:space="0" w:color="000000"/>
               </w:pBdr>
-              <w:spacing w:after="100" w:before="100" w:line="240"/>
+              <w:spacing w:after="100" w:before="100" w:line="60"/>
               <w:ind w:left="100" w:right="100" w:firstLine="0" w:firstLineChars="0"/>
             </w:pPr>
             <w:r xmlns:w="http://schemas.openxmlformats.org/wordprocessingml/2006/main" xmlns:wp="http://schemas.openxmlformats.org/drawingml/2006/wordprocessingDrawing" xmlns:r="http://schemas.openxmlformats.org/officeDocument/2006/relationships" xmlns:w14="http://schemas.microsoft.com/office/word/2010/wordml">
@@ -6577,7 +6577,7 @@
                 <w:left w:val="none" w:sz="0" w:space="0" w:color="000000"/>
                 <w:right w:val="none" w:sz="0" w:space="0" w:color="000000"/>
               </w:pBdr>
-              <w:spacing w:after="100" w:before="100" w:line="240"/>
+              <w:spacing w:after="100" w:before="100" w:line="60"/>
               <w:ind w:left="100" w:right="100" w:firstLine="0" w:firstLineChars="0"/>
             </w:pPr>
             <w:r xmlns:w="http://schemas.openxmlformats.org/wordprocessingml/2006/main" xmlns:wp="http://schemas.openxmlformats.org/drawingml/2006/wordprocessingDrawing" xmlns:r="http://schemas.openxmlformats.org/officeDocument/2006/relationships" xmlns:w14="http://schemas.microsoft.com/office/word/2010/wordml">
@@ -6627,7 +6627,7 @@
                 <w:left w:val="none" w:sz="0" w:space="0" w:color="000000"/>
                 <w:right w:val="none" w:sz="0" w:space="0" w:color="000000"/>
               </w:pBdr>
-              <w:spacing w:after="100" w:before="100" w:line="240"/>
+              <w:spacing w:after="100" w:before="100" w:line="60"/>
               <w:ind w:left="100" w:right="100" w:firstLine="0" w:firstLineChars="0"/>
             </w:pPr>
             <w:r xmlns:w="http://schemas.openxmlformats.org/wordprocessingml/2006/main" xmlns:wp="http://schemas.openxmlformats.org/drawingml/2006/wordprocessingDrawing" xmlns:r="http://schemas.openxmlformats.org/officeDocument/2006/relationships" xmlns:w14="http://schemas.microsoft.com/office/word/2010/wordml">
@@ -6664,14 +6664,14 @@
           <w:p>
             <w:pPr>
               <w:pStyle w:val="Normal"/>
-              <w:jc w:val="left"/>
-              <w:pBdr>
-                <w:bottom w:val="none" w:sz="0" w:space="0" w:color="000000"/>
-                <w:top w:val="none" w:sz="0" w:space="0" w:color="000000"/>
-                <w:left w:val="none" w:sz="0" w:space="0" w:color="000000"/>
-                <w:right w:val="none" w:sz="0" w:space="0" w:color="000000"/>
-              </w:pBdr>
-              <w:spacing w:after="100" w:before="100" w:line="240"/>
+              <w:jc w:val="right"/>
+              <w:pBdr>
+                <w:bottom w:val="none" w:sz="0" w:space="0" w:color="000000"/>
+                <w:top w:val="none" w:sz="0" w:space="0" w:color="000000"/>
+                <w:left w:val="none" w:sz="0" w:space="0" w:color="000000"/>
+                <w:right w:val="none" w:sz="0" w:space="0" w:color="000000"/>
+              </w:pBdr>
+              <w:spacing w:after="100" w:before="100" w:line="60"/>
               <w:ind w:left="100" w:right="100" w:firstLine="0" w:firstLineChars="0"/>
             </w:pPr>
             <w:r xmlns:w="http://schemas.openxmlformats.org/wordprocessingml/2006/main" xmlns:wp="http://schemas.openxmlformats.org/drawingml/2006/wordprocessingDrawing" xmlns:r="http://schemas.openxmlformats.org/officeDocument/2006/relationships" xmlns:w14="http://schemas.microsoft.com/office/word/2010/wordml">
@@ -6715,7 +6715,7 @@
                 <w:left w:val="none" w:sz="0" w:space="0" w:color="000000"/>
                 <w:right w:val="none" w:sz="0" w:space="0" w:color="000000"/>
               </w:pBdr>
-              <w:spacing w:after="100" w:before="100" w:line="240"/>
+              <w:spacing w:after="100" w:before="100" w:line="60"/>
               <w:ind w:left="100" w:right="100" w:firstLine="0" w:firstLineChars="0"/>
             </w:pPr>
             <w:r xmlns:w="http://schemas.openxmlformats.org/wordprocessingml/2006/main" xmlns:wp="http://schemas.openxmlformats.org/drawingml/2006/wordprocessingDrawing" xmlns:r="http://schemas.openxmlformats.org/officeDocument/2006/relationships" xmlns:w14="http://schemas.microsoft.com/office/word/2010/wordml">
@@ -6759,7 +6759,7 @@
                 <w:left w:val="none" w:sz="0" w:space="0" w:color="000000"/>
                 <w:right w:val="none" w:sz="0" w:space="0" w:color="000000"/>
               </w:pBdr>
-              <w:spacing w:after="100" w:before="100" w:line="240"/>
+              <w:spacing w:after="100" w:before="100" w:line="60"/>
               <w:ind w:left="100" w:right="100" w:firstLine="0" w:firstLineChars="0"/>
             </w:pPr>
             <w:r xmlns:w="http://schemas.openxmlformats.org/wordprocessingml/2006/main" xmlns:wp="http://schemas.openxmlformats.org/drawingml/2006/wordprocessingDrawing" xmlns:r="http://schemas.openxmlformats.org/officeDocument/2006/relationships" xmlns:w14="http://schemas.microsoft.com/office/word/2010/wordml">
@@ -6809,7 +6809,7 @@
                 <w:left w:val="none" w:sz="0" w:space="0" w:color="000000"/>
                 <w:right w:val="none" w:sz="0" w:space="0" w:color="000000"/>
               </w:pBdr>
-              <w:spacing w:after="100" w:before="100" w:line="240"/>
+              <w:spacing w:after="100" w:before="100" w:line="60"/>
               <w:ind w:left="100" w:right="100" w:firstLine="0" w:firstLineChars="0"/>
             </w:pPr>
             <w:r xmlns:w="http://schemas.openxmlformats.org/wordprocessingml/2006/main" xmlns:wp="http://schemas.openxmlformats.org/drawingml/2006/wordprocessingDrawing" xmlns:r="http://schemas.openxmlformats.org/officeDocument/2006/relationships" xmlns:w14="http://schemas.microsoft.com/office/word/2010/wordml">
@@ -6846,14 +6846,14 @@
           <w:p>
             <w:pPr>
               <w:pStyle w:val="Normal"/>
-              <w:jc w:val="left"/>
-              <w:pBdr>
-                <w:bottom w:val="none" w:sz="0" w:space="0" w:color="000000"/>
-                <w:top w:val="none" w:sz="0" w:space="0" w:color="000000"/>
-                <w:left w:val="none" w:sz="0" w:space="0" w:color="000000"/>
-                <w:right w:val="none" w:sz="0" w:space="0" w:color="000000"/>
-              </w:pBdr>
-              <w:spacing w:after="100" w:before="100" w:line="240"/>
+              <w:jc w:val="right"/>
+              <w:pBdr>
+                <w:bottom w:val="none" w:sz="0" w:space="0" w:color="000000"/>
+                <w:top w:val="none" w:sz="0" w:space="0" w:color="000000"/>
+                <w:left w:val="none" w:sz="0" w:space="0" w:color="000000"/>
+                <w:right w:val="none" w:sz="0" w:space="0" w:color="000000"/>
+              </w:pBdr>
+              <w:spacing w:after="100" w:before="100" w:line="60"/>
               <w:ind w:left="100" w:right="100" w:firstLine="0" w:firstLineChars="0"/>
             </w:pPr>
             <w:r xmlns:w="http://schemas.openxmlformats.org/wordprocessingml/2006/main" xmlns:wp="http://schemas.openxmlformats.org/drawingml/2006/wordprocessingDrawing" xmlns:r="http://schemas.openxmlformats.org/officeDocument/2006/relationships" xmlns:w14="http://schemas.microsoft.com/office/word/2010/wordml">
@@ -6897,7 +6897,7 @@
                 <w:left w:val="none" w:sz="0" w:space="0" w:color="000000"/>
                 <w:right w:val="none" w:sz="0" w:space="0" w:color="000000"/>
               </w:pBdr>
-              <w:spacing w:after="100" w:before="100" w:line="240"/>
+              <w:spacing w:after="100" w:before="100" w:line="60"/>
               <w:ind w:left="100" w:right="100" w:firstLine="0" w:firstLineChars="0"/>
             </w:pPr>
             <w:r xmlns:w="http://schemas.openxmlformats.org/wordprocessingml/2006/main" xmlns:wp="http://schemas.openxmlformats.org/drawingml/2006/wordprocessingDrawing" xmlns:r="http://schemas.openxmlformats.org/officeDocument/2006/relationships" xmlns:w14="http://schemas.microsoft.com/office/word/2010/wordml">
@@ -6941,7 +6941,7 @@
                 <w:left w:val="none" w:sz="0" w:space="0" w:color="000000"/>
                 <w:right w:val="none" w:sz="0" w:space="0" w:color="000000"/>
               </w:pBdr>
-              <w:spacing w:after="100" w:before="100" w:line="240"/>
+              <w:spacing w:after="100" w:before="100" w:line="60"/>
               <w:ind w:left="100" w:right="100" w:firstLine="0" w:firstLineChars="0"/>
             </w:pPr>
             <w:r xmlns:w="http://schemas.openxmlformats.org/wordprocessingml/2006/main" xmlns:wp="http://schemas.openxmlformats.org/drawingml/2006/wordprocessingDrawing" xmlns:r="http://schemas.openxmlformats.org/officeDocument/2006/relationships" xmlns:w14="http://schemas.microsoft.com/office/word/2010/wordml">
@@ -6991,7 +6991,7 @@
                 <w:left w:val="none" w:sz="0" w:space="0" w:color="000000"/>
                 <w:right w:val="none" w:sz="0" w:space="0" w:color="000000"/>
               </w:pBdr>
-              <w:spacing w:after="100" w:before="100" w:line="240"/>
+              <w:spacing w:after="100" w:before="100" w:line="60"/>
               <w:ind w:left="100" w:right="100" w:firstLine="0" w:firstLineChars="0"/>
             </w:pPr>
             <w:r xmlns:w="http://schemas.openxmlformats.org/wordprocessingml/2006/main" xmlns:wp="http://schemas.openxmlformats.org/drawingml/2006/wordprocessingDrawing" xmlns:r="http://schemas.openxmlformats.org/officeDocument/2006/relationships" xmlns:w14="http://schemas.microsoft.com/office/word/2010/wordml">
@@ -7028,14 +7028,14 @@
           <w:p>
             <w:pPr>
               <w:pStyle w:val="Normal"/>
-              <w:jc w:val="left"/>
-              <w:pBdr>
-                <w:bottom w:val="none" w:sz="0" w:space="0" w:color="000000"/>
-                <w:top w:val="none" w:sz="0" w:space="0" w:color="000000"/>
-                <w:left w:val="none" w:sz="0" w:space="0" w:color="000000"/>
-                <w:right w:val="none" w:sz="0" w:space="0" w:color="000000"/>
-              </w:pBdr>
-              <w:spacing w:after="100" w:before="100" w:line="240"/>
+              <w:jc w:val="right"/>
+              <w:pBdr>
+                <w:bottom w:val="none" w:sz="0" w:space="0" w:color="000000"/>
+                <w:top w:val="none" w:sz="0" w:space="0" w:color="000000"/>
+                <w:left w:val="none" w:sz="0" w:space="0" w:color="000000"/>
+                <w:right w:val="none" w:sz="0" w:space="0" w:color="000000"/>
+              </w:pBdr>
+              <w:spacing w:after="100" w:before="100" w:line="60"/>
               <w:ind w:left="100" w:right="100" w:firstLine="0" w:firstLineChars="0"/>
             </w:pPr>
             <w:r xmlns:w="http://schemas.openxmlformats.org/wordprocessingml/2006/main" xmlns:wp="http://schemas.openxmlformats.org/drawingml/2006/wordprocessingDrawing" xmlns:r="http://schemas.openxmlformats.org/officeDocument/2006/relationships" xmlns:w14="http://schemas.microsoft.com/office/word/2010/wordml">
@@ -7079,7 +7079,7 @@
                 <w:left w:val="none" w:sz="0" w:space="0" w:color="000000"/>
                 <w:right w:val="none" w:sz="0" w:space="0" w:color="000000"/>
               </w:pBdr>
-              <w:spacing w:after="100" w:before="100" w:line="240"/>
+              <w:spacing w:after="100" w:before="100" w:line="60"/>
               <w:ind w:left="100" w:right="100" w:firstLine="0" w:firstLineChars="0"/>
             </w:pPr>
             <w:r xmlns:w="http://schemas.openxmlformats.org/wordprocessingml/2006/main" xmlns:wp="http://schemas.openxmlformats.org/drawingml/2006/wordprocessingDrawing" xmlns:r="http://schemas.openxmlformats.org/officeDocument/2006/relationships" xmlns:w14="http://schemas.microsoft.com/office/word/2010/wordml">
@@ -7123,7 +7123,7 @@
                 <w:left w:val="none" w:sz="0" w:space="0" w:color="000000"/>
                 <w:right w:val="none" w:sz="0" w:space="0" w:color="000000"/>
               </w:pBdr>
-              <w:spacing w:after="100" w:before="100" w:line="240"/>
+              <w:spacing w:after="100" w:before="100" w:line="60"/>
               <w:ind w:left="100" w:right="100" w:firstLine="0" w:firstLineChars="0"/>
             </w:pPr>
             <w:r xmlns:w="http://schemas.openxmlformats.org/wordprocessingml/2006/main" xmlns:wp="http://schemas.openxmlformats.org/drawingml/2006/wordprocessingDrawing" xmlns:r="http://schemas.openxmlformats.org/officeDocument/2006/relationships" xmlns:w14="http://schemas.microsoft.com/office/word/2010/wordml">
@@ -7173,7 +7173,7 @@
                 <w:left w:val="none" w:sz="0" w:space="0" w:color="000000"/>
                 <w:right w:val="none" w:sz="0" w:space="0" w:color="000000"/>
               </w:pBdr>
-              <w:spacing w:after="100" w:before="100" w:line="240"/>
+              <w:spacing w:after="100" w:before="100" w:line="60"/>
               <w:ind w:left="100" w:right="100" w:firstLine="0" w:firstLineChars="0"/>
             </w:pPr>
             <w:r xmlns:w="http://schemas.openxmlformats.org/wordprocessingml/2006/main" xmlns:wp="http://schemas.openxmlformats.org/drawingml/2006/wordprocessingDrawing" xmlns:r="http://schemas.openxmlformats.org/officeDocument/2006/relationships" xmlns:w14="http://schemas.microsoft.com/office/word/2010/wordml">
@@ -7210,14 +7210,14 @@
           <w:p>
             <w:pPr>
               <w:pStyle w:val="Normal"/>
-              <w:jc w:val="left"/>
-              <w:pBdr>
-                <w:bottom w:val="none" w:sz="0" w:space="0" w:color="000000"/>
-                <w:top w:val="none" w:sz="0" w:space="0" w:color="000000"/>
-                <w:left w:val="none" w:sz="0" w:space="0" w:color="000000"/>
-                <w:right w:val="none" w:sz="0" w:space="0" w:color="000000"/>
-              </w:pBdr>
-              <w:spacing w:after="100" w:before="100" w:line="240"/>
+              <w:jc w:val="right"/>
+              <w:pBdr>
+                <w:bottom w:val="none" w:sz="0" w:space="0" w:color="000000"/>
+                <w:top w:val="none" w:sz="0" w:space="0" w:color="000000"/>
+                <w:left w:val="none" w:sz="0" w:space="0" w:color="000000"/>
+                <w:right w:val="none" w:sz="0" w:space="0" w:color="000000"/>
+              </w:pBdr>
+              <w:spacing w:after="100" w:before="100" w:line="60"/>
               <w:ind w:left="100" w:right="100" w:firstLine="0" w:firstLineChars="0"/>
             </w:pPr>
             <w:r xmlns:w="http://schemas.openxmlformats.org/wordprocessingml/2006/main" xmlns:wp="http://schemas.openxmlformats.org/drawingml/2006/wordprocessingDrawing" xmlns:r="http://schemas.openxmlformats.org/officeDocument/2006/relationships" xmlns:w14="http://schemas.microsoft.com/office/word/2010/wordml">
@@ -7261,7 +7261,7 @@
                 <w:left w:val="none" w:sz="0" w:space="0" w:color="000000"/>
                 <w:right w:val="none" w:sz="0" w:space="0" w:color="000000"/>
               </w:pBdr>
-              <w:spacing w:after="100" w:before="100" w:line="240"/>
+              <w:spacing w:after="100" w:before="100" w:line="60"/>
               <w:ind w:left="100" w:right="100" w:firstLine="0" w:firstLineChars="0"/>
             </w:pPr>
             <w:r xmlns:w="http://schemas.openxmlformats.org/wordprocessingml/2006/main" xmlns:wp="http://schemas.openxmlformats.org/drawingml/2006/wordprocessingDrawing" xmlns:r="http://schemas.openxmlformats.org/officeDocument/2006/relationships" xmlns:w14="http://schemas.microsoft.com/office/word/2010/wordml">
@@ -7305,7 +7305,7 @@
                 <w:left w:val="none" w:sz="0" w:space="0" w:color="000000"/>
                 <w:right w:val="none" w:sz="0" w:space="0" w:color="000000"/>
               </w:pBdr>
-              <w:spacing w:after="100" w:before="100" w:line="240"/>
+              <w:spacing w:after="100" w:before="100" w:line="60"/>
               <w:ind w:left="100" w:right="100" w:firstLine="0" w:firstLineChars="0"/>
             </w:pPr>
             <w:r xmlns:w="http://schemas.openxmlformats.org/wordprocessingml/2006/main" xmlns:wp="http://schemas.openxmlformats.org/drawingml/2006/wordprocessingDrawing" xmlns:r="http://schemas.openxmlformats.org/officeDocument/2006/relationships" xmlns:w14="http://schemas.microsoft.com/office/word/2010/wordml">
@@ -7355,7 +7355,7 @@
                 <w:left w:val="none" w:sz="0" w:space="0" w:color="000000"/>
                 <w:right w:val="none" w:sz="0" w:space="0" w:color="000000"/>
               </w:pBdr>
-              <w:spacing w:after="100" w:before="100" w:line="240"/>
+              <w:spacing w:after="100" w:before="100" w:line="60"/>
               <w:ind w:left="100" w:right="100" w:firstLine="0" w:firstLineChars="0"/>
             </w:pPr>
             <w:r xmlns:w="http://schemas.openxmlformats.org/wordprocessingml/2006/main" xmlns:wp="http://schemas.openxmlformats.org/drawingml/2006/wordprocessingDrawing" xmlns:r="http://schemas.openxmlformats.org/officeDocument/2006/relationships" xmlns:w14="http://schemas.microsoft.com/office/word/2010/wordml">
@@ -7392,14 +7392,14 @@
           <w:p>
             <w:pPr>
               <w:pStyle w:val="Normal"/>
-              <w:jc w:val="left"/>
-              <w:pBdr>
-                <w:bottom w:val="none" w:sz="0" w:space="0" w:color="000000"/>
-                <w:top w:val="none" w:sz="0" w:space="0" w:color="000000"/>
-                <w:left w:val="none" w:sz="0" w:space="0" w:color="000000"/>
-                <w:right w:val="none" w:sz="0" w:space="0" w:color="000000"/>
-              </w:pBdr>
-              <w:spacing w:after="100" w:before="100" w:line="240"/>
+              <w:jc w:val="right"/>
+              <w:pBdr>
+                <w:bottom w:val="none" w:sz="0" w:space="0" w:color="000000"/>
+                <w:top w:val="none" w:sz="0" w:space="0" w:color="000000"/>
+                <w:left w:val="none" w:sz="0" w:space="0" w:color="000000"/>
+                <w:right w:val="none" w:sz="0" w:space="0" w:color="000000"/>
+              </w:pBdr>
+              <w:spacing w:after="100" w:before="100" w:line="60"/>
               <w:ind w:left="100" w:right="100" w:firstLine="0" w:firstLineChars="0"/>
             </w:pPr>
             <w:r xmlns:w="http://schemas.openxmlformats.org/wordprocessingml/2006/main" xmlns:wp="http://schemas.openxmlformats.org/drawingml/2006/wordprocessingDrawing" xmlns:r="http://schemas.openxmlformats.org/officeDocument/2006/relationships" xmlns:w14="http://schemas.microsoft.com/office/word/2010/wordml">
@@ -7443,7 +7443,7 @@
                 <w:left w:val="none" w:sz="0" w:space="0" w:color="000000"/>
                 <w:right w:val="none" w:sz="0" w:space="0" w:color="000000"/>
               </w:pBdr>
-              <w:spacing w:after="100" w:before="100" w:line="240"/>
+              <w:spacing w:after="100" w:before="100" w:line="60"/>
               <w:ind w:left="100" w:right="100" w:firstLine="0" w:firstLineChars="0"/>
             </w:pPr>
             <w:r xmlns:w="http://schemas.openxmlformats.org/wordprocessingml/2006/main" xmlns:wp="http://schemas.openxmlformats.org/drawingml/2006/wordprocessingDrawing" xmlns:r="http://schemas.openxmlformats.org/officeDocument/2006/relationships" xmlns:w14="http://schemas.microsoft.com/office/word/2010/wordml">
@@ -7487,7 +7487,7 @@
                 <w:left w:val="none" w:sz="0" w:space="0" w:color="000000"/>
                 <w:right w:val="none" w:sz="0" w:space="0" w:color="000000"/>
               </w:pBdr>
-              <w:spacing w:after="100" w:before="100" w:line="240"/>
+              <w:spacing w:after="100" w:before="100" w:line="60"/>
               <w:ind w:left="100" w:right="100" w:firstLine="0" w:firstLineChars="0"/>
             </w:pPr>
             <w:r xmlns:w="http://schemas.openxmlformats.org/wordprocessingml/2006/main" xmlns:wp="http://schemas.openxmlformats.org/drawingml/2006/wordprocessingDrawing" xmlns:r="http://schemas.openxmlformats.org/officeDocument/2006/relationships" xmlns:w14="http://schemas.microsoft.com/office/word/2010/wordml">
@@ -7537,7 +7537,7 @@
                 <w:left w:val="none" w:sz="0" w:space="0" w:color="000000"/>
                 <w:right w:val="none" w:sz="0" w:space="0" w:color="000000"/>
               </w:pBdr>
-              <w:spacing w:after="100" w:before="100" w:line="240"/>
+              <w:spacing w:after="100" w:before="100" w:line="60"/>
               <w:ind w:left="100" w:right="100" w:firstLine="0" w:firstLineChars="0"/>
             </w:pPr>
             <w:r xmlns:w="http://schemas.openxmlformats.org/wordprocessingml/2006/main" xmlns:wp="http://schemas.openxmlformats.org/drawingml/2006/wordprocessingDrawing" xmlns:r="http://schemas.openxmlformats.org/officeDocument/2006/relationships" xmlns:w14="http://schemas.microsoft.com/office/word/2010/wordml">
@@ -7574,14 +7574,14 @@
           <w:p>
             <w:pPr>
               <w:pStyle w:val="Normal"/>
-              <w:jc w:val="left"/>
-              <w:pBdr>
-                <w:bottom w:val="none" w:sz="0" w:space="0" w:color="000000"/>
-                <w:top w:val="none" w:sz="0" w:space="0" w:color="000000"/>
-                <w:left w:val="none" w:sz="0" w:space="0" w:color="000000"/>
-                <w:right w:val="none" w:sz="0" w:space="0" w:color="000000"/>
-              </w:pBdr>
-              <w:spacing w:after="100" w:before="100" w:line="240"/>
+              <w:jc w:val="right"/>
+              <w:pBdr>
+                <w:bottom w:val="none" w:sz="0" w:space="0" w:color="000000"/>
+                <w:top w:val="none" w:sz="0" w:space="0" w:color="000000"/>
+                <w:left w:val="none" w:sz="0" w:space="0" w:color="000000"/>
+                <w:right w:val="none" w:sz="0" w:space="0" w:color="000000"/>
+              </w:pBdr>
+              <w:spacing w:after="100" w:before="100" w:line="60"/>
               <w:ind w:left="100" w:right="100" w:firstLine="0" w:firstLineChars="0"/>
             </w:pPr>
             <w:r xmlns:w="http://schemas.openxmlformats.org/wordprocessingml/2006/main" xmlns:wp="http://schemas.openxmlformats.org/drawingml/2006/wordprocessingDrawing" xmlns:r="http://schemas.openxmlformats.org/officeDocument/2006/relationships" xmlns:w14="http://schemas.microsoft.com/office/word/2010/wordml">
@@ -7625,7 +7625,7 @@
                 <w:left w:val="none" w:sz="0" w:space="0" w:color="000000"/>
                 <w:right w:val="none" w:sz="0" w:space="0" w:color="000000"/>
               </w:pBdr>
-              <w:spacing w:after="100" w:before="100" w:line="240"/>
+              <w:spacing w:after="100" w:before="100" w:line="60"/>
               <w:ind w:left="100" w:right="100" w:firstLine="0" w:firstLineChars="0"/>
             </w:pPr>
             <w:r xmlns:w="http://schemas.openxmlformats.org/wordprocessingml/2006/main" xmlns:wp="http://schemas.openxmlformats.org/drawingml/2006/wordprocessingDrawing" xmlns:r="http://schemas.openxmlformats.org/officeDocument/2006/relationships" xmlns:w14="http://schemas.microsoft.com/office/word/2010/wordml">
@@ -7669,7 +7669,7 @@
                 <w:left w:val="none" w:sz="0" w:space="0" w:color="000000"/>
                 <w:right w:val="none" w:sz="0" w:space="0" w:color="000000"/>
               </w:pBdr>
-              <w:spacing w:after="100" w:before="100" w:line="240"/>
+              <w:spacing w:after="100" w:before="100" w:line="60"/>
               <w:ind w:left="100" w:right="100" w:firstLine="0" w:firstLineChars="0"/>
             </w:pPr>
             <w:r xmlns:w="http://schemas.openxmlformats.org/wordprocessingml/2006/main" xmlns:wp="http://schemas.openxmlformats.org/drawingml/2006/wordprocessingDrawing" xmlns:r="http://schemas.openxmlformats.org/officeDocument/2006/relationships" xmlns:w14="http://schemas.microsoft.com/office/word/2010/wordml">

</xml_diff>

<commit_message>
left justify table captions
</commit_message>
<xml_diff>
--- a/deleteme2.docx
+++ b/deleteme2.docx
@@ -53,7 +53,7 @@
         <w:pStyle w:val="Date"/>
       </w:pPr>
       <w:r>
-        <w:t xml:space="preserve">2023-08-31</w:t>
+        <w:t xml:space="preserve">2023-09-01</w:t>
       </w:r>
     </w:p>
     <w:p>
@@ -89,7 +89,7 @@
               <m:nor/>
               <m:sty m:val="b"/>
             </m:rPr>
-            <m:t>2023-08-31</m:t>
+            <m:t>2023-09-01</m:t>
           </m:r>
         </m:oMath>
       </m:oMathPara>
@@ -194,24 +194,6 @@
         <w:br w:type="page"/>
       </w:r>
     </w:p>
-    <w:p xmlns:w="http://schemas.openxmlformats.org/wordprocessingml/2006/main" xmlns:wp="http://schemas.openxmlformats.org/drawingml/2006/wordprocessingDrawing" xmlns:r="http://schemas.openxmlformats.org/officeDocument/2006/relationships" xmlns:w14="http://schemas.microsoft.com/office/word/2010/wordml">
-      <w:pPr>
-        <w:pStyle w:val="TableCaption"/>
-        <w:jc w:val="center"/>
-        <w:keepNext/>
-        <w:pBdr>
-          <w:bottom w:val="none" w:sz="0" w:space="0" w:color="000000"/>
-          <w:top w:val="none" w:sz="0" w:space="0" w:color="000000"/>
-          <w:left w:val="none" w:sz="0" w:space="0" w:color="000000"/>
-          <w:right w:val="none" w:sz="0" w:space="0" w:color="000000"/>
-        </w:pBdr>
-        <w:spacing w:after="60" w:before="60" w:line="240"/>
-        <w:ind w:left="60" w:right="60" w:firstLine="0" w:firstLineChars="0"/>
-      </w:pPr>
-      <w:r>
-        <w:t xml:space="preserve">Table 19.A.2. Count of  sablefish lengths measured by at-sea and port observers by area, year, and gear. Gear types include pelagic trawl (PTR), non-pelagic trawl (NPT), pot (POT), or hook and line (HAL). Areas include the Aleutian Islands (AI), Bering Sea (BS), Western Gulf of Alaska (WGOA), Central Gulf of Alaska (CGOA), West Yakutat (WY), and East Yakutat (EY).</w:t>
-      </w:r>
-    </w:p>
     <w:tbl xmlns:w="http://schemas.openxmlformats.org/wordprocessingml/2006/main" xmlns:r="http://schemas.openxmlformats.org/officeDocument/2006/relationships" xmlns:w14="http://schemas.microsoft.com/office/word/2010/wordml" xmlns:wp="http://schemas.openxmlformats.org/drawingml/2006/wordprocessingDrawing" xmlns:a="http://schemas.openxmlformats.org/drawingml/2006/main" xmlns:pic="http://schemas.openxmlformats.org/drawingml/2006/picture">
       <w:tblPr>
         <w:tblLayout w:type="fixed"/>
@@ -232,32 +214,84 @@
         header 1
         <w:tc>
           <w:tcPr>
+            <w:gridSpan w:val="4"/>
+            <w:tcBorders>
+              <w:bottom w:val="none" w:sz="0" w:space="0" w:color="000000"/>
+              <w:top w:val="none" w:sz="0" w:space="0" w:color="000000"/>
+              <w:left w:val="none" w:sz="0" w:space="0" w:color="000000"/>
+              <w:right w:val="none" w:sz="0" w:space="0" w:color="000000"/>
+            </w:tcBorders>
+            <w:shd w:val="clear" w:color="auto" w:fill="FFFFFF"/>
+            <w:tcMar>
+              <w:top w:w="0" w:type="dxa"/>
+              <w:bottom w:w="0" w:type="dxa"/>
+              <w:left w:w="0" w:type="dxa"/>
+              <w:right w:w="0" w:type="dxa"/>
+            </w:tcMar>
+            <w:vAlign w:val="center"/>
+          </w:tcPr>
+          <w:p>
+            <w:pPr>
+              <w:pStyle w:val="Normal"/>
+              <w:jc w:val="left"/>
+              <w:pBdr>
+                <w:bottom w:val="none" w:sz="0" w:space="0" w:color="000000"/>
+                <w:top w:val="none" w:sz="0" w:space="0" w:color="000000"/>
+                <w:left w:val="none" w:sz="0" w:space="0" w:color="000000"/>
+                <w:right w:val="none" w:sz="0" w:space="0" w:color="000000"/>
+              </w:pBdr>
+              <w:spacing w:after="100" w:before="100" w:line="240"/>
+              <w:ind w:left="100" w:right="100" w:firstLine="0" w:firstLineChars="0"/>
+            </w:pPr>
+            <w:r xmlns:w="http://schemas.openxmlformats.org/wordprocessingml/2006/main" xmlns:wp="http://schemas.openxmlformats.org/drawingml/2006/wordprocessingDrawing" xmlns:r="http://schemas.openxmlformats.org/officeDocument/2006/relationships" xmlns:w14="http://schemas.microsoft.com/office/word/2010/wordml">
+              <w:rPr>
+                <w:rFonts w:ascii="New Times Roman" w:hAnsi="New Times Roman" w:eastAsia="New Times Roman" w:cs="New Times Roman"/>
+                <w:i w:val="false"/>
+                <w:b w:val="false"/>
+                <w:u w:val="none"/>
+                <w:sz w:val="22"/>
+                <w:szCs w:val="22"/>
+                <w:color w:val="000000"/>
+              </w:rPr>
+              <w:t xml:space="preserve">Table 19.A.2. Count of  sablefish lengths measured by at-sea and port observers by area, year, and gear. Gear types include pelagic trawl (PTR), non-pelagic trawl (NPT), pot (POT), or hook and line (HAL). Areas include the Aleutian Islands (AI), Bering Sea (BS), Western Gulf of Alaska (WGOA), Central Gulf of Alaska (CGOA), West Yakutat (WY), and East Yakutat (EY).</w:t>
+            </w:r>
+          </w:p>
+        </w:tc>
+      </w:tr>
+      <w:tr>
+        <w:trPr>
+          <w:trHeight w:val="360" w:hRule="auto"/>
+          <w:tblHeader/>
+        </w:trPr>
+        header 2
+        <w:tc>
+          <w:tcPr>
             <w:tcBorders>
               <w:bottom w:val="single" w:sz="12" w:space="0" w:color="666666"/>
-              <w:top w:val="single" w:sz="12" w:space="0" w:color="666666"/>
-              <w:left w:val="none" w:sz="0" w:space="0" w:color="000000"/>
-              <w:right w:val="none" w:sz="0" w:space="0" w:color="000000"/>
-            </w:tcBorders>
-            <w:shd w:val="clear" w:color="auto" w:fill="FFFFFF"/>
-            <w:tcMar>
-              <w:top w:w="0" w:type="dxa"/>
-              <w:bottom w:w="0" w:type="dxa"/>
-              <w:left w:w="0" w:type="dxa"/>
-              <w:right w:w="0" w:type="dxa"/>
-            </w:tcMar>
-            <w:vAlign w:val="center"/>
-          </w:tcPr>
-          <w:p>
-            <w:pPr>
-              <w:pStyle w:val="Normal"/>
-              <w:jc w:val="right"/>
-              <w:pBdr>
-                <w:bottom w:val="none" w:sz="0" w:space="0" w:color="000000"/>
-                <w:top w:val="none" w:sz="0" w:space="0" w:color="000000"/>
-                <w:left w:val="none" w:sz="0" w:space="0" w:color="000000"/>
-                <w:right w:val="none" w:sz="0" w:space="0" w:color="000000"/>
-              </w:pBdr>
-              <w:spacing w:after="100" w:before="100" w:line="60"/>
+              <w:top w:val="none" w:sz="0" w:space="0" w:color="000000"/>
+              <w:left w:val="none" w:sz="0" w:space="0" w:color="000000"/>
+              <w:right w:val="none" w:sz="0" w:space="0" w:color="000000"/>
+            </w:tcBorders>
+            <w:shd w:val="clear" w:color="auto" w:fill="FFFFFF"/>
+            <w:tcMar>
+              <w:top w:w="0" w:type="dxa"/>
+              <w:bottom w:w="0" w:type="dxa"/>
+              <w:left w:w="0" w:type="dxa"/>
+              <w:right w:w="0" w:type="dxa"/>
+            </w:tcMar>
+            <w:vAlign w:val="center"/>
+          </w:tcPr>
+          <w:p>
+            <w:pPr>
+              <w:pStyle w:val="Normal"/>
+              <w:jc w:val="left"/>
+              <w:pBdr>
+                <w:bottom w:val="none" w:sz="0" w:space="0" w:color="000000"/>
+                <w:top w:val="none" w:sz="0" w:space="0" w:color="000000"/>
+                <w:left w:val="none" w:sz="0" w:space="0" w:color="000000"/>
+                <w:right w:val="none" w:sz="0" w:space="0" w:color="000000"/>
+              </w:pBdr>
+              <w:spacing w:after="100" w:before="100" w:line="240"/>
               <w:ind w:left="100" w:right="100" w:firstLine="0" w:firstLineChars="0"/>
             </w:pPr>
             <w:r xmlns:w="http://schemas.openxmlformats.org/wordprocessingml/2006/main" xmlns:wp="http://schemas.openxmlformats.org/drawingml/2006/wordprocessingDrawing" xmlns:r="http://schemas.openxmlformats.org/officeDocument/2006/relationships" xmlns:w14="http://schemas.microsoft.com/office/word/2010/wordml">
@@ -278,30 +312,30 @@
           <w:tcPr>
             <w:tcBorders>
               <w:bottom w:val="single" w:sz="12" w:space="0" w:color="666666"/>
-              <w:top w:val="single" w:sz="12" w:space="0" w:color="666666"/>
-              <w:left w:val="none" w:sz="0" w:space="0" w:color="000000"/>
-              <w:right w:val="none" w:sz="0" w:space="0" w:color="000000"/>
-            </w:tcBorders>
-            <w:shd w:val="clear" w:color="auto" w:fill="FFFFFF"/>
-            <w:tcMar>
-              <w:top w:w="0" w:type="dxa"/>
-              <w:bottom w:w="0" w:type="dxa"/>
-              <w:left w:w="0" w:type="dxa"/>
-              <w:right w:w="0" w:type="dxa"/>
-            </w:tcMar>
-            <w:vAlign w:val="center"/>
-          </w:tcPr>
-          <w:p>
-            <w:pPr>
-              <w:pStyle w:val="Normal"/>
-              <w:jc w:val="right"/>
-              <w:pBdr>
-                <w:bottom w:val="none" w:sz="0" w:space="0" w:color="000000"/>
-                <w:top w:val="none" w:sz="0" w:space="0" w:color="000000"/>
-                <w:left w:val="none" w:sz="0" w:space="0" w:color="000000"/>
-                <w:right w:val="none" w:sz="0" w:space="0" w:color="000000"/>
-              </w:pBdr>
-              <w:spacing w:after="100" w:before="100" w:line="60"/>
+              <w:top w:val="none" w:sz="0" w:space="0" w:color="000000"/>
+              <w:left w:val="none" w:sz="0" w:space="0" w:color="000000"/>
+              <w:right w:val="none" w:sz="0" w:space="0" w:color="000000"/>
+            </w:tcBorders>
+            <w:shd w:val="clear" w:color="auto" w:fill="FFFFFF"/>
+            <w:tcMar>
+              <w:top w:w="0" w:type="dxa"/>
+              <w:bottom w:w="0" w:type="dxa"/>
+              <w:left w:w="0" w:type="dxa"/>
+              <w:right w:w="0" w:type="dxa"/>
+            </w:tcMar>
+            <w:vAlign w:val="center"/>
+          </w:tcPr>
+          <w:p>
+            <w:pPr>
+              <w:pStyle w:val="Normal"/>
+              <w:jc w:val="left"/>
+              <w:pBdr>
+                <w:bottom w:val="none" w:sz="0" w:space="0" w:color="000000"/>
+                <w:top w:val="none" w:sz="0" w:space="0" w:color="000000"/>
+                <w:left w:val="none" w:sz="0" w:space="0" w:color="000000"/>
+                <w:right w:val="none" w:sz="0" w:space="0" w:color="000000"/>
+              </w:pBdr>
+              <w:spacing w:after="100" w:before="100" w:line="240"/>
               <w:ind w:left="100" w:right="100" w:firstLine="0" w:firstLineChars="0"/>
             </w:pPr>
             <w:r xmlns:w="http://schemas.openxmlformats.org/wordprocessingml/2006/main" xmlns:wp="http://schemas.openxmlformats.org/drawingml/2006/wordprocessingDrawing" xmlns:r="http://schemas.openxmlformats.org/officeDocument/2006/relationships" xmlns:w14="http://schemas.microsoft.com/office/word/2010/wordml">
@@ -322,30 +356,30 @@
           <w:tcPr>
             <w:tcBorders>
               <w:bottom w:val="single" w:sz="12" w:space="0" w:color="666666"/>
-              <w:top w:val="single" w:sz="12" w:space="0" w:color="666666"/>
-              <w:left w:val="none" w:sz="0" w:space="0" w:color="000000"/>
-              <w:right w:val="none" w:sz="0" w:space="0" w:color="000000"/>
-            </w:tcBorders>
-            <w:shd w:val="clear" w:color="auto" w:fill="FFFFFF"/>
-            <w:tcMar>
-              <w:top w:w="0" w:type="dxa"/>
-              <w:bottom w:w="0" w:type="dxa"/>
-              <w:left w:w="0" w:type="dxa"/>
-              <w:right w:w="0" w:type="dxa"/>
-            </w:tcMar>
-            <w:vAlign w:val="center"/>
-          </w:tcPr>
-          <w:p>
-            <w:pPr>
-              <w:pStyle w:val="Normal"/>
-              <w:jc w:val="right"/>
-              <w:pBdr>
-                <w:bottom w:val="none" w:sz="0" w:space="0" w:color="000000"/>
-                <w:top w:val="none" w:sz="0" w:space="0" w:color="000000"/>
-                <w:left w:val="none" w:sz="0" w:space="0" w:color="000000"/>
-                <w:right w:val="none" w:sz="0" w:space="0" w:color="000000"/>
-              </w:pBdr>
-              <w:spacing w:after="100" w:before="100" w:line="60"/>
+              <w:top w:val="none" w:sz="0" w:space="0" w:color="000000"/>
+              <w:left w:val="none" w:sz="0" w:space="0" w:color="000000"/>
+              <w:right w:val="none" w:sz="0" w:space="0" w:color="000000"/>
+            </w:tcBorders>
+            <w:shd w:val="clear" w:color="auto" w:fill="FFFFFF"/>
+            <w:tcMar>
+              <w:top w:w="0" w:type="dxa"/>
+              <w:bottom w:w="0" w:type="dxa"/>
+              <w:left w:w="0" w:type="dxa"/>
+              <w:right w:w="0" w:type="dxa"/>
+            </w:tcMar>
+            <w:vAlign w:val="center"/>
+          </w:tcPr>
+          <w:p>
+            <w:pPr>
+              <w:pStyle w:val="Normal"/>
+              <w:jc w:val="left"/>
+              <w:pBdr>
+                <w:bottom w:val="none" w:sz="0" w:space="0" w:color="000000"/>
+                <w:top w:val="none" w:sz="0" w:space="0" w:color="000000"/>
+                <w:left w:val="none" w:sz="0" w:space="0" w:color="000000"/>
+                <w:right w:val="none" w:sz="0" w:space="0" w:color="000000"/>
+              </w:pBdr>
+              <w:spacing w:after="100" w:before="100" w:line="240"/>
               <w:ind w:left="100" w:right="100" w:firstLine="0" w:firstLineChars="0"/>
             </w:pPr>
             <w:r xmlns:w="http://schemas.openxmlformats.org/wordprocessingml/2006/main" xmlns:wp="http://schemas.openxmlformats.org/drawingml/2006/wordprocessingDrawing" xmlns:r="http://schemas.openxmlformats.org/officeDocument/2006/relationships" xmlns:w14="http://schemas.microsoft.com/office/word/2010/wordml">
@@ -366,30 +400,30 @@
           <w:tcPr>
             <w:tcBorders>
               <w:bottom w:val="single" w:sz="12" w:space="0" w:color="666666"/>
-              <w:top w:val="single" w:sz="12" w:space="0" w:color="666666"/>
-              <w:left w:val="none" w:sz="0" w:space="0" w:color="000000"/>
-              <w:right w:val="none" w:sz="0" w:space="0" w:color="000000"/>
-            </w:tcBorders>
-            <w:shd w:val="clear" w:color="auto" w:fill="FFFFFF"/>
-            <w:tcMar>
-              <w:top w:w="0" w:type="dxa"/>
-              <w:bottom w:w="0" w:type="dxa"/>
-              <w:left w:w="0" w:type="dxa"/>
-              <w:right w:w="0" w:type="dxa"/>
-            </w:tcMar>
-            <w:vAlign w:val="center"/>
-          </w:tcPr>
-          <w:p>
-            <w:pPr>
-              <w:pStyle w:val="Normal"/>
-              <w:jc w:val="right"/>
-              <w:pBdr>
-                <w:bottom w:val="none" w:sz="0" w:space="0" w:color="000000"/>
-                <w:top w:val="none" w:sz="0" w:space="0" w:color="000000"/>
-                <w:left w:val="none" w:sz="0" w:space="0" w:color="000000"/>
-                <w:right w:val="none" w:sz="0" w:space="0" w:color="000000"/>
-              </w:pBdr>
-              <w:spacing w:after="100" w:before="100" w:line="60"/>
+              <w:top w:val="none" w:sz="0" w:space="0" w:color="000000"/>
+              <w:left w:val="none" w:sz="0" w:space="0" w:color="000000"/>
+              <w:right w:val="none" w:sz="0" w:space="0" w:color="000000"/>
+            </w:tcBorders>
+            <w:shd w:val="clear" w:color="auto" w:fill="FFFFFF"/>
+            <w:tcMar>
+              <w:top w:w="0" w:type="dxa"/>
+              <w:bottom w:w="0" w:type="dxa"/>
+              <w:left w:w="0" w:type="dxa"/>
+              <w:right w:w="0" w:type="dxa"/>
+            </w:tcMar>
+            <w:vAlign w:val="center"/>
+          </w:tcPr>
+          <w:p>
+            <w:pPr>
+              <w:pStyle w:val="Normal"/>
+              <w:jc w:val="left"/>
+              <w:pBdr>
+                <w:bottom w:val="none" w:sz="0" w:space="0" w:color="000000"/>
+                <w:top w:val="none" w:sz="0" w:space="0" w:color="000000"/>
+                <w:left w:val="none" w:sz="0" w:space="0" w:color="000000"/>
+                <w:right w:val="none" w:sz="0" w:space="0" w:color="000000"/>
+              </w:pBdr>
+              <w:spacing w:after="100" w:before="100" w:line="240"/>
               <w:ind w:left="100" w:right="100" w:firstLine="0" w:firstLineChars="0"/>
             </w:pPr>
             <w:r xmlns:w="http://schemas.openxmlformats.org/wordprocessingml/2006/main" xmlns:wp="http://schemas.openxmlformats.org/drawingml/2006/wordprocessingDrawing" xmlns:r="http://schemas.openxmlformats.org/officeDocument/2006/relationships" xmlns:w14="http://schemas.microsoft.com/office/word/2010/wordml">

</xml_diff>